<commit_message>
Change everything to .axis, fix continuing jumping after grav change
</commit_message>
<xml_diff>
--- a/Documentation.docx
+++ b/Documentation.docx
@@ -2553,7 +2553,7 @@
     <w:p/>
     <w:p>
       <w:pPr>
-        <w:pStyle w:val="Heading2"/>
+        <w:pStyle w:val="Heading3"/>
       </w:pPr>
       <w:r>
         <w:t>Collision</w:t>
@@ -2593,7 +2593,7 @@
     <w:p/>
     <w:p>
       <w:pPr>
-        <w:pStyle w:val="Heading2"/>
+        <w:pStyle w:val="Heading3"/>
       </w:pPr>
       <w:r>
         <w:t>Wall Jump</w:t>
@@ -2663,14 +2663,709 @@
         <w:t>Put only = forgor == why does js not give an error for that</w:t>
       </w:r>
     </w:p>
+    <w:p/>
+    <w:p>
+      <w:pPr>
+        <w:pStyle w:val="Heading2"/>
+      </w:pPr>
+      <w:r>
+        <w:t>Log 3:</w:t>
+      </w:r>
+      <w:r>
+        <w:t xml:space="preserve"> Gravity</w:t>
+      </w:r>
+      <w:r>
+        <w:rPr>
+          <mc:AlternateContent>
+            <mc:Choice Requires="w16se"/>
+            <mc:Fallback>
+              <w:rFonts w:ascii="Segoe UI Emoji" w:eastAsia="Segoe UI Emoji" w:hAnsi="Segoe UI Emoji" w:cs="Segoe UI Emoji"/>
+            </mc:Fallback>
+          </mc:AlternateContent>
+        </w:rPr>
+        <mc:AlternateContent>
+          <mc:Choice Requires="w16se">
+            <w16se:symEx w16se:font="Segoe UI Emoji" w16se:char="1F480"/>
+          </mc:Choice>
+          <mc:Fallback>
+            <w:t>💀</w:t>
+          </mc:Fallback>
+        </mc:AlternateContent>
+      </w:r>
+    </w:p>
+    <w:p/>
+    <w:p>
+      <w:pPr>
+        <w:pStyle w:val="Heading3"/>
+      </w:pPr>
+      <w:r>
+        <w:t>Just changing gravity</w:t>
+      </w:r>
+    </w:p>
     <w:p>
       <w:pPr>
         <w:pStyle w:val="Heading4"/>
       </w:pPr>
       <w:r>
+        <w:t>Implementation</w:t>
+      </w:r>
+    </w:p>
+    <w:p>
+      <w:r>
+        <w:t>Matter.js has this thing called engine.gravity</w:t>
+      </w:r>
+      <w:r>
+        <w:t xml:space="preserve"> that changes the x-y vector of gravity.</w:t>
+      </w:r>
+    </w:p>
+    <w:p>
+      <w:r>
+        <w:t>Add key detection to that and we’re done – simple enough</w:t>
+      </w:r>
+    </w:p>
+    <w:p>
+      <w:pPr>
+        <w:pStyle w:val="Heading4"/>
+      </w:pPr>
+      <w:r>
         <w:t>Sources</w:t>
       </w:r>
     </w:p>
+    <w:p/>
+    <w:p>
+      <w:pPr>
+        <w:pStyle w:val="Heading3"/>
+      </w:pPr>
+      <w:r>
+        <w:t>C</w:t>
+      </w:r>
+      <w:r>
+        <w:t>hanging keystrokes</w:t>
+      </w:r>
+      <w:r>
+        <w:t xml:space="preserve"> and directions</w:t>
+      </w:r>
+      <w:r>
+        <w:t xml:space="preserve"> with gravity</w:t>
+      </w:r>
+    </w:p>
+    <w:p>
+      <w:pPr>
+        <w:pStyle w:val="Heading4"/>
+      </w:pPr>
+      <w:r>
+        <w:t>Context</w:t>
+      </w:r>
+    </w:p>
+    <w:p>
+      <w:r>
+        <w:t xml:space="preserve">Suppose </w:t>
+      </w:r>
+      <w:r>
+        <w:t>gravity pulls you onto the right wall</w:t>
+      </w:r>
+      <w:r>
+        <w:t>, and from your perspective</w:t>
+      </w:r>
+      <w:r>
+        <w:t xml:space="preserve"> the right wall is the ground.</w:t>
+      </w:r>
+    </w:p>
+    <w:p>
+      <w:r>
+        <w:t>If we assume that gravity always pulls down</w:t>
+      </w:r>
+      <w:r>
+        <w:t xml:space="preserve">, we can </w:t>
+      </w:r>
+      <w:r>
+        <w:t xml:space="preserve">say that pressing the </w:t>
+      </w:r>
+      <w:r>
+        <w:t>right arrow</w:t>
+      </w:r>
+      <w:r>
+        <w:t xml:space="preserve"> (moving right on screen)</w:t>
+      </w:r>
+      <w:r>
+        <w:t xml:space="preserve"> will make you fall. </w:t>
+      </w:r>
+      <w:r>
+        <w:t>Similarly, pressing the left arrow should make you jump.</w:t>
+      </w:r>
+    </w:p>
+    <w:p>
+      <w:r>
+        <w:t>Pressing the up arrow would result</w:t>
+      </w:r>
+      <w:r>
+        <w:t xml:space="preserve"> in you moving up on screen, but right from your point of view</w:t>
+      </w:r>
+      <w:r>
+        <w:t>. Pressing the left arrow would result in moving down on screen, but left from your point of view.</w:t>
+      </w:r>
+    </w:p>
+    <w:p>
+      <w:r>
+        <w:t xml:space="preserve">Since the </w:t>
+      </w:r>
+      <w:r>
+        <w:t>function</w:t>
+      </w:r>
+      <w:r>
+        <w:t xml:space="preserve">s </w:t>
+      </w:r>
+      <w:r>
+        <w:t xml:space="preserve">jump, fastFall and move are called depending on </w:t>
+      </w:r>
+      <w:r>
+        <w:t xml:space="preserve">keystrokes, </w:t>
+      </w:r>
+      <w:r>
+        <w:t>the program needs to translate</w:t>
+      </w:r>
+      <w:r>
+        <w:t xml:space="preserve"> the key</w:t>
+      </w:r>
+      <w:r>
+        <w:t>s pressed to the actual</w:t>
+      </w:r>
+      <w:r>
+        <w:t xml:space="preserve"> directions in your perspective for the function</w:t>
+      </w:r>
+      <w:r>
+        <w:t>s</w:t>
+      </w:r>
+      <w:r>
+        <w:t xml:space="preserve"> to be called correctly.</w:t>
+      </w:r>
+    </w:p>
+    <w:p>
+      <w:r>
+        <w:t xml:space="preserve">Furthermore, when </w:t>
+      </w:r>
+      <w:r>
+        <w:t>“right”</w:t>
+      </w:r>
+      <w:r>
+        <w:t xml:space="preserve"> in your perspective</w:t>
+      </w:r>
+      <w:r>
+        <w:t xml:space="preserve"> is passed into move in this case</w:t>
+      </w:r>
+      <w:r>
+        <w:t xml:space="preserve"> (pulled onto the right wall)</w:t>
+      </w:r>
+      <w:r>
+        <w:t xml:space="preserve">, the program needs to know </w:t>
+      </w:r>
+      <w:r>
+        <w:t>that “right” in this case is not increasing the x value, but actually</w:t>
+      </w:r>
+      <w:r>
+        <w:t xml:space="preserve"> decreasing the y value.</w:t>
+      </w:r>
+      <w:r>
+        <w:t xml:space="preserve"> So the</w:t>
+      </w:r>
+      <w:r>
+        <w:t xml:space="preserve"> values </w:t>
+      </w:r>
+      <w:r>
+        <w:t>that are assigned to moving in each direction respectively will also have to be changed.</w:t>
+      </w:r>
+    </w:p>
+    <w:p>
+      <w:pPr>
+        <w:pStyle w:val="Heading4"/>
+      </w:pPr>
+      <w:r>
+        <w:t>Implementation</w:t>
+      </w:r>
+    </w:p>
+    <w:p>
+      <w:r>
+        <w:t xml:space="preserve">Use a bunch of records </w:t>
+      </w:r>
+      <w:r>
+        <w:t>to convert this stuff</w:t>
+      </w:r>
+    </w:p>
+    <w:p>
+      <w:r>
+        <w:t>Took a while to figure out the best way to structure records</w:t>
+      </w:r>
+    </w:p>
+    <w:p>
+      <w:pPr>
+        <w:jc w:val="center"/>
+      </w:pPr>
+      <w:r>
+        <w:lastRenderedPageBreak/>
+        <w:drawing>
+          <wp:inline distT="0" distB="0" distL="0" distR="0" wp14:anchorId="14C87E50" wp14:editId="5A6DC32C">
+            <wp:extent cx="2218099" cy="1404190"/>
+            <wp:effectExtent l="0" t="0" r="0" b="5715"/>
+            <wp:docPr id="7" name="Picture 7" descr="A computer screen shot of a code&#10;&#10;Description automatically generated"/>
+            <wp:cNvGraphicFramePr>
+              <a:graphicFrameLocks xmlns:a="http://schemas.openxmlformats.org/drawingml/2006/main" noChangeAspect="1"/>
+            </wp:cNvGraphicFramePr>
+            <a:graphic xmlns:a="http://schemas.openxmlformats.org/drawingml/2006/main">
+              <a:graphicData uri="http://schemas.openxmlformats.org/drawingml/2006/picture">
+                <pic:pic xmlns:pic="http://schemas.openxmlformats.org/drawingml/2006/picture">
+                  <pic:nvPicPr>
+                    <pic:cNvPr id="7" name="Picture 7" descr="A computer screen shot of a code&#10;&#10;Description automatically generated"/>
+                    <pic:cNvPicPr/>
+                  </pic:nvPicPr>
+                  <pic:blipFill>
+                    <a:blip r:embed="rId26"/>
+                    <a:stretch>
+                      <a:fillRect/>
+                    </a:stretch>
+                  </pic:blipFill>
+                  <pic:spPr>
+                    <a:xfrm>
+                      <a:off x="0" y="0"/>
+                      <a:ext cx="2225436" cy="1408835"/>
+                    </a:xfrm>
+                    <a:prstGeom prst="rect">
+                      <a:avLst/>
+                    </a:prstGeom>
+                  </pic:spPr>
+                </pic:pic>
+              </a:graphicData>
+            </a:graphic>
+          </wp:inline>
+        </w:drawing>
+      </w:r>
+    </w:p>
+    <w:p>
+      <w:r>
+        <w:t xml:space="preserve">And then every single movement function had to be changed </w:t>
+      </w:r>
+      <w:r>
+        <w:t xml:space="preserve">so that </w:t>
+      </w:r>
+      <w:r>
+        <w:t>movements could be carried out on any axis.</w:t>
+      </w:r>
+      <w:r>
+        <w:t xml:space="preserve"> This was made a bit more annoying as matter.js has read only properties, so I would have to assign values to a record every time to move.</w:t>
+      </w:r>
+    </w:p>
+    <w:p>
+      <w:r>
+        <w:t>Initially I resorted to a lot of if statements to check</w:t>
+      </w:r>
+      <w:r>
+        <w:t xml:space="preserve"> which axis</w:t>
+      </w:r>
+      <w:r>
+        <w:t xml:space="preserve"> the movement was meant to occur in, but I realised later that t</w:t>
+      </w:r>
+      <w:r>
+        <w:t>hankfully, records don’t care about the order of items, so I could do something like this:</w:t>
+      </w:r>
+      <w:r>
+        <w:t xml:space="preserve"> (also apparently</w:t>
+      </w:r>
+      <w:r>
+        <w:t xml:space="preserve"> adding square brackets just turns a string into an expression?)</w:t>
+      </w:r>
+    </w:p>
+    <w:p>
+      <w:r>
+        <w:drawing>
+          <wp:inline distT="0" distB="0" distL="0" distR="0" wp14:anchorId="548AC363" wp14:editId="25C47C45">
+            <wp:extent cx="5731510" cy="758825"/>
+            <wp:effectExtent l="0" t="0" r="2540" b="3175"/>
+            <wp:docPr id="8" name="Picture 8" descr="A screen shot of a computer&#10;&#10;Description automatically generated"/>
+            <wp:cNvGraphicFramePr>
+              <a:graphicFrameLocks xmlns:a="http://schemas.openxmlformats.org/drawingml/2006/main" noChangeAspect="1"/>
+            </wp:cNvGraphicFramePr>
+            <a:graphic xmlns:a="http://schemas.openxmlformats.org/drawingml/2006/main">
+              <a:graphicData uri="http://schemas.openxmlformats.org/drawingml/2006/picture">
+                <pic:pic xmlns:pic="http://schemas.openxmlformats.org/drawingml/2006/picture">
+                  <pic:nvPicPr>
+                    <pic:cNvPr id="8" name="Picture 8" descr="A screen shot of a computer&#10;&#10;Description automatically generated"/>
+                    <pic:cNvPicPr/>
+                  </pic:nvPicPr>
+                  <pic:blipFill>
+                    <a:blip r:embed="rId27"/>
+                    <a:stretch>
+                      <a:fillRect/>
+                    </a:stretch>
+                  </pic:blipFill>
+                  <pic:spPr>
+                    <a:xfrm>
+                      <a:off x="0" y="0"/>
+                      <a:ext cx="5731510" cy="758825"/>
+                    </a:xfrm>
+                    <a:prstGeom prst="rect">
+                      <a:avLst/>
+                    </a:prstGeom>
+                  </pic:spPr>
+                </pic:pic>
+              </a:graphicData>
+            </a:graphic>
+          </wp:inline>
+        </w:drawing>
+      </w:r>
+    </w:p>
+    <w:p>
+      <w:r>
+        <w:t>While it is nearly impossible to read, I can assure that it does in fact work</w:t>
+      </w:r>
+      <w:r>
+        <w:t>.</w:t>
+      </w:r>
+      <w:r>
+        <w:t xml:space="preserve"> To be fair, the if statement approach worked too, just that it </w:t>
+      </w:r>
+      <w:r>
+        <w:t>took up twice the amount of lines.</w:t>
+      </w:r>
+    </w:p>
+    <w:p>
+      <w:pPr>
+        <w:pStyle w:val="Heading4"/>
+      </w:pPr>
+      <w:r>
+        <w:t>Sources</w:t>
+      </w:r>
+    </w:p>
+    <w:p/>
+    <w:p>
+      <w:pPr>
+        <w:pStyle w:val="Heading3"/>
+      </w:pPr>
+      <w:r>
+        <w:t>Changing</w:t>
+      </w:r>
+      <w:r>
+        <w:t xml:space="preserve"> detection</w:t>
+      </w:r>
+      <w:r>
+        <w:t xml:space="preserve"> with gravity</w:t>
+      </w:r>
+    </w:p>
+    <w:p>
+      <w:pPr>
+        <w:pStyle w:val="Heading4"/>
+      </w:pPr>
+      <w:r>
+        <w:t>Context</w:t>
+      </w:r>
+    </w:p>
+    <w:p>
+      <w:r>
+        <w:t>Initially I wanted to just start on the next heading down there</w:t>
+      </w:r>
+      <w:r>
+        <w:t>, but I realised that no matter how hard I tried</w:t>
+      </w:r>
+      <w:r>
+        <w:t xml:space="preserve">, </w:t>
+      </w:r>
+      <w:r>
+        <w:t>I could not get the block to jump</w:t>
+      </w:r>
+      <w:r>
+        <w:t xml:space="preserve"> when gravity</w:t>
+      </w:r>
+      <w:r>
+        <w:t xml:space="preserve"> was flipped in any direction other than downwards.</w:t>
+      </w:r>
+    </w:p>
+    <w:p>
+      <w:r>
+        <w:t xml:space="preserve">After a lot of console logging, </w:t>
+      </w:r>
+      <w:r>
+        <w:t xml:space="preserve">the </w:t>
+      </w:r>
+      <w:r>
+        <w:t xml:space="preserve">error was that </w:t>
+      </w:r>
+      <w:r>
+        <w:t>the jump function was called at all.</w:t>
+      </w:r>
+    </w:p>
+    <w:p>
+      <w:r>
+        <w:t>After a bit more console logging</w:t>
+      </w:r>
+      <w:r>
+        <w:t xml:space="preserve">, and realising that one of my </w:t>
+      </w:r>
+      <w:r>
+        <w:t>flags</w:t>
+      </w:r>
+      <w:r>
+        <w:t xml:space="preserve"> couldn’t be accessed directly from terminal (why?)</w:t>
+      </w:r>
+      <w:r>
+        <w:t>, it was because</w:t>
+      </w:r>
+      <w:r>
+        <w:t xml:space="preserve"> </w:t>
+      </w:r>
+      <w:r>
+        <w:t>the block didn’t actually think it was on the ground</w:t>
+      </w:r>
+      <w:r>
+        <w:t xml:space="preserve"> when </w:t>
+      </w:r>
+      <w:r>
+        <w:t xml:space="preserve">gravity was reversed, </w:t>
+      </w:r>
+      <w:r>
+        <w:t>and refuses to jump in mid-air.</w:t>
+      </w:r>
+    </w:p>
+    <w:p>
+      <w:r>
+        <w:t>It also resulted in weird stuff like it trying to fall even though it was already on the ground.</w:t>
+      </w:r>
+    </w:p>
+    <w:p>
+      <w:r>
+        <w:t>So</w:t>
+      </w:r>
+      <w:r>
+        <w:t xml:space="preserve">, the thing I had to do first was </w:t>
+      </w:r>
+      <w:r>
+        <w:t>make it realise it was colliding with the ground</w:t>
+      </w:r>
+    </w:p>
+    <w:p>
+      <w:pPr>
+        <w:pStyle w:val="Heading4"/>
+      </w:pPr>
+      <w:r>
+        <w:t>Implementation</w:t>
+      </w:r>
+    </w:p>
+    <w:p>
+      <w:r>
+        <w:t>Obstacles of each direction</w:t>
+      </w:r>
+      <w:r>
+        <w:t xml:space="preserve"> are stored</w:t>
+      </w:r>
+      <w:r>
+        <w:t xml:space="preserve"> in arrays</w:t>
+      </w:r>
+      <w:r>
+        <w:t>.</w:t>
+      </w:r>
+      <w:r>
+        <w:t xml:space="preserve"> The arrays are then put into a record</w:t>
+      </w:r>
+      <w:r>
+        <w:t>, with the key</w:t>
+      </w:r>
+      <w:r>
+        <w:t xml:space="preserve"> of the record being the four directions.</w:t>
+      </w:r>
+    </w:p>
+    <w:p>
+      <w:r>
+        <w:t>Initially, I just copied the directions of the KEYSTROKE_TO_DIRECTION record which changed depending on gravity</w:t>
+      </w:r>
+      <w:r>
+        <w:t xml:space="preserve">. </w:t>
+      </w:r>
+      <w:r>
+        <w:t>While it was perfectly functional for upwards and downwards gravity, it was different for left and rightwards gravity</w:t>
+      </w:r>
+      <w:r>
+        <w:t>.</w:t>
+      </w:r>
+    </w:p>
+    <w:p>
+      <w:r>
+        <w:lastRenderedPageBreak/>
+        <w:t>e.g. when gravity</w:t>
+      </w:r>
+      <w:r>
+        <w:t xml:space="preserve"> to the </w:t>
+      </w:r>
+      <w:r>
+        <w:t>left</w:t>
+      </w:r>
+      <w:r>
+        <w:t>, pressing up</w:t>
+      </w:r>
+      <w:r>
+        <w:t xml:space="preserve"> would</w:t>
+      </w:r>
+      <w:r>
+        <w:t xml:space="preserve"> result in moving left from block’s perspective.</w:t>
+      </w:r>
+      <w:r>
+        <w:t xml:space="preserve"> However,</w:t>
+      </w:r>
+      <w:r>
+        <w:t xml:space="preserve"> obstacles</w:t>
+      </w:r>
+      <w:r>
+        <w:t xml:space="preserve"> </w:t>
+      </w:r>
+      <w:r>
+        <w:t xml:space="preserve">to the right of the block from its perspective, </w:t>
+      </w:r>
+      <w:r>
+        <w:t>would actually be rightwards on screen (I had to read this 4 times to make sure it made sense</w:t>
+      </w:r>
+      <w:r>
+        <w:t>, not sure if it does now)</w:t>
+      </w:r>
+      <w:r>
+        <w:t xml:space="preserve"> </w:t>
+      </w:r>
+    </w:p>
+    <w:p>
+      <w:pPr>
+        <w:jc w:val="center"/>
+      </w:pPr>
+      <w:r>
+        <w:drawing>
+          <wp:inline distT="0" distB="0" distL="0" distR="0" wp14:anchorId="4914B4D5" wp14:editId="4B05A4A6">
+            <wp:extent cx="3247270" cy="2569148"/>
+            <wp:effectExtent l="0" t="0" r="0" b="3175"/>
+            <wp:docPr id="9" name="Picture 9" descr="A screen shot of a computer program&#10;&#10;Description automatically generated"/>
+            <wp:cNvGraphicFramePr>
+              <a:graphicFrameLocks xmlns:a="http://schemas.openxmlformats.org/drawingml/2006/main" noChangeAspect="1"/>
+            </wp:cNvGraphicFramePr>
+            <a:graphic xmlns:a="http://schemas.openxmlformats.org/drawingml/2006/main">
+              <a:graphicData uri="http://schemas.openxmlformats.org/drawingml/2006/picture">
+                <pic:pic xmlns:pic="http://schemas.openxmlformats.org/drawingml/2006/picture">
+                  <pic:nvPicPr>
+                    <pic:cNvPr id="9" name="Picture 9" descr="A screen shot of a computer program&#10;&#10;Description automatically generated"/>
+                    <pic:cNvPicPr/>
+                  </pic:nvPicPr>
+                  <pic:blipFill>
+                    <a:blip r:embed="rId28"/>
+                    <a:stretch>
+                      <a:fillRect/>
+                    </a:stretch>
+                  </pic:blipFill>
+                  <pic:spPr>
+                    <a:xfrm>
+                      <a:off x="0" y="0"/>
+                      <a:ext cx="3251897" cy="2572809"/>
+                    </a:xfrm>
+                    <a:prstGeom prst="rect">
+                      <a:avLst/>
+                    </a:prstGeom>
+                  </pic:spPr>
+                </pic:pic>
+              </a:graphicData>
+            </a:graphic>
+          </wp:inline>
+        </w:drawing>
+      </w:r>
+    </w:p>
+    <w:p/>
+    <w:p>
+      <w:pPr>
+        <w:pStyle w:val="Heading3"/>
+      </w:pPr>
+      <w:r>
+        <w:t>Changing</w:t>
+      </w:r>
+      <w:r>
+        <w:t xml:space="preserve"> </w:t>
+      </w:r>
+      <w:r>
+        <w:t>p</w:t>
+      </w:r>
+      <w:r>
+        <w:t>hysics with gravity</w:t>
+      </w:r>
+    </w:p>
+    <w:p>
+      <w:pPr>
+        <w:pStyle w:val="Heading4"/>
+      </w:pPr>
+      <w:r>
+        <w:t>Context</w:t>
+      </w:r>
+    </w:p>
+    <w:p>
+      <w:r>
+        <w:t>Now we can finally do this</w:t>
+      </w:r>
+      <w:r>
+        <w:t>.</w:t>
+      </w:r>
+    </w:p>
+    <w:p>
+      <w:pPr>
+        <w:pStyle w:val="Heading4"/>
+      </w:pPr>
+      <w:r>
+        <w:t>Implementation</w:t>
+      </w:r>
+    </w:p>
+    <w:p>
+      <w:r>
+        <w:t xml:space="preserve">Since DIRECTION_TO_VALUE had a sign </w:t>
+      </w:r>
+      <w:r>
+        <w:t>component</w:t>
+      </w:r>
+      <w:r>
+        <w:t xml:space="preserve"> already</w:t>
+      </w:r>
+      <w:r>
+        <w:t xml:space="preserve">, all that was left was the multiply it </w:t>
+      </w:r>
+      <w:r>
+        <w:t>to every movement</w:t>
+      </w:r>
+      <w:r>
+        <w:t>.</w:t>
+      </w:r>
+    </w:p>
+    <w:p>
+      <w:r>
+        <w:t>And now that the block actually thinks it’s on the ground</w:t>
+      </w:r>
+      <w:r>
+        <w:t>,</w:t>
+      </w:r>
+      <w:r>
+        <w:t xml:space="preserve"> ground</w:t>
+      </w:r>
+      <w:r>
+        <w:t xml:space="preserve"> friction and jumping finally work now.</w:t>
+      </w:r>
+    </w:p>
+    <w:p>
+      <w:r>
+        <w:t>Not much to say, just a lot of replacing stuff.</w:t>
+      </w:r>
+    </w:p>
+    <w:p>
+      <w:r>
+        <w:t>[insert screenshot later]</w:t>
+      </w:r>
+      <w:r>
+        <w:t xml:space="preserve"> </w:t>
+      </w:r>
+    </w:p>
+    <w:p>
+      <w:pPr>
+        <w:pStyle w:val="Heading4"/>
+      </w:pPr>
+      <w:r>
+        <w:t>Sources</w:t>
+      </w:r>
+    </w:p>
+    <w:p/>
     <w:p/>
     <w:p>
       <w:r>
@@ -2755,6 +3450,7 @@
         <w:rPr>
           <w:rFonts w:ascii="Arial" w:hAnsi="Arial" w:cs="Arial"/>
         </w:rPr>
+        <w:lastRenderedPageBreak/>
         <w:t>■</w:t>
       </w:r>
       <w:r>

</xml_diff>

<commit_message>
Increased gravity scale, made walljump values constant
</commit_message>
<xml_diff>
--- a/Documentation.docx
+++ b/Documentation.docx
@@ -2901,6 +2901,9 @@
         <w:jc w:val="center"/>
       </w:pPr>
       <w:r>
+        <w:rPr>
+          <w:noProof/>
+        </w:rPr>
         <w:lastRenderedPageBreak/>
         <w:drawing>
           <wp:inline distT="0" distB="0" distL="0" distR="0" wp14:anchorId="14C87E50" wp14:editId="5A6DC32C">
@@ -2975,6 +2978,9 @@
     </w:p>
     <w:p>
       <w:r>
+        <w:rPr>
+          <w:noProof/>
+        </w:rPr>
         <w:drawing>
           <wp:inline distT="0" distB="0" distL="0" distR="0" wp14:anchorId="548AC363" wp14:editId="25C47C45">
             <wp:extent cx="5731510" cy="758825"/>
@@ -3231,6 +3237,9 @@
         <w:jc w:val="center"/>
       </w:pPr>
       <w:r>
+        <w:rPr>
+          <w:noProof/>
+        </w:rPr>
         <w:drawing>
           <wp:inline distT="0" distB="0" distL="0" distR="0" wp14:anchorId="4914B4D5" wp14:editId="4B05A4A6">
             <wp:extent cx="3247270" cy="2569148"/>
@@ -3366,7 +3375,17 @@
       </w:r>
     </w:p>
     <w:p/>
+    <w:p>
+      <w:pPr>
+        <w:pStyle w:val="Heading3"/>
+      </w:pPr>
+      <w:r>
+        <w:t>Temporary Gravity Change &amp; Clinging onto Walls</w:t>
+      </w:r>
+    </w:p>
     <w:p/>
+    <w:p/>
+    <w:p/>
     <w:p>
       <w:r>
         <w:t>○ Regular, detailed and reflective entries. Each entry may include:</w:t>
@@ -3450,7 +3469,6 @@
         <w:rPr>
           <w:rFonts w:ascii="Arial" w:hAnsi="Arial" w:cs="Arial"/>
         </w:rPr>
-        <w:lastRenderedPageBreak/>
         <w:t>■</w:t>
       </w:r>
       <w:r>

</xml_diff>

<commit_message>
Wavedash implemented, wall jump is constant again
</commit_message>
<xml_diff>
--- a/Documentation.docx
+++ b/Documentation.docx
@@ -81,7 +81,15 @@
         <w:t>■</w:t>
       </w:r>
       <w:r>
-        <w:t xml:space="preserve"> Document the functionality, usability and performance of each</w:t>
+        <w:t xml:space="preserve"> Document the functionality, </w:t>
+      </w:r>
+      <w:proofErr w:type="gramStart"/>
+      <w:r>
+        <w:t>usability</w:t>
+      </w:r>
+      <w:proofErr w:type="gramEnd"/>
+      <w:r>
+        <w:t xml:space="preserve"> and performance of each</w:t>
       </w:r>
       <w:r>
         <w:br/>
@@ -231,7 +239,15 @@
     </w:p>
     <w:p>
       <w:r>
-        <w:t>After not doing anything for the majority of the holidays, I have finally forced myself to begin.</w:t>
+        <w:t xml:space="preserve">After not doing anything for </w:t>
+      </w:r>
+      <w:proofErr w:type="gramStart"/>
+      <w:r>
+        <w:t>the majority of</w:t>
+      </w:r>
+      <w:proofErr w:type="gramEnd"/>
+      <w:r>
+        <w:t xml:space="preserve"> the holidays, I have finally forced myself to begin.</w:t>
       </w:r>
     </w:p>
     <w:p>
@@ -239,8 +255,13 @@
         <w:t xml:space="preserve">The easiest </w:t>
       </w:r>
       <w:r>
-        <w:t>and arguably most beneficial thing I could do at the moment</w:t>
-      </w:r>
+        <w:t xml:space="preserve">and arguably most beneficial thing I could do </w:t>
+      </w:r>
+      <w:proofErr w:type="gramStart"/>
+      <w:r>
+        <w:t>at the moment</w:t>
+      </w:r>
+      <w:proofErr w:type="gramEnd"/>
       <w:r>
         <w:t xml:space="preserve"> would be </w:t>
       </w:r>
@@ -295,8 +316,13 @@
       <w:r>
         <w:t xml:space="preserve">The code created two rectangles </w:t>
       </w:r>
-      <w:r>
-        <w:t>falling down onto</w:t>
+      <w:proofErr w:type="gramStart"/>
+      <w:r>
+        <w:t>falling down</w:t>
+      </w:r>
+      <w:proofErr w:type="gramEnd"/>
+      <w:r>
+        <w:t xml:space="preserve"> onto</w:t>
       </w:r>
       <w:r>
         <w:t xml:space="preserve"> solid ground </w:t>
@@ -473,7 +499,15 @@
         <w:t>some of the fundamental</w:t>
       </w:r>
       <w:r>
-        <w:t xml:space="preserve"> physics attributes (e.g. gravity)</w:t>
+        <w:t xml:space="preserve"> physics attributes (</w:t>
+      </w:r>
+      <w:proofErr w:type="gramStart"/>
+      <w:r>
+        <w:t>e.g.</w:t>
+      </w:r>
+      <w:proofErr w:type="gramEnd"/>
+      <w:r>
+        <w:t xml:space="preserve"> gravity)</w:t>
       </w:r>
     </w:p>
     <w:p>
@@ -516,8 +550,13 @@
         <w:t xml:space="preserve"> in the world </w:t>
       </w:r>
       <w:r>
-        <w:t>(e.g.</w:t>
-      </w:r>
+        <w:t>(</w:t>
+      </w:r>
+      <w:proofErr w:type="gramStart"/>
+      <w:r>
+        <w:t>e.g.</w:t>
+      </w:r>
+      <w:proofErr w:type="gramEnd"/>
       <w:r>
         <w:t xml:space="preserve"> how often</w:t>
       </w:r>
@@ -597,12 +636,14 @@
       <w:r>
         <w:t xml:space="preserve"> </w:t>
       </w:r>
+      <w:proofErr w:type="spellStart"/>
       <w:r>
         <w:rPr>
           <w:rFonts w:ascii="Consolas" w:hAnsi="Consolas"/>
         </w:rPr>
         <w:t>Engine.update</w:t>
       </w:r>
+      <w:proofErr w:type="spellEnd"/>
       <w:r>
         <w:t xml:space="preserve"> </w:t>
       </w:r>
@@ -665,7 +706,15 @@
         <w:t>to be simulated</w:t>
       </w:r>
       <w:r>
-        <w:t xml:space="preserve"> (e.g. rectangles, circles)</w:t>
+        <w:t xml:space="preserve"> (</w:t>
+      </w:r>
+      <w:proofErr w:type="gramStart"/>
+      <w:r>
+        <w:t>e.g.</w:t>
+      </w:r>
+      <w:proofErr w:type="gramEnd"/>
+      <w:r>
+        <w:t xml:space="preserve"> rectangles, circles)</w:t>
       </w:r>
       <w:r>
         <w:t xml:space="preserve">.  </w:t>
@@ -710,7 +759,15 @@
         <w:t>manipulation of physical properties</w:t>
       </w:r>
       <w:r>
-        <w:t xml:space="preserve"> (e.g. angular velocity, friction,</w:t>
+        <w:t xml:space="preserve"> (</w:t>
+      </w:r>
+      <w:proofErr w:type="gramStart"/>
+      <w:r>
+        <w:t>e.g.</w:t>
+      </w:r>
+      <w:proofErr w:type="gramEnd"/>
+      <w:r>
+        <w:t xml:space="preserve"> angular velocity, friction,</w:t>
       </w:r>
       <w:r>
         <w:t xml:space="preserve"> time scaling)</w:t>
@@ -771,12 +828,16 @@
       <w:r>
         <w:t xml:space="preserve">are placed, </w:t>
       </w:r>
+      <w:proofErr w:type="spellStart"/>
+      <w:proofErr w:type="gramStart"/>
       <w:r>
         <w:rPr>
           <w:rFonts w:ascii="Consolas" w:hAnsi="Consolas"/>
         </w:rPr>
         <w:t>engine.world</w:t>
       </w:r>
+      <w:proofErr w:type="spellEnd"/>
+      <w:proofErr w:type="gramEnd"/>
       <w:r>
         <w:t xml:space="preserve"> is also a </w:t>
       </w:r>
@@ -857,12 +918,14 @@
         <w:t xml:space="preserve">y </w:t>
       </w:r>
       <w:hyperlink r:id="rId8" w:history="1">
+        <w:proofErr w:type="spellStart"/>
         <w:r>
           <w:rPr>
             <w:rStyle w:val="Hyperlink"/>
           </w:rPr>
           <w:t>liabru</w:t>
         </w:r>
+        <w:proofErr w:type="spellEnd"/>
       </w:hyperlink>
     </w:p>
     <w:p>
@@ -889,7 +952,15 @@
         <w:t>modification</w:t>
       </w:r>
       <w:r>
-        <w:t xml:space="preserve">, distribution and private use so long as </w:t>
+        <w:t xml:space="preserve">, </w:t>
+      </w:r>
+      <w:proofErr w:type="gramStart"/>
+      <w:r>
+        <w:t>distribution</w:t>
+      </w:r>
+      <w:proofErr w:type="gramEnd"/>
+      <w:r>
+        <w:t xml:space="preserve"> and private use so long as </w:t>
       </w:r>
       <w:r>
         <w:t>the MIT licen</w:t>
@@ -982,12 +1053,14 @@
         <w:t xml:space="preserve">By </w:t>
       </w:r>
       <w:hyperlink r:id="rId10" w:history="1">
+        <w:proofErr w:type="spellStart"/>
         <w:r>
           <w:rPr>
             <w:rStyle w:val="Hyperlink"/>
           </w:rPr>
           <w:t>liabru</w:t>
         </w:r>
+        <w:proofErr w:type="spellEnd"/>
       </w:hyperlink>
     </w:p>
     <w:p>
@@ -1093,12 +1166,14 @@
       <w:r>
         <w:t xml:space="preserve"> for </w:t>
       </w:r>
+      <w:proofErr w:type="spellStart"/>
       <w:r>
         <w:rPr>
           <w:rFonts w:ascii="Consolas" w:hAnsi="Consolas"/>
         </w:rPr>
         <w:t>Render.create</w:t>
       </w:r>
+      <w:proofErr w:type="spellEnd"/>
       <w:r>
         <w:t xml:space="preserve">. That didn’t work since </w:t>
       </w:r>
@@ -1213,7 +1288,13 @@
         <w:t xml:space="preserve">It didn’t seem like a great idea however since </w:t>
       </w:r>
       <w:r>
-        <w:t>pixel precision would be required in a platformer</w:t>
+        <w:t xml:space="preserve">pixel </w:t>
+      </w:r>
+      <w:r>
+        <w:t xml:space="preserve">perfect </w:t>
+      </w:r>
+      <w:r>
+        <w:t>precision would be required in a platformer</w:t>
       </w:r>
       <w:r>
         <w:t xml:space="preserve">, </w:t>
@@ -1338,6 +1419,17 @@
       </w:r>
       <w:r>
         <w:t xml:space="preserve"> while adding a few more bodies</w:t>
+      </w:r>
+      <w:r>
+        <w:t xml:space="preserve"> (I have no idea what any of them </w:t>
+      </w:r>
+      <w:proofErr w:type="gramStart"/>
+      <w:r>
+        <w:t>actually do</w:t>
+      </w:r>
+      <w:proofErr w:type="gramEnd"/>
+      <w:r>
+        <w:t xml:space="preserve"> though)</w:t>
       </w:r>
       <w:r>
         <w:t>:</w:t>
@@ -1476,12 +1568,14 @@
       <w:r>
         <w:t xml:space="preserve">a method called </w:t>
       </w:r>
+      <w:proofErr w:type="spellStart"/>
       <w:r>
         <w:rPr>
           <w:rFonts w:ascii="Consolas" w:hAnsi="Consolas"/>
         </w:rPr>
         <w:t>setPixelRatio</w:t>
       </w:r>
+      <w:proofErr w:type="spellEnd"/>
       <w:r>
         <w:t xml:space="preserve"> </w:t>
       </w:r>
@@ -1602,7 +1696,15 @@
         <w:t>fractional pixels</w:t>
       </w:r>
       <w:r>
-        <w:t xml:space="preserve"> and whether or not it will affect</w:t>
+        <w:t xml:space="preserve"> and </w:t>
+      </w:r>
+      <w:proofErr w:type="gramStart"/>
+      <w:r>
+        <w:t>whether or not</w:t>
+      </w:r>
+      <w:proofErr w:type="gramEnd"/>
+      <w:r>
+        <w:t xml:space="preserve"> it will affect</w:t>
       </w:r>
       <w:r>
         <w:t xml:space="preserve"> the positioning of elements on screen.</w:t>
@@ -1634,8 +1736,16 @@
           <w:rPr>
             <w:rStyle w:val="Hyperlink"/>
           </w:rPr>
-          <w:t>Matter.js documentation – Matter.Render</w:t>
+          <w:t xml:space="preserve">Matter.js documentation – </w:t>
         </w:r>
+        <w:proofErr w:type="spellStart"/>
+        <w:r>
+          <w:rPr>
+            <w:rStyle w:val="Hyperlink"/>
+          </w:rPr>
+          <w:t>Matter.Render</w:t>
+        </w:r>
+        <w:proofErr w:type="spellEnd"/>
       </w:hyperlink>
     </w:p>
     <w:p>
@@ -1661,12 +1771,14 @@
         <w:t xml:space="preserve">By </w:t>
       </w:r>
       <w:hyperlink r:id="rId16" w:history="1">
+        <w:proofErr w:type="spellStart"/>
         <w:r>
           <w:rPr>
             <w:rStyle w:val="Hyperlink"/>
           </w:rPr>
           <w:t>liabru</w:t>
         </w:r>
+        <w:proofErr w:type="spellEnd"/>
       </w:hyperlink>
     </w:p>
     <w:p>
@@ -1696,7 +1808,21 @@
           <w:rPr>
             <w:rStyle w:val="Hyperlink"/>
           </w:rPr>
-          <w:t>MDN web docs - Window: devicePixelRatio property</w:t>
+          <w:t xml:space="preserve">MDN web docs - Window: </w:t>
+        </w:r>
+        <w:proofErr w:type="spellStart"/>
+        <w:r>
+          <w:rPr>
+            <w:rStyle w:val="Hyperlink"/>
+          </w:rPr>
+          <w:t>devicePixelRatio</w:t>
+        </w:r>
+        <w:proofErr w:type="spellEnd"/>
+        <w:r>
+          <w:rPr>
+            <w:rStyle w:val="Hyperlink"/>
+          </w:rPr>
+          <w:t xml:space="preserve"> property</w:t>
         </w:r>
       </w:hyperlink>
     </w:p>
@@ -1809,12 +1935,14 @@
       <w:r>
         <w:t xml:space="preserve">use the </w:t>
       </w:r>
+      <w:proofErr w:type="spellStart"/>
       <w:r>
         <w:rPr>
           <w:rFonts w:ascii="Consolas" w:hAnsi="Consolas"/>
         </w:rPr>
         <w:t>applyForce</w:t>
       </w:r>
+      <w:proofErr w:type="spellEnd"/>
       <w:r>
         <w:t xml:space="preserve"> method t</w:t>
       </w:r>
@@ -1847,12 +1975,14 @@
       <w:r>
         <w:t xml:space="preserve"> </w:t>
       </w:r>
+      <w:proofErr w:type="spellStart"/>
       <w:r>
         <w:rPr>
           <w:rFonts w:ascii="Consolas" w:hAnsi="Consolas"/>
         </w:rPr>
         <w:t>keydown</w:t>
       </w:r>
+      <w:proofErr w:type="spellEnd"/>
       <w:r>
         <w:t xml:space="preserve"> </w:t>
       </w:r>
@@ -1952,10 +2082,26 @@
         <w:t xml:space="preserve">text document works, </w:t>
       </w:r>
       <w:r>
-        <w:t>holding down a key</w:t>
-      </w:r>
-      <w:r>
-        <w:t xml:space="preserve"> types a single letter first, pauses, and then spams the letter out (try typing ‘aaaaaaa’ by holding down ‘a’ and </w:t>
+        <w:t xml:space="preserve">holding down a </w:t>
+      </w:r>
+      <w:proofErr w:type="gramStart"/>
+      <w:r>
+        <w:t>key</w:t>
+      </w:r>
+      <w:r>
+        <w:t xml:space="preserve"> types</w:t>
+      </w:r>
+      <w:proofErr w:type="gramEnd"/>
+      <w:r>
+        <w:t xml:space="preserve"> a single letter first, pauses, and then spams the letter out (try typing ‘</w:t>
+      </w:r>
+      <w:proofErr w:type="spellStart"/>
+      <w:r>
+        <w:t>aaaaaaa</w:t>
+      </w:r>
+      <w:proofErr w:type="spellEnd"/>
+      <w:r>
+        <w:t xml:space="preserve">’ by holding down ‘a’ and </w:t>
       </w:r>
       <w:r>
         <w:t>you’ll see what I mean)</w:t>
@@ -1998,12 +2144,14 @@
       <w:r>
         <w:t xml:space="preserve">, and the pausing midway problem </w:t>
       </w:r>
+      <w:proofErr w:type="gramStart"/>
       <w:r>
         <w:t xml:space="preserve">still </w:t>
       </w:r>
       <w:r>
         <w:t>persists</w:t>
       </w:r>
+      <w:proofErr w:type="gramEnd"/>
       <w:r>
         <w:t>.</w:t>
       </w:r>
@@ -2055,19 +2203,43 @@
         <w:t xml:space="preserve"> using</w:t>
       </w:r>
       <w:r>
-        <w:t xml:space="preserve"> both keydown and keyup events</w:t>
+        <w:t xml:space="preserve"> both </w:t>
+      </w:r>
+      <w:proofErr w:type="spellStart"/>
+      <w:r>
+        <w:t>keydown</w:t>
+      </w:r>
+      <w:proofErr w:type="spellEnd"/>
+      <w:r>
+        <w:t xml:space="preserve"> and </w:t>
+      </w:r>
+      <w:proofErr w:type="spellStart"/>
+      <w:r>
+        <w:t>keyup</w:t>
+      </w:r>
+      <w:proofErr w:type="spellEnd"/>
+      <w:r>
+        <w:t xml:space="preserve"> events</w:t>
       </w:r>
       <w:r>
         <w:t xml:space="preserve"> to precisely track when a key is pressed and when it is </w:t>
       </w:r>
       <w:r>
-        <w:t>released with flags</w:t>
+        <w:t xml:space="preserve">released with </w:t>
+      </w:r>
+      <w:proofErr w:type="gramStart"/>
+      <w:r>
+        <w:t>flags</w:t>
       </w:r>
       <w:r>
         <w:t xml:space="preserve">, </w:t>
       </w:r>
       <w:r>
-        <w:t xml:space="preserve">but felt it may </w:t>
+        <w:t>but</w:t>
+      </w:r>
+      <w:proofErr w:type="gramEnd"/>
+      <w:r>
+        <w:t xml:space="preserve"> felt it may </w:t>
       </w:r>
       <w:r>
         <w:t>be too complex for a simple problem</w:t>
@@ -2140,12 +2312,14 @@
         <w:t xml:space="preserve"> or </w:t>
       </w:r>
       <w:hyperlink r:id="rId19" w:history="1">
+        <w:proofErr w:type="spellStart"/>
         <w:r>
           <w:rPr>
             <w:rStyle w:val="Hyperlink"/>
           </w:rPr>
           <w:t>Keydrown</w:t>
         </w:r>
+        <w:proofErr w:type="spellEnd"/>
       </w:hyperlink>
       <w:r>
         <w:t xml:space="preserve"> to </w:t>
@@ -2226,12 +2400,14 @@
         </w:rPr>
       </w:pPr>
       <w:hyperlink r:id="rId20" w:history="1">
+        <w:proofErr w:type="spellStart"/>
         <w:r>
           <w:rPr>
             <w:rStyle w:val="Hyperlink"/>
           </w:rPr>
           <w:t>KeyDrown</w:t>
         </w:r>
+        <w:proofErr w:type="spellEnd"/>
       </w:hyperlink>
       <w:r>
         <w:rPr>
@@ -2281,12 +2457,14 @@
         <w:t xml:space="preserve">By </w:t>
       </w:r>
       <w:hyperlink r:id="rId21" w:history="1">
+        <w:proofErr w:type="spellStart"/>
         <w:r>
           <w:rPr>
             <w:rStyle w:val="Hyperlink"/>
           </w:rPr>
           <w:t>jeremyckahn</w:t>
         </w:r>
+        <w:proofErr w:type="spellEnd"/>
       </w:hyperlink>
     </w:p>
     <w:p>
@@ -2315,12 +2493,14 @@
           </w:rPr>
           <w:t xml:space="preserve">p5 - </w:t>
         </w:r>
+        <w:proofErr w:type="spellStart"/>
         <w:r>
           <w:rPr>
             <w:rStyle w:val="Hyperlink"/>
           </w:rPr>
           <w:t>keyIsDown</w:t>
         </w:r>
+        <w:proofErr w:type="spellEnd"/>
       </w:hyperlink>
     </w:p>
     <w:p>
@@ -2418,12 +2598,14 @@
         <w:t xml:space="preserve">Response from </w:t>
       </w:r>
       <w:hyperlink r:id="rId25" w:history="1">
+        <w:proofErr w:type="spellStart"/>
         <w:r>
           <w:rPr>
             <w:rStyle w:val="Hyperlink"/>
           </w:rPr>
           <w:t>Ghis</w:t>
         </w:r>
+        <w:proofErr w:type="spellEnd"/>
       </w:hyperlink>
     </w:p>
     <w:p>
@@ -2475,6 +2657,120 @@
       </w:r>
     </w:p>
     <w:p>
+      <w:r>
+        <w:t xml:space="preserve">Generally, </w:t>
+      </w:r>
+      <w:r>
+        <w:t xml:space="preserve">movement </w:t>
+      </w:r>
+      <w:r>
+        <w:t xml:space="preserve">responding to a keystroke </w:t>
+      </w:r>
+      <w:r>
+        <w:t>should occur in three stages:</w:t>
+      </w:r>
+    </w:p>
+    <w:p>
+      <w:pPr>
+        <w:pStyle w:val="ListParagraph"/>
+        <w:numPr>
+          <w:ilvl w:val="0"/>
+          <w:numId w:val="9"/>
+        </w:numPr>
+      </w:pPr>
+      <w:r>
+        <w:t>Acceleration.</w:t>
+      </w:r>
+      <w:r>
+        <w:t xml:space="preserve"> This is when</w:t>
+      </w:r>
+      <w:r>
+        <w:t xml:space="preserve"> the character speeds up</w:t>
+      </w:r>
+      <w:r>
+        <w:t xml:space="preserve"> and starts moving after a </w:t>
+      </w:r>
+      <w:r>
+        <w:t xml:space="preserve">movement </w:t>
+      </w:r>
+      <w:r>
+        <w:t>key is pressed.</w:t>
+      </w:r>
+    </w:p>
+    <w:p>
+      <w:pPr>
+        <w:pStyle w:val="ListParagraph"/>
+        <w:numPr>
+          <w:ilvl w:val="0"/>
+          <w:numId w:val="9"/>
+        </w:numPr>
+      </w:pPr>
+      <w:r>
+        <w:t>Maximum velocity</w:t>
+      </w:r>
+      <w:r>
+        <w:t xml:space="preserve">. This is when the character is </w:t>
+      </w:r>
+      <w:r>
+        <w:t xml:space="preserve">moving at full </w:t>
+      </w:r>
+      <w:proofErr w:type="gramStart"/>
+      <w:r>
+        <w:t>speed</w:t>
+      </w:r>
+      <w:r>
+        <w:t>, and</w:t>
+      </w:r>
+      <w:proofErr w:type="gramEnd"/>
+      <w:r>
+        <w:t xml:space="preserve"> will remain</w:t>
+      </w:r>
+      <w:r>
+        <w:t xml:space="preserve"> to until</w:t>
+      </w:r>
+      <w:r>
+        <w:t xml:space="preserve"> it is forced to stop one way or another.</w:t>
+      </w:r>
+    </w:p>
+    <w:p>
+      <w:pPr>
+        <w:pStyle w:val="ListParagraph"/>
+        <w:numPr>
+          <w:ilvl w:val="0"/>
+          <w:numId w:val="9"/>
+        </w:numPr>
+      </w:pPr>
+      <w:r>
+        <w:t>Deceleration</w:t>
+      </w:r>
+      <w:r>
+        <w:t xml:space="preserve">. This is when the </w:t>
+      </w:r>
+      <w:r>
+        <w:t>character slows down, eventually stopping after</w:t>
+      </w:r>
+      <w:r>
+        <w:t xml:space="preserve"> the movement</w:t>
+      </w:r>
+      <w:r>
+        <w:t xml:space="preserve"> key is pressed</w:t>
+      </w:r>
+      <w:r>
+        <w:t>.</w:t>
+      </w:r>
+    </w:p>
+    <w:p>
+      <w:r>
+        <w:t xml:space="preserve">For any basic </w:t>
+      </w:r>
+      <w:r>
+        <w:t xml:space="preserve">movement functionality, </w:t>
+      </w:r>
+      <w:r>
+        <w:t>the above 3 would have to be implemented into the game.</w:t>
+      </w:r>
+    </w:p>
+    <w:p>
       <w:pPr>
         <w:pStyle w:val="Heading4"/>
       </w:pPr>
@@ -2482,72 +2778,612 @@
         <w:t>Implementation</w:t>
       </w:r>
     </w:p>
+    <w:p>
+      <w:r>
+        <w:t>Breaking down the problem a bit more</w:t>
+      </w:r>
+      <w:r>
+        <w:t xml:space="preserve">, </w:t>
+      </w:r>
+      <w:r>
+        <w:t xml:space="preserve">I </w:t>
+      </w:r>
+      <w:r>
+        <w:t xml:space="preserve">decided to </w:t>
+      </w:r>
+      <w:r>
+        <w:t xml:space="preserve">use </w:t>
+      </w:r>
+      <w:proofErr w:type="spellStart"/>
+      <w:r>
+        <w:rPr>
+          <w:rFonts w:ascii="Consolas" w:hAnsi="Consolas"/>
+        </w:rPr>
+        <w:t>setVelocity</w:t>
+      </w:r>
+      <w:proofErr w:type="spellEnd"/>
+      <w:r>
+        <w:t xml:space="preserve"> rather than </w:t>
+      </w:r>
+      <w:proofErr w:type="spellStart"/>
+      <w:r>
+        <w:rPr>
+          <w:rFonts w:ascii="Consolas" w:hAnsi="Consolas"/>
+        </w:rPr>
+        <w:t>applyForce</w:t>
+      </w:r>
+      <w:proofErr w:type="spellEnd"/>
+      <w:r>
+        <w:t xml:space="preserve"> </w:t>
+      </w:r>
+      <w:r>
+        <w:t>to</w:t>
+      </w:r>
+      <w:r>
+        <w:t xml:space="preserve"> accelerate</w:t>
+      </w:r>
+      <w:r>
+        <w:t xml:space="preserve"> </w:t>
+      </w:r>
+      <w:r>
+        <w:t>and decelerate</w:t>
+      </w:r>
+      <w:r>
+        <w:t xml:space="preserve"> the box</w:t>
+      </w:r>
+      <w:r>
+        <w:t>.</w:t>
+      </w:r>
+      <w:r>
+        <w:t xml:space="preserve"> This was mainly</w:t>
+      </w:r>
+      <w:r>
+        <w:t xml:space="preserve"> as the former was more general</w:t>
+      </w:r>
+      <w:r>
+        <w:t xml:space="preserve"> (</w:t>
+      </w:r>
+      <w:r>
+        <w:t>suppose if I wanted to box to completely stop</w:t>
+      </w:r>
+      <w:r>
+        <w:t xml:space="preserve">. </w:t>
+      </w:r>
+      <w:r>
+        <w:t>I could just make velocity 0</w:t>
+      </w:r>
+      <w:r>
+        <w:t xml:space="preserve"> immediately, or carefully apply the right amount of force for it to stop and not start moving in the opposite direction)</w:t>
+      </w:r>
+      <w:r>
+        <w:t xml:space="preserve"> and did not rely on the mass of the box.</w:t>
+      </w:r>
+    </w:p>
+    <w:p>
+      <w:r>
+        <w:t xml:space="preserve">I also considered </w:t>
+      </w:r>
+      <w:r>
+        <w:t xml:space="preserve">using friction to implement </w:t>
+      </w:r>
+      <w:r>
+        <w:t>a maximum velocity and decelerate the box</w:t>
+      </w:r>
+      <w:r>
+        <w:t xml:space="preserve">, </w:t>
+      </w:r>
+      <w:r>
+        <w:t>but it seemed</w:t>
+      </w:r>
+      <w:r>
+        <w:t xml:space="preserve"> too complex and depended </w:t>
+      </w:r>
+      <w:r>
+        <w:t>on too many values</w:t>
+      </w:r>
+      <w:r>
+        <w:t xml:space="preserve">. I ended up </w:t>
+      </w:r>
+      <w:r>
+        <w:t xml:space="preserve">using </w:t>
+      </w:r>
+      <w:proofErr w:type="spellStart"/>
+      <w:r>
+        <w:rPr>
+          <w:rFonts w:ascii="Consolas" w:hAnsi="Consolas"/>
+        </w:rPr>
+        <w:t>setVelocity</w:t>
+      </w:r>
+      <w:proofErr w:type="spellEnd"/>
+      <w:r>
+        <w:t xml:space="preserve"> again for that.</w:t>
+      </w:r>
+      <w:r>
+        <w:t xml:space="preserve"> </w:t>
+      </w:r>
+      <w:r>
+        <w:t>It seems now to be a common theme that</w:t>
+      </w:r>
+      <w:r>
+        <w:t xml:space="preserve"> matter.js </w:t>
+      </w:r>
+      <w:r>
+        <w:t>is too accurate in terms of its physics</w:t>
+      </w:r>
+      <w:r>
+        <w:t xml:space="preserve"> for this game. Hopefully that doesn’t come back to bite me.</w:t>
+      </w:r>
+    </w:p>
     <w:p/>
     <w:p>
       <w:r>
-        <w:t>May need to mess with friction to get acceleration correct and cap top speed, would it be easier to just mess with velocity and acceleration</w:t>
-      </w:r>
-    </w:p>
-    <w:p>
-      <w:r>
-        <w:t>Matter.js is too accurate!!</w:t>
-      </w:r>
-    </w:p>
-    <w:p>
-      <w:r>
-        <w:t>Box would not move</w:t>
-      </w:r>
-    </w:p>
-    <w:p>
-      <w:r>
-        <w:t>Stupid matter makes the function namespaced under Body rather than just being a method of boxA</w:t>
-      </w:r>
-    </w:p>
-    <w:p>
-      <w:r>
-        <w:t>Also no way to just change the velocity or increment have to set the velocity of the object everytime</w:t>
-      </w:r>
-    </w:p>
-    <w:p>
-      <w:r>
-        <w:t>Wdum acceleration isn’t a thing in matter.js</w:t>
-      </w:r>
-    </w:p>
-    <w:p>
-      <w:r>
-        <w:t xml:space="preserve">Add </w:t>
-      </w:r>
-      <w:r>
-        <w:t>velocity cap</w:t>
-      </w:r>
-      <w:r>
-        <w:t>; subject to change</w:t>
-      </w:r>
-    </w:p>
-    <w:p>
-      <w:r>
-        <w:t>Swap out friction for more predictable acceleration</w:t>
-      </w:r>
-    </w:p>
-    <w:p>
-      <w:r>
-        <w:t xml:space="preserve">Added an else statement </w:t>
-      </w:r>
-      <w:r>
-        <w:t>to decelerate</w:t>
-      </w:r>
-      <w:r>
-        <w:t xml:space="preserve"> when key not pressed; deceleration in two directions cancel out</w:t>
-      </w:r>
-    </w:p>
-    <w:p>
-      <w:r>
-        <w:t>Very goofy but I guess I can finally move it and play flappy bird now</w:t>
-      </w:r>
-    </w:p>
-    <w:p>
-      <w:r>
-        <w:t>Stupid matter.js only allows to use methods to change x y components all properties are read only</w:t>
+        <w:t>After my first attempted implementation of moving the box</w:t>
+      </w:r>
+      <w:r>
+        <w:t>,</w:t>
+      </w:r>
+      <w:r>
+        <w:t xml:space="preserve"> </w:t>
+      </w:r>
+      <w:r>
+        <w:t>it stood completely still…</w:t>
+      </w:r>
+      <w:r>
+        <w:t xml:space="preserve"> No errors in the console either.</w:t>
+      </w:r>
+      <w:r>
+        <w:t xml:space="preserve"> After a lot of </w:t>
+      </w:r>
+      <w:r>
+        <w:t>head scratching</w:t>
+      </w:r>
+      <w:r>
+        <w:t>,</w:t>
+      </w:r>
+      <w:r>
+        <w:t xml:space="preserve"> it turns out </w:t>
+      </w:r>
+      <w:proofErr w:type="gramStart"/>
+      <w:r>
+        <w:t>that</w:t>
+      </w:r>
+      <w:r>
+        <w:t xml:space="preserve"> </w:t>
+      </w:r>
+      <w:r>
+        <w:rPr>
+          <w:rFonts w:ascii="Consolas" w:hAnsi="Consolas"/>
+        </w:rPr>
+        <w:t>.velocity</w:t>
+      </w:r>
+      <w:proofErr w:type="gramEnd"/>
+      <w:r>
+        <w:t xml:space="preserve"> is a </w:t>
+      </w:r>
+      <w:r>
+        <w:t xml:space="preserve"> </w:t>
+      </w:r>
+      <w:r>
+        <w:t>read-only property?</w:t>
+      </w:r>
+      <w:r>
+        <w:t xml:space="preserve"> </w:t>
+      </w:r>
+      <w:r>
+        <w:t xml:space="preserve">Not </w:t>
+      </w:r>
+      <w:proofErr w:type="gramStart"/>
+      <w:r>
+        <w:t>really sure</w:t>
+      </w:r>
+      <w:proofErr w:type="gramEnd"/>
+      <w:r>
+        <w:t xml:space="preserve"> why that’s the case.</w:t>
+      </w:r>
+      <w:r>
+        <w:t xml:space="preserve"> I can see myself having to write </w:t>
+      </w:r>
+      <w:r>
+        <w:t xml:space="preserve">massive chunks of code just to </w:t>
+      </w:r>
+      <w:r>
+        <w:t xml:space="preserve">move the </w:t>
+      </w:r>
+      <w:r>
+        <w:t>box in the future.</w:t>
+      </w:r>
+    </w:p>
+    <w:p>
+      <w:pPr>
+        <w:jc w:val="center"/>
+      </w:pPr>
+      <w:r>
+        <w:rPr>
+          <w:noProof/>
+        </w:rPr>
+        <w:drawing>
+          <wp:inline distT="0" distB="0" distL="0" distR="0" wp14:anchorId="4366FD93" wp14:editId="008FF5C8">
+            <wp:extent cx="4704644" cy="390924"/>
+            <wp:effectExtent l="0" t="0" r="1270" b="9525"/>
+            <wp:docPr id="11" name="Picture 11"/>
+            <wp:cNvGraphicFramePr>
+              <a:graphicFrameLocks xmlns:a="http://schemas.openxmlformats.org/drawingml/2006/main" noChangeAspect="1"/>
+            </wp:cNvGraphicFramePr>
+            <a:graphic xmlns:a="http://schemas.openxmlformats.org/drawingml/2006/main">
+              <a:graphicData uri="http://schemas.openxmlformats.org/drawingml/2006/picture">
+                <pic:pic xmlns:pic="http://schemas.openxmlformats.org/drawingml/2006/picture">
+                  <pic:nvPicPr>
+                    <pic:cNvPr id="1" name=""/>
+                    <pic:cNvPicPr/>
+                  </pic:nvPicPr>
+                  <pic:blipFill>
+                    <a:blip r:embed="rId26"/>
+                    <a:stretch>
+                      <a:fillRect/>
+                    </a:stretch>
+                  </pic:blipFill>
+                  <pic:spPr>
+                    <a:xfrm>
+                      <a:off x="0" y="0"/>
+                      <a:ext cx="4787190" cy="397783"/>
+                    </a:xfrm>
+                    <a:prstGeom prst="rect">
+                      <a:avLst/>
+                    </a:prstGeom>
+                    <a:effectLst>
+                      <a:softEdge rad="63500"/>
+                    </a:effectLst>
+                  </pic:spPr>
+                </pic:pic>
+              </a:graphicData>
+            </a:graphic>
+          </wp:inline>
+        </w:drawing>
+      </w:r>
+    </w:p>
+    <w:p>
+      <w:pPr>
+        <w:jc w:val="center"/>
+      </w:pPr>
+      <w:r>
+        <w:rPr>
+          <w:color w:val="A5A5A5" w:themeColor="accent3"/>
+          <w:sz w:val="18"/>
+          <w:szCs w:val="18"/>
+        </w:rPr>
+        <w:t>Update</w:t>
+      </w:r>
+      <w:r>
+        <w:rPr>
+          <w:color w:val="A5A5A5" w:themeColor="accent3"/>
+          <w:sz w:val="18"/>
+          <w:szCs w:val="18"/>
+        </w:rPr>
+        <w:t xml:space="preserve"> from future me</w:t>
+      </w:r>
+      <w:r>
+        <w:rPr>
+          <w:color w:val="A5A5A5" w:themeColor="accent3"/>
+          <w:sz w:val="18"/>
+          <w:szCs w:val="18"/>
+        </w:rPr>
+        <w:t xml:space="preserve">: </w:t>
+      </w:r>
+      <w:r>
+        <w:rPr>
+          <w:color w:val="A5A5A5" w:themeColor="accent3"/>
+          <w:sz w:val="18"/>
+          <w:szCs w:val="18"/>
+        </w:rPr>
+        <w:t xml:space="preserve">I was </w:t>
+      </w:r>
+      <w:r>
+        <w:rPr>
+          <w:color w:val="A5A5A5" w:themeColor="accent3"/>
+          <w:sz w:val="18"/>
+          <w:szCs w:val="18"/>
+        </w:rPr>
+        <w:t>more correct than I could’ve ever imagined</w:t>
+      </w:r>
+    </w:p>
+    <w:p>
+      <w:r>
+        <w:t>Anyhow</w:t>
+      </w:r>
+      <w:r>
+        <w:t xml:space="preserve">, on </w:t>
+      </w:r>
+      <w:r>
+        <w:t>second</w:t>
+      </w:r>
+      <w:r>
+        <w:t xml:space="preserve"> attempt I </w:t>
+      </w:r>
+      <w:proofErr w:type="gramStart"/>
+      <w:r>
+        <w:t>actually got</w:t>
+      </w:r>
+      <w:proofErr w:type="gramEnd"/>
+      <w:r>
+        <w:t xml:space="preserve"> an error. </w:t>
+      </w:r>
+      <w:proofErr w:type="spellStart"/>
+      <w:r>
+        <w:t>Wohoo</w:t>
+      </w:r>
+      <w:proofErr w:type="spellEnd"/>
+      <w:r>
+        <w:t>!</w:t>
+      </w:r>
+    </w:p>
+    <w:p>
+      <w:pPr>
+        <w:jc w:val="center"/>
+      </w:pPr>
+      <w:r>
+        <w:drawing>
+          <wp:inline distT="0" distB="0" distL="0" distR="0" wp14:anchorId="7EEA8577" wp14:editId="65DFC79E">
+            <wp:extent cx="1369155" cy="656521"/>
+            <wp:effectExtent l="0" t="0" r="2540" b="0"/>
+            <wp:docPr id="10" name="Picture 10" descr="A screen shot of a computer error&#10;&#10;Description automatically generated"/>
+            <wp:cNvGraphicFramePr>
+              <a:graphicFrameLocks xmlns:a="http://schemas.openxmlformats.org/drawingml/2006/main" noChangeAspect="1"/>
+            </wp:cNvGraphicFramePr>
+            <a:graphic xmlns:a="http://schemas.openxmlformats.org/drawingml/2006/main">
+              <a:graphicData uri="http://schemas.openxmlformats.org/drawingml/2006/picture">
+                <pic:pic xmlns:pic="http://schemas.openxmlformats.org/drawingml/2006/picture">
+                  <pic:nvPicPr>
+                    <pic:cNvPr id="10" name="Picture 10" descr="A screen shot of a computer error&#10;&#10;Description automatically generated"/>
+                    <pic:cNvPicPr/>
+                  </pic:nvPicPr>
+                  <pic:blipFill>
+                    <a:blip r:embed="rId27"/>
+                    <a:stretch>
+                      <a:fillRect/>
+                    </a:stretch>
+                  </pic:blipFill>
+                  <pic:spPr>
+                    <a:xfrm>
+                      <a:off x="0" y="0"/>
+                      <a:ext cx="1369155" cy="656521"/>
+                    </a:xfrm>
+                    <a:prstGeom prst="rect">
+                      <a:avLst/>
+                    </a:prstGeom>
+                  </pic:spPr>
+                </pic:pic>
+              </a:graphicData>
+            </a:graphic>
+          </wp:inline>
+        </w:drawing>
+      </w:r>
+    </w:p>
+    <w:p>
+      <w:r>
+        <w:lastRenderedPageBreak/>
+        <w:t>The problem this time</w:t>
+      </w:r>
+      <w:r>
+        <w:t xml:space="preserve"> turns out to be that matter.js decided to </w:t>
+      </w:r>
+      <w:proofErr w:type="gramStart"/>
+      <w:r>
+        <w:t xml:space="preserve">namespace </w:t>
+      </w:r>
+      <w:r>
+        <w:rPr>
+          <w:rFonts w:ascii="Consolas" w:hAnsi="Consolas"/>
+        </w:rPr>
+        <w:t>.</w:t>
+      </w:r>
+      <w:proofErr w:type="spellStart"/>
+      <w:r>
+        <w:rPr>
+          <w:rFonts w:ascii="Consolas" w:hAnsi="Consolas"/>
+        </w:rPr>
+        <w:t>setVelocity</w:t>
+      </w:r>
+      <w:proofErr w:type="spellEnd"/>
+      <w:proofErr w:type="gramEnd"/>
+      <w:r>
+        <w:t xml:space="preserve"> to be under </w:t>
+      </w:r>
+      <w:r>
+        <w:rPr>
+          <w:rFonts w:ascii="Consolas" w:hAnsi="Consolas"/>
+        </w:rPr>
+        <w:t>Body</w:t>
+      </w:r>
+      <w:r>
+        <w:t xml:space="preserve"> rather </w:t>
+      </w:r>
+      <w:r>
+        <w:t xml:space="preserve">than each instance of </w:t>
+      </w:r>
+      <w:r>
+        <w:rPr>
+          <w:rFonts w:ascii="Consolas" w:hAnsi="Consolas"/>
+        </w:rPr>
+        <w:t>Body</w:t>
+      </w:r>
+      <w:r>
+        <w:t xml:space="preserve"> created</w:t>
+      </w:r>
+      <w:r>
+        <w:t>. Another</w:t>
+      </w:r>
+      <w:r>
+        <w:t xml:space="preserve"> </w:t>
+      </w:r>
+      <w:r>
+        <w:t xml:space="preserve">weird thing </w:t>
+      </w:r>
+      <w:r>
+        <w:t xml:space="preserve">that I’m just not </w:t>
+      </w:r>
+      <w:r>
+        <w:t>going to question about this physics engine.</w:t>
+      </w:r>
+    </w:p>
+    <w:p>
+      <w:r>
+        <w:t xml:space="preserve">Anyhow, that was the most interesting parts </w:t>
+      </w:r>
+      <w:r>
+        <w:t xml:space="preserve">of </w:t>
+      </w:r>
+      <w:r>
+        <w:t>implementing</w:t>
+      </w:r>
+      <w:r>
+        <w:t xml:space="preserve"> acceleration</w:t>
+      </w:r>
+      <w:r>
+        <w:t>, just repeat that in every direction and now I’ve</w:t>
+      </w:r>
+      <w:r>
+        <w:t xml:space="preserve"> got</w:t>
+      </w:r>
+      <w:r>
+        <w:t xml:space="preserve"> move left/right, jump, and fast fall.</w:t>
+      </w:r>
+    </w:p>
+    <w:p>
+      <w:r>
+        <w:t>Deceleration is</w:t>
+      </w:r>
+      <w:r>
+        <w:t xml:space="preserve"> simpler in</w:t>
+      </w:r>
+      <w:r>
+        <w:t xml:space="preserve"> concept</w:t>
+      </w:r>
+      <w:r>
+        <w:t>.</w:t>
+      </w:r>
+      <w:r>
+        <w:t xml:space="preserve"> If</w:t>
+      </w:r>
+      <w:r>
+        <w:t xml:space="preserve"> velocity is positive,</w:t>
+      </w:r>
+      <w:r>
+        <w:t xml:space="preserve"> decrease it.</w:t>
+      </w:r>
+      <w:r>
+        <w:t xml:space="preserve"> If velocity is negative, increase it.</w:t>
+      </w:r>
+      <w:r>
+        <w:t xml:space="preserve"> Toss that into a loop and it will keep repeating itself until eventually</w:t>
+      </w:r>
+      <w:r>
+        <w:t xml:space="preserve"> velocity approaches 0.</w:t>
+      </w:r>
+    </w:p>
+    <w:p>
+      <w:r>
+        <w:t>Similar idea for the velocity cap.</w:t>
+      </w:r>
+      <w:r>
+        <w:t xml:space="preserve"> If velocity is </w:t>
+      </w:r>
+      <w:r>
+        <w:t>greater than positive cap</w:t>
+      </w:r>
+      <w:r>
+        <w:t>, reset it to positive cap.</w:t>
+      </w:r>
+      <w:r>
+        <w:t xml:space="preserve"> If velocity is less than negative cap, reset it to negative cap.</w:t>
+      </w:r>
+    </w:p>
+    <w:p>
+      <w:pPr>
+        <w:pStyle w:val="Heading4"/>
+      </w:pPr>
+      <w:r>
+        <w:t>Sources</w:t>
+      </w:r>
+    </w:p>
+    <w:p>
+      <w:pPr>
+        <w:pStyle w:val="Heading5"/>
+      </w:pPr>
+      <w:hyperlink r:id="rId28" w:anchor="method_setVelocity" w:history="1">
+        <w:r>
+          <w:rPr>
+            <w:rStyle w:val="Hyperlink"/>
+          </w:rPr>
+          <w:t xml:space="preserve">Matter.js documentation </w:t>
+        </w:r>
+        <w:r>
+          <w:rPr>
+            <w:rStyle w:val="Hyperlink"/>
+          </w:rPr>
+          <w:t xml:space="preserve">– </w:t>
+        </w:r>
+        <w:proofErr w:type="spellStart"/>
+        <w:r>
+          <w:rPr>
+            <w:rStyle w:val="Hyperlink"/>
+          </w:rPr>
+          <w:t>setVelocity</w:t>
+        </w:r>
+        <w:proofErr w:type="spellEnd"/>
+      </w:hyperlink>
+    </w:p>
+    <w:p>
+      <w:r>
+        <w:t xml:space="preserve">Used to </w:t>
+      </w:r>
+      <w:r>
+        <w:t>figure out</w:t>
+      </w:r>
+      <w:r>
+        <w:t xml:space="preserve"> how to change </w:t>
+      </w:r>
+      <w:r>
+        <w:t>the velocity of the box.</w:t>
+      </w:r>
+    </w:p>
+    <w:p>
+      <w:pPr>
+        <w:pStyle w:val="ListParagraph"/>
+        <w:numPr>
+          <w:ilvl w:val="0"/>
+          <w:numId w:val="1"/>
+        </w:numPr>
+      </w:pPr>
+      <w:r>
+        <w:t xml:space="preserve">By </w:t>
+      </w:r>
+      <w:hyperlink r:id="rId29" w:history="1">
+        <w:proofErr w:type="spellStart"/>
+        <w:r>
+          <w:rPr>
+            <w:rStyle w:val="Hyperlink"/>
+          </w:rPr>
+          <w:t>liabru</w:t>
+        </w:r>
+        <w:proofErr w:type="spellEnd"/>
+      </w:hyperlink>
+    </w:p>
+    <w:p>
+      <w:pPr>
+        <w:pStyle w:val="ListParagraph"/>
+        <w:numPr>
+          <w:ilvl w:val="0"/>
+          <w:numId w:val="1"/>
+        </w:numPr>
+      </w:pPr>
+      <w:r>
+        <w:t xml:space="preserve">Accessed </w:t>
+      </w:r>
+      <w:r>
+        <w:t>28</w:t>
+      </w:r>
+      <w:r>
+        <w:t>/01/2024</w:t>
       </w:r>
     </w:p>
     <w:p/>
@@ -2568,6 +3404,68 @@
       </w:r>
     </w:p>
     <w:p>
+      <w:r>
+        <w:t>Now onto one of the biggest reasons I decided to use someone else’s physics engine – I didn’t want to deal with collisions</w:t>
+      </w:r>
+      <w:r>
+        <w:t>.</w:t>
+      </w:r>
+    </w:p>
+    <w:p>
+      <w:r>
+        <w:t xml:space="preserve">While I did write up a pseudocode algorithm for it </w:t>
+      </w:r>
+      <w:r>
+        <w:t>in planning</w:t>
+      </w:r>
+      <w:r>
+        <w:t xml:space="preserve">, </w:t>
+      </w:r>
+      <w:r>
+        <w:t>it is stupidly long</w:t>
+      </w:r>
+      <w:r>
+        <w:t xml:space="preserve"> even in </w:t>
+      </w:r>
+      <w:r>
+        <w:t>pseudocode</w:t>
+      </w:r>
+      <w:r>
+        <w:t xml:space="preserve">, </w:t>
+      </w:r>
+      <w:r>
+        <w:t>and there’s no guarantee it’ll work</w:t>
+      </w:r>
+      <w:r>
+        <w:t>.</w:t>
+      </w:r>
+    </w:p>
+    <w:p>
+      <w:r>
+        <w:t xml:space="preserve">Anyhow, </w:t>
+      </w:r>
+      <w:r>
+        <w:t xml:space="preserve">right now I need to check if the </w:t>
+      </w:r>
+      <w:r>
+        <w:t xml:space="preserve">box is on </w:t>
+      </w:r>
+      <w:proofErr w:type="gramStart"/>
+      <w:r>
+        <w:t>ground</w:t>
+      </w:r>
+      <w:proofErr w:type="gramEnd"/>
+      <w:r>
+        <w:t xml:space="preserve"> so </w:t>
+      </w:r>
+      <w:r>
+        <w:t>th</w:t>
+      </w:r>
+      <w:r>
+        <w:t>is platformer game doesn’t turn into flappy bird.</w:t>
+      </w:r>
+    </w:p>
+    <w:p>
       <w:pPr>
         <w:pStyle w:val="Heading4"/>
       </w:pPr>
@@ -2577,20 +3475,248 @@
     </w:p>
     <w:p>
       <w:r>
-        <w:t>Collsion.collide stupid, can only check one pair and returns some illegible collision object or smth</w:t>
-      </w:r>
-    </w:p>
-    <w:p>
-      <w:r>
-        <w:t>Fogor how to do for loops in js, for of instead for in</w:t>
-      </w:r>
-    </w:p>
-    <w:p>
-      <w:r>
-        <w:t>Add an extra flag for jumping</w:t>
-      </w:r>
-    </w:p>
-    <w:p/>
+        <w:t xml:space="preserve">On the bright side, without writing any code at all myself, </w:t>
+      </w:r>
+      <w:r>
+        <w:t xml:space="preserve">the </w:t>
+      </w:r>
+      <w:r>
+        <w:t>box knows to collide on ground and not fall into inexistence.</w:t>
+      </w:r>
+    </w:p>
+    <w:p>
+      <w:r>
+        <w:t>On the not so bright side</w:t>
+      </w:r>
+      <w:r>
+        <w:t xml:space="preserve">, </w:t>
+      </w:r>
+      <w:proofErr w:type="spellStart"/>
+      <w:r>
+        <w:rPr>
+          <w:rFonts w:ascii="Consolas" w:hAnsi="Consolas"/>
+        </w:rPr>
+        <w:t>Collsion.collide</w:t>
+      </w:r>
+      <w:r>
+        <w:rPr>
+          <w:rFonts w:ascii="Consolas" w:hAnsi="Consolas"/>
+        </w:rPr>
+        <w:t>s</w:t>
+      </w:r>
+      <w:proofErr w:type="spellEnd"/>
+      <w:r>
+        <w:t xml:space="preserve"> </w:t>
+      </w:r>
+      <w:r>
+        <w:t xml:space="preserve">in matter.js </w:t>
+      </w:r>
+      <w:r>
+        <w:t xml:space="preserve">is </w:t>
+      </w:r>
+      <w:proofErr w:type="gramStart"/>
+      <w:r>
+        <w:t>pretty stupid</w:t>
+      </w:r>
+      <w:proofErr w:type="gramEnd"/>
+      <w:r>
+        <w:t>. It functions practically the same as my pseudocode in that it can only check for collisions</w:t>
+      </w:r>
+      <w:r>
+        <w:t xml:space="preserve"> between two given objects at a time</w:t>
+      </w:r>
+      <w:r>
+        <w:t>.</w:t>
+      </w:r>
+      <w:r>
+        <w:t xml:space="preserve"> </w:t>
+      </w:r>
+      <w:r>
+        <w:t>The function will return</w:t>
+      </w:r>
+      <w:r>
+        <w:t xml:space="preserve"> either</w:t>
+      </w:r>
+      <w:r>
+        <w:t xml:space="preserve"> </w:t>
+      </w:r>
+      <w:r>
+        <w:rPr>
+          <w:rFonts w:ascii="Consolas" w:hAnsi="Consolas"/>
+        </w:rPr>
+        <w:t>null</w:t>
+      </w:r>
+      <w:r>
+        <w:t xml:space="preserve"> if no collision occurs, or an illegible </w:t>
+      </w:r>
+      <w:r>
+        <w:t>collision object</w:t>
+      </w:r>
+      <w:r>
+        <w:t xml:space="preserve">, thankfully </w:t>
+      </w:r>
+      <w:proofErr w:type="gramStart"/>
+      <w:r>
+        <w:t>pretty easy</w:t>
+      </w:r>
+      <w:proofErr w:type="gramEnd"/>
+      <w:r>
+        <w:t xml:space="preserve"> to </w:t>
+      </w:r>
+      <w:r>
+        <w:t>put into an if statement.</w:t>
+      </w:r>
+    </w:p>
+    <w:p>
+      <w:pPr>
+        <w:jc w:val="center"/>
+      </w:pPr>
+      <w:r>
+        <w:rPr>
+          <w:noProof/>
+        </w:rPr>
+        <w:drawing>
+          <wp:inline distT="0" distB="0" distL="0" distR="0" wp14:anchorId="0AB495AD" wp14:editId="20202944">
+            <wp:extent cx="4147144" cy="1218276"/>
+            <wp:effectExtent l="0" t="0" r="6350" b="1270"/>
+            <wp:docPr id="12" name="Picture 12" descr="A screen shot of a computer code&#10;&#10;Description automatically generated"/>
+            <wp:cNvGraphicFramePr>
+              <a:graphicFrameLocks xmlns:a="http://schemas.openxmlformats.org/drawingml/2006/main" noChangeAspect="1"/>
+            </wp:cNvGraphicFramePr>
+            <a:graphic xmlns:a="http://schemas.openxmlformats.org/drawingml/2006/main">
+              <a:graphicData uri="http://schemas.openxmlformats.org/drawingml/2006/picture">
+                <pic:pic xmlns:pic="http://schemas.openxmlformats.org/drawingml/2006/picture">
+                  <pic:nvPicPr>
+                    <pic:cNvPr id="12" name="Picture 12" descr="A screen shot of a computer code&#10;&#10;Description automatically generated"/>
+                    <pic:cNvPicPr/>
+                  </pic:nvPicPr>
+                  <pic:blipFill>
+                    <a:blip r:embed="rId30"/>
+                    <a:stretch>
+                      <a:fillRect/>
+                    </a:stretch>
+                  </pic:blipFill>
+                  <pic:spPr>
+                    <a:xfrm>
+                      <a:off x="0" y="0"/>
+                      <a:ext cx="4158742" cy="1221683"/>
+                    </a:xfrm>
+                    <a:prstGeom prst="rect">
+                      <a:avLst/>
+                    </a:prstGeom>
+                  </pic:spPr>
+                </pic:pic>
+              </a:graphicData>
+            </a:graphic>
+          </wp:inline>
+        </w:drawing>
+      </w:r>
+    </w:p>
+    <w:p>
+      <w:pPr>
+        <w:jc w:val="center"/>
+      </w:pPr>
+      <w:proofErr w:type="gramStart"/>
+      <w:r>
+        <w:rPr>
+          <w:color w:val="A5A5A5" w:themeColor="accent3"/>
+          <w:sz w:val="18"/>
+          <w:szCs w:val="18"/>
+        </w:rPr>
+        <w:t>Yes</w:t>
+      </w:r>
+      <w:proofErr w:type="gramEnd"/>
+      <w:r>
+        <w:rPr>
+          <w:color w:val="A5A5A5" w:themeColor="accent3"/>
+          <w:sz w:val="18"/>
+          <w:szCs w:val="18"/>
+        </w:rPr>
+        <w:t xml:space="preserve"> I understand what this </w:t>
+      </w:r>
+      <w:r>
+        <w:rPr>
+          <w:color w:val="A5A5A5" w:themeColor="accent3"/>
+          <w:sz w:val="18"/>
+          <w:szCs w:val="18"/>
+        </w:rPr>
+        <w:t>means</w:t>
+      </w:r>
+    </w:p>
+    <w:p>
+      <w:r>
+        <w:lastRenderedPageBreak/>
+        <w:t xml:space="preserve">After putting it into an if statement, check if </w:t>
+      </w:r>
+      <w:r>
+        <w:t xml:space="preserve">the </w:t>
+      </w:r>
+      <w:r>
+        <w:t xml:space="preserve">collision record is null, all that was left was to </w:t>
+      </w:r>
+      <w:proofErr w:type="gramStart"/>
+      <w:r>
+        <w:t>set</w:t>
+      </w:r>
+      <w:r>
+        <w:t>ting</w:t>
+      </w:r>
+      <w:proofErr w:type="gramEnd"/>
+      <w:r>
+        <w:t xml:space="preserve"> a flag</w:t>
+      </w:r>
+      <w:r>
+        <w:t xml:space="preserve"> to tell if the box is on the ground</w:t>
+      </w:r>
+      <w:r>
+        <w:t>, and put the whole thing into a loop to check for every single obstacle in existence.</w:t>
+      </w:r>
+    </w:p>
+    <w:p>
+      <w:pPr>
+        <w:jc w:val="center"/>
+      </w:pPr>
+      <w:r>
+        <w:rPr>
+          <w:noProof/>
+        </w:rPr>
+        <w:drawing>
+          <wp:inline distT="0" distB="0" distL="0" distR="0" wp14:anchorId="4DB875C9" wp14:editId="17D0D066">
+            <wp:extent cx="3951608" cy="934271"/>
+            <wp:effectExtent l="0" t="0" r="0" b="0"/>
+            <wp:docPr id="13" name="Picture 13" descr="A screen shot of a computer code&#10;&#10;Description automatically generated"/>
+            <wp:cNvGraphicFramePr>
+              <a:graphicFrameLocks xmlns:a="http://schemas.openxmlformats.org/drawingml/2006/main" noChangeAspect="1"/>
+            </wp:cNvGraphicFramePr>
+            <a:graphic xmlns:a="http://schemas.openxmlformats.org/drawingml/2006/main">
+              <a:graphicData uri="http://schemas.openxmlformats.org/drawingml/2006/picture">
+                <pic:pic xmlns:pic="http://schemas.openxmlformats.org/drawingml/2006/picture">
+                  <pic:nvPicPr>
+                    <pic:cNvPr id="13" name="Picture 13" descr="A screen shot of a computer code&#10;&#10;Description automatically generated"/>
+                    <pic:cNvPicPr/>
+                  </pic:nvPicPr>
+                  <pic:blipFill>
+                    <a:blip r:embed="rId31"/>
+                    <a:stretch>
+                      <a:fillRect/>
+                    </a:stretch>
+                  </pic:blipFill>
+                  <pic:spPr>
+                    <a:xfrm>
+                      <a:off x="0" y="0"/>
+                      <a:ext cx="3968462" cy="938256"/>
+                    </a:xfrm>
+                    <a:prstGeom prst="rect">
+                      <a:avLst/>
+                    </a:prstGeom>
+                  </pic:spPr>
+                </pic:pic>
+              </a:graphicData>
+            </a:graphic>
+          </wp:inline>
+        </w:drawing>
+      </w:r>
+    </w:p>
     <w:p>
       <w:pPr>
         <w:pStyle w:val="Heading3"/>
@@ -2623,8 +3749,13 @@
         <w:t xml:space="preserve">prevent </w:t>
       </w:r>
       <w:r>
-        <w:t>the player from just scaling the wall</w:t>
-      </w:r>
+        <w:t xml:space="preserve">the player from just scaling the </w:t>
+      </w:r>
+      <w:proofErr w:type="gramStart"/>
+      <w:r>
+        <w:t>wall</w:t>
+      </w:r>
+      <w:proofErr w:type="gramEnd"/>
     </w:p>
     <w:p>
       <w:r>
@@ -2633,34 +3764,69 @@
     </w:p>
     <w:p>
       <w:r>
-        <w:lastRenderedPageBreak/>
         <w:t>Just make the player bounce off the wall</w:t>
       </w:r>
     </w:p>
     <w:p>
       <w:r>
-        <w:t>How do you make sure it bounces off in the right direction instead of going into the wall again allowing for another wall jump and then just scaling the wall again</w:t>
-      </w:r>
-    </w:p>
-    <w:p>
-      <w:r>
-        <w:t>Make grounds grounds make walls walls</w:t>
-      </w:r>
+        <w:t xml:space="preserve">How do you make sure it bounces off in the right direction instead of going into the wall again allowing for another wall jump and then just scaling the wall </w:t>
+      </w:r>
+      <w:proofErr w:type="gramStart"/>
+      <w:r>
+        <w:t>again</w:t>
+      </w:r>
+      <w:proofErr w:type="gramEnd"/>
+    </w:p>
+    <w:p>
+      <w:r>
+        <w:t xml:space="preserve">Make grounds </w:t>
+      </w:r>
+      <w:proofErr w:type="spellStart"/>
+      <w:r>
+        <w:t>grounds</w:t>
+      </w:r>
+      <w:proofErr w:type="spellEnd"/>
+      <w:r>
+        <w:t xml:space="preserve"> make walls </w:t>
+      </w:r>
+      <w:proofErr w:type="spellStart"/>
+      <w:r>
+        <w:t>walls</w:t>
+      </w:r>
+      <w:proofErr w:type="spellEnd"/>
     </w:p>
     <w:p>
       <w:r>
         <w:t xml:space="preserve">Stupid thing started </w:t>
       </w:r>
+      <w:proofErr w:type="spellStart"/>
       <w:r>
         <w:t>walljumping</w:t>
       </w:r>
+      <w:proofErr w:type="spellEnd"/>
       <w:r>
         <w:t xml:space="preserve"> left on a wall to the left on the player turning it into scaling the wall again</w:t>
       </w:r>
     </w:p>
     <w:p>
       <w:r>
-        <w:t>Put only = forgor == why does js not give an error for that</w:t>
+        <w:t xml:space="preserve">Put only = </w:t>
+      </w:r>
+      <w:proofErr w:type="spellStart"/>
+      <w:r>
+        <w:t>forgor</w:t>
+      </w:r>
+      <w:proofErr w:type="spellEnd"/>
+      <w:r>
+        <w:t xml:space="preserve"> == why does </w:t>
+      </w:r>
+      <w:proofErr w:type="spellStart"/>
+      <w:r>
+        <w:t>js</w:t>
+      </w:r>
+      <w:proofErr w:type="spellEnd"/>
+      <w:r>
+        <w:t xml:space="preserve"> not give an error for that</w:t>
       </w:r>
     </w:p>
     <w:p/>
@@ -2712,8 +3878,15 @@
     </w:p>
     <w:p>
       <w:r>
-        <w:t>Matter.js has this thing called engine.gravity</w:t>
-      </w:r>
+        <w:t xml:space="preserve">Matter.js has this thing called </w:t>
+      </w:r>
+      <w:proofErr w:type="spellStart"/>
+      <w:proofErr w:type="gramStart"/>
+      <w:r>
+        <w:t>engine.gravity</w:t>
+      </w:r>
+      <w:proofErr w:type="spellEnd"/>
+      <w:proofErr w:type="gramEnd"/>
       <w:r>
         <w:t xml:space="preserve"> that changes the x-y vector of gravity.</w:t>
       </w:r>
@@ -2802,11 +3975,20 @@
         <w:t xml:space="preserve"> in you moving up on screen, but right from your point of view</w:t>
       </w:r>
       <w:r>
-        <w:t>. Pressing the left arrow would result in moving down on screen, but left from your point of view.</w:t>
-      </w:r>
-    </w:p>
-    <w:p>
-      <w:r>
+        <w:t xml:space="preserve">. Pressing the left arrow would result in moving down on </w:t>
+      </w:r>
+      <w:proofErr w:type="gramStart"/>
+      <w:r>
+        <w:t>screen, but</w:t>
+      </w:r>
+      <w:proofErr w:type="gramEnd"/>
+      <w:r>
+        <w:t xml:space="preserve"> left from your point of view.</w:t>
+      </w:r>
+    </w:p>
+    <w:p>
+      <w:r>
+        <w:lastRenderedPageBreak/>
         <w:t xml:space="preserve">Since the </w:t>
       </w:r>
       <w:r>
@@ -2816,7 +3998,15 @@
         <w:t xml:space="preserve">s </w:t>
       </w:r>
       <w:r>
-        <w:t xml:space="preserve">jump, fastFall and move are called depending on </w:t>
+        <w:t xml:space="preserve">jump, </w:t>
+      </w:r>
+      <w:proofErr w:type="spellStart"/>
+      <w:r>
+        <w:t>fastFall</w:t>
+      </w:r>
+      <w:proofErr w:type="spellEnd"/>
+      <w:r>
+        <w:t xml:space="preserve"> and move are called depending on </w:t>
       </w:r>
       <w:r>
         <w:t xml:space="preserve">keystrokes, </w:t>
@@ -2860,13 +4050,29 @@
         <w:t xml:space="preserve">, the program needs to know </w:t>
       </w:r>
       <w:r>
-        <w:t>that “right” in this case is not increasing the x value, but actually</w:t>
-      </w:r>
-      <w:r>
-        <w:t xml:space="preserve"> decreasing the y value.</w:t>
-      </w:r>
-      <w:r>
-        <w:t xml:space="preserve"> So the</w:t>
+        <w:t xml:space="preserve">that “right” in this case is not increasing the x value, but </w:t>
+      </w:r>
+      <w:proofErr w:type="gramStart"/>
+      <w:r>
+        <w:t>actually</w:t>
+      </w:r>
+      <w:r>
+        <w:t xml:space="preserve"> decreasing</w:t>
+      </w:r>
+      <w:proofErr w:type="gramEnd"/>
+      <w:r>
+        <w:t xml:space="preserve"> the y value.</w:t>
+      </w:r>
+      <w:r>
+        <w:t xml:space="preserve"> </w:t>
+      </w:r>
+      <w:proofErr w:type="gramStart"/>
+      <w:r>
+        <w:t>So</w:t>
+      </w:r>
+      <w:proofErr w:type="gramEnd"/>
+      <w:r>
+        <w:t xml:space="preserve"> the</w:t>
       </w:r>
       <w:r>
         <w:t xml:space="preserve"> values </w:t>
@@ -2904,7 +4110,6 @@
         <w:rPr>
           <w:noProof/>
         </w:rPr>
-        <w:lastRenderedPageBreak/>
         <w:drawing>
           <wp:inline distT="0" distB="0" distL="0" distR="0" wp14:anchorId="14C87E50" wp14:editId="5A6DC32C">
             <wp:extent cx="2218099" cy="1404190"/>
@@ -2921,7 +4126,7 @@
                     <pic:cNvPicPr/>
                   </pic:nvPicPr>
                   <pic:blipFill>
-                    <a:blip r:embed="rId26"/>
+                    <a:blip r:embed="rId32"/>
                     <a:stretch>
                       <a:fillRect/>
                     </a:stretch>
@@ -2997,7 +4202,7 @@
                     <pic:cNvPicPr/>
                   </pic:nvPicPr>
                   <pic:blipFill>
-                    <a:blip r:embed="rId27"/>
+                    <a:blip r:embed="rId33"/>
                     <a:stretch>
                       <a:fillRect/>
                     </a:stretch>
@@ -3029,7 +4234,15 @@
         <w:t xml:space="preserve"> To be fair, the if statement approach worked too, just that it </w:t>
       </w:r>
       <w:r>
-        <w:t>took up twice the amount of lines.</w:t>
+        <w:t xml:space="preserve">took up twice the </w:t>
+      </w:r>
+      <w:proofErr w:type="gramStart"/>
+      <w:r>
+        <w:t>amount</w:t>
+      </w:r>
+      <w:proofErr w:type="gramEnd"/>
+      <w:r>
+        <w:t xml:space="preserve"> of lines.</w:t>
       </w:r>
     </w:p>
     <w:p>
@@ -3099,10 +4312,18 @@
     </w:p>
     <w:p>
       <w:r>
-        <w:t>After a bit more console logging</w:t>
-      </w:r>
-      <w:r>
-        <w:t xml:space="preserve">, and realising that one of my </w:t>
+        <w:t xml:space="preserve">After a bit more console </w:t>
+      </w:r>
+      <w:proofErr w:type="gramStart"/>
+      <w:r>
+        <w:t>logging</w:t>
+      </w:r>
+      <w:r>
+        <w:t>, and</w:t>
+      </w:r>
+      <w:proofErr w:type="gramEnd"/>
+      <w:r>
+        <w:t xml:space="preserve"> realising that one of my </w:t>
       </w:r>
       <w:r>
         <w:t>flags</w:t>
@@ -3131,6 +4352,7 @@
     </w:p>
     <w:p>
       <w:r>
+        <w:lastRenderedPageBreak/>
         <w:t>It also resulted in weird stuff like it trying to fall even though it was already on the ground.</w:t>
       </w:r>
     </w:p>
@@ -3173,7 +4395,15 @@
         <w:t>, with the key</w:t>
       </w:r>
       <w:r>
-        <w:t xml:space="preserve"> of the record being the four directions.</w:t>
+        <w:t xml:space="preserve"> </w:t>
+      </w:r>
+      <w:proofErr w:type="gramStart"/>
+      <w:r>
+        <w:t>of</w:t>
+      </w:r>
+      <w:proofErr w:type="gramEnd"/>
+      <w:r>
+        <w:t xml:space="preserve"> the record being the four directions.</w:t>
       </w:r>
     </w:p>
     <w:p>
@@ -3191,9 +4421,13 @@
       </w:r>
     </w:p>
     <w:p>
-      <w:r>
-        <w:lastRenderedPageBreak/>
-        <w:t>e.g. when gravity</w:t>
+      <w:proofErr w:type="gramStart"/>
+      <w:r>
+        <w:t>e.g.</w:t>
+      </w:r>
+      <w:proofErr w:type="gramEnd"/>
+      <w:r>
+        <w:t xml:space="preserve"> when gravity</w:t>
       </w:r>
       <w:r>
         <w:t xml:space="preserve"> to the </w:t>
@@ -3223,7 +4457,15 @@
         <w:t xml:space="preserve">to the right of the block from its perspective, </w:t>
       </w:r>
       <w:r>
-        <w:t>would actually be rightwards on screen (I had to read this 4 times to make sure it made sense</w:t>
+        <w:t xml:space="preserve">would </w:t>
+      </w:r>
+      <w:proofErr w:type="gramStart"/>
+      <w:r>
+        <w:t>actually be</w:t>
+      </w:r>
+      <w:proofErr w:type="gramEnd"/>
+      <w:r>
+        <w:t xml:space="preserve"> rightwards on screen (I had to read this 4 times to make sure it made sense</w:t>
       </w:r>
       <w:r>
         <w:t>, not sure if it does now)</w:t>
@@ -3256,7 +4498,7 @@
                     <pic:cNvPicPr/>
                   </pic:nvPicPr>
                   <pic:blipFill>
-                    <a:blip r:embed="rId28"/>
+                    <a:blip r:embed="rId34"/>
                     <a:stretch>
                       <a:fillRect/>
                     </a:stretch>
@@ -3341,7 +4583,15 @@
     </w:p>
     <w:p>
       <w:r>
-        <w:t>And now that the block actually thinks it’s on the ground</w:t>
+        <w:t xml:space="preserve">And now that the block </w:t>
+      </w:r>
+      <w:proofErr w:type="gramStart"/>
+      <w:r>
+        <w:t>actually thinks</w:t>
+      </w:r>
+      <w:proofErr w:type="gramEnd"/>
+      <w:r>
+        <w:t xml:space="preserve"> it’s on the ground</w:t>
       </w:r>
       <w:r>
         <w:t>,</w:t>
@@ -3359,18 +4609,136 @@
       </w:r>
     </w:p>
     <w:p>
-      <w:r>
-        <w:t>[insert screenshot later]</w:t>
-      </w:r>
+      <w:pPr>
+        <w:pStyle w:val="Heading4"/>
+      </w:pPr>
+      <w:r>
+        <w:t>Sources</w:t>
+      </w:r>
+    </w:p>
+    <w:p/>
+    <w:p>
+      <w:pPr>
+        <w:pStyle w:val="Heading3"/>
+      </w:pPr>
+      <w:r>
+        <w:lastRenderedPageBreak/>
+        <w:t xml:space="preserve">Temporary Gravity Change &amp; </w:t>
+      </w:r>
+      <w:r>
+        <w:t>Sticking</w:t>
+      </w:r>
+      <w:r>
+        <w:t xml:space="preserve"> onto Walls</w:t>
+      </w:r>
+    </w:p>
+    <w:p>
+      <w:pPr>
+        <w:pStyle w:val="Heading4"/>
+      </w:pPr>
+      <w:r>
+        <w:t>Context</w:t>
+      </w:r>
+    </w:p>
+    <w:p>
+      <w:r>
+        <w:t xml:space="preserve">While planning a </w:t>
+      </w:r>
+      <w:r>
+        <w:t>bit ahead for level design</w:t>
+      </w:r>
+      <w:r>
+        <w:t xml:space="preserve">, I realised it </w:t>
+      </w:r>
+      <w:r>
+        <w:t xml:space="preserve">practically impossible to design interesting levels </w:t>
+      </w:r>
+      <w:r>
+        <w:t xml:space="preserve">if the player </w:t>
+      </w:r>
+      <w:proofErr w:type="gramStart"/>
+      <w:r>
+        <w:t>has the ability to</w:t>
+      </w:r>
+      <w:proofErr w:type="gramEnd"/>
       <w:r>
         <w:t xml:space="preserve"> </w:t>
       </w:r>
+      <w:r>
+        <w:t>effectively teleport onto the other side of the screen</w:t>
+      </w:r>
+      <w:r>
+        <w:t xml:space="preserve">, so it made sense to </w:t>
+      </w:r>
+      <w:r>
+        <w:t>rework the core gravity mechanics of the game</w:t>
+      </w:r>
+      <w:r>
+        <w:t>.</w:t>
+      </w:r>
+    </w:p>
+    <w:p>
+      <w:r>
+        <w:t xml:space="preserve">I eventually settled on the gravity change in all directions being temporary – that gravity would </w:t>
+      </w:r>
+      <w:proofErr w:type="gramStart"/>
+      <w:r>
+        <w:t>revert back</w:t>
+      </w:r>
+      <w:proofErr w:type="gramEnd"/>
+      <w:r>
+        <w:t xml:space="preserve"> to the previous direction after a set amount of time</w:t>
+      </w:r>
+      <w:r>
+        <w:t xml:space="preserve"> unless</w:t>
+      </w:r>
+      <w:r>
+        <w:t xml:space="preserve"> the </w:t>
+      </w:r>
+      <w:r>
+        <w:t xml:space="preserve">player hits a wall in the </w:t>
+      </w:r>
+      <w:r>
+        <w:t>direction</w:t>
+      </w:r>
+      <w:r>
+        <w:t xml:space="preserve"> gravity is</w:t>
+      </w:r>
+      <w:r>
+        <w:t xml:space="preserve"> changed</w:t>
+      </w:r>
+      <w:r>
+        <w:t xml:space="preserve">, </w:t>
+      </w:r>
+      <w:r>
+        <w:t xml:space="preserve">in which case the player would stick to the wall (gravity </w:t>
+      </w:r>
+      <w:r>
+        <w:t xml:space="preserve">being </w:t>
+      </w:r>
+      <w:r>
+        <w:t>in direction of wall</w:t>
+      </w:r>
+      <w:r>
+        <w:t xml:space="preserve"> until next change</w:t>
+      </w:r>
+      <w:r>
+        <w:t>).</w:t>
+      </w:r>
     </w:p>
     <w:p>
       <w:pPr>
         <w:pStyle w:val="Heading4"/>
       </w:pPr>
       <w:r>
+        <w:t>Implementation</w:t>
+      </w:r>
+    </w:p>
+    <w:p>
+      <w:pPr>
+        <w:pStyle w:val="Heading4"/>
+      </w:pPr>
+      <w:r>
         <w:t>Sources</w:t>
       </w:r>
     </w:p>
@@ -3380,19 +4748,348 @@
         <w:pStyle w:val="Heading3"/>
       </w:pPr>
       <w:r>
-        <w:t>Temporary Gravity Change &amp; Clinging onto Walls</w:t>
+        <w:t>Reworking Collision Detection</w:t>
+      </w:r>
+      <w:r>
+        <w:t xml:space="preserve"> [nested]</w:t>
+      </w:r>
+    </w:p>
+    <w:p>
+      <w:pPr>
+        <w:pStyle w:val="Heading4"/>
+      </w:pPr>
+      <w:r>
+        <w:t>Context</w:t>
+      </w:r>
+    </w:p>
+    <w:p>
+      <w:r>
+        <w:t xml:space="preserve">The problem with the current </w:t>
+      </w:r>
+      <w:r>
+        <w:t>method</w:t>
+      </w:r>
+      <w:r>
+        <w:t xml:space="preserve"> of collision detection became</w:t>
+      </w:r>
+      <w:r>
+        <w:t xml:space="preserve"> noticeable</w:t>
+      </w:r>
+      <w:r>
+        <w:t xml:space="preserve"> for detecting</w:t>
+      </w:r>
+      <w:r>
+        <w:t xml:space="preserve"> </w:t>
+      </w:r>
+      <w:r>
+        <w:t>collision after gravity got reverted.</w:t>
+      </w:r>
+    </w:p>
+    <w:p>
+      <w:r>
+        <w:t>So</w:t>
+      </w:r>
+      <w:r>
+        <w:t xml:space="preserve">, </w:t>
+      </w:r>
+      <w:r>
+        <w:t xml:space="preserve">if the player only sticked onto walls </w:t>
+      </w:r>
+      <w:r>
+        <w:t>before reverting gravity</w:t>
+      </w:r>
+      <w:r>
+        <w:t xml:space="preserve">, it would </w:t>
+      </w:r>
+      <w:r>
+        <w:t xml:space="preserve">often result in weird </w:t>
+      </w:r>
+      <w:r>
+        <w:t>cases where</w:t>
+      </w:r>
+      <w:r>
+        <w:t xml:space="preserve"> (taking original direction as downwards and </w:t>
+      </w:r>
+      <w:r>
+        <w:t>changing gravity upwards to stick to ceiling as an example)</w:t>
+      </w:r>
+      <w:r>
+        <w:t>:</w:t>
+      </w:r>
+    </w:p>
+    <w:p>
+      <w:pPr>
+        <w:pStyle w:val="ListParagraph"/>
+        <w:numPr>
+          <w:ilvl w:val="0"/>
+          <w:numId w:val="7"/>
+        </w:numPr>
+      </w:pPr>
+      <w:r>
+        <w:t xml:space="preserve">The </w:t>
+      </w:r>
+      <w:r>
+        <w:t>block is still moving upwards</w:t>
+      </w:r>
+    </w:p>
+    <w:p>
+      <w:pPr>
+        <w:pStyle w:val="ListParagraph"/>
+        <w:numPr>
+          <w:ilvl w:val="0"/>
+          <w:numId w:val="7"/>
+        </w:numPr>
+      </w:pPr>
+      <w:r>
+        <w:t>But</w:t>
+      </w:r>
+      <w:r>
+        <w:t xml:space="preserve"> gravity </w:t>
+      </w:r>
+      <w:r>
+        <w:t xml:space="preserve">has </w:t>
+      </w:r>
+      <w:r>
+        <w:t>reverted</w:t>
+      </w:r>
+      <w:r>
+        <w:t xml:space="preserve"> to downwards</w:t>
+      </w:r>
+    </w:p>
+    <w:p>
+      <w:pPr>
+        <w:pStyle w:val="ListParagraph"/>
+        <w:numPr>
+          <w:ilvl w:val="1"/>
+          <w:numId w:val="7"/>
+        </w:numPr>
+      </w:pPr>
+      <w:proofErr w:type="gramStart"/>
+      <w:r>
+        <w:t>i.e.</w:t>
+      </w:r>
+      <w:proofErr w:type="gramEnd"/>
+      <w:r>
+        <w:t xml:space="preserve"> the block is moving upwards due to inertia rather than gravity</w:t>
+      </w:r>
+    </w:p>
+    <w:p>
+      <w:pPr>
+        <w:pStyle w:val="ListParagraph"/>
+        <w:numPr>
+          <w:ilvl w:val="0"/>
+          <w:numId w:val="7"/>
+        </w:numPr>
+      </w:pPr>
+      <w:r>
+        <w:t>The block</w:t>
+      </w:r>
+      <w:r>
+        <w:t xml:space="preserve"> </w:t>
+      </w:r>
+      <w:r>
+        <w:t>clearly hits the ceiling but doesn’t stick to it</w:t>
+      </w:r>
+    </w:p>
+    <w:p>
+      <w:pPr>
+        <w:pStyle w:val="ListParagraph"/>
+        <w:numPr>
+          <w:ilvl w:val="0"/>
+          <w:numId w:val="7"/>
+        </w:numPr>
+      </w:pPr>
+      <w:r>
+        <w:t>And then falls all the way back down</w:t>
+      </w:r>
+    </w:p>
+    <w:p>
+      <w:r>
+        <w:t xml:space="preserve">This </w:t>
+      </w:r>
+      <w:r>
+        <w:t xml:space="preserve">makes the game mechanic way too </w:t>
+      </w:r>
+      <w:proofErr w:type="gramStart"/>
+      <w:r>
+        <w:t>unintuitive</w:t>
+      </w:r>
+      <w:r>
+        <w:t>, and</w:t>
+      </w:r>
+      <w:proofErr w:type="gramEnd"/>
+      <w:r>
+        <w:t xml:space="preserve"> creates more frustration rather than difficulty</w:t>
+      </w:r>
+      <w:r>
+        <w:t xml:space="preserve"> in the game</w:t>
+      </w:r>
+      <w:r>
+        <w:t>, making it poor game design.</w:t>
+      </w:r>
+    </w:p>
+    <w:p>
+      <w:r>
+        <w:t xml:space="preserve">While the direction of gravity is always considered </w:t>
+      </w:r>
+      <w:r>
+        <w:t xml:space="preserve">relatively </w:t>
+      </w:r>
+      <w:r>
+        <w:t>downwards</w:t>
+      </w:r>
+      <w:r>
+        <w:t xml:space="preserve"> in previous code</w:t>
+      </w:r>
+      <w:r>
+        <w:t xml:space="preserve">, this </w:t>
+      </w:r>
+      <w:r>
+        <w:t xml:space="preserve">becomes problematic after gravity is </w:t>
+      </w:r>
+      <w:r>
+        <w:t xml:space="preserve">reverted, </w:t>
+      </w:r>
+      <w:r>
+        <w:t>in which case relative direction is difficult, if not impossible to determine.</w:t>
+      </w:r>
+    </w:p>
+    <w:p>
+      <w:r>
+        <w:t>I was too lazy to think so I just added</w:t>
+      </w:r>
+      <w:r>
+        <w:t xml:space="preserve"> extra code to detect collision</w:t>
+      </w:r>
+      <w:r>
+        <w:t xml:space="preserve"> in absolute directions.</w:t>
+      </w:r>
+    </w:p>
+    <w:p>
+      <w:pPr>
+        <w:pStyle w:val="Heading4"/>
+      </w:pPr>
+      <w:r>
+        <w:t>Implementation</w:t>
+      </w:r>
+    </w:p>
+    <w:p>
+      <w:pPr>
+        <w:pStyle w:val="Heading4"/>
+      </w:pPr>
+      <w:r>
+        <w:t>Sources</w:t>
       </w:r>
     </w:p>
     <w:p/>
+    <w:p/>
     <w:p>
       <w:pPr>
         <w:pStyle w:val="Heading3"/>
       </w:pPr>
       <w:r>
-        <w:t>Reworking Collision Detection</w:t>
-      </w:r>
-      <w:r>
-        <w:t xml:space="preserve"> [nested]</w:t>
+        <w:t>Reworking Deceleration</w:t>
+      </w:r>
+    </w:p>
+    <w:p>
+      <w:pPr>
+        <w:pStyle w:val="Heading4"/>
+      </w:pPr>
+      <w:r>
+        <w:t>Context</w:t>
+      </w:r>
+    </w:p>
+    <w:p>
+      <w:r>
+        <w:t>After playing around with the movement for a while</w:t>
+      </w:r>
+      <w:r>
+        <w:t>,</w:t>
+      </w:r>
+      <w:r>
+        <w:t xml:space="preserve"> </w:t>
+      </w:r>
+      <w:r>
+        <w:t xml:space="preserve">I felt like there was too much stopping force </w:t>
+      </w:r>
+      <w:r>
+        <w:t>on the</w:t>
+      </w:r>
+      <w:r>
+        <w:t xml:space="preserve"> player</w:t>
+      </w:r>
+      <w:r>
+        <w:t>. While</w:t>
+      </w:r>
+      <w:r>
+        <w:t xml:space="preserve"> high deceleration</w:t>
+      </w:r>
+      <w:r>
+        <w:t xml:space="preserve"> made stopping player movement crisp</w:t>
+      </w:r>
+      <w:r>
+        <w:t>,</w:t>
+      </w:r>
+      <w:r>
+        <w:t xml:space="preserve"> it also made starting player movement a pain</w:t>
+      </w:r>
+      <w:r>
+        <w:t xml:space="preserve"> because deceleration was applied every tick and would cancel out</w:t>
+      </w:r>
+      <w:r>
+        <w:t xml:space="preserve"> player inputs to move.</w:t>
+      </w:r>
+    </w:p>
+    <w:p>
+      <w:r>
+        <w:lastRenderedPageBreak/>
+        <w:t xml:space="preserve">While staring at the functions, I also realised that </w:t>
+      </w:r>
+      <w:r>
+        <w:t>there wasn’t a velocity</w:t>
+      </w:r>
+      <w:r>
+        <w:t xml:space="preserve"> cap for </w:t>
+      </w:r>
+      <w:r>
+        <w:t>the vertical axis</w:t>
+      </w:r>
+      <w:r>
+        <w:t xml:space="preserve"> this whole time</w:t>
+      </w:r>
+      <w:r>
+        <w:t xml:space="preserve"> – which very much explained why</w:t>
+      </w:r>
+      <w:r>
+        <w:t xml:space="preserve"> jumping and then changing gravity</w:t>
+      </w:r>
+      <w:r>
+        <w:t xml:space="preserve"> could make the player go on the </w:t>
+      </w:r>
+      <w:r>
+        <w:t>ceiling</w:t>
+      </w:r>
+      <w:r>
+        <w:t xml:space="preserve"> as easily as it does.</w:t>
+      </w:r>
+      <w:r>
+        <w:t xml:space="preserve"> </w:t>
+      </w:r>
+    </w:p>
+    <w:p>
+      <w:pPr>
+        <w:pStyle w:val="Heading4"/>
+      </w:pPr>
+      <w:r>
+        <w:t>Implementation</w:t>
+      </w:r>
+    </w:p>
+    <w:p>
+      <w:pPr>
+        <w:pStyle w:val="Heading4"/>
+      </w:pPr>
+      <w:r>
+        <w:t>Sources</w:t>
       </w:r>
     </w:p>
     <w:p/>
@@ -3401,29 +5098,115 @@
         <w:pStyle w:val="Heading3"/>
       </w:pPr>
       <w:r>
-        <w:t>Reworking Deceleration</w:t>
-      </w:r>
-    </w:p>
-    <w:p>
-      <w:r>
-        <w:t>Realised the max velocity doesn’t even work properly</w:t>
-      </w:r>
-    </w:p>
-    <w:p/>
-    <w:p>
-      <w:pPr>
-        <w:pStyle w:val="Heading3"/>
-      </w:pPr>
-      <w:r>
-        <w:t>Rework WallJump</w:t>
+        <w:t>Key + Direction for Gravity Change</w:t>
+      </w:r>
+    </w:p>
+    <w:p>
+      <w:pPr>
+        <w:pStyle w:val="Heading4"/>
+      </w:pPr>
+      <w:r>
+        <w:t>Context</w:t>
+      </w:r>
+    </w:p>
+    <w:p>
+      <w:r>
+        <w:t xml:space="preserve">I felt </w:t>
+      </w:r>
+      <w:r>
+        <w:t xml:space="preserve">from all this testing that pressing WASD while using arrow keys wasn’t </w:t>
+      </w:r>
+      <w:r>
+        <w:t xml:space="preserve">most comfortable </w:t>
+      </w:r>
+      <w:r>
+        <w:t xml:space="preserve">way to control the </w:t>
+      </w:r>
+      <w:r>
+        <w:t>character.</w:t>
+      </w:r>
+      <w:r>
+        <w:t xml:space="preserve"> This was similarly echoed </w:t>
+      </w:r>
+      <w:r>
+        <w:t xml:space="preserve">from </w:t>
+      </w:r>
+      <w:r>
+        <w:t>feedback</w:t>
+      </w:r>
+      <w:r>
+        <w:t xml:space="preserve"> I’ve gotten </w:t>
+      </w:r>
+      <w:r>
+        <w:t>showing this to others</w:t>
+      </w:r>
+      <w:r>
+        <w:t>, the most common of which being people spamming the space bar for gravity change.</w:t>
+      </w:r>
+    </w:p>
+    <w:p>
+      <w:pPr>
+        <w:pStyle w:val="Heading4"/>
+      </w:pPr>
+      <w:r>
+        <w:t>Implementation</w:t>
+      </w:r>
+    </w:p>
+    <w:p>
+      <w:pPr>
+        <w:pStyle w:val="Heading4"/>
+      </w:pPr>
+      <w:r>
+        <w:t>Sources</w:t>
       </w:r>
     </w:p>
     <w:p/>
     <w:p/>
     <w:p/>
     <w:p>
-      <w:r>
-        <w:t>○ Regular, detailed and reflective entries. Each entry may include:</w:t>
+      <w:pPr>
+        <w:pStyle w:val="Heading3"/>
+      </w:pPr>
+      <w:r>
+        <w:t>Title</w:t>
+      </w:r>
+    </w:p>
+    <w:p>
+      <w:pPr>
+        <w:pStyle w:val="Heading4"/>
+      </w:pPr>
+      <w:r>
+        <w:t>Context</w:t>
+      </w:r>
+    </w:p>
+    <w:p>
+      <w:pPr>
+        <w:pStyle w:val="Heading4"/>
+      </w:pPr>
+      <w:r>
+        <w:t>Implementation</w:t>
+      </w:r>
+    </w:p>
+    <w:p>
+      <w:pPr>
+        <w:pStyle w:val="Heading4"/>
+      </w:pPr>
+      <w:r>
+        <w:t>Sources</w:t>
+      </w:r>
+    </w:p>
+    <w:p/>
+    <w:p>
+      <w:r>
+        <w:t xml:space="preserve">○ Regular, </w:t>
+      </w:r>
+      <w:proofErr w:type="gramStart"/>
+      <w:r>
+        <w:t>detailed</w:t>
+      </w:r>
+      <w:proofErr w:type="gramEnd"/>
+      <w:r>
+        <w:t xml:space="preserve"> and reflective entries. Each entry may include:</w:t>
       </w:r>
       <w:r>
         <w:br/>
@@ -4036,6 +5819,318 @@
     </w:lvl>
   </w:abstractNum>
   <w:abstractNum w:abstractNumId="4" w15:restartNumberingAfterBreak="0">
+    <w:nsid w:val="2B191843"/>
+    <w:multiLevelType w:val="hybridMultilevel"/>
+    <w:tmpl w:val="05085F48"/>
+    <w:lvl w:ilvl="0" w:tplc="0C090001">
+      <w:start w:val="1"/>
+      <w:numFmt w:val="bullet"/>
+      <w:lvlText w:val=""/>
+      <w:lvlJc w:val="left"/>
+      <w:pPr>
+        <w:ind w:left="720" w:hanging="360"/>
+      </w:pPr>
+      <w:rPr>
+        <w:rFonts w:ascii="Symbol" w:hAnsi="Symbol" w:hint="default"/>
+      </w:rPr>
+    </w:lvl>
+    <w:lvl w:ilvl="1" w:tplc="0C090003" w:tentative="1">
+      <w:start w:val="1"/>
+      <w:numFmt w:val="bullet"/>
+      <w:lvlText w:val="o"/>
+      <w:lvlJc w:val="left"/>
+      <w:pPr>
+        <w:ind w:left="1440" w:hanging="360"/>
+      </w:pPr>
+      <w:rPr>
+        <w:rFonts w:ascii="Courier New" w:hAnsi="Courier New" w:cs="Courier New" w:hint="default"/>
+      </w:rPr>
+    </w:lvl>
+    <w:lvl w:ilvl="2" w:tplc="0C090005" w:tentative="1">
+      <w:start w:val="1"/>
+      <w:numFmt w:val="bullet"/>
+      <w:lvlText w:val=""/>
+      <w:lvlJc w:val="left"/>
+      <w:pPr>
+        <w:ind w:left="2160" w:hanging="360"/>
+      </w:pPr>
+      <w:rPr>
+        <w:rFonts w:ascii="Wingdings" w:hAnsi="Wingdings" w:hint="default"/>
+      </w:rPr>
+    </w:lvl>
+    <w:lvl w:ilvl="3" w:tplc="0C090001" w:tentative="1">
+      <w:start w:val="1"/>
+      <w:numFmt w:val="bullet"/>
+      <w:lvlText w:val=""/>
+      <w:lvlJc w:val="left"/>
+      <w:pPr>
+        <w:ind w:left="2880" w:hanging="360"/>
+      </w:pPr>
+      <w:rPr>
+        <w:rFonts w:ascii="Symbol" w:hAnsi="Symbol" w:hint="default"/>
+      </w:rPr>
+    </w:lvl>
+    <w:lvl w:ilvl="4" w:tplc="0C090003" w:tentative="1">
+      <w:start w:val="1"/>
+      <w:numFmt w:val="bullet"/>
+      <w:lvlText w:val="o"/>
+      <w:lvlJc w:val="left"/>
+      <w:pPr>
+        <w:ind w:left="3600" w:hanging="360"/>
+      </w:pPr>
+      <w:rPr>
+        <w:rFonts w:ascii="Courier New" w:hAnsi="Courier New" w:cs="Courier New" w:hint="default"/>
+      </w:rPr>
+    </w:lvl>
+    <w:lvl w:ilvl="5" w:tplc="0C090005" w:tentative="1">
+      <w:start w:val="1"/>
+      <w:numFmt w:val="bullet"/>
+      <w:lvlText w:val=""/>
+      <w:lvlJc w:val="left"/>
+      <w:pPr>
+        <w:ind w:left="4320" w:hanging="360"/>
+      </w:pPr>
+      <w:rPr>
+        <w:rFonts w:ascii="Wingdings" w:hAnsi="Wingdings" w:hint="default"/>
+      </w:rPr>
+    </w:lvl>
+    <w:lvl w:ilvl="6" w:tplc="0C090001" w:tentative="1">
+      <w:start w:val="1"/>
+      <w:numFmt w:val="bullet"/>
+      <w:lvlText w:val=""/>
+      <w:lvlJc w:val="left"/>
+      <w:pPr>
+        <w:ind w:left="5040" w:hanging="360"/>
+      </w:pPr>
+      <w:rPr>
+        <w:rFonts w:ascii="Symbol" w:hAnsi="Symbol" w:hint="default"/>
+      </w:rPr>
+    </w:lvl>
+    <w:lvl w:ilvl="7" w:tplc="0C090003" w:tentative="1">
+      <w:start w:val="1"/>
+      <w:numFmt w:val="bullet"/>
+      <w:lvlText w:val="o"/>
+      <w:lvlJc w:val="left"/>
+      <w:pPr>
+        <w:ind w:left="5760" w:hanging="360"/>
+      </w:pPr>
+      <w:rPr>
+        <w:rFonts w:ascii="Courier New" w:hAnsi="Courier New" w:cs="Courier New" w:hint="default"/>
+      </w:rPr>
+    </w:lvl>
+    <w:lvl w:ilvl="8" w:tplc="0C090005" w:tentative="1">
+      <w:start w:val="1"/>
+      <w:numFmt w:val="bullet"/>
+      <w:lvlText w:val=""/>
+      <w:lvlJc w:val="left"/>
+      <w:pPr>
+        <w:ind w:left="6480" w:hanging="360"/>
+      </w:pPr>
+      <w:rPr>
+        <w:rFonts w:ascii="Wingdings" w:hAnsi="Wingdings" w:hint="default"/>
+      </w:rPr>
+    </w:lvl>
+  </w:abstractNum>
+  <w:abstractNum w:abstractNumId="5" w15:restartNumberingAfterBreak="0">
+    <w:nsid w:val="374106D0"/>
+    <w:multiLevelType w:val="hybridMultilevel"/>
+    <w:tmpl w:val="F78417B2"/>
+    <w:lvl w:ilvl="0" w:tplc="0C090001">
+      <w:start w:val="1"/>
+      <w:numFmt w:val="bullet"/>
+      <w:lvlText w:val=""/>
+      <w:lvlJc w:val="left"/>
+      <w:pPr>
+        <w:ind w:left="720" w:hanging="360"/>
+      </w:pPr>
+      <w:rPr>
+        <w:rFonts w:ascii="Symbol" w:hAnsi="Symbol" w:hint="default"/>
+      </w:rPr>
+    </w:lvl>
+    <w:lvl w:ilvl="1" w:tplc="0C090003">
+      <w:start w:val="1"/>
+      <w:numFmt w:val="bullet"/>
+      <w:lvlText w:val="o"/>
+      <w:lvlJc w:val="left"/>
+      <w:pPr>
+        <w:ind w:left="1440" w:hanging="360"/>
+      </w:pPr>
+      <w:rPr>
+        <w:rFonts w:ascii="Courier New" w:hAnsi="Courier New" w:cs="Courier New" w:hint="default"/>
+      </w:rPr>
+    </w:lvl>
+    <w:lvl w:ilvl="2" w:tplc="0C090005" w:tentative="1">
+      <w:start w:val="1"/>
+      <w:numFmt w:val="bullet"/>
+      <w:lvlText w:val=""/>
+      <w:lvlJc w:val="left"/>
+      <w:pPr>
+        <w:ind w:left="2160" w:hanging="360"/>
+      </w:pPr>
+      <w:rPr>
+        <w:rFonts w:ascii="Wingdings" w:hAnsi="Wingdings" w:hint="default"/>
+      </w:rPr>
+    </w:lvl>
+    <w:lvl w:ilvl="3" w:tplc="0C090001" w:tentative="1">
+      <w:start w:val="1"/>
+      <w:numFmt w:val="bullet"/>
+      <w:lvlText w:val=""/>
+      <w:lvlJc w:val="left"/>
+      <w:pPr>
+        <w:ind w:left="2880" w:hanging="360"/>
+      </w:pPr>
+      <w:rPr>
+        <w:rFonts w:ascii="Symbol" w:hAnsi="Symbol" w:hint="default"/>
+      </w:rPr>
+    </w:lvl>
+    <w:lvl w:ilvl="4" w:tplc="0C090003" w:tentative="1">
+      <w:start w:val="1"/>
+      <w:numFmt w:val="bullet"/>
+      <w:lvlText w:val="o"/>
+      <w:lvlJc w:val="left"/>
+      <w:pPr>
+        <w:ind w:left="3600" w:hanging="360"/>
+      </w:pPr>
+      <w:rPr>
+        <w:rFonts w:ascii="Courier New" w:hAnsi="Courier New" w:cs="Courier New" w:hint="default"/>
+      </w:rPr>
+    </w:lvl>
+    <w:lvl w:ilvl="5" w:tplc="0C090005" w:tentative="1">
+      <w:start w:val="1"/>
+      <w:numFmt w:val="bullet"/>
+      <w:lvlText w:val=""/>
+      <w:lvlJc w:val="left"/>
+      <w:pPr>
+        <w:ind w:left="4320" w:hanging="360"/>
+      </w:pPr>
+      <w:rPr>
+        <w:rFonts w:ascii="Wingdings" w:hAnsi="Wingdings" w:hint="default"/>
+      </w:rPr>
+    </w:lvl>
+    <w:lvl w:ilvl="6" w:tplc="0C090001" w:tentative="1">
+      <w:start w:val="1"/>
+      <w:numFmt w:val="bullet"/>
+      <w:lvlText w:val=""/>
+      <w:lvlJc w:val="left"/>
+      <w:pPr>
+        <w:ind w:left="5040" w:hanging="360"/>
+      </w:pPr>
+      <w:rPr>
+        <w:rFonts w:ascii="Symbol" w:hAnsi="Symbol" w:hint="default"/>
+      </w:rPr>
+    </w:lvl>
+    <w:lvl w:ilvl="7" w:tplc="0C090003" w:tentative="1">
+      <w:start w:val="1"/>
+      <w:numFmt w:val="bullet"/>
+      <w:lvlText w:val="o"/>
+      <w:lvlJc w:val="left"/>
+      <w:pPr>
+        <w:ind w:left="5760" w:hanging="360"/>
+      </w:pPr>
+      <w:rPr>
+        <w:rFonts w:ascii="Courier New" w:hAnsi="Courier New" w:cs="Courier New" w:hint="default"/>
+      </w:rPr>
+    </w:lvl>
+    <w:lvl w:ilvl="8" w:tplc="0C090005" w:tentative="1">
+      <w:start w:val="1"/>
+      <w:numFmt w:val="bullet"/>
+      <w:lvlText w:val=""/>
+      <w:lvlJc w:val="left"/>
+      <w:pPr>
+        <w:ind w:left="6480" w:hanging="360"/>
+      </w:pPr>
+      <w:rPr>
+        <w:rFonts w:ascii="Wingdings" w:hAnsi="Wingdings" w:hint="default"/>
+      </w:rPr>
+    </w:lvl>
+  </w:abstractNum>
+  <w:abstractNum w:abstractNumId="6" w15:restartNumberingAfterBreak="0">
+    <w:nsid w:val="396054D3"/>
+    <w:multiLevelType w:val="hybridMultilevel"/>
+    <w:tmpl w:val="C4CEAAB2"/>
+    <w:lvl w:ilvl="0" w:tplc="0C09000F">
+      <w:start w:val="1"/>
+      <w:numFmt w:val="decimal"/>
+      <w:lvlText w:val="%1."/>
+      <w:lvlJc w:val="left"/>
+      <w:pPr>
+        <w:ind w:left="720" w:hanging="360"/>
+      </w:pPr>
+    </w:lvl>
+    <w:lvl w:ilvl="1" w:tplc="0C090019" w:tentative="1">
+      <w:start w:val="1"/>
+      <w:numFmt w:val="lowerLetter"/>
+      <w:lvlText w:val="%2."/>
+      <w:lvlJc w:val="left"/>
+      <w:pPr>
+        <w:ind w:left="1440" w:hanging="360"/>
+      </w:pPr>
+    </w:lvl>
+    <w:lvl w:ilvl="2" w:tplc="0C09001B" w:tentative="1">
+      <w:start w:val="1"/>
+      <w:numFmt w:val="lowerRoman"/>
+      <w:lvlText w:val="%3."/>
+      <w:lvlJc w:val="right"/>
+      <w:pPr>
+        <w:ind w:left="2160" w:hanging="180"/>
+      </w:pPr>
+    </w:lvl>
+    <w:lvl w:ilvl="3" w:tplc="0C09000F" w:tentative="1">
+      <w:start w:val="1"/>
+      <w:numFmt w:val="decimal"/>
+      <w:lvlText w:val="%4."/>
+      <w:lvlJc w:val="left"/>
+      <w:pPr>
+        <w:ind w:left="2880" w:hanging="360"/>
+      </w:pPr>
+    </w:lvl>
+    <w:lvl w:ilvl="4" w:tplc="0C090019" w:tentative="1">
+      <w:start w:val="1"/>
+      <w:numFmt w:val="lowerLetter"/>
+      <w:lvlText w:val="%5."/>
+      <w:lvlJc w:val="left"/>
+      <w:pPr>
+        <w:ind w:left="3600" w:hanging="360"/>
+      </w:pPr>
+    </w:lvl>
+    <w:lvl w:ilvl="5" w:tplc="0C09001B" w:tentative="1">
+      <w:start w:val="1"/>
+      <w:numFmt w:val="lowerRoman"/>
+      <w:lvlText w:val="%6."/>
+      <w:lvlJc w:val="right"/>
+      <w:pPr>
+        <w:ind w:left="4320" w:hanging="180"/>
+      </w:pPr>
+    </w:lvl>
+    <w:lvl w:ilvl="6" w:tplc="0C09000F" w:tentative="1">
+      <w:start w:val="1"/>
+      <w:numFmt w:val="decimal"/>
+      <w:lvlText w:val="%7."/>
+      <w:lvlJc w:val="left"/>
+      <w:pPr>
+        <w:ind w:left="5040" w:hanging="360"/>
+      </w:pPr>
+    </w:lvl>
+    <w:lvl w:ilvl="7" w:tplc="0C090019" w:tentative="1">
+      <w:start w:val="1"/>
+      <w:numFmt w:val="lowerLetter"/>
+      <w:lvlText w:val="%8."/>
+      <w:lvlJc w:val="left"/>
+      <w:pPr>
+        <w:ind w:left="5760" w:hanging="360"/>
+      </w:pPr>
+    </w:lvl>
+    <w:lvl w:ilvl="8" w:tplc="0C09001B" w:tentative="1">
+      <w:start w:val="1"/>
+      <w:numFmt w:val="lowerRoman"/>
+      <w:lvlText w:val="%9."/>
+      <w:lvlJc w:val="right"/>
+      <w:pPr>
+        <w:ind w:left="6480" w:hanging="180"/>
+      </w:pPr>
+    </w:lvl>
+  </w:abstractNum>
+  <w:abstractNum w:abstractNumId="7" w15:restartNumberingAfterBreak="0">
     <w:nsid w:val="5F60227C"/>
     <w:multiLevelType w:val="hybridMultilevel"/>
     <w:tmpl w:val="30AA7212"/>
@@ -4148,7 +6243,7 @@
       </w:rPr>
     </w:lvl>
   </w:abstractNum>
-  <w:abstractNum w:abstractNumId="5" w15:restartNumberingAfterBreak="0">
+  <w:abstractNum w:abstractNumId="8" w15:restartNumberingAfterBreak="0">
     <w:nsid w:val="70E7277D"/>
     <w:multiLevelType w:val="hybridMultilevel"/>
     <w:tmpl w:val="575000C6"/>
@@ -4268,16 +6363,25 @@
     <w:abstractNumId w:val="1"/>
   </w:num>
   <w:num w:numId="3">
-    <w:abstractNumId w:val="5"/>
+    <w:abstractNumId w:val="8"/>
   </w:num>
   <w:num w:numId="4">
     <w:abstractNumId w:val="2"/>
   </w:num>
   <w:num w:numId="5">
-    <w:abstractNumId w:val="4"/>
+    <w:abstractNumId w:val="7"/>
   </w:num>
   <w:num w:numId="6">
     <w:abstractNumId w:val="0"/>
+  </w:num>
+  <w:num w:numId="7">
+    <w:abstractNumId w:val="5"/>
+  </w:num>
+  <w:num w:numId="8">
+    <w:abstractNumId w:val="4"/>
+  </w:num>
+  <w:num w:numId="9">
+    <w:abstractNumId w:val="6"/>
   </w:num>
 </w:numbering>
 </file>
@@ -4680,6 +6784,7 @@
   <w:style w:type="paragraph" w:default="1" w:styleId="Normal">
     <w:name w:val="Normal"/>
     <w:qFormat/>
+    <w:rsid w:val="00EF56CD"/>
   </w:style>
   <w:style w:type="paragraph" w:styleId="Heading1">
     <w:name w:val="heading 1"/>

</xml_diff>

<commit_message>
Given up on resizing canvas for now
</commit_message>
<xml_diff>
--- a/Documentation.docx
+++ b/Documentation.docx
@@ -597,12 +597,14 @@
       <w:r>
         <w:t xml:space="preserve"> </w:t>
       </w:r>
+      <w:proofErr w:type="spellStart"/>
       <w:r>
         <w:rPr>
           <w:rFonts w:ascii="Consolas" w:hAnsi="Consolas"/>
         </w:rPr>
         <w:t>Engine.update</w:t>
       </w:r>
+      <w:proofErr w:type="spellEnd"/>
       <w:r>
         <w:t xml:space="preserve"> </w:t>
       </w:r>
@@ -771,12 +773,14 @@
       <w:r>
         <w:t xml:space="preserve">are placed, </w:t>
       </w:r>
+      <w:proofErr w:type="spellStart"/>
       <w:r>
         <w:rPr>
           <w:rFonts w:ascii="Consolas" w:hAnsi="Consolas"/>
         </w:rPr>
         <w:t>engine.world</w:t>
       </w:r>
+      <w:proofErr w:type="spellEnd"/>
       <w:r>
         <w:t xml:space="preserve"> is also a </w:t>
       </w:r>
@@ -857,12 +861,14 @@
         <w:t xml:space="preserve">y </w:t>
       </w:r>
       <w:hyperlink r:id="rId8" w:history="1">
+        <w:proofErr w:type="spellStart"/>
         <w:r>
           <w:rPr>
             <w:rStyle w:val="Hyperlink"/>
           </w:rPr>
           <w:t>liabru</w:t>
         </w:r>
+        <w:proofErr w:type="spellEnd"/>
       </w:hyperlink>
     </w:p>
     <w:p>
@@ -982,12 +988,14 @@
         <w:t xml:space="preserve">By </w:t>
       </w:r>
       <w:hyperlink r:id="rId10" w:history="1">
+        <w:proofErr w:type="spellStart"/>
         <w:r>
           <w:rPr>
             <w:rStyle w:val="Hyperlink"/>
           </w:rPr>
           <w:t>liabru</w:t>
         </w:r>
+        <w:proofErr w:type="spellEnd"/>
       </w:hyperlink>
     </w:p>
     <w:p>
@@ -1093,12 +1101,14 @@
       <w:r>
         <w:t xml:space="preserve"> for </w:t>
       </w:r>
+      <w:proofErr w:type="spellStart"/>
       <w:r>
         <w:rPr>
           <w:rFonts w:ascii="Consolas" w:hAnsi="Consolas"/>
         </w:rPr>
         <w:t>Render.create</w:t>
       </w:r>
+      <w:proofErr w:type="spellEnd"/>
       <w:r>
         <w:t xml:space="preserve">. That didn’t work since </w:t>
       </w:r>
@@ -1485,12 +1495,14 @@
       <w:r>
         <w:t xml:space="preserve">a method called </w:t>
       </w:r>
+      <w:proofErr w:type="spellStart"/>
       <w:r>
         <w:rPr>
           <w:rFonts w:ascii="Consolas" w:hAnsi="Consolas"/>
         </w:rPr>
         <w:t>setPixelRatio</w:t>
       </w:r>
+      <w:proofErr w:type="spellEnd"/>
       <w:r>
         <w:t xml:space="preserve"> </w:t>
       </w:r>
@@ -1643,8 +1655,16 @@
           <w:rPr>
             <w:rStyle w:val="Hyperlink"/>
           </w:rPr>
-          <w:t>Matter.js documentation – Matter.Render</w:t>
+          <w:t xml:space="preserve">Matter.js documentation – </w:t>
         </w:r>
+        <w:proofErr w:type="spellStart"/>
+        <w:r>
+          <w:rPr>
+            <w:rStyle w:val="Hyperlink"/>
+          </w:rPr>
+          <w:t>Matter.Render</w:t>
+        </w:r>
+        <w:proofErr w:type="spellEnd"/>
       </w:hyperlink>
     </w:p>
     <w:p>
@@ -1670,12 +1690,14 @@
         <w:t xml:space="preserve">By </w:t>
       </w:r>
       <w:hyperlink r:id="rId16" w:history="1">
+        <w:proofErr w:type="spellStart"/>
         <w:r>
           <w:rPr>
             <w:rStyle w:val="Hyperlink"/>
           </w:rPr>
           <w:t>liabru</w:t>
         </w:r>
+        <w:proofErr w:type="spellEnd"/>
       </w:hyperlink>
     </w:p>
     <w:p>
@@ -1705,7 +1727,21 @@
           <w:rPr>
             <w:rStyle w:val="Hyperlink"/>
           </w:rPr>
-          <w:t>MDN web docs - Window: devicePixelRatio property</w:t>
+          <w:t xml:space="preserve">MDN web docs - Window: </w:t>
+        </w:r>
+        <w:proofErr w:type="spellStart"/>
+        <w:r>
+          <w:rPr>
+            <w:rStyle w:val="Hyperlink"/>
+          </w:rPr>
+          <w:t>devicePixelRatio</w:t>
+        </w:r>
+        <w:proofErr w:type="spellEnd"/>
+        <w:r>
+          <w:rPr>
+            <w:rStyle w:val="Hyperlink"/>
+          </w:rPr>
+          <w:t xml:space="preserve"> property</w:t>
         </w:r>
       </w:hyperlink>
     </w:p>
@@ -1818,12 +1854,14 @@
       <w:r>
         <w:t xml:space="preserve">use the </w:t>
       </w:r>
+      <w:proofErr w:type="spellStart"/>
       <w:r>
         <w:rPr>
           <w:rFonts w:ascii="Consolas" w:hAnsi="Consolas"/>
         </w:rPr>
         <w:t>applyForce</w:t>
       </w:r>
+      <w:proofErr w:type="spellEnd"/>
       <w:r>
         <w:t xml:space="preserve"> method t</w:t>
       </w:r>
@@ -1856,12 +1894,14 @@
       <w:r>
         <w:t xml:space="preserve"> </w:t>
       </w:r>
+      <w:proofErr w:type="spellStart"/>
       <w:r>
         <w:rPr>
           <w:rFonts w:ascii="Consolas" w:hAnsi="Consolas"/>
         </w:rPr>
         <w:t>keydown</w:t>
       </w:r>
+      <w:proofErr w:type="spellEnd"/>
       <w:r>
         <w:t xml:space="preserve"> </w:t>
       </w:r>
@@ -1964,7 +2004,15 @@
         <w:t>holding down a key</w:t>
       </w:r>
       <w:r>
-        <w:t xml:space="preserve"> types a single letter first, pauses, and then spams the letter out (try typing ‘aaaaaaa’ by holding down ‘a’ and </w:t>
+        <w:t xml:space="preserve"> types a single letter first, pauses, and then spams the letter out (try typing ‘</w:t>
+      </w:r>
+      <w:proofErr w:type="spellStart"/>
+      <w:r>
+        <w:t>aaaaaaa</w:t>
+      </w:r>
+      <w:proofErr w:type="spellEnd"/>
+      <w:r>
+        <w:t xml:space="preserve">’ by holding down ‘a’ and </w:t>
       </w:r>
       <w:r>
         <w:t>you’ll see what I mean)</w:t>
@@ -2064,7 +2112,23 @@
         <w:t xml:space="preserve"> using</w:t>
       </w:r>
       <w:r>
-        <w:t xml:space="preserve"> both keydown and keyup events</w:t>
+        <w:t xml:space="preserve"> both </w:t>
+      </w:r>
+      <w:proofErr w:type="spellStart"/>
+      <w:r>
+        <w:t>keydown</w:t>
+      </w:r>
+      <w:proofErr w:type="spellEnd"/>
+      <w:r>
+        <w:t xml:space="preserve"> and </w:t>
+      </w:r>
+      <w:proofErr w:type="spellStart"/>
+      <w:r>
+        <w:t>keyup</w:t>
+      </w:r>
+      <w:proofErr w:type="spellEnd"/>
+      <w:r>
+        <w:t xml:space="preserve"> events</w:t>
       </w:r>
       <w:r>
         <w:t xml:space="preserve"> to precisely track when a key is pressed and when it is </w:t>
@@ -2149,12 +2213,14 @@
         <w:t xml:space="preserve"> or </w:t>
       </w:r>
       <w:hyperlink r:id="rId19" w:history="1">
+        <w:proofErr w:type="spellStart"/>
         <w:r>
           <w:rPr>
             <w:rStyle w:val="Hyperlink"/>
           </w:rPr>
           <w:t>Keydrown</w:t>
         </w:r>
+        <w:proofErr w:type="spellEnd"/>
       </w:hyperlink>
       <w:r>
         <w:t xml:space="preserve"> to </w:t>
@@ -2235,12 +2301,14 @@
         </w:rPr>
       </w:pPr>
       <w:hyperlink r:id="rId20" w:history="1">
+        <w:proofErr w:type="spellStart"/>
         <w:r>
           <w:rPr>
             <w:rStyle w:val="Hyperlink"/>
           </w:rPr>
           <w:t>KeyDrown</w:t>
         </w:r>
+        <w:proofErr w:type="spellEnd"/>
       </w:hyperlink>
       <w:r>
         <w:rPr>
@@ -2290,12 +2358,14 @@
         <w:t xml:space="preserve">By </w:t>
       </w:r>
       <w:hyperlink r:id="rId21" w:history="1">
+        <w:proofErr w:type="spellStart"/>
         <w:r>
           <w:rPr>
             <w:rStyle w:val="Hyperlink"/>
           </w:rPr>
           <w:t>jeremyckahn</w:t>
         </w:r>
+        <w:proofErr w:type="spellEnd"/>
       </w:hyperlink>
     </w:p>
     <w:p>
@@ -2324,12 +2394,14 @@
           </w:rPr>
           <w:t xml:space="preserve">p5 - </w:t>
         </w:r>
+        <w:proofErr w:type="spellStart"/>
         <w:r>
           <w:rPr>
             <w:rStyle w:val="Hyperlink"/>
           </w:rPr>
           <w:t>keyIsDown</w:t>
         </w:r>
+        <w:proofErr w:type="spellEnd"/>
       </w:hyperlink>
     </w:p>
     <w:p>
@@ -2427,12 +2499,14 @@
         <w:t xml:space="preserve">Response from </w:t>
       </w:r>
       <w:hyperlink r:id="rId25" w:history="1">
+        <w:proofErr w:type="spellStart"/>
         <w:r>
           <w:rPr>
             <w:rStyle w:val="Hyperlink"/>
           </w:rPr>
           <w:t>Ghis</w:t>
         </w:r>
+        <w:proofErr w:type="spellEnd"/>
       </w:hyperlink>
     </w:p>
     <w:p>
@@ -2613,21 +2687,25 @@
       <w:r>
         <w:t xml:space="preserve">use </w:t>
       </w:r>
+      <w:proofErr w:type="spellStart"/>
       <w:r>
         <w:rPr>
           <w:rFonts w:ascii="Consolas" w:hAnsi="Consolas"/>
         </w:rPr>
         <w:t>setVelocity</w:t>
       </w:r>
+      <w:proofErr w:type="spellEnd"/>
       <w:r>
         <w:t xml:space="preserve"> rather than </w:t>
       </w:r>
+      <w:proofErr w:type="spellStart"/>
       <w:r>
         <w:rPr>
           <w:rFonts w:ascii="Consolas" w:hAnsi="Consolas"/>
         </w:rPr>
         <w:t>applyForce</w:t>
       </w:r>
+      <w:proofErr w:type="spellEnd"/>
       <w:r>
         <w:t xml:space="preserve"> </w:t>
       </w:r>
@@ -2702,12 +2780,14 @@
       <w:r>
         <w:t xml:space="preserve">using </w:t>
       </w:r>
+      <w:proofErr w:type="spellStart"/>
       <w:r>
         <w:rPr>
           <w:rFonts w:ascii="Consolas" w:hAnsi="Consolas"/>
         </w:rPr>
         <w:t>setVelocity</w:t>
       </w:r>
+      <w:proofErr w:type="spellEnd"/>
       <w:r>
         <w:t xml:space="preserve"> again for that.</w:t>
       </w:r>
@@ -2900,7 +2980,15 @@
         <w:t xml:space="preserve"> attempt I </w:t>
       </w:r>
       <w:r>
-        <w:t>actually got an error. Wohoo!</w:t>
+        <w:t xml:space="preserve">actually got an error. </w:t>
+      </w:r>
+      <w:proofErr w:type="spellStart"/>
+      <w:r>
+        <w:t>Wohoo</w:t>
+      </w:r>
+      <w:proofErr w:type="spellEnd"/>
+      <w:r>
+        <w:t>!</w:t>
       </w:r>
     </w:p>
     <w:p>
@@ -2960,8 +3048,16 @@
         <w:rPr>
           <w:rFonts w:ascii="Consolas" w:hAnsi="Consolas"/>
         </w:rPr>
-        <w:t>.setVelocity</w:t>
-      </w:r>
+        <w:t>.</w:t>
+      </w:r>
+      <w:proofErr w:type="spellStart"/>
+      <w:r>
+        <w:rPr>
+          <w:rFonts w:ascii="Consolas" w:hAnsi="Consolas"/>
+        </w:rPr>
+        <w:t>setVelocity</w:t>
+      </w:r>
+      <w:proofErr w:type="spellEnd"/>
       <w:r>
         <w:t xml:space="preserve"> to be under </w:t>
       </w:r>
@@ -3097,8 +3193,16 @@
           <w:rPr>
             <w:rStyle w:val="Hyperlink"/>
           </w:rPr>
-          <w:t>– setVelocity</w:t>
+          <w:t xml:space="preserve">– </w:t>
         </w:r>
+        <w:proofErr w:type="spellStart"/>
+        <w:r>
+          <w:rPr>
+            <w:rStyle w:val="Hyperlink"/>
+          </w:rPr>
+          <w:t>setVelocity</w:t>
+        </w:r>
+        <w:proofErr w:type="spellEnd"/>
       </w:hyperlink>
     </w:p>
     <w:p>
@@ -3127,12 +3231,14 @@
         <w:t xml:space="preserve">By </w:t>
       </w:r>
       <w:hyperlink r:id="rId29" w:history="1">
+        <w:proofErr w:type="spellStart"/>
         <w:r>
           <w:rPr>
             <w:rStyle w:val="Hyperlink"/>
           </w:rPr>
           <w:t>liabru</w:t>
         </w:r>
+        <w:proofErr w:type="spellEnd"/>
       </w:hyperlink>
     </w:p>
     <w:p>
@@ -3250,6 +3356,7 @@
       <w:r>
         <w:t xml:space="preserve">, </w:t>
       </w:r>
+      <w:proofErr w:type="spellStart"/>
       <w:r>
         <w:rPr>
           <w:rFonts w:ascii="Consolas" w:hAnsi="Consolas"/>
@@ -3262,6 +3369,7 @@
         </w:rPr>
         <w:t>s</w:t>
       </w:r>
+      <w:proofErr w:type="spellEnd"/>
       <w:r>
         <w:t xml:space="preserve"> </w:t>
       </w:r>
@@ -3495,23 +3603,54 @@
     </w:p>
     <w:p>
       <w:r>
-        <w:t>Make grounds grounds make walls walls</w:t>
-      </w:r>
+        <w:t xml:space="preserve">Make grounds </w:t>
+      </w:r>
+      <w:proofErr w:type="spellStart"/>
+      <w:r>
+        <w:t>grounds</w:t>
+      </w:r>
+      <w:proofErr w:type="spellEnd"/>
+      <w:r>
+        <w:t xml:space="preserve"> make walls </w:t>
+      </w:r>
+      <w:proofErr w:type="spellStart"/>
+      <w:r>
+        <w:t>walls</w:t>
+      </w:r>
+      <w:proofErr w:type="spellEnd"/>
     </w:p>
     <w:p>
       <w:r>
         <w:t xml:space="preserve">Stupid thing started </w:t>
       </w:r>
+      <w:proofErr w:type="spellStart"/>
       <w:r>
         <w:t>walljumping</w:t>
       </w:r>
+      <w:proofErr w:type="spellEnd"/>
       <w:r>
         <w:t xml:space="preserve"> left on a wall to the left on the player turning it into scaling the wall again</w:t>
       </w:r>
     </w:p>
     <w:p>
       <w:r>
-        <w:t>Put only = forgor == why does js not give an error for that</w:t>
+        <w:t xml:space="preserve">Put only = </w:t>
+      </w:r>
+      <w:proofErr w:type="spellStart"/>
+      <w:r>
+        <w:t>forgor</w:t>
+      </w:r>
+      <w:proofErr w:type="spellEnd"/>
+      <w:r>
+        <w:t xml:space="preserve"> == why does </w:t>
+      </w:r>
+      <w:proofErr w:type="spellStart"/>
+      <w:r>
+        <w:t>js</w:t>
+      </w:r>
+      <w:proofErr w:type="spellEnd"/>
+      <w:r>
+        <w:t xml:space="preserve"> not give an error for that</w:t>
       </w:r>
     </w:p>
     <w:p/>
@@ -3563,8 +3702,13 @@
     </w:p>
     <w:p>
       <w:r>
-        <w:t>Matter.js has this thing called engine.gravity</w:t>
-      </w:r>
+        <w:t xml:space="preserve">Matter.js has this thing called </w:t>
+      </w:r>
+      <w:proofErr w:type="spellStart"/>
+      <w:r>
+        <w:t>engine.gravity</w:t>
+      </w:r>
+      <w:proofErr w:type="spellEnd"/>
       <w:r>
         <w:t xml:space="preserve"> that changes the x-y vector of gravity.</w:t>
       </w:r>
@@ -3668,7 +3812,15 @@
         <w:t xml:space="preserve">s </w:t>
       </w:r>
       <w:r>
-        <w:t xml:space="preserve">jump, fastFall and move are called depending on </w:t>
+        <w:t xml:space="preserve">jump, </w:t>
+      </w:r>
+      <w:proofErr w:type="spellStart"/>
+      <w:r>
+        <w:t>fastFall</w:t>
+      </w:r>
+      <w:proofErr w:type="spellEnd"/>
+      <w:r>
+        <w:t xml:space="preserve"> and move are called depending on </w:t>
       </w:r>
       <w:r>
         <w:t xml:space="preserve">keystrokes, </w:t>
@@ -4323,8 +4475,33 @@
           <w:b/>
           <w:bCs/>
         </w:rPr>
-        <w:t>Write something about sticking to while falling in opp dir</w:t>
-      </w:r>
+        <w:t xml:space="preserve">Write something about sticking to while falling in </w:t>
+      </w:r>
+      <w:proofErr w:type="spellStart"/>
+      <w:r>
+        <w:rPr>
+          <w:b/>
+          <w:bCs/>
+        </w:rPr>
+        <w:t>opp</w:t>
+      </w:r>
+      <w:proofErr w:type="spellEnd"/>
+      <w:r>
+        <w:rPr>
+          <w:b/>
+          <w:bCs/>
+        </w:rPr>
+        <w:t xml:space="preserve"> </w:t>
+      </w:r>
+      <w:proofErr w:type="spellStart"/>
+      <w:r>
+        <w:rPr>
+          <w:b/>
+          <w:bCs/>
+        </w:rPr>
+        <w:t>dir</w:t>
+      </w:r>
+      <w:proofErr w:type="spellEnd"/>
     </w:p>
     <w:p>
       <w:pPr>
@@ -4755,8 +4932,13 @@
       <w:pPr>
         <w:pStyle w:val="Heading3"/>
       </w:pPr>
-      <w:r>
-        <w:t>Wavedashing!</w:t>
+      <w:proofErr w:type="spellStart"/>
+      <w:r>
+        <w:t>Wavedashing</w:t>
+      </w:r>
+      <w:proofErr w:type="spellEnd"/>
+      <w:r>
+        <w:t>!</w:t>
       </w:r>
     </w:p>
     <w:p>
@@ -4807,8 +4989,13 @@
         <w:t>bit</w:t>
       </w:r>
       <w:r>
-        <w:t xml:space="preserve"> of inspiration from Celeste wavedashing</w:t>
-      </w:r>
+        <w:t xml:space="preserve"> of inspiration from Celeste </w:t>
+      </w:r>
+      <w:proofErr w:type="spellStart"/>
+      <w:r>
+        <w:t>wavedashing</w:t>
+      </w:r>
+      <w:proofErr w:type="spellEnd"/>
       <w:r>
         <w:t>,</w:t>
       </w:r>
@@ -5026,7 +5213,15 @@
         <w:t>the ground timer within</w:t>
       </w:r>
       <w:r>
-        <w:t xml:space="preserve"> the _gravReverted section of changing gravity</w:t>
+        <w:t xml:space="preserve"> the _</w:t>
+      </w:r>
+      <w:proofErr w:type="spellStart"/>
+      <w:r>
+        <w:t>gravReverted</w:t>
+      </w:r>
+      <w:proofErr w:type="spellEnd"/>
+      <w:r>
+        <w:t xml:space="preserve"> section of changing gravity</w:t>
       </w:r>
       <w:r>
         <w:t>, and the timer would decrement itself both on ground and in air</w:t>
@@ -5080,7 +5275,15 @@
         <w:t>the earlier the player jumped off the ground,</w:t>
       </w:r>
       <w:r>
-        <w:t xml:space="preserve"> the longer the would retain</w:t>
+        <w:t xml:space="preserve"> the longer </w:t>
+      </w:r>
+      <w:proofErr w:type="spellStart"/>
+      <w:r>
+        <w:t>the</w:t>
+      </w:r>
+      <w:proofErr w:type="spellEnd"/>
+      <w:r>
+        <w:t xml:space="preserve"> would retain</w:t>
       </w:r>
       <w:r>
         <w:t xml:space="preserve"> the </w:t>
@@ -5181,6 +5384,9 @@
         <w:jc w:val="center"/>
       </w:pPr>
       <w:r>
+        <w:rPr>
+          <w:noProof/>
+        </w:rPr>
         <w:drawing>
           <wp:inline distT="0" distB="0" distL="0" distR="0" wp14:anchorId="514666E4" wp14:editId="4740CEB0">
             <wp:extent cx="3387600" cy="1800000"/>
@@ -5565,24 +5771,29 @@
       <w:r>
         <w:t xml:space="preserve">previously implemented </w:t>
       </w:r>
+      <w:proofErr w:type="spellStart"/>
       <w:r>
         <w:rPr>
           <w:rFonts w:ascii="Consolas" w:hAnsi="Consolas"/>
         </w:rPr>
         <w:t>gravTimer</w:t>
       </w:r>
+      <w:proofErr w:type="spellEnd"/>
       <w:r>
         <w:t xml:space="preserve"> and </w:t>
       </w:r>
+      <w:proofErr w:type="spellStart"/>
       <w:r>
         <w:rPr>
           <w:rFonts w:ascii="Consolas" w:hAnsi="Consolas"/>
         </w:rPr>
         <w:t>groundTimer</w:t>
       </w:r>
+      <w:proofErr w:type="spellEnd"/>
       <w:r>
         <w:t xml:space="preserve">, </w:t>
       </w:r>
+      <w:proofErr w:type="spellStart"/>
       <w:r>
         <w:rPr>
           <w:rFonts w:ascii="Consolas" w:hAnsi="Consolas" w:cstheme="minorHAnsi"/>
@@ -5595,6 +5806,7 @@
         </w:rPr>
         <w:t>r</w:t>
       </w:r>
+      <w:proofErr w:type="spellEnd"/>
       <w:r>
         <w:rPr>
           <w:rFonts w:cstheme="minorHAnsi"/>
@@ -5635,8 +5847,16 @@
         <w:rPr>
           <w:rFonts w:ascii="Consolas" w:hAnsi="Consolas" w:cstheme="minorHAnsi"/>
         </w:rPr>
-        <w:t>_onGround</w:t>
-      </w:r>
+        <w:t>_</w:t>
+      </w:r>
+      <w:proofErr w:type="spellStart"/>
+      <w:r>
+        <w:rPr>
+          <w:rFonts w:ascii="Consolas" w:hAnsi="Consolas" w:cstheme="minorHAnsi"/>
+        </w:rPr>
+        <w:t>onGround</w:t>
+      </w:r>
+      <w:proofErr w:type="spellEnd"/>
       <w:r>
         <w:rPr>
           <w:rFonts w:cstheme="minorHAnsi"/>
@@ -5684,6 +5904,7 @@
       <w:r>
         <w:rPr>
           <w:rFonts w:cstheme="minorHAnsi"/>
+          <w:noProof/>
         </w:rPr>
         <w:drawing>
           <wp:inline distT="0" distB="0" distL="0" distR="0" wp14:anchorId="0500B434" wp14:editId="2B7E2CC0">
@@ -5769,6 +5990,7 @@
       <w:r>
         <w:rPr>
           <w:rFonts w:cstheme="minorHAnsi"/>
+          <w:noProof/>
         </w:rPr>
         <w:drawing>
           <wp:inline distT="0" distB="0" distL="0" distR="0" wp14:anchorId="436DF2F8" wp14:editId="74DAE2DF">
@@ -5813,6 +6035,784 @@
       </w:pPr>
       <w:r>
         <w:t>Sources</w:t>
+      </w:r>
+    </w:p>
+    <w:p/>
+    <w:p/>
+    <w:p>
+      <w:pPr>
+        <w:pStyle w:val="Heading2"/>
+      </w:pPr>
+      <w:r>
+        <w:t xml:space="preserve">Log 4: Resizing the </w:t>
+      </w:r>
+      <w:r>
+        <w:t>Canvas</w:t>
+      </w:r>
+    </w:p>
+    <w:p/>
+    <w:p>
+      <w:pPr>
+        <w:pStyle w:val="Heading3"/>
+      </w:pPr>
+      <w:r>
+        <w:t xml:space="preserve">Desperately </w:t>
+      </w:r>
+      <w:r>
+        <w:t xml:space="preserve">Trying </w:t>
+      </w:r>
+      <w:r>
+        <w:t>to Avoid Relative</w:t>
+      </w:r>
+      <w:r>
+        <w:t xml:space="preserve"> </w:t>
+      </w:r>
+      <w:r>
+        <w:t>Coordinates</w:t>
+      </w:r>
+    </w:p>
+    <w:p>
+      <w:pPr>
+        <w:pStyle w:val="Heading4"/>
+      </w:pPr>
+      <w:r>
+        <w:t>Context</w:t>
+      </w:r>
+    </w:p>
+    <w:p>
+      <w:r>
+        <w:t>Resizing</w:t>
+      </w:r>
+      <w:r>
+        <w:t xml:space="preserve"> the canvas isn’t hard</w:t>
+      </w:r>
+      <w:r>
+        <w:t xml:space="preserve"> in the slightest</w:t>
+      </w:r>
+      <w:r>
+        <w:t xml:space="preserve">, </w:t>
+      </w:r>
+      <w:r>
+        <w:t xml:space="preserve">just change the width and height of the canvas </w:t>
+      </w:r>
+      <w:r>
+        <w:t>and it’s done</w:t>
+      </w:r>
+      <w:r>
+        <w:t>.</w:t>
+      </w:r>
+    </w:p>
+    <w:p>
+      <w:r>
+        <w:t xml:space="preserve">The slightly trickier part </w:t>
+      </w:r>
+      <w:r>
+        <w:t>is making sure</w:t>
+      </w:r>
+      <w:r>
+        <w:t xml:space="preserve"> the </w:t>
+      </w:r>
+      <w:r>
+        <w:t xml:space="preserve">dimensions of objects are preserved and </w:t>
+      </w:r>
+      <w:r>
+        <w:t>display identically across different resolutions.</w:t>
+      </w:r>
+      <w:r>
+        <w:t xml:space="preserve"> Ideally, </w:t>
+      </w:r>
+      <w:r>
+        <w:t>I would like this platformer to be pixel perfect</w:t>
+      </w:r>
+      <w:r>
+        <w:t xml:space="preserve">. This means that the </w:t>
+      </w:r>
+      <w:r>
+        <w:t xml:space="preserve">canvas </w:t>
+      </w:r>
+      <w:r>
+        <w:t xml:space="preserve">can’t just </w:t>
+      </w:r>
+      <w:r>
+        <w:t>fill up the entire viewport</w:t>
+      </w:r>
+      <w:r>
+        <w:t xml:space="preserve">, </w:t>
+      </w:r>
+      <w:r>
+        <w:t xml:space="preserve">as someone playing the game on a </w:t>
+      </w:r>
+      <w:r>
+        <w:t xml:space="preserve">Samsung smart fridge would see things very differently compared </w:t>
+      </w:r>
+      <w:r>
+        <w:t>someone playing on a 4k TV.</w:t>
+      </w:r>
+    </w:p>
+    <w:p>
+      <w:r>
+        <w:t xml:space="preserve">Usually, this is solved by </w:t>
+      </w:r>
+      <w:r>
+        <w:t>scaling both height and width by</w:t>
+      </w:r>
+      <w:r>
+        <w:t xml:space="preserve"> the</w:t>
+      </w:r>
+      <w:r>
+        <w:t xml:space="preserve"> same factor until</w:t>
+      </w:r>
+      <w:r>
+        <w:t xml:space="preserve"> one of the horizontal/vertical edges are reached</w:t>
+      </w:r>
+      <w:r>
+        <w:t>, and using black bars to fill in the remainder of space.</w:t>
+      </w:r>
+    </w:p>
+    <w:p>
+      <w:r>
+        <w:t>The idea is to calculate the ratio of height to height and width to width separately.</w:t>
+      </w:r>
+    </w:p>
+    <w:p>
+      <w:r>
+        <w:t>Suppose the intended resolution is 1280 by 720 (16:9), but the actual screen is 800 by 600 (4:3).</w:t>
+      </w:r>
+    </w:p>
+    <w:p>
+      <w:r>
+        <w:t>The ratio of intended resolution to actual resolution is 1280/800 = 1.6 in width, and 720/600 = 1.2 in height. This means that each actual pixel on screen would represent 1.6 intended pixels in width, and 1.2 intended pixels in height. It can be seen that the width ratio is larger than the height ratio</w:t>
+      </w:r>
+      <w:r>
+        <w:t xml:space="preserve">, which </w:t>
+      </w:r>
+      <w:r>
+        <w:t xml:space="preserve">means each actual width pixel is </w:t>
+      </w:r>
+      <w:r>
+        <w:t>containing more</w:t>
+      </w:r>
+      <w:r>
+        <w:t xml:space="preserve"> intended pixels than that of the height</w:t>
+      </w:r>
+      <w:r>
+        <w:t xml:space="preserve">, and as </w:t>
+      </w:r>
+      <w:r>
+        <w:t xml:space="preserve">the width is less than the height, the image becomes </w:t>
+      </w:r>
+      <w:r>
+        <w:t>stretched vertically.</w:t>
+      </w:r>
+    </w:p>
+    <w:p>
+      <w:r>
+        <w:lastRenderedPageBreak/>
+        <w:t xml:space="preserve">However, </w:t>
+      </w:r>
+      <w:r>
+        <w:t xml:space="preserve">if we take the </w:t>
+      </w:r>
+      <w:r>
+        <w:t>greater</w:t>
+      </w:r>
+      <w:r>
+        <w:t xml:space="preserve"> of the two ratios – the </w:t>
+      </w:r>
+      <w:r>
+        <w:t>width</w:t>
+      </w:r>
+      <w:r>
+        <w:t xml:space="preserve"> ratio – and</w:t>
+      </w:r>
+      <w:r>
+        <w:t xml:space="preserve"> force the width to also use the same ratio,</w:t>
+      </w:r>
+      <w:r>
+        <w:t xml:space="preserve"> we can get a</w:t>
+      </w:r>
+      <w:r>
+        <w:t xml:space="preserve"> smaller </w:t>
+      </w:r>
+      <w:r>
+        <w:t>image</w:t>
+      </w:r>
+      <w:r>
+        <w:t xml:space="preserve"> with a consistent ratio to fit in the larger</w:t>
+      </w:r>
+      <w:r>
+        <w:t xml:space="preserve"> actual</w:t>
+      </w:r>
+      <w:r>
+        <w:t xml:space="preserve"> screen</w:t>
+      </w:r>
+      <w:r>
+        <w:t xml:space="preserve">, albeit with </w:t>
+      </w:r>
+      <w:r>
+        <w:t>some black bars.</w:t>
+      </w:r>
+      <w:r>
+        <w:t xml:space="preserve"> That is, </w:t>
+      </w:r>
+      <w:r>
+        <w:t xml:space="preserve">instead of the width being the full </w:t>
+      </w:r>
+      <w:r>
+        <w:t>600</w:t>
+      </w:r>
+      <w:r>
+        <w:t xml:space="preserve"> </w:t>
+      </w:r>
+      <w:r>
+        <w:t>pixel</w:t>
+      </w:r>
+      <w:r>
+        <w:t xml:space="preserve"> height</w:t>
+      </w:r>
+      <w:r>
+        <w:t xml:space="preserve"> on the actual</w:t>
+      </w:r>
+      <w:r>
+        <w:t xml:space="preserve"> screen, it turns into </w:t>
+      </w:r>
+      <w:r>
+        <w:t>720</w:t>
+      </w:r>
+      <w:r>
+        <w:t>/1.</w:t>
+      </w:r>
+      <w:r>
+        <w:t>6</w:t>
+      </w:r>
+      <w:r>
+        <w:t xml:space="preserve"> = 450 </w:t>
+      </w:r>
+      <w:r>
+        <w:t>pixels</w:t>
+      </w:r>
+      <w:r>
+        <w:t xml:space="preserve">. So we have a </w:t>
+      </w:r>
+      <w:r>
+        <w:t xml:space="preserve">800 by </w:t>
+      </w:r>
+      <w:r>
+        <w:t>450</w:t>
+      </w:r>
+      <w:r>
+        <w:t xml:space="preserve"> image within the 800 by 600 </w:t>
+      </w:r>
+      <w:r>
+        <w:t>screen</w:t>
+      </w:r>
+      <w:r>
+        <w:t xml:space="preserve">, with black bars of </w:t>
+      </w:r>
+      <w:r>
+        <w:t xml:space="preserve">(600 – 450)/2 = 125 pixels </w:t>
+      </w:r>
+      <w:r>
+        <w:t>height on the top and bottom.</w:t>
+      </w:r>
+    </w:p>
+    <w:p>
+      <w:pPr>
+        <w:rPr>
+          <w:i/>
+          <w:iCs/>
+        </w:rPr>
+      </w:pPr>
+      <w:r>
+        <w:rPr>
+          <w:i/>
+          <w:iCs/>
+        </w:rPr>
+        <w:t>What could possibly go wrong?</w:t>
+      </w:r>
+    </w:p>
+    <w:p>
+      <w:pPr>
+        <w:pStyle w:val="Heading4"/>
+      </w:pPr>
+      <w:r>
+        <w:t>Implementation</w:t>
+      </w:r>
+    </w:p>
+    <w:p>
+      <w:r>
+        <w:t xml:space="preserve">Despite that lengthy explanation </w:t>
+      </w:r>
+      <w:r>
+        <w:t>of how black bars work</w:t>
+      </w:r>
+      <w:r>
+        <w:t>, the implementation isn’t all that hard, just consisting of calculating ratio</w:t>
+      </w:r>
+      <w:r>
+        <w:t xml:space="preserve">s, comparing ratios, and </w:t>
+      </w:r>
+      <w:r>
+        <w:t>dividing the ratio back onto the other is shown.</w:t>
+      </w:r>
+    </w:p>
+    <w:p>
+      <w:r>
+        <w:t>The difficult part was</w:t>
+      </w:r>
+      <w:r>
+        <w:t xml:space="preserve"> more of me being stupid.</w:t>
+      </w:r>
+      <w:r>
+        <w:t xml:space="preserve"> Originally trying</w:t>
+      </w:r>
+      <w:r>
+        <w:t xml:space="preserve"> to </w:t>
+      </w:r>
+      <w:r>
+        <w:t>make the game absolutely pixel perfect</w:t>
+      </w:r>
+      <w:r>
+        <w:t>, I decided to floor the ratio</w:t>
+      </w:r>
+      <w:r>
+        <w:t xml:space="preserve">s </w:t>
+      </w:r>
+      <w:r>
+        <w:t>to make sure there would be no weird fractional pixel values going on</w:t>
+      </w:r>
+      <w:r>
+        <w:t xml:space="preserve">. That resulted </w:t>
+      </w:r>
+      <w:r>
+        <w:t xml:space="preserve">in </w:t>
+      </w:r>
+      <w:r>
+        <w:t xml:space="preserve">the canvas just straight up </w:t>
+      </w:r>
+      <w:r>
+        <w:t>disappearing from the screen</w:t>
+      </w:r>
+      <w:r>
+        <w:t xml:space="preserve"> for lower zoom levels, </w:t>
+      </w:r>
+      <w:r>
+        <w:t>as the ratio would be less than 1 and get floored to 0, causing a divide by 0 error.</w:t>
+      </w:r>
+    </w:p>
+    <w:p>
+      <w:r>
+        <w:t xml:space="preserve">I somehow didn’t realise that for a solid half </w:t>
+      </w:r>
+      <w:r>
+        <w:t>hour and</w:t>
+      </w:r>
+      <w:r>
+        <w:t xml:space="preserve"> continued trying to debug it in the console.</w:t>
+      </w:r>
+      <w:r>
+        <w:t xml:space="preserve"> </w:t>
+      </w:r>
+      <w:r>
+        <w:t xml:space="preserve">The </w:t>
+      </w:r>
+      <w:r>
+        <w:t xml:space="preserve">funny thing was that </w:t>
+      </w:r>
+      <w:r>
+        <w:t>opening the console made</w:t>
+      </w:r>
+      <w:r>
+        <w:t xml:space="preserve"> the </w:t>
+      </w:r>
+      <w:r>
+        <w:t>window size smaller</w:t>
+      </w:r>
+      <w:r>
+        <w:t xml:space="preserve">, </w:t>
+      </w:r>
+      <w:r>
+        <w:t>acting equivalent as increasing the zoom level,</w:t>
+      </w:r>
+      <w:r>
+        <w:t xml:space="preserve"> which actually made</w:t>
+      </w:r>
+      <w:r>
+        <w:t xml:space="preserve"> the canvas appear.</w:t>
+      </w:r>
+      <w:r>
+        <w:t xml:space="preserve"> </w:t>
+      </w:r>
+      <w:r>
+        <w:t>So,</w:t>
+      </w:r>
+      <w:r>
+        <w:t xml:space="preserve"> I spent a </w:t>
+      </w:r>
+      <w:r>
+        <w:t xml:space="preserve">good while getting confused over why </w:t>
+      </w:r>
+      <w:r>
+        <w:t xml:space="preserve">my code only worked when I was </w:t>
+      </w:r>
+      <w:r>
+        <w:t>checking that it worked,</w:t>
+      </w:r>
+      <w:r>
+        <w:t xml:space="preserve"> but </w:t>
+      </w:r>
+      <w:r>
+        <w:t>immediately stop</w:t>
+      </w:r>
+      <w:r>
+        <w:t xml:space="preserve">ped </w:t>
+      </w:r>
+      <w:r>
+        <w:t xml:space="preserve">working whenever I just look away from the values. </w:t>
+      </w:r>
+      <w:r>
+        <w:rPr>
+          <mc:AlternateContent>
+            <mc:Choice Requires="w16se"/>
+            <mc:Fallback>
+              <w:rFonts w:ascii="Segoe UI Emoji" w:eastAsia="Segoe UI Emoji" w:hAnsi="Segoe UI Emoji" w:cs="Segoe UI Emoji"/>
+            </mc:Fallback>
+          </mc:AlternateContent>
+        </w:rPr>
+        <mc:AlternateContent>
+          <mc:Choice Requires="w16se">
+            <w16se:symEx w16se:font="Segoe UI Emoji" w16se:char="1F480"/>
+          </mc:Choice>
+          <mc:Fallback>
+            <w:t>💀</w:t>
+          </mc:Fallback>
+        </mc:AlternateContent>
+      </w:r>
+      <w:r>
+        <w:rPr>
+          <mc:AlternateContent>
+            <mc:Choice Requires="w16se"/>
+            <mc:Fallback>
+              <w:rFonts w:ascii="Segoe UI Emoji" w:eastAsia="Segoe UI Emoji" w:hAnsi="Segoe UI Emoji" w:cs="Segoe UI Emoji"/>
+            </mc:Fallback>
+          </mc:AlternateContent>
+        </w:rPr>
+        <mc:AlternateContent>
+          <mc:Choice Requires="w16se">
+            <w16se:symEx w16se:font="Segoe UI Emoji" w16se:char="1F480"/>
+          </mc:Choice>
+          <mc:Fallback>
+            <w:t>💀</w:t>
+          </mc:Fallback>
+        </mc:AlternateContent>
+      </w:r>
+      <w:r>
+        <w:rPr>
+          <mc:AlternateContent>
+            <mc:Choice Requires="w16se"/>
+            <mc:Fallback>
+              <w:rFonts w:ascii="Segoe UI Emoji" w:eastAsia="Segoe UI Emoji" w:hAnsi="Segoe UI Emoji" w:cs="Segoe UI Emoji"/>
+            </mc:Fallback>
+          </mc:AlternateContent>
+        </w:rPr>
+        <mc:AlternateContent>
+          <mc:Choice Requires="w16se">
+            <w16se:symEx w16se:font="Segoe UI Emoji" w16se:char="1F480"/>
+          </mc:Choice>
+          <mc:Fallback>
+            <w:t>💀</w:t>
+          </mc:Fallback>
+        </mc:AlternateContent>
+      </w:r>
+    </w:p>
+    <w:p>
+      <w:pPr>
+        <w:jc w:val="center"/>
+      </w:pPr>
+      <w:r>
+        <w:drawing>
+          <wp:inline distT="0" distB="0" distL="0" distR="0" wp14:anchorId="398A06F7" wp14:editId="4EE57E66">
+            <wp:extent cx="3387600" cy="1800000"/>
+            <wp:effectExtent l="0" t="0" r="3810" b="0"/>
+            <wp:docPr id="17" name="Picture 17" descr="A screenshot of a computer&#10;&#10;Description automatically generated"/>
+            <wp:cNvGraphicFramePr>
+              <a:graphicFrameLocks xmlns:a="http://schemas.openxmlformats.org/drawingml/2006/main" noChangeAspect="1"/>
+            </wp:cNvGraphicFramePr>
+            <a:graphic xmlns:a="http://schemas.openxmlformats.org/drawingml/2006/main">
+              <a:graphicData uri="http://schemas.openxmlformats.org/drawingml/2006/picture">
+                <pic:pic xmlns:pic="http://schemas.openxmlformats.org/drawingml/2006/picture">
+                  <pic:nvPicPr>
+                    <pic:cNvPr id="17" name="Picture 17" descr="A screenshot of a computer&#10;&#10;Description automatically generated"/>
+                    <pic:cNvPicPr/>
+                  </pic:nvPicPr>
+                  <pic:blipFill>
+                    <a:blip r:embed="rId38"/>
+                    <a:stretch>
+                      <a:fillRect/>
+                    </a:stretch>
+                  </pic:blipFill>
+                  <pic:spPr>
+                    <a:xfrm>
+                      <a:off x="0" y="0"/>
+                      <a:ext cx="3387600" cy="1800000"/>
+                    </a:xfrm>
+                    <a:prstGeom prst="rect">
+                      <a:avLst/>
+                    </a:prstGeom>
+                  </pic:spPr>
+                </pic:pic>
+              </a:graphicData>
+            </a:graphic>
+          </wp:inline>
+        </w:drawing>
+      </w:r>
+    </w:p>
+    <w:p>
+      <w:pPr>
+        <w:jc w:val="center"/>
+        <w:rPr>
+          <w:color w:val="A5A5A5" w:themeColor="accent3"/>
+          <w:sz w:val="18"/>
+          <w:szCs w:val="18"/>
+        </w:rPr>
+      </w:pPr>
+      <w:r>
+        <w:rPr>
+          <w:color w:val="A5A5A5" w:themeColor="accent3"/>
+          <w:sz w:val="18"/>
+          <w:szCs w:val="18"/>
+        </w:rPr>
+        <w:t>“Hmm, why is this only working</w:t>
+      </w:r>
+      <w:r>
+        <w:rPr>
+          <w:color w:val="A5A5A5" w:themeColor="accent3"/>
+          <w:sz w:val="18"/>
+          <w:szCs w:val="18"/>
+        </w:rPr>
+        <w:t xml:space="preserve"> when the console is open?”</w:t>
+      </w:r>
+    </w:p>
+    <w:p>
+      <w:r>
+        <w:t>Anyhow</w:t>
+      </w:r>
+      <w:r>
+        <w:t>, the canvas would actually fit the screen after that</w:t>
+      </w:r>
+      <w:r>
+        <w:t xml:space="preserve">, but the problem was </w:t>
+      </w:r>
+      <w:r>
+        <w:t>everything in the world</w:t>
+      </w:r>
+      <w:r>
+        <w:t xml:space="preserve"> didn’t move</w:t>
+      </w:r>
+      <w:r>
+        <w:t>, so half of everything just wasn’t visible.</w:t>
+      </w:r>
+    </w:p>
+    <w:p>
+      <w:pPr>
+        <w:jc w:val="center"/>
+      </w:pPr>
+      <w:r>
+        <w:drawing>
+          <wp:inline distT="0" distB="0" distL="0" distR="0" wp14:anchorId="78C53FE0" wp14:editId="475CDAA4">
+            <wp:extent cx="3387600" cy="1800000"/>
+            <wp:effectExtent l="0" t="0" r="3810" b="0"/>
+            <wp:docPr id="18" name="Picture 18" descr="A screenshot of a computer&#10;&#10;Description automatically generated"/>
+            <wp:cNvGraphicFramePr>
+              <a:graphicFrameLocks xmlns:a="http://schemas.openxmlformats.org/drawingml/2006/main" noChangeAspect="1"/>
+            </wp:cNvGraphicFramePr>
+            <a:graphic xmlns:a="http://schemas.openxmlformats.org/drawingml/2006/main">
+              <a:graphicData uri="http://schemas.openxmlformats.org/drawingml/2006/picture">
+                <pic:pic xmlns:pic="http://schemas.openxmlformats.org/drawingml/2006/picture">
+                  <pic:nvPicPr>
+                    <pic:cNvPr id="18" name="Picture 18" descr="A screenshot of a computer&#10;&#10;Description automatically generated"/>
+                    <pic:cNvPicPr/>
+                  </pic:nvPicPr>
+                  <pic:blipFill>
+                    <a:blip r:embed="rId39"/>
+                    <a:stretch>
+                      <a:fillRect/>
+                    </a:stretch>
+                  </pic:blipFill>
+                  <pic:spPr>
+                    <a:xfrm>
+                      <a:off x="0" y="0"/>
+                      <a:ext cx="3387600" cy="1800000"/>
+                    </a:xfrm>
+                    <a:prstGeom prst="rect">
+                      <a:avLst/>
+                    </a:prstGeom>
+                  </pic:spPr>
+                </pic:pic>
+              </a:graphicData>
+            </a:graphic>
+          </wp:inline>
+        </w:drawing>
+      </w:r>
+    </w:p>
+    <w:p>
+      <w:r>
+        <w:t>While the obvious solution</w:t>
+      </w:r>
+      <w:r>
+        <w:t xml:space="preserve"> was to </w:t>
+      </w:r>
+      <w:r>
+        <w:t xml:space="preserve">make </w:t>
+      </w:r>
+      <w:r>
+        <w:t>everything relatively positioned</w:t>
+      </w:r>
+      <w:r>
+        <w:t xml:space="preserve">, </w:t>
+      </w:r>
+      <w:r>
+        <w:t xml:space="preserve">to </w:t>
+      </w:r>
+      <w:r>
+        <w:t xml:space="preserve">convert </w:t>
+      </w:r>
+      <w:r>
+        <w:t xml:space="preserve">coordinates based on the </w:t>
+      </w:r>
+      <w:r>
+        <w:t>scaling of the canvas</w:t>
+      </w:r>
+      <w:r>
+        <w:t xml:space="preserve">, which I </w:t>
+      </w:r>
+      <w:r>
+        <w:t xml:space="preserve">actually knew how to do </w:t>
+      </w:r>
+      <w:r>
+        <w:t>in</w:t>
+      </w:r>
+      <w:r>
+        <w:t xml:space="preserve"> the orbital simulation</w:t>
+      </w:r>
+      <w:r>
+        <w:t xml:space="preserve">, I </w:t>
+      </w:r>
+      <w:r>
+        <w:lastRenderedPageBreak/>
+        <w:t>decided it was too prone</w:t>
+      </w:r>
+      <w:r>
+        <w:t xml:space="preserve"> to messing up from zoom levels and not being pixel perfect</w:t>
+      </w:r>
+      <w:r>
+        <w:t xml:space="preserve">, and jumped down a rabbit hole of </w:t>
+      </w:r>
+      <w:r>
+        <w:t>many methods which didn’t work.</w:t>
+      </w:r>
+    </w:p>
+    <w:p>
+      <w:r>
+        <w:t xml:space="preserve">While there was </w:t>
+      </w:r>
+      <w:r>
+        <w:t>the slightest bit of useful info, like</w:t>
+      </w:r>
+      <w:r>
+        <w:t xml:space="preserve"> </w:t>
+      </w:r>
+      <w:r>
+        <w:t>how the pixel ratio</w:t>
+      </w:r>
+      <w:r>
+        <w:t xml:space="preserve"> in </w:t>
+      </w:r>
+      <w:r>
+        <w:t xml:space="preserve">matter.js doesn’t actually </w:t>
+      </w:r>
+      <w:r>
+        <w:t>change the coordinates of things in the world</w:t>
+      </w:r>
+      <w:r>
+        <w:t xml:space="preserve">, but </w:t>
+      </w:r>
+      <w:r>
+        <w:t xml:space="preserve">just makes images look crisper </w:t>
+      </w:r>
+      <w:r>
+        <w:t>with higher resolution</w:t>
+      </w:r>
+      <w:r>
+        <w:t>, which I spent half an hour messing with</w:t>
+      </w:r>
+      <w:r>
+        <w:t xml:space="preserve"> and then the documentation said you could just set it to</w:t>
+      </w:r>
+      <w:r>
+        <w:t xml:space="preserve"> ‘auto’ and it does the thing itself…</w:t>
+      </w:r>
+    </w:p>
+    <w:p>
+      <w:r>
+        <w:t xml:space="preserve">I also tried to mess with </w:t>
+      </w:r>
+      <w:proofErr w:type="spellStart"/>
+      <w:r>
+        <w:rPr>
+          <w:rFonts w:ascii="Consolas" w:hAnsi="Consolas"/>
+        </w:rPr>
+        <w:t>C</w:t>
+      </w:r>
+      <w:r>
+        <w:rPr>
+          <w:rFonts w:ascii="Consolas" w:hAnsi="Consolas"/>
+        </w:rPr>
+        <w:t>om</w:t>
+      </w:r>
+      <w:r>
+        <w:rPr>
+          <w:rFonts w:ascii="Consolas" w:hAnsi="Consolas"/>
+        </w:rPr>
+        <w:t>posite.scale</w:t>
+      </w:r>
+      <w:proofErr w:type="spellEnd"/>
+      <w:r>
+        <w:t xml:space="preserve"> which supposedly scales everything </w:t>
+      </w:r>
+      <w:r>
+        <w:t>within</w:t>
+      </w:r>
+      <w:r>
+        <w:t xml:space="preserve"> the composite</w:t>
+      </w:r>
+      <w:r>
+        <w:t>.</w:t>
+      </w:r>
+      <w:r>
+        <w:t xml:space="preserve"> Not entirely sure if</w:t>
+      </w:r>
+      <w:r>
+        <w:t xml:space="preserve"> it had any impact on anything</w:t>
+      </w:r>
+      <w:r>
+        <w:t>.</w:t>
+      </w:r>
+      <w:r>
+        <w:t xml:space="preserve"> </w:t>
+      </w:r>
+    </w:p>
+    <w:p>
+      <w:pPr>
+        <w:pStyle w:val="Heading4"/>
+      </w:pPr>
+      <w:r>
+        <w:t>Sources</w:t>
+      </w:r>
+    </w:p>
+    <w:p>
+      <w:r>
+        <w:t>https://brm.io/matter-js/docs/classes/Render.html#property_options.pixelRatio</w:t>
       </w:r>
     </w:p>
     <w:p/>
@@ -7542,7 +8542,6 @@
   <w:style w:type="character" w:default="1" w:styleId="DefaultParagraphFont">
     <w:name w:val="Default Paragraph Font"/>
     <w:uiPriority w:val="1"/>
-    <w:semiHidden/>
     <w:unhideWhenUsed/>
   </w:style>
   <w:style w:type="table" w:default="1" w:styleId="TableNormal">

</xml_diff>

<commit_message>
Add minium velocity after gravity change; change spike spacing
</commit_message>
<xml_diff>
--- a/Documentation.docx
+++ b/Documentation.docx
@@ -597,14 +597,12 @@
       <w:r>
         <w:t xml:space="preserve"> </w:t>
       </w:r>
-      <w:proofErr w:type="spellStart"/>
       <w:r>
         <w:rPr>
           <w:rFonts w:ascii="Consolas" w:hAnsi="Consolas"/>
         </w:rPr>
         <w:t>Engine.update</w:t>
       </w:r>
-      <w:proofErr w:type="spellEnd"/>
       <w:r>
         <w:t xml:space="preserve"> </w:t>
       </w:r>
@@ -773,14 +771,12 @@
       <w:r>
         <w:t xml:space="preserve">are placed, </w:t>
       </w:r>
-      <w:proofErr w:type="spellStart"/>
       <w:r>
         <w:rPr>
           <w:rFonts w:ascii="Consolas" w:hAnsi="Consolas"/>
         </w:rPr>
         <w:t>engine.world</w:t>
       </w:r>
-      <w:proofErr w:type="spellEnd"/>
       <w:r>
         <w:t xml:space="preserve"> is also a </w:t>
       </w:r>
@@ -861,14 +857,12 @@
         <w:t xml:space="preserve">y </w:t>
       </w:r>
       <w:hyperlink r:id="rId8" w:history="1">
-        <w:proofErr w:type="spellStart"/>
         <w:r>
           <w:rPr>
             <w:rStyle w:val="Hyperlink"/>
           </w:rPr>
           <w:t>liabru</w:t>
         </w:r>
-        <w:proofErr w:type="spellEnd"/>
       </w:hyperlink>
     </w:p>
     <w:p>
@@ -988,14 +982,12 @@
         <w:t xml:space="preserve">By </w:t>
       </w:r>
       <w:hyperlink r:id="rId10" w:history="1">
-        <w:proofErr w:type="spellStart"/>
         <w:r>
           <w:rPr>
             <w:rStyle w:val="Hyperlink"/>
           </w:rPr>
           <w:t>liabru</w:t>
         </w:r>
-        <w:proofErr w:type="spellEnd"/>
       </w:hyperlink>
     </w:p>
     <w:p>
@@ -1101,14 +1093,12 @@
       <w:r>
         <w:t xml:space="preserve"> for </w:t>
       </w:r>
-      <w:proofErr w:type="spellStart"/>
       <w:r>
         <w:rPr>
           <w:rFonts w:ascii="Consolas" w:hAnsi="Consolas"/>
         </w:rPr>
         <w:t>Render.create</w:t>
       </w:r>
-      <w:proofErr w:type="spellEnd"/>
       <w:r>
         <w:t xml:space="preserve">. That didn’t work since </w:t>
       </w:r>
@@ -1495,14 +1485,12 @@
       <w:r>
         <w:t xml:space="preserve">a method called </w:t>
       </w:r>
-      <w:proofErr w:type="spellStart"/>
       <w:r>
         <w:rPr>
           <w:rFonts w:ascii="Consolas" w:hAnsi="Consolas"/>
         </w:rPr>
         <w:t>setPixelRatio</w:t>
       </w:r>
-      <w:proofErr w:type="spellEnd"/>
       <w:r>
         <w:t xml:space="preserve"> </w:t>
       </w:r>
@@ -1655,16 +1643,8 @@
           <w:rPr>
             <w:rStyle w:val="Hyperlink"/>
           </w:rPr>
-          <w:t xml:space="preserve">Matter.js documentation – </w:t>
+          <w:t>Matter.js documentation – Matter.Render</w:t>
         </w:r>
-        <w:proofErr w:type="spellStart"/>
-        <w:r>
-          <w:rPr>
-            <w:rStyle w:val="Hyperlink"/>
-          </w:rPr>
-          <w:t>Matter.Render</w:t>
-        </w:r>
-        <w:proofErr w:type="spellEnd"/>
       </w:hyperlink>
     </w:p>
     <w:p>
@@ -1690,14 +1670,12 @@
         <w:t xml:space="preserve">By </w:t>
       </w:r>
       <w:hyperlink r:id="rId16" w:history="1">
-        <w:proofErr w:type="spellStart"/>
         <w:r>
           <w:rPr>
             <w:rStyle w:val="Hyperlink"/>
           </w:rPr>
           <w:t>liabru</w:t>
         </w:r>
-        <w:proofErr w:type="spellEnd"/>
       </w:hyperlink>
     </w:p>
     <w:p>
@@ -1727,21 +1705,7 @@
           <w:rPr>
             <w:rStyle w:val="Hyperlink"/>
           </w:rPr>
-          <w:t xml:space="preserve">MDN web docs - Window: </w:t>
-        </w:r>
-        <w:proofErr w:type="spellStart"/>
-        <w:r>
-          <w:rPr>
-            <w:rStyle w:val="Hyperlink"/>
-          </w:rPr>
-          <w:t>devicePixelRatio</w:t>
-        </w:r>
-        <w:proofErr w:type="spellEnd"/>
-        <w:r>
-          <w:rPr>
-            <w:rStyle w:val="Hyperlink"/>
-          </w:rPr>
-          <w:t xml:space="preserve"> property</w:t>
+          <w:t>MDN web docs - Window: devicePixelRatio property</w:t>
         </w:r>
       </w:hyperlink>
     </w:p>
@@ -1854,14 +1818,12 @@
       <w:r>
         <w:t xml:space="preserve">use the </w:t>
       </w:r>
-      <w:proofErr w:type="spellStart"/>
       <w:r>
         <w:rPr>
           <w:rFonts w:ascii="Consolas" w:hAnsi="Consolas"/>
         </w:rPr>
         <w:t>applyForce</w:t>
       </w:r>
-      <w:proofErr w:type="spellEnd"/>
       <w:r>
         <w:t xml:space="preserve"> method t</w:t>
       </w:r>
@@ -1894,14 +1856,12 @@
       <w:r>
         <w:t xml:space="preserve"> </w:t>
       </w:r>
-      <w:proofErr w:type="spellStart"/>
       <w:r>
         <w:rPr>
           <w:rFonts w:ascii="Consolas" w:hAnsi="Consolas"/>
         </w:rPr>
         <w:t>keydown</w:t>
       </w:r>
-      <w:proofErr w:type="spellEnd"/>
       <w:r>
         <w:t xml:space="preserve"> </w:t>
       </w:r>
@@ -2004,15 +1964,7 @@
         <w:t>holding down a key</w:t>
       </w:r>
       <w:r>
-        <w:t xml:space="preserve"> types a single letter first, pauses, and then spams the letter out (try typing ‘</w:t>
-      </w:r>
-      <w:proofErr w:type="spellStart"/>
-      <w:r>
-        <w:t>aaaaaaa</w:t>
-      </w:r>
-      <w:proofErr w:type="spellEnd"/>
-      <w:r>
-        <w:t xml:space="preserve">’ by holding down ‘a’ and </w:t>
+        <w:t xml:space="preserve"> types a single letter first, pauses, and then spams the letter out (try typing ‘aaaaaaa’ by holding down ‘a’ and </w:t>
       </w:r>
       <w:r>
         <w:t>you’ll see what I mean)</w:t>
@@ -2112,23 +2064,7 @@
         <w:t xml:space="preserve"> using</w:t>
       </w:r>
       <w:r>
-        <w:t xml:space="preserve"> both </w:t>
-      </w:r>
-      <w:proofErr w:type="spellStart"/>
-      <w:r>
-        <w:t>keydown</w:t>
-      </w:r>
-      <w:proofErr w:type="spellEnd"/>
-      <w:r>
-        <w:t xml:space="preserve"> and </w:t>
-      </w:r>
-      <w:proofErr w:type="spellStart"/>
-      <w:r>
-        <w:t>keyup</w:t>
-      </w:r>
-      <w:proofErr w:type="spellEnd"/>
-      <w:r>
-        <w:t xml:space="preserve"> events</w:t>
+        <w:t xml:space="preserve"> both keydown and keyup events</w:t>
       </w:r>
       <w:r>
         <w:t xml:space="preserve"> to precisely track when a key is pressed and when it is </w:t>
@@ -2213,14 +2149,12 @@
         <w:t xml:space="preserve"> or </w:t>
       </w:r>
       <w:hyperlink r:id="rId19" w:history="1">
-        <w:proofErr w:type="spellStart"/>
         <w:r>
           <w:rPr>
             <w:rStyle w:val="Hyperlink"/>
           </w:rPr>
           <w:t>Keydrown</w:t>
         </w:r>
-        <w:proofErr w:type="spellEnd"/>
       </w:hyperlink>
       <w:r>
         <w:t xml:space="preserve"> to </w:t>
@@ -2301,14 +2235,12 @@
         </w:rPr>
       </w:pPr>
       <w:hyperlink r:id="rId20" w:history="1">
-        <w:proofErr w:type="spellStart"/>
         <w:r>
           <w:rPr>
             <w:rStyle w:val="Hyperlink"/>
           </w:rPr>
           <w:t>KeyDrown</w:t>
         </w:r>
-        <w:proofErr w:type="spellEnd"/>
       </w:hyperlink>
       <w:r>
         <w:rPr>
@@ -2358,14 +2290,12 @@
         <w:t xml:space="preserve">By </w:t>
       </w:r>
       <w:hyperlink r:id="rId21" w:history="1">
-        <w:proofErr w:type="spellStart"/>
         <w:r>
           <w:rPr>
             <w:rStyle w:val="Hyperlink"/>
           </w:rPr>
           <w:t>jeremyckahn</w:t>
         </w:r>
-        <w:proofErr w:type="spellEnd"/>
       </w:hyperlink>
     </w:p>
     <w:p>
@@ -2394,14 +2324,12 @@
           </w:rPr>
           <w:t xml:space="preserve">p5 - </w:t>
         </w:r>
-        <w:proofErr w:type="spellStart"/>
         <w:r>
           <w:rPr>
             <w:rStyle w:val="Hyperlink"/>
           </w:rPr>
           <w:t>keyIsDown</w:t>
         </w:r>
-        <w:proofErr w:type="spellEnd"/>
       </w:hyperlink>
     </w:p>
     <w:p>
@@ -2499,14 +2427,12 @@
         <w:t xml:space="preserve">Response from </w:t>
       </w:r>
       <w:hyperlink r:id="rId25" w:history="1">
-        <w:proofErr w:type="spellStart"/>
         <w:r>
           <w:rPr>
             <w:rStyle w:val="Hyperlink"/>
           </w:rPr>
           <w:t>Ghis</w:t>
         </w:r>
-        <w:proofErr w:type="spellEnd"/>
       </w:hyperlink>
     </w:p>
     <w:p>
@@ -2687,25 +2613,21 @@
       <w:r>
         <w:t xml:space="preserve">use </w:t>
       </w:r>
-      <w:proofErr w:type="spellStart"/>
       <w:r>
         <w:rPr>
           <w:rFonts w:ascii="Consolas" w:hAnsi="Consolas"/>
         </w:rPr>
         <w:t>setVelocity</w:t>
       </w:r>
-      <w:proofErr w:type="spellEnd"/>
       <w:r>
         <w:t xml:space="preserve"> rather than </w:t>
       </w:r>
-      <w:proofErr w:type="spellStart"/>
       <w:r>
         <w:rPr>
           <w:rFonts w:ascii="Consolas" w:hAnsi="Consolas"/>
         </w:rPr>
         <w:t>applyForce</w:t>
       </w:r>
-      <w:proofErr w:type="spellEnd"/>
       <w:r>
         <w:t xml:space="preserve"> </w:t>
       </w:r>
@@ -2780,14 +2702,12 @@
       <w:r>
         <w:t xml:space="preserve">using </w:t>
       </w:r>
-      <w:proofErr w:type="spellStart"/>
       <w:r>
         <w:rPr>
           <w:rFonts w:ascii="Consolas" w:hAnsi="Consolas"/>
         </w:rPr>
         <w:t>setVelocity</w:t>
       </w:r>
-      <w:proofErr w:type="spellEnd"/>
       <w:r>
         <w:t xml:space="preserve"> again for that.</w:t>
       </w:r>
@@ -2980,15 +2900,7 @@
         <w:t xml:space="preserve"> attempt I </w:t>
       </w:r>
       <w:r>
-        <w:t xml:space="preserve">actually got an error. </w:t>
-      </w:r>
-      <w:proofErr w:type="spellStart"/>
-      <w:r>
-        <w:t>Wohoo</w:t>
-      </w:r>
-      <w:proofErr w:type="spellEnd"/>
-      <w:r>
-        <w:t>!</w:t>
+        <w:t>actually got an error. Wohoo!</w:t>
       </w:r>
     </w:p>
     <w:p>
@@ -3048,16 +2960,8 @@
         <w:rPr>
           <w:rFonts w:ascii="Consolas" w:hAnsi="Consolas"/>
         </w:rPr>
-        <w:t>.</w:t>
-      </w:r>
-      <w:proofErr w:type="spellStart"/>
-      <w:r>
-        <w:rPr>
-          <w:rFonts w:ascii="Consolas" w:hAnsi="Consolas"/>
-        </w:rPr>
-        <w:t>setVelocity</w:t>
-      </w:r>
-      <w:proofErr w:type="spellEnd"/>
+        <w:t>.setVelocity</w:t>
+      </w:r>
       <w:r>
         <w:t xml:space="preserve"> to be under </w:t>
       </w:r>
@@ -3193,16 +3097,8 @@
           <w:rPr>
             <w:rStyle w:val="Hyperlink"/>
           </w:rPr>
-          <w:t xml:space="preserve">– </w:t>
+          <w:t>– setVelocity</w:t>
         </w:r>
-        <w:proofErr w:type="spellStart"/>
-        <w:r>
-          <w:rPr>
-            <w:rStyle w:val="Hyperlink"/>
-          </w:rPr>
-          <w:t>setVelocity</w:t>
-        </w:r>
-        <w:proofErr w:type="spellEnd"/>
       </w:hyperlink>
     </w:p>
     <w:p>
@@ -3231,14 +3127,12 @@
         <w:t xml:space="preserve">By </w:t>
       </w:r>
       <w:hyperlink r:id="rId29" w:history="1">
-        <w:proofErr w:type="spellStart"/>
         <w:r>
           <w:rPr>
             <w:rStyle w:val="Hyperlink"/>
           </w:rPr>
           <w:t>liabru</w:t>
         </w:r>
-        <w:proofErr w:type="spellEnd"/>
       </w:hyperlink>
     </w:p>
     <w:p>
@@ -3356,7 +3250,6 @@
       <w:r>
         <w:t xml:space="preserve">, </w:t>
       </w:r>
-      <w:proofErr w:type="spellStart"/>
       <w:r>
         <w:rPr>
           <w:rFonts w:ascii="Consolas" w:hAnsi="Consolas"/>
@@ -3369,7 +3262,6 @@
         </w:rPr>
         <w:t>s</w:t>
       </w:r>
-      <w:proofErr w:type="spellEnd"/>
       <w:r>
         <w:t xml:space="preserve"> </w:t>
       </w:r>
@@ -3603,54 +3495,23 @@
     </w:p>
     <w:p>
       <w:r>
-        <w:t xml:space="preserve">Make grounds </w:t>
-      </w:r>
-      <w:proofErr w:type="spellStart"/>
-      <w:r>
-        <w:t>grounds</w:t>
-      </w:r>
-      <w:proofErr w:type="spellEnd"/>
-      <w:r>
-        <w:t xml:space="preserve"> make walls </w:t>
-      </w:r>
-      <w:proofErr w:type="spellStart"/>
-      <w:r>
-        <w:t>walls</w:t>
-      </w:r>
-      <w:proofErr w:type="spellEnd"/>
+        <w:t>Make grounds grounds make walls walls</w:t>
+      </w:r>
     </w:p>
     <w:p>
       <w:r>
         <w:t xml:space="preserve">Stupid thing started </w:t>
       </w:r>
-      <w:proofErr w:type="spellStart"/>
       <w:r>
         <w:t>walljumping</w:t>
       </w:r>
-      <w:proofErr w:type="spellEnd"/>
       <w:r>
         <w:t xml:space="preserve"> left on a wall to the left on the player turning it into scaling the wall again</w:t>
       </w:r>
     </w:p>
     <w:p>
       <w:r>
-        <w:t xml:space="preserve">Put only = </w:t>
-      </w:r>
-      <w:proofErr w:type="spellStart"/>
-      <w:r>
-        <w:t>forgor</w:t>
-      </w:r>
-      <w:proofErr w:type="spellEnd"/>
-      <w:r>
-        <w:t xml:space="preserve"> == why does </w:t>
-      </w:r>
-      <w:proofErr w:type="spellStart"/>
-      <w:r>
-        <w:t>js</w:t>
-      </w:r>
-      <w:proofErr w:type="spellEnd"/>
-      <w:r>
-        <w:t xml:space="preserve"> not give an error for that</w:t>
+        <w:t>Put only = forgor == why does js not give an error for that</w:t>
       </w:r>
     </w:p>
     <w:p/>
@@ -3702,13 +3563,8 @@
     </w:p>
     <w:p>
       <w:r>
-        <w:t xml:space="preserve">Matter.js has this thing called </w:t>
-      </w:r>
-      <w:proofErr w:type="spellStart"/>
-      <w:r>
-        <w:t>engine.gravity</w:t>
-      </w:r>
-      <w:proofErr w:type="spellEnd"/>
+        <w:t>Matter.js has this thing called engine.gravity</w:t>
+      </w:r>
       <w:r>
         <w:t xml:space="preserve"> that changes the x-y vector of gravity.</w:t>
       </w:r>
@@ -3812,15 +3668,7 @@
         <w:t xml:space="preserve">s </w:t>
       </w:r>
       <w:r>
-        <w:t xml:space="preserve">jump, </w:t>
-      </w:r>
-      <w:proofErr w:type="spellStart"/>
-      <w:r>
-        <w:t>fastFall</w:t>
-      </w:r>
-      <w:proofErr w:type="spellEnd"/>
-      <w:r>
-        <w:t xml:space="preserve"> and move are called depending on </w:t>
+        <w:t xml:space="preserve">jump, fastFall and move are called depending on </w:t>
       </w:r>
       <w:r>
         <w:t xml:space="preserve">keystrokes, </w:t>
@@ -4475,33 +4323,8 @@
           <w:b/>
           <w:bCs/>
         </w:rPr>
-        <w:t xml:space="preserve">Write something about sticking to while falling in </w:t>
-      </w:r>
-      <w:proofErr w:type="spellStart"/>
-      <w:r>
-        <w:rPr>
-          <w:b/>
-          <w:bCs/>
-        </w:rPr>
-        <w:t>opp</w:t>
-      </w:r>
-      <w:proofErr w:type="spellEnd"/>
-      <w:r>
-        <w:rPr>
-          <w:b/>
-          <w:bCs/>
-        </w:rPr>
-        <w:t xml:space="preserve"> </w:t>
-      </w:r>
-      <w:proofErr w:type="spellStart"/>
-      <w:r>
-        <w:rPr>
-          <w:b/>
-          <w:bCs/>
-        </w:rPr>
-        <w:t>dir</w:t>
-      </w:r>
-      <w:proofErr w:type="spellEnd"/>
+        <w:t>Write something about sticking to while falling in opp dir</w:t>
+      </w:r>
     </w:p>
     <w:p>
       <w:pPr>
@@ -4932,13 +4755,8 @@
       <w:pPr>
         <w:pStyle w:val="Heading3"/>
       </w:pPr>
-      <w:proofErr w:type="spellStart"/>
-      <w:r>
-        <w:t>Wavedashing</w:t>
-      </w:r>
-      <w:proofErr w:type="spellEnd"/>
-      <w:r>
-        <w:t>!</w:t>
+      <w:r>
+        <w:t>Wavedashing!</w:t>
       </w:r>
     </w:p>
     <w:p>
@@ -4989,13 +4807,8 @@
         <w:t>bit</w:t>
       </w:r>
       <w:r>
-        <w:t xml:space="preserve"> of inspiration from Celeste </w:t>
-      </w:r>
-      <w:proofErr w:type="spellStart"/>
-      <w:r>
-        <w:t>wavedashing</w:t>
-      </w:r>
-      <w:proofErr w:type="spellEnd"/>
+        <w:t xml:space="preserve"> of inspiration from Celeste wavedashing</w:t>
+      </w:r>
       <w:r>
         <w:t>,</w:t>
       </w:r>
@@ -5213,15 +5026,7 @@
         <w:t>the ground timer within</w:t>
       </w:r>
       <w:r>
-        <w:t xml:space="preserve"> the _</w:t>
-      </w:r>
-      <w:proofErr w:type="spellStart"/>
-      <w:r>
-        <w:t>gravReverted</w:t>
-      </w:r>
-      <w:proofErr w:type="spellEnd"/>
-      <w:r>
-        <w:t xml:space="preserve"> section of changing gravity</w:t>
+        <w:t xml:space="preserve"> the _gravReverted section of changing gravity</w:t>
       </w:r>
       <w:r>
         <w:t>, and the timer would decrement itself both on ground and in air</w:t>
@@ -5275,15 +5080,7 @@
         <w:t>the earlier the player jumped off the ground,</w:t>
       </w:r>
       <w:r>
-        <w:t xml:space="preserve"> the longer </w:t>
-      </w:r>
-      <w:proofErr w:type="spellStart"/>
-      <w:r>
-        <w:t>the</w:t>
-      </w:r>
-      <w:proofErr w:type="spellEnd"/>
-      <w:r>
-        <w:t xml:space="preserve"> would retain</w:t>
+        <w:t xml:space="preserve"> the longer the would retain</w:t>
       </w:r>
       <w:r>
         <w:t xml:space="preserve"> the </w:t>
@@ -5771,29 +5568,24 @@
       <w:r>
         <w:t xml:space="preserve">previously implemented </w:t>
       </w:r>
-      <w:proofErr w:type="spellStart"/>
       <w:r>
         <w:rPr>
           <w:rFonts w:ascii="Consolas" w:hAnsi="Consolas"/>
         </w:rPr>
         <w:t>gravTimer</w:t>
       </w:r>
-      <w:proofErr w:type="spellEnd"/>
       <w:r>
         <w:t xml:space="preserve"> and </w:t>
       </w:r>
-      <w:proofErr w:type="spellStart"/>
       <w:r>
         <w:rPr>
           <w:rFonts w:ascii="Consolas" w:hAnsi="Consolas"/>
         </w:rPr>
         <w:t>groundTimer</w:t>
       </w:r>
-      <w:proofErr w:type="spellEnd"/>
       <w:r>
         <w:t xml:space="preserve">, </w:t>
       </w:r>
-      <w:proofErr w:type="spellStart"/>
       <w:r>
         <w:rPr>
           <w:rFonts w:ascii="Consolas" w:hAnsi="Consolas" w:cstheme="minorHAnsi"/>
@@ -5806,7 +5598,6 @@
         </w:rPr>
         <w:t>r</w:t>
       </w:r>
-      <w:proofErr w:type="spellEnd"/>
       <w:r>
         <w:rPr>
           <w:rFonts w:cstheme="minorHAnsi"/>
@@ -5847,16 +5638,8 @@
         <w:rPr>
           <w:rFonts w:ascii="Consolas" w:hAnsi="Consolas" w:cstheme="minorHAnsi"/>
         </w:rPr>
-        <w:t>_</w:t>
-      </w:r>
-      <w:proofErr w:type="spellStart"/>
-      <w:r>
-        <w:rPr>
-          <w:rFonts w:ascii="Consolas" w:hAnsi="Consolas" w:cstheme="minorHAnsi"/>
-        </w:rPr>
-        <w:t>onGround</w:t>
-      </w:r>
-      <w:proofErr w:type="spellEnd"/>
+        <w:t>_onGround</w:t>
+      </w:r>
       <w:r>
         <w:rPr>
           <w:rFonts w:cstheme="minorHAnsi"/>
@@ -6763,7 +6546,6 @@
       <w:r>
         <w:t xml:space="preserve">I also tried to mess with </w:t>
       </w:r>
-      <w:proofErr w:type="spellStart"/>
       <w:r>
         <w:rPr>
           <w:rFonts w:ascii="Consolas" w:hAnsi="Consolas"/>
@@ -6782,7 +6564,6 @@
         </w:rPr>
         <w:t>posite.scale</w:t>
       </w:r>
-      <w:proofErr w:type="spellEnd"/>
       <w:r>
         <w:t xml:space="preserve"> which supposedly scales everything </w:t>
       </w:r>
@@ -6809,6 +6590,14 @@
       </w:r>
     </w:p>
     <w:p>
+      <w:r>
+        <w:t>I think</w:t>
+      </w:r>
+      <w:r>
+        <w:t xml:space="preserve"> I’ll leave resizing the canvas to the end if I have time to even do it.</w:t>
+      </w:r>
+    </w:p>
+    <w:p>
       <w:pPr>
         <w:pStyle w:val="Heading4"/>
       </w:pPr>
@@ -6817,82 +6606,641 @@
       </w:r>
     </w:p>
     <w:p>
-      <w:r>
-        <w:t>https://brm.io/matter-js/docs/classes/Render.html#property_options.pixelRatio</w:t>
-      </w:r>
-    </w:p>
-    <w:p/>
-    <w:p>
-      <w:pPr>
-        <w:pStyle w:val="Heading2"/>
-      </w:pPr>
-      <w:r>
-        <w:t xml:space="preserve">Log </w:t>
-      </w:r>
-      <w:r>
-        <w:t>5</w:t>
-      </w:r>
-      <w:r>
-        <w:t xml:space="preserve">: </w:t>
-      </w:r>
-      <w:r>
-        <w:t>Platforms</w:t>
-      </w:r>
-    </w:p>
-    <w:p/>
-    <w:p>
-      <w:pPr>
-        <w:pStyle w:val="Heading3"/>
-      </w:pPr>
-      <w:r>
-        <w:t>Title</w:t>
-      </w:r>
-    </w:p>
-    <w:p>
-      <w:pPr>
-        <w:pStyle w:val="Heading4"/>
-      </w:pPr>
-      <w:r>
-        <w:t>Context</w:t>
-      </w:r>
-    </w:p>
-    <w:p>
-      <w:pPr>
-        <w:pStyle w:val="Heading4"/>
-      </w:pPr>
-      <w:r>
-        <w:t>Implementation</w:t>
-      </w:r>
-    </w:p>
-    <w:p>
-      <w:pPr>
-        <w:pStyle w:val="Heading4"/>
-      </w:pPr>
-      <w:r>
-        <w:t>Sources</w:t>
-      </w:r>
-    </w:p>
-    <w:p>
-      <w:hyperlink r:id="rId40" w:history="1">
+      <w:hyperlink r:id="rId40" w:anchor="property_options.pixelRatio" w:history="1">
         <w:r>
           <w:rPr>
             <w:rStyle w:val="Hyperlink"/>
           </w:rPr>
-          <w:t>https://developer.mozilla.org/en-US/docs/Web/JavaScript/Reference/Classes</w:t>
+          <w:t>Matter.js Documentation - pixelRatio</w:t>
         </w:r>
       </w:hyperlink>
     </w:p>
     <w:p>
       <w:r>
-        <w:t>https://developer.mozilla.org/en-US/docs/Web/JavaScript/Reference/Functions/Default_parameters</w:t>
+        <w:t>For understanding</w:t>
+      </w:r>
+      <w:r>
+        <w:t xml:space="preserve"> how </w:t>
+      </w:r>
+      <w:r>
+        <w:t xml:space="preserve">the pixel </w:t>
+      </w:r>
+      <w:r>
+        <w:t xml:space="preserve">ratio affected </w:t>
+      </w:r>
+      <w:r>
+        <w:t>objects in the world</w:t>
+      </w:r>
+    </w:p>
+    <w:p>
+      <w:pPr>
+        <w:pStyle w:val="ListParagraph"/>
+        <w:numPr>
+          <w:ilvl w:val="0"/>
+          <w:numId w:val="1"/>
+        </w:numPr>
+      </w:pPr>
+      <w:r>
+        <w:t xml:space="preserve">By </w:t>
+      </w:r>
+      <w:hyperlink r:id="rId41" w:history="1">
+        <w:r>
+          <w:rPr>
+            <w:rStyle w:val="Hyperlink"/>
+          </w:rPr>
+          <w:t>liabru</w:t>
+        </w:r>
+      </w:hyperlink>
+    </w:p>
+    <w:p>
+      <w:pPr>
+        <w:pStyle w:val="ListParagraph"/>
+        <w:numPr>
+          <w:ilvl w:val="0"/>
+          <w:numId w:val="1"/>
+        </w:numPr>
+      </w:pPr>
+      <w:r>
+        <w:t xml:space="preserve">Accessed </w:t>
+      </w:r>
+      <w:r>
+        <w:t>6</w:t>
+      </w:r>
+      <w:r>
+        <w:t>/0</w:t>
+      </w:r>
+      <w:r>
+        <w:t>5</w:t>
+      </w:r>
+      <w:r>
+        <w:t>/2024</w:t>
       </w:r>
     </w:p>
     <w:p/>
+    <w:p/>
+    <w:p>
+      <w:pPr>
+        <w:pStyle w:val="Heading2"/>
+      </w:pPr>
+      <w:r>
+        <w:t xml:space="preserve">Log </w:t>
+      </w:r>
+      <w:r>
+        <w:t>5</w:t>
+      </w:r>
+      <w:r>
+        <w:t xml:space="preserve">: </w:t>
+      </w:r>
+      <w:r>
+        <w:t>Platforms</w:t>
+      </w:r>
+    </w:p>
+    <w:p/>
     <w:p>
       <w:pPr>
         <w:pStyle w:val="Heading3"/>
       </w:pPr>
       <w:r>
+        <w:t>Just the Basics</w:t>
+      </w:r>
+    </w:p>
+    <w:p>
+      <w:pPr>
+        <w:pStyle w:val="Heading4"/>
+      </w:pPr>
+      <w:r>
+        <w:t>Context</w:t>
+      </w:r>
+    </w:p>
+    <w:p>
+      <w:r>
+        <w:t xml:space="preserve">Now that movement is (mostly) complete, </w:t>
+      </w:r>
+      <w:r>
+        <w:t xml:space="preserve">finally </w:t>
+      </w:r>
+      <w:r>
+        <w:t>I would be forced to make a platform.</w:t>
+      </w:r>
+    </w:p>
+    <w:p>
+      <w:pPr>
+        <w:pStyle w:val="Heading4"/>
+      </w:pPr>
+      <w:r>
+        <w:t>Implementation</w:t>
+      </w:r>
+    </w:p>
+    <w:p>
+      <w:r>
+        <w:t xml:space="preserve">Instead of having code </w:t>
+      </w:r>
+      <w:r>
+        <w:t>lie around in blank space as I usually do, I decided to make the platforms a class.</w:t>
+      </w:r>
+      <w:r>
+        <w:t xml:space="preserve"> This would make life easier for</w:t>
+      </w:r>
+      <w:r>
+        <w:t xml:space="preserve"> having multiple platforms be on screen simultaneously and </w:t>
+      </w:r>
+      <w:r>
+        <w:t xml:space="preserve">to modify platforms (e.g. making falling platforms and </w:t>
+      </w:r>
+      <w:r>
+        <w:t>disappearing platforms</w:t>
+      </w:r>
+      <w:r>
+        <w:t>, if I ever get to that</w:t>
+      </w:r>
+      <w:r>
+        <w:t>. I’ll also how to figure out how superclasses and subclasses work in js</w:t>
+      </w:r>
+      <w:r>
+        <w:t>)</w:t>
+      </w:r>
+      <w:r>
+        <w:t>.</w:t>
+      </w:r>
+      <w:r>
+        <w:t xml:space="preserve"> I probably should have made</w:t>
+      </w:r>
+      <w:r>
+        <w:t xml:space="preserve"> the player a class too</w:t>
+      </w:r>
+      <w:r>
+        <w:t xml:space="preserve">, but I was too lazy to do that and </w:t>
+      </w:r>
+      <w:r>
+        <w:t xml:space="preserve">since movement works </w:t>
+      </w:r>
+      <w:r>
+        <w:t>there’s no point in fixing it.</w:t>
+      </w:r>
+    </w:p>
+    <w:p>
+      <w:r>
+        <w:t>The class creation isn’t all that interesting</w:t>
+      </w:r>
+      <w:r>
+        <w:t>, create a default class with some parameters of</w:t>
+      </w:r>
+      <w:r>
+        <w:t xml:space="preserve"> a point and its dimensions</w:t>
+      </w:r>
+      <w:r>
+        <w:t xml:space="preserve">, </w:t>
+      </w:r>
+      <w:r>
+        <w:t xml:space="preserve">added it to the array of </w:t>
+      </w:r>
+      <w:r>
+        <w:t>existing obstacles and</w:t>
+      </w:r>
+      <w:r>
+        <w:t xml:space="preserve"> put it into the world.</w:t>
+      </w:r>
+      <w:r>
+        <w:t xml:space="preserve"> The only slightly interesting thing worth mentioning is since that I</w:t>
+      </w:r>
+      <w:r>
+        <w:t xml:space="preserve"> made collision</w:t>
+      </w:r>
+      <w:r>
+        <w:t xml:space="preserve"> </w:t>
+      </w:r>
+      <w:r>
+        <w:t xml:space="preserve">detection </w:t>
+      </w:r>
+      <w:r>
+        <w:t>direction based</w:t>
+      </w:r>
+      <w:r>
+        <w:t xml:space="preserve">, I would have to </w:t>
+      </w:r>
+      <w:r>
+        <w:t>create</w:t>
+      </w:r>
+      <w:r>
+        <w:t xml:space="preserve"> four different faces </w:t>
+      </w:r>
+      <w:r>
+        <w:t>for each platform</w:t>
+      </w:r>
+      <w:r>
+        <w:t xml:space="preserve"> such that </w:t>
+      </w:r>
+      <w:r>
+        <w:t>movement mechanics worked properly</w:t>
+      </w:r>
+      <w:r>
+        <w:t>.</w:t>
+      </w:r>
+    </w:p>
+    <w:p>
+      <w:pPr>
+        <w:jc w:val="center"/>
+      </w:pPr>
+      <w:r>
+        <w:lastRenderedPageBreak/>
+        <w:drawing>
+          <wp:inline distT="0" distB="0" distL="0" distR="0" wp14:anchorId="7523BE16" wp14:editId="4610FC0A">
+            <wp:extent cx="2620852" cy="1488312"/>
+            <wp:effectExtent l="0" t="0" r="8255" b="0"/>
+            <wp:docPr id="19" name="Picture 19" descr="A black rectangle with yellow dots and white lines&#10;&#10;Description automatically generated"/>
+            <wp:cNvGraphicFramePr>
+              <a:graphicFrameLocks xmlns:a="http://schemas.openxmlformats.org/drawingml/2006/main" noChangeAspect="1"/>
+            </wp:cNvGraphicFramePr>
+            <a:graphic xmlns:a="http://schemas.openxmlformats.org/drawingml/2006/main">
+              <a:graphicData uri="http://schemas.openxmlformats.org/drawingml/2006/picture">
+                <pic:pic xmlns:pic="http://schemas.openxmlformats.org/drawingml/2006/picture">
+                  <pic:nvPicPr>
+                    <pic:cNvPr id="19" name="Picture 19" descr="A black rectangle with yellow dots and white lines&#10;&#10;Description automatically generated"/>
+                    <pic:cNvPicPr/>
+                  </pic:nvPicPr>
+                  <pic:blipFill>
+                    <a:blip r:embed="rId42"/>
+                    <a:stretch>
+                      <a:fillRect/>
+                    </a:stretch>
+                  </pic:blipFill>
+                  <pic:spPr>
+                    <a:xfrm>
+                      <a:off x="0" y="0"/>
+                      <a:ext cx="2634028" cy="1495795"/>
+                    </a:xfrm>
+                    <a:prstGeom prst="rect">
+                      <a:avLst/>
+                    </a:prstGeom>
+                  </pic:spPr>
+                </pic:pic>
+              </a:graphicData>
+            </a:graphic>
+          </wp:inline>
+        </w:drawing>
+      </w:r>
+    </w:p>
+    <w:p>
+      <w:pPr>
+        <w:jc w:val="center"/>
+      </w:pPr>
+      <w:r>
+        <w:rPr>
+          <w:color w:val="A5A5A5" w:themeColor="accent3"/>
+          <w:sz w:val="18"/>
+          <w:szCs w:val="18"/>
+        </w:rPr>
+        <w:t>What the average platform looks like</w:t>
+      </w:r>
+    </w:p>
+    <w:p>
+      <w:pPr>
+        <w:jc w:val="center"/>
+      </w:pPr>
+    </w:p>
+    <w:p>
+      <w:pPr>
+        <w:pStyle w:val="Heading4"/>
+      </w:pPr>
+      <w:r>
+        <w:t>Sources</w:t>
+      </w:r>
+    </w:p>
+    <w:p>
+      <w:pPr>
+        <w:rPr>
+          <w:rStyle w:val="Hyperlink"/>
+        </w:rPr>
+      </w:pPr>
+      <w:hyperlink r:id="rId43" w:history="1">
+        <w:r>
+          <w:rPr>
+            <w:rStyle w:val="Hyperlink"/>
+          </w:rPr>
+          <w:t>MDN Web Docs - Classes</w:t>
+        </w:r>
+      </w:hyperlink>
+    </w:p>
+    <w:p>
+      <w:r>
+        <w:t>For the syntax of creating classes</w:t>
+      </w:r>
+    </w:p>
+    <w:p>
+      <w:pPr>
+        <w:pStyle w:val="ListParagraph"/>
+        <w:numPr>
+          <w:ilvl w:val="0"/>
+          <w:numId w:val="10"/>
+        </w:numPr>
+      </w:pPr>
+      <w:r>
+        <w:t>By Mozilla</w:t>
+      </w:r>
+    </w:p>
+    <w:p>
+      <w:pPr>
+        <w:pStyle w:val="ListParagraph"/>
+        <w:numPr>
+          <w:ilvl w:val="0"/>
+          <w:numId w:val="10"/>
+        </w:numPr>
+      </w:pPr>
+      <w:r>
+        <w:t>Accessed</w:t>
+      </w:r>
+      <w:r>
+        <w:t xml:space="preserve"> </w:t>
+      </w:r>
+      <w:r>
+        <w:t>10/05</w:t>
+      </w:r>
+      <w:r>
+        <w:t>02024</w:t>
+      </w:r>
+    </w:p>
+    <w:p/>
+    <w:p>
+      <w:pPr>
+        <w:pStyle w:val="Heading3"/>
+      </w:pPr>
+      <w:r>
+        <w:t>Spikes</w:t>
+      </w:r>
+    </w:p>
+    <w:p>
+      <w:pPr>
+        <w:pStyle w:val="Heading4"/>
+      </w:pPr>
+      <w:r>
+        <w:t>Context</w:t>
+      </w:r>
+    </w:p>
+    <w:p>
+      <w:r>
+        <w:t>Pretty m</w:t>
+      </w:r>
+      <w:r>
+        <w:t xml:space="preserve">uch the same idea as </w:t>
+      </w:r>
+      <w:r>
+        <w:t>the basic platform</w:t>
+      </w:r>
+      <w:r>
+        <w:t>. I didn’t implement</w:t>
+      </w:r>
+      <w:r>
+        <w:t xml:space="preserve"> </w:t>
+      </w:r>
+      <w:r>
+        <w:t>death yet</w:t>
+      </w:r>
+      <w:r>
+        <w:t xml:space="preserve"> so it shouldn’t be much different</w:t>
+      </w:r>
+      <w:r>
+        <w:t>.</w:t>
+      </w:r>
+    </w:p>
+    <w:p>
+      <w:pPr>
+        <w:pStyle w:val="Heading4"/>
+      </w:pPr>
+      <w:r>
+        <w:t>Implementation</w:t>
+      </w:r>
+    </w:p>
+    <w:p>
+      <w:r>
+        <w:t>T</w:t>
+      </w:r>
+      <w:r>
+        <w:t>he biggest difficulty</w:t>
+      </w:r>
+      <w:r>
+        <w:t xml:space="preserve"> of creating spikes would lie in </w:t>
+      </w:r>
+      <w:r>
+        <w:t>its shape and tile-ability (I just made that word up).</w:t>
+      </w:r>
+    </w:p>
+    <w:p>
+      <w:r>
+        <w:t>Ideally, I’d like my spikes to be triangles.</w:t>
+      </w:r>
+      <w:r>
+        <w:t xml:space="preserve"> They could be a rectangle shaded in a</w:t>
+      </w:r>
+      <w:r>
+        <w:t xml:space="preserve">nother colour which I call lava or something, but that doesn’t quite feel </w:t>
+      </w:r>
+      <w:r>
+        <w:t>right</w:t>
+      </w:r>
+      <w:r>
+        <w:t>, especially if I’m considering making them fall from the ceiling.</w:t>
+      </w:r>
+    </w:p>
+    <w:p>
+      <w:r>
+        <w:t xml:space="preserve">Creating the shape wasn’t too hard, as matter had </w:t>
+      </w:r>
+      <w:r>
+        <w:t xml:space="preserve">already a </w:t>
+      </w:r>
+      <w:r>
+        <w:t>method that created regular polygons.</w:t>
+      </w:r>
+      <w:r>
+        <w:t xml:space="preserve"> </w:t>
+      </w:r>
+      <w:r>
+        <w:t xml:space="preserve">Changing the direction of the </w:t>
+      </w:r>
+      <w:r>
+        <w:t>spikes was slightly harder,</w:t>
+      </w:r>
+      <w:r>
+        <w:t xml:space="preserve"> </w:t>
+      </w:r>
+      <w:r>
+        <w:t xml:space="preserve">as it required trial and error to determine the correct angles, which could be summarised by this </w:t>
+      </w:r>
+      <w:r>
+        <w:t>record:</w:t>
+      </w:r>
+    </w:p>
+    <w:p>
+      <w:pPr>
+        <w:jc w:val="center"/>
+      </w:pPr>
+      <w:r>
+        <w:drawing>
+          <wp:inline distT="0" distB="0" distL="0" distR="0" wp14:anchorId="55A3D2B4" wp14:editId="2F1F770B">
+            <wp:extent cx="3189915" cy="1222460"/>
+            <wp:effectExtent l="0" t="0" r="0" b="0"/>
+            <wp:docPr id="20" name="Picture 20" descr="A computer screen shot of a code&#10;&#10;Description automatically generated"/>
+            <wp:cNvGraphicFramePr>
+              <a:graphicFrameLocks xmlns:a="http://schemas.openxmlformats.org/drawingml/2006/main" noChangeAspect="1"/>
+            </wp:cNvGraphicFramePr>
+            <a:graphic xmlns:a="http://schemas.openxmlformats.org/drawingml/2006/main">
+              <a:graphicData uri="http://schemas.openxmlformats.org/drawingml/2006/picture">
+                <pic:pic xmlns:pic="http://schemas.openxmlformats.org/drawingml/2006/picture">
+                  <pic:nvPicPr>
+                    <pic:cNvPr id="20" name="Picture 20" descr="A computer screen shot of a code&#10;&#10;Description automatically generated"/>
+                    <pic:cNvPicPr/>
+                  </pic:nvPicPr>
+                  <pic:blipFill>
+                    <a:blip r:embed="rId44"/>
+                    <a:stretch>
+                      <a:fillRect/>
+                    </a:stretch>
+                  </pic:blipFill>
+                  <pic:spPr>
+                    <a:xfrm>
+                      <a:off x="0" y="0"/>
+                      <a:ext cx="3239902" cy="1241616"/>
+                    </a:xfrm>
+                    <a:prstGeom prst="rect">
+                      <a:avLst/>
+                    </a:prstGeom>
+                  </pic:spPr>
+                </pic:pic>
+              </a:graphicData>
+            </a:graphic>
+          </wp:inline>
+        </w:drawing>
+      </w:r>
+    </w:p>
+    <w:p>
+      <w:r>
+        <w:t>For the tile-ability,</w:t>
+      </w:r>
+      <w:r>
+        <w:t xml:space="preserve"> the idea is that each</w:t>
+      </w:r>
+      <w:r>
+        <w:t xml:space="preserve"> spike object should consist of </w:t>
+      </w:r>
+      <w:r>
+        <w:t>many spikes</w:t>
+      </w:r>
+      <w:r>
+        <w:t xml:space="preserve">, </w:t>
+      </w:r>
+      <w:r>
+        <w:t xml:space="preserve">as it is unlikely for there to be </w:t>
+      </w:r>
+      <w:r>
+        <w:t>a singular spike</w:t>
+      </w:r>
+      <w:r>
+        <w:t xml:space="preserve"> in any case.</w:t>
+      </w:r>
+      <w:r>
+        <w:t xml:space="preserve"> </w:t>
+      </w:r>
+      <w:r>
+        <w:t xml:space="preserve"> </w:t>
+      </w:r>
+      <w:r>
+        <w:t>I did this in a for loop</w:t>
+      </w:r>
+      <w:r>
+        <w:t xml:space="preserve">, where </w:t>
+      </w:r>
+      <w:r>
+        <w:t xml:space="preserve">a </w:t>
+      </w:r>
+      <w:r>
+        <w:t>coordinate</w:t>
+      </w:r>
+      <w:r>
+        <w:t xml:space="preserve"> is incremented a set amount as </w:t>
+      </w:r>
+      <w:r>
+        <w:t xml:space="preserve">a spike is </w:t>
+      </w:r>
+      <w:r>
+        <w:t>created for the coordinate</w:t>
+      </w:r>
+      <w:r>
+        <w:t xml:space="preserve">, looping from </w:t>
+      </w:r>
+      <w:r>
+        <w:t xml:space="preserve">a </w:t>
+      </w:r>
+      <w:r>
+        <w:t xml:space="preserve">start </w:t>
+      </w:r>
+      <w:r>
+        <w:t xml:space="preserve">coordinate </w:t>
+      </w:r>
+      <w:r>
+        <w:t xml:space="preserve">to </w:t>
+      </w:r>
+      <w:r>
+        <w:t xml:space="preserve">the </w:t>
+      </w:r>
+      <w:r>
+        <w:t>end</w:t>
+      </w:r>
+      <w:r>
+        <w:t xml:space="preserve"> coordinate</w:t>
+      </w:r>
+      <w:r>
+        <w:t>.</w:t>
+      </w:r>
+    </w:p>
+    <w:p>
+      <w:pPr>
+        <w:jc w:val="center"/>
+      </w:pPr>
+      <w:r>
+        <w:lastRenderedPageBreak/>
+        <w:drawing>
+          <wp:inline distT="0" distB="0" distL="0" distR="0" wp14:anchorId="6E7FE1E6" wp14:editId="2B38DBF6">
+            <wp:extent cx="3061040" cy="660098"/>
+            <wp:effectExtent l="0" t="0" r="6350" b="6985"/>
+            <wp:docPr id="22" name="Picture 22" descr="A group of triangles with numbers&#10;&#10;Description automatically generated"/>
+            <wp:cNvGraphicFramePr>
+              <a:graphicFrameLocks xmlns:a="http://schemas.openxmlformats.org/drawingml/2006/main" noChangeAspect="1"/>
+            </wp:cNvGraphicFramePr>
+            <a:graphic xmlns:a="http://schemas.openxmlformats.org/drawingml/2006/main">
+              <a:graphicData uri="http://schemas.openxmlformats.org/drawingml/2006/picture">
+                <pic:pic xmlns:pic="http://schemas.openxmlformats.org/drawingml/2006/picture">
+                  <pic:nvPicPr>
+                    <pic:cNvPr id="22" name="Picture 22" descr="A group of triangles with numbers&#10;&#10;Description automatically generated"/>
+                    <pic:cNvPicPr/>
+                  </pic:nvPicPr>
+                  <pic:blipFill>
+                    <a:blip r:embed="rId45"/>
+                    <a:stretch>
+                      <a:fillRect/>
+                    </a:stretch>
+                  </pic:blipFill>
+                  <pic:spPr>
+                    <a:xfrm>
+                      <a:off x="0" y="0"/>
+                      <a:ext cx="3124162" cy="673710"/>
+                    </a:xfrm>
+                    <a:prstGeom prst="rect">
+                      <a:avLst/>
+                    </a:prstGeom>
+                  </pic:spPr>
+                </pic:pic>
+              </a:graphicData>
+            </a:graphic>
+          </wp:inline>
+        </w:drawing>
+      </w:r>
+    </w:p>
+    <w:p/>
+    <w:p>
+      <w:pPr>
+        <w:pStyle w:val="Heading3"/>
+      </w:pPr>
+      <w:r>
         <w:t>Title</w:t>
       </w:r>
     </w:p>
@@ -7052,7 +7400,6 @@
         <w:rPr>
           <w:rFonts w:ascii="Arial" w:hAnsi="Arial" w:cs="Arial"/>
         </w:rPr>
-        <w:lastRenderedPageBreak/>
         <w:t>■</w:t>
       </w:r>
       <w:r>
@@ -7849,9 +8196,9 @@
     </w:lvl>
   </w:abstractNum>
   <w:abstractNum w:abstractNumId="7" w15:restartNumberingAfterBreak="0">
-    <w:nsid w:val="5F60227C"/>
+    <w:nsid w:val="4629674B"/>
     <w:multiLevelType w:val="hybridMultilevel"/>
-    <w:tmpl w:val="30AA7212"/>
+    <w:tmpl w:val="06E28674"/>
     <w:lvl w:ilvl="0" w:tplc="0C090001">
       <w:start w:val="1"/>
       <w:numFmt w:val="bullet"/>
@@ -7962,6 +8309,119 @@
     </w:lvl>
   </w:abstractNum>
   <w:abstractNum w:abstractNumId="8" w15:restartNumberingAfterBreak="0">
+    <w:nsid w:val="5F60227C"/>
+    <w:multiLevelType w:val="hybridMultilevel"/>
+    <w:tmpl w:val="30AA7212"/>
+    <w:lvl w:ilvl="0" w:tplc="0C090001">
+      <w:start w:val="1"/>
+      <w:numFmt w:val="bullet"/>
+      <w:lvlText w:val=""/>
+      <w:lvlJc w:val="left"/>
+      <w:pPr>
+        <w:ind w:left="720" w:hanging="360"/>
+      </w:pPr>
+      <w:rPr>
+        <w:rFonts w:ascii="Symbol" w:hAnsi="Symbol" w:hint="default"/>
+      </w:rPr>
+    </w:lvl>
+    <w:lvl w:ilvl="1" w:tplc="0C090003" w:tentative="1">
+      <w:start w:val="1"/>
+      <w:numFmt w:val="bullet"/>
+      <w:lvlText w:val="o"/>
+      <w:lvlJc w:val="left"/>
+      <w:pPr>
+        <w:ind w:left="1440" w:hanging="360"/>
+      </w:pPr>
+      <w:rPr>
+        <w:rFonts w:ascii="Courier New" w:hAnsi="Courier New" w:cs="Courier New" w:hint="default"/>
+      </w:rPr>
+    </w:lvl>
+    <w:lvl w:ilvl="2" w:tplc="0C090005" w:tentative="1">
+      <w:start w:val="1"/>
+      <w:numFmt w:val="bullet"/>
+      <w:lvlText w:val=""/>
+      <w:lvlJc w:val="left"/>
+      <w:pPr>
+        <w:ind w:left="2160" w:hanging="360"/>
+      </w:pPr>
+      <w:rPr>
+        <w:rFonts w:ascii="Wingdings" w:hAnsi="Wingdings" w:hint="default"/>
+      </w:rPr>
+    </w:lvl>
+    <w:lvl w:ilvl="3" w:tplc="0C090001" w:tentative="1">
+      <w:start w:val="1"/>
+      <w:numFmt w:val="bullet"/>
+      <w:lvlText w:val=""/>
+      <w:lvlJc w:val="left"/>
+      <w:pPr>
+        <w:ind w:left="2880" w:hanging="360"/>
+      </w:pPr>
+      <w:rPr>
+        <w:rFonts w:ascii="Symbol" w:hAnsi="Symbol" w:hint="default"/>
+      </w:rPr>
+    </w:lvl>
+    <w:lvl w:ilvl="4" w:tplc="0C090003" w:tentative="1">
+      <w:start w:val="1"/>
+      <w:numFmt w:val="bullet"/>
+      <w:lvlText w:val="o"/>
+      <w:lvlJc w:val="left"/>
+      <w:pPr>
+        <w:ind w:left="3600" w:hanging="360"/>
+      </w:pPr>
+      <w:rPr>
+        <w:rFonts w:ascii="Courier New" w:hAnsi="Courier New" w:cs="Courier New" w:hint="default"/>
+      </w:rPr>
+    </w:lvl>
+    <w:lvl w:ilvl="5" w:tplc="0C090005" w:tentative="1">
+      <w:start w:val="1"/>
+      <w:numFmt w:val="bullet"/>
+      <w:lvlText w:val=""/>
+      <w:lvlJc w:val="left"/>
+      <w:pPr>
+        <w:ind w:left="4320" w:hanging="360"/>
+      </w:pPr>
+      <w:rPr>
+        <w:rFonts w:ascii="Wingdings" w:hAnsi="Wingdings" w:hint="default"/>
+      </w:rPr>
+    </w:lvl>
+    <w:lvl w:ilvl="6" w:tplc="0C090001" w:tentative="1">
+      <w:start w:val="1"/>
+      <w:numFmt w:val="bullet"/>
+      <w:lvlText w:val=""/>
+      <w:lvlJc w:val="left"/>
+      <w:pPr>
+        <w:ind w:left="5040" w:hanging="360"/>
+      </w:pPr>
+      <w:rPr>
+        <w:rFonts w:ascii="Symbol" w:hAnsi="Symbol" w:hint="default"/>
+      </w:rPr>
+    </w:lvl>
+    <w:lvl w:ilvl="7" w:tplc="0C090003" w:tentative="1">
+      <w:start w:val="1"/>
+      <w:numFmt w:val="bullet"/>
+      <w:lvlText w:val="o"/>
+      <w:lvlJc w:val="left"/>
+      <w:pPr>
+        <w:ind w:left="5760" w:hanging="360"/>
+      </w:pPr>
+      <w:rPr>
+        <w:rFonts w:ascii="Courier New" w:hAnsi="Courier New" w:cs="Courier New" w:hint="default"/>
+      </w:rPr>
+    </w:lvl>
+    <w:lvl w:ilvl="8" w:tplc="0C090005" w:tentative="1">
+      <w:start w:val="1"/>
+      <w:numFmt w:val="bullet"/>
+      <w:lvlText w:val=""/>
+      <w:lvlJc w:val="left"/>
+      <w:pPr>
+        <w:ind w:left="6480" w:hanging="360"/>
+      </w:pPr>
+      <w:rPr>
+        <w:rFonts w:ascii="Wingdings" w:hAnsi="Wingdings" w:hint="default"/>
+      </w:rPr>
+    </w:lvl>
+  </w:abstractNum>
+  <w:abstractNum w:abstractNumId="9" w15:restartNumberingAfterBreak="0">
     <w:nsid w:val="70E7277D"/>
     <w:multiLevelType w:val="hybridMultilevel"/>
     <w:tmpl w:val="575000C6"/>
@@ -8081,13 +8541,13 @@
     <w:abstractNumId w:val="1"/>
   </w:num>
   <w:num w:numId="3">
-    <w:abstractNumId w:val="8"/>
+    <w:abstractNumId w:val="9"/>
   </w:num>
   <w:num w:numId="4">
     <w:abstractNumId w:val="2"/>
   </w:num>
   <w:num w:numId="5">
-    <w:abstractNumId w:val="7"/>
+    <w:abstractNumId w:val="8"/>
   </w:num>
   <w:num w:numId="6">
     <w:abstractNumId w:val="0"/>
@@ -8100,6 +8560,9 @@
   </w:num>
   <w:num w:numId="9">
     <w:abstractNumId w:val="6"/>
+  </w:num>
+  <w:num w:numId="10">
+    <w:abstractNumId w:val="7"/>
   </w:num>
 </w:numbering>
 </file>
@@ -8502,7 +8965,7 @@
   <w:style w:type="paragraph" w:default="1" w:styleId="Normal">
     <w:name w:val="Normal"/>
     <w:qFormat/>
-    <w:rsid w:val="00EF56CD"/>
+    <w:rsid w:val="00AE7220"/>
   </w:style>
   <w:style w:type="paragraph" w:styleId="Heading1">
     <w:name w:val="heading 1"/>
@@ -8614,7 +9077,6 @@
   <w:style w:type="character" w:default="1" w:styleId="DefaultParagraphFont">
     <w:name w:val="Default Paragraph Font"/>
     <w:uiPriority w:val="1"/>
-    <w:semiHidden/>
     <w:unhideWhenUsed/>
   </w:style>
   <w:style w:type="table" w:default="1" w:styleId="TableNormal">

</xml_diff>

<commit_message>
Change some colours, add some comments
</commit_message>
<xml_diff>
--- a/Documentation.docx
+++ b/Documentation.docx
@@ -2844,22 +2844,19 @@
     <w:p>
       <w:pPr>
         <w:jc w:val="center"/>
-      </w:pPr>
-      <w:r>
         <w:rPr>
           <w:color w:val="A5A5A5" w:themeColor="accent3"/>
           <w:sz w:val="18"/>
           <w:szCs w:val="18"/>
         </w:rPr>
-        <w:t>Update</w:t>
-      </w:r>
+      </w:pPr>
       <w:r>
         <w:rPr>
           <w:color w:val="A5A5A5" w:themeColor="accent3"/>
           <w:sz w:val="18"/>
           <w:szCs w:val="18"/>
         </w:rPr>
-        <w:t xml:space="preserve"> from future me</w:t>
+        <w:t>Update</w:t>
       </w:r>
       <w:r>
         <w:rPr>
@@ -2867,7 +2864,7 @@
           <w:sz w:val="18"/>
           <w:szCs w:val="18"/>
         </w:rPr>
-        <w:t xml:space="preserve">: </w:t>
+        <w:t xml:space="preserve"> from future me</w:t>
       </w:r>
       <w:r>
         <w:rPr>
@@ -2875,7 +2872,7 @@
           <w:sz w:val="18"/>
           <w:szCs w:val="18"/>
         </w:rPr>
-        <w:t xml:space="preserve">I was </w:t>
+        <w:t xml:space="preserve">: </w:t>
       </w:r>
       <w:r>
         <w:rPr>
@@ -2883,7 +2880,76 @@
           <w:sz w:val="18"/>
           <w:szCs w:val="18"/>
         </w:rPr>
+        <w:t xml:space="preserve">I was </w:t>
+      </w:r>
+      <w:r>
+        <w:rPr>
+          <w:color w:val="A5A5A5" w:themeColor="accent3"/>
+          <w:sz w:val="18"/>
+          <w:szCs w:val="18"/>
+        </w:rPr>
         <w:t>more correct than I could’ve ever imagined</w:t>
+      </w:r>
+    </w:p>
+    <w:p>
+      <w:pPr>
+        <w:jc w:val="center"/>
+      </w:pPr>
+      <w:r>
+        <w:rPr>
+          <w:color w:val="A5A5A5" w:themeColor="accent3"/>
+          <w:sz w:val="18"/>
+          <w:szCs w:val="18"/>
+        </w:rPr>
+        <w:t>Also I realised that</w:t>
+      </w:r>
+      <w:r>
+        <w:rPr>
+          <w:color w:val="A5A5A5" w:themeColor="accent3"/>
+          <w:sz w:val="18"/>
+          <w:szCs w:val="18"/>
+        </w:rPr>
+        <w:t xml:space="preserve"> properties had to be changed through</w:t>
+      </w:r>
+      <w:r>
+        <w:rPr>
+          <w:color w:val="A5A5A5" w:themeColor="accent3"/>
+          <w:sz w:val="18"/>
+          <w:szCs w:val="18"/>
+        </w:rPr>
+        <w:t xml:space="preserve"> functions so that </w:t>
+      </w:r>
+      <w:r>
+        <w:rPr>
+          <w:color w:val="A5A5A5" w:themeColor="accent3"/>
+          <w:sz w:val="18"/>
+          <w:szCs w:val="18"/>
+        </w:rPr>
+        <w:t>all other associated attributes would be change</w:t>
+      </w:r>
+      <w:r>
+        <w:rPr>
+          <w:color w:val="A5A5A5" w:themeColor="accent3"/>
+          <w:sz w:val="18"/>
+          <w:szCs w:val="18"/>
+        </w:rPr>
+        <w:t>d accordingly</w:t>
+      </w:r>
+      <w:r>
+        <w:rPr>
+          <w:color w:val="A5A5A5" w:themeColor="accent3"/>
+          <w:sz w:val="18"/>
+          <w:szCs w:val="18"/>
+        </w:rPr>
+        <w:t xml:space="preserve"> and in order to ensure accuracy of simulation</w:t>
+      </w:r>
+      <w:r>
+        <w:rPr>
+          <w:color w:val="A5A5A5" w:themeColor="accent3"/>
+          <w:sz w:val="18"/>
+          <w:szCs w:val="18"/>
+        </w:rPr>
+        <w:t xml:space="preserve"> </w:t>
       </w:r>
     </w:p>
     <w:p>
@@ -6842,6 +6908,9 @@
         <w:jc w:val="center"/>
       </w:pPr>
       <w:r>
+        <w:rPr>
+          <w:noProof/>
+        </w:rPr>
         <w:lastRenderedPageBreak/>
         <w:drawing>
           <wp:inline distT="0" distB="0" distL="0" distR="0" wp14:anchorId="7523BE16" wp14:editId="4610FC0A">
@@ -7075,6 +7144,9 @@
         <w:jc w:val="center"/>
       </w:pPr>
       <w:r>
+        <w:rPr>
+          <w:noProof/>
+        </w:rPr>
         <w:drawing>
           <wp:inline distT="0" distB="0" distL="0" distR="0" wp14:anchorId="55A3D2B4" wp14:editId="2F1F770B">
             <wp:extent cx="3189915" cy="1222460"/>
@@ -7197,6 +7269,9 @@
         <w:jc w:val="center"/>
       </w:pPr>
       <w:r>
+        <w:rPr>
+          <w:noProof/>
+        </w:rPr>
         <w:lastRenderedPageBreak/>
         <w:drawing>
           <wp:inline distT="0" distB="0" distL="0" distR="0" wp14:anchorId="6E7FE1E6" wp14:editId="2B38DBF6">
@@ -7241,6 +7316,698 @@
         <w:pStyle w:val="Heading3"/>
       </w:pPr>
       <w:r>
+        <w:t>Death</w:t>
+      </w:r>
+    </w:p>
+    <w:p>
+      <w:pPr>
+        <w:pStyle w:val="Heading4"/>
+      </w:pPr>
+      <w:r>
+        <w:t>Context</w:t>
+      </w:r>
+    </w:p>
+    <w:p>
+      <w:r>
+        <w:t>Despite having spikes, they do nothing right now</w:t>
+      </w:r>
+      <w:r>
+        <w:t xml:space="preserve">. </w:t>
+      </w:r>
+      <w:r>
+        <w:t xml:space="preserve">Even worse than platforms </w:t>
+      </w:r>
+      <w:r>
+        <w:t>since I didn’t put in code for the game to think spikes were ground</w:t>
+      </w:r>
+      <w:r>
+        <w:t xml:space="preserve">, and </w:t>
+      </w:r>
+      <w:r>
+        <w:t>the player can’t even jump off them (</w:t>
+      </w:r>
+      <w:r>
+        <w:t xml:space="preserve">maybe I should </w:t>
+      </w:r>
+      <w:r>
+        <w:t xml:space="preserve">have a 2 frame window </w:t>
+      </w:r>
+      <w:r>
+        <w:t>for players to be able to jump off spikes and not die?)</w:t>
+      </w:r>
+      <w:r>
+        <w:t>.</w:t>
+      </w:r>
+    </w:p>
+    <w:p>
+      <w:r>
+        <w:t xml:space="preserve">Anyhow, the point is that </w:t>
+      </w:r>
+      <w:r>
+        <w:t xml:space="preserve">the player needs to </w:t>
+      </w:r>
+      <w:r>
+        <w:t>die.</w:t>
+      </w:r>
+    </w:p>
+    <w:p>
+      <w:r>
+        <w:t xml:space="preserve">So, the goal is to have the box splatter into a million pieces upon coming </w:t>
+      </w:r>
+      <w:r>
+        <w:t>in</w:t>
+      </w:r>
+      <w:r>
+        <w:t xml:space="preserve"> contact with spikes. Sadly, a million particles going around the screen tends to cause severe performance issues (visible frame drops when more than 100 particles in reality), so the number will have to be tuned down a bit.</w:t>
+      </w:r>
+    </w:p>
+    <w:p>
+      <w:pPr>
+        <w:pStyle w:val="Heading4"/>
+      </w:pPr>
+      <w:r>
+        <w:t>Implementation</w:t>
+      </w:r>
+    </w:p>
+    <w:p>
+      <w:r>
+        <w:t xml:space="preserve">Ideally, I would just have to remove the </w:t>
+      </w:r>
+      <w:r>
+        <w:t xml:space="preserve">box from the world, </w:t>
+      </w:r>
+      <w:r>
+        <w:t xml:space="preserve">replace with a </w:t>
+      </w:r>
+      <w:r>
+        <w:t>bunch of tiny boxes cramped into the same location</w:t>
+      </w:r>
+      <w:r>
+        <w:t xml:space="preserve">, and the physics engine of matter.js should </w:t>
+      </w:r>
+      <w:r>
+        <w:t>have the clip into each other and explode for me.</w:t>
+      </w:r>
+    </w:p>
+    <w:p>
+      <w:r>
+        <w:t>Sadly, matter.js was once again too realistic</w:t>
+      </w:r>
+      <w:r>
+        <w:t xml:space="preserve">, and the boxes gained no velocity from cramming </w:t>
+      </w:r>
+      <w:r>
+        <w:t>them against each other</w:t>
+      </w:r>
+      <w:r>
+        <w:t>.</w:t>
+      </w:r>
+      <w:r>
+        <w:t xml:space="preserve"> Instead, I would have to </w:t>
+      </w:r>
+      <w:r>
+        <w:t>apply my own velocity</w:t>
+      </w:r>
+      <w:r>
+        <w:t>.</w:t>
+      </w:r>
+    </w:p>
+    <w:p>
+      <w:r>
+        <w:t xml:space="preserve">To make the death animation unique and intriguing each time, </w:t>
+      </w:r>
+      <w:r>
+        <w:t xml:space="preserve">the particles should be launched at </w:t>
+      </w:r>
+      <w:r>
+        <w:t>random velocities</w:t>
+      </w:r>
+      <w:r>
+        <w:t>.</w:t>
+      </w:r>
+      <w:r>
+        <w:t xml:space="preserve"> So, I put in the velocity as </w:t>
+      </w:r>
+      <w:r>
+        <w:rPr>
+          <w:rFonts w:ascii="Consolas" w:hAnsi="Consolas"/>
+        </w:rPr>
+        <w:t>Math.</w:t>
+      </w:r>
+      <w:r>
+        <w:rPr>
+          <w:rFonts w:ascii="Consolas" w:hAnsi="Consolas"/>
+        </w:rPr>
+        <w:t>random</w:t>
+      </w:r>
+      <w:r>
+        <w:rPr>
+          <w:rFonts w:ascii="Consolas" w:hAnsi="Consolas"/>
+        </w:rPr>
+        <w:t xml:space="preserve">() </w:t>
+      </w:r>
+      <w:r>
+        <w:t xml:space="preserve">which generated a random </w:t>
+      </w:r>
+      <w:r>
+        <w:t>float between 0 and 1, and then multiplied it by 10</w:t>
+      </w:r>
+      <w:r>
+        <w:t xml:space="preserve"> to make the </w:t>
+      </w:r>
+      <w:r>
+        <w:t>speed faster and more impactful.</w:t>
+      </w:r>
+    </w:p>
+    <w:p>
+      <w:r>
+        <w:t xml:space="preserve">The problem with this method, after some testing, I realised was that </w:t>
+      </w:r>
+      <w:r>
+        <w:t>the particles could only have positive velocity</w:t>
+      </w:r>
+      <w:r>
+        <w:t>, i.e. they could only</w:t>
+      </w:r>
+      <w:r>
+        <w:t xml:space="preserve"> go right</w:t>
+      </w:r>
+      <w:r>
+        <w:t>wards and downwards</w:t>
+      </w:r>
+      <w:r>
+        <w:t>. While I could fix this</w:t>
+      </w:r>
+      <w:r>
+        <w:t xml:space="preserve"> by writing </w:t>
+      </w:r>
+      <w:r>
+        <w:t xml:space="preserve">up or even copying someone else’s </w:t>
+      </w:r>
+      <w:r>
+        <w:t>separately writt</w:t>
+      </w:r>
+      <w:r>
+        <w:t>en random function, I was too lazy and decided to work my own way through this.</w:t>
+      </w:r>
+    </w:p>
+    <w:p>
+      <w:r>
+        <w:t xml:space="preserve">Eventually I found this really smart method with </w:t>
+      </w:r>
+      <w:r>
+        <w:t>indices of -1.</w:t>
+      </w:r>
+    </w:p>
+    <w:p>
+      <w:r>
+        <w:t xml:space="preserve">For </w:t>
+      </w:r>
+      <w:r>
+        <w:t xml:space="preserve">even numbers </w:t>
+      </w:r>
+      <m:oMath>
+        <m:r>
+          <w:rPr>
+            <w:rFonts w:ascii="Cambria Math" w:hAnsi="Cambria Math"/>
+          </w:rPr>
+          <m:t>n</m:t>
+        </m:r>
+      </m:oMath>
+      <w:r>
+        <w:t xml:space="preserve">, </w:t>
+      </w:r>
+      <m:oMath>
+        <m:sSup>
+          <m:sSupPr>
+            <m:ctrlPr>
+              <w:rPr>
+                <w:rFonts w:ascii="Cambria Math" w:hAnsi="Cambria Math"/>
+                <w:i/>
+              </w:rPr>
+            </m:ctrlPr>
+          </m:sSupPr>
+          <m:e>
+            <m:d>
+              <m:dPr>
+                <m:ctrlPr>
+                  <w:rPr>
+                    <w:rFonts w:ascii="Cambria Math" w:hAnsi="Cambria Math"/>
+                    <w:i/>
+                  </w:rPr>
+                </m:ctrlPr>
+              </m:dPr>
+              <m:e>
+                <m:r>
+                  <w:rPr>
+                    <w:rFonts w:ascii="Cambria Math" w:hAnsi="Cambria Math"/>
+                  </w:rPr>
+                  <m:t>-1</m:t>
+                </m:r>
+              </m:e>
+            </m:d>
+          </m:e>
+          <m:sup>
+            <m:r>
+              <w:rPr>
+                <w:rFonts w:ascii="Cambria Math" w:hAnsi="Cambria Math"/>
+              </w:rPr>
+              <m:t>n</m:t>
+            </m:r>
+          </m:sup>
+        </m:sSup>
+        <m:r>
+          <w:rPr>
+            <w:rFonts w:ascii="Cambria Math" w:hAnsi="Cambria Math"/>
+          </w:rPr>
+          <m:t xml:space="preserve"> = </m:t>
+        </m:r>
+        <m:r>
+          <w:rPr>
+            <w:rFonts w:ascii="Cambria Math" w:hAnsi="Cambria Math"/>
+          </w:rPr>
+          <m:t>1</m:t>
+        </m:r>
+      </m:oMath>
+      <w:r>
+        <w:t>.</w:t>
+      </w:r>
+      <w:r>
+        <w:t xml:space="preserve"> For odd numbers  </w:t>
+      </w:r>
+      <m:oMath>
+        <m:r>
+          <w:rPr>
+            <w:rFonts w:ascii="Cambria Math" w:hAnsi="Cambria Math"/>
+          </w:rPr>
+          <m:t>n</m:t>
+        </m:r>
+      </m:oMath>
+      <w:r>
+        <w:t xml:space="preserve">, </w:t>
+      </w:r>
+      <m:oMath>
+        <m:sSup>
+          <m:sSupPr>
+            <m:ctrlPr>
+              <w:rPr>
+                <w:rFonts w:ascii="Cambria Math" w:hAnsi="Cambria Math"/>
+                <w:i/>
+              </w:rPr>
+            </m:ctrlPr>
+          </m:sSupPr>
+          <m:e>
+            <m:d>
+              <m:dPr>
+                <m:ctrlPr>
+                  <w:rPr>
+                    <w:rFonts w:ascii="Cambria Math" w:hAnsi="Cambria Math"/>
+                    <w:i/>
+                  </w:rPr>
+                </m:ctrlPr>
+              </m:dPr>
+              <m:e>
+                <m:r>
+                  <w:rPr>
+                    <w:rFonts w:ascii="Cambria Math" w:hAnsi="Cambria Math"/>
+                  </w:rPr>
+                  <m:t>-1</m:t>
+                </m:r>
+              </m:e>
+            </m:d>
+          </m:e>
+          <m:sup>
+            <m:r>
+              <w:rPr>
+                <w:rFonts w:ascii="Cambria Math" w:hAnsi="Cambria Math"/>
+              </w:rPr>
+              <m:t>n</m:t>
+            </m:r>
+          </m:sup>
+        </m:sSup>
+        <m:r>
+          <w:rPr>
+            <w:rFonts w:ascii="Cambria Math" w:hAnsi="Cambria Math"/>
+          </w:rPr>
+          <m:t>=-1</m:t>
+        </m:r>
+      </m:oMath>
+      <w:r>
+        <w:t>. This way</w:t>
+      </w:r>
+      <w:r>
+        <w:t xml:space="preserve">, </w:t>
+      </w:r>
+      <w:r>
+        <w:t xml:space="preserve">it was possible to </w:t>
+      </w:r>
+      <w:r>
+        <w:t>generate the negative sign to multiply</w:t>
+      </w:r>
+      <w:r>
+        <w:t xml:space="preserve"> to values.</w:t>
+      </w:r>
+      <w:r>
+        <w:t xml:space="preserve"> Now all that was required to be able to generate a number </w:t>
+      </w:r>
+      <m:oMath>
+        <m:r>
+          <w:rPr>
+            <w:rFonts w:ascii="Cambria Math" w:hAnsi="Cambria Math"/>
+          </w:rPr>
+          <m:t>n</m:t>
+        </m:r>
+      </m:oMath>
+      <w:r>
+        <w:t xml:space="preserve"> that could be even or odd.</w:t>
+      </w:r>
+    </w:p>
+    <w:p>
+      <w:r>
+        <w:t xml:space="preserve">The </w:t>
+      </w:r>
+      <w:r>
+        <w:rPr>
+          <w:rFonts w:ascii="Consolas" w:hAnsi="Consolas"/>
+        </w:rPr>
+        <w:t>floor</w:t>
+      </w:r>
+      <w:r>
+        <w:t xml:space="preserve"> function </w:t>
+      </w:r>
+      <w:r>
+        <w:t xml:space="preserve">discards the </w:t>
+      </w:r>
+      <w:r>
+        <w:t>digits behind the floating point</w:t>
+      </w:r>
+      <w:r>
+        <w:t>, allowing for an integer to be obtained</w:t>
+      </w:r>
+      <w:r>
+        <w:t xml:space="preserve">. </w:t>
+      </w:r>
+      <w:r>
+        <w:t xml:space="preserve">While </w:t>
+      </w:r>
+      <w:r>
+        <w:rPr>
+          <w:rFonts w:ascii="Consolas" w:hAnsi="Consolas"/>
+        </w:rPr>
+        <w:t>floor(Math.random())</w:t>
+      </w:r>
+      <w:r>
+        <w:t xml:space="preserve"> would always return 0</w:t>
+      </w:r>
+      <w:r>
+        <w:t xml:space="preserve">, as </w:t>
+      </w:r>
+      <w:r>
+        <w:rPr>
+          <w:rFonts w:ascii="Consolas" w:hAnsi="Consolas"/>
+        </w:rPr>
+        <w:t>Math.random</w:t>
+      </w:r>
+      <w:r>
+        <w:t xml:space="preserve"> only generates</w:t>
+      </w:r>
+      <w:r>
+        <w:t xml:space="preserve"> numbers between 0 and 1 exclusive</w:t>
+      </w:r>
+      <w:r>
+        <w:t xml:space="preserve">, </w:t>
+      </w:r>
+      <w:r>
+        <w:rPr>
+          <w:rFonts w:ascii="Consolas" w:hAnsi="Consolas"/>
+        </w:rPr>
+        <w:t>floor(</w:t>
+      </w:r>
+      <w:r>
+        <w:rPr>
+          <w:rFonts w:ascii="Consolas" w:hAnsi="Consolas"/>
+        </w:rPr>
+        <w:t>2*</w:t>
+      </w:r>
+      <w:r>
+        <w:rPr>
+          <w:rFonts w:ascii="Consolas" w:hAnsi="Consolas"/>
+        </w:rPr>
+        <w:t>Math.random())</w:t>
+      </w:r>
+      <w:r>
+        <w:t xml:space="preserve"> </w:t>
+      </w:r>
+      <w:r>
+        <w:t>would return either 1 or 0</w:t>
+      </w:r>
+      <w:r>
+        <w:t xml:space="preserve">, allowing </w:t>
+      </w:r>
+      <w:r>
+        <w:t>for a random odd or even integer</w:t>
+      </w:r>
+      <w:r>
+        <w:t>, which matches the requirements here.</w:t>
+      </w:r>
+    </w:p>
+    <w:p>
+      <w:r>
+        <w:t>In other words, the code ended up like this.</w:t>
+      </w:r>
+      <w:r>
+        <w:t xml:space="preserve"> Not the prettiest nor most readable, </w:t>
+      </w:r>
+      <w:r>
+        <w:t xml:space="preserve">but </w:t>
+      </w:r>
+      <w:r>
+        <w:t>very compact.</w:t>
+      </w:r>
+    </w:p>
+    <w:p>
+      <w:r>
+        <w:drawing>
+          <wp:inline distT="0" distB="0" distL="0" distR="0" wp14:anchorId="4F5E3544" wp14:editId="52584B36">
+            <wp:extent cx="5731510" cy="334645"/>
+            <wp:effectExtent l="0" t="0" r="2540" b="8255"/>
+            <wp:docPr id="21" name="Picture 21"/>
+            <wp:cNvGraphicFramePr>
+              <a:graphicFrameLocks xmlns:a="http://schemas.openxmlformats.org/drawingml/2006/main" noChangeAspect="1"/>
+            </wp:cNvGraphicFramePr>
+            <a:graphic xmlns:a="http://schemas.openxmlformats.org/drawingml/2006/main">
+              <a:graphicData uri="http://schemas.openxmlformats.org/drawingml/2006/picture">
+                <pic:pic xmlns:pic="http://schemas.openxmlformats.org/drawingml/2006/picture">
+                  <pic:nvPicPr>
+                    <pic:cNvPr id="1" name=""/>
+                    <pic:cNvPicPr/>
+                  </pic:nvPicPr>
+                  <pic:blipFill>
+                    <a:blip r:embed="rId46"/>
+                    <a:stretch>
+                      <a:fillRect/>
+                    </a:stretch>
+                  </pic:blipFill>
+                  <pic:spPr>
+                    <a:xfrm>
+                      <a:off x="0" y="0"/>
+                      <a:ext cx="5731510" cy="334645"/>
+                    </a:xfrm>
+                    <a:prstGeom prst="rect">
+                      <a:avLst/>
+                    </a:prstGeom>
+                  </pic:spPr>
+                </pic:pic>
+              </a:graphicData>
+            </a:graphic>
+          </wp:inline>
+        </w:drawing>
+      </w:r>
+    </w:p>
+    <w:p>
+      <w:pPr>
+        <w:jc w:val="center"/>
+      </w:pPr>
+      <w:r>
+        <w:rPr>
+          <w:color w:val="A5A5A5" w:themeColor="accent3"/>
+          <w:sz w:val="18"/>
+          <w:szCs w:val="18"/>
+        </w:rPr>
+        <w:t>Yes I do have line wrap on by default</w:t>
+      </w:r>
+    </w:p>
+    <w:p>
+      <w:r>
+        <w:lastRenderedPageBreak/>
+        <w:t>After being able to splatter randomly</w:t>
+      </w:r>
+      <w:r>
+        <w:t xml:space="preserve">, I also added in some time scaling to make the </w:t>
+      </w:r>
+      <w:r>
+        <w:t>animation look nicer</w:t>
+      </w:r>
+      <w:r>
+        <w:t>, and more impactful at the moment of death</w:t>
+      </w:r>
+      <w:r>
+        <w:t xml:space="preserve">. I was going to originally add a freeze frame of some sort, </w:t>
+      </w:r>
+      <w:r>
+        <w:t xml:space="preserve">but I couldn’t figure out </w:t>
+      </w:r>
+      <w:r>
+        <w:t xml:space="preserve">how to use </w:t>
+      </w:r>
+      <w:r>
+        <w:rPr>
+          <w:rFonts w:ascii="Consolas" w:hAnsi="Consolas"/>
+        </w:rPr>
+        <w:t>setTimeout</w:t>
+      </w:r>
+      <w:r>
+        <w:t xml:space="preserve"> in combination with matter.js so I ditched that idea.</w:t>
+      </w:r>
+    </w:p>
+    <w:p>
+      <w:r>
+        <w:t xml:space="preserve">I should probably figure out how to </w:t>
+      </w:r>
+      <w:r>
+        <w:t xml:space="preserve">add </w:t>
+      </w:r>
+      <w:r>
+        <w:t xml:space="preserve">screen shake to make the </w:t>
+      </w:r>
+      <w:r>
+        <w:t>splattering feel more impactful</w:t>
+      </w:r>
+    </w:p>
+    <w:p/>
+    <w:p>
+      <w:pPr>
+        <w:pStyle w:val="Heading3"/>
+      </w:pPr>
+      <w:r>
+        <w:t>Respawn</w:t>
+      </w:r>
+    </w:p>
+    <w:p>
+      <w:pPr>
+        <w:pStyle w:val="Heading4"/>
+      </w:pPr>
+      <w:r>
+        <w:t>Context</w:t>
+      </w:r>
+    </w:p>
+    <w:p>
+      <w:r>
+        <w:t xml:space="preserve">As a </w:t>
+      </w:r>
+      <w:r>
+        <w:t>believer in the circle of life, every death is followed by the birth</w:t>
+      </w:r>
+      <w:r>
+        <w:t xml:space="preserve">; </w:t>
+      </w:r>
+      <w:r>
+        <w:t>the player should respawn</w:t>
+      </w:r>
+      <w:r>
+        <w:t xml:space="preserve"> after they die</w:t>
+      </w:r>
+      <w:r>
+        <w:t xml:space="preserve">, and carry out </w:t>
+      </w:r>
+      <w:r>
+        <w:t>their</w:t>
+      </w:r>
+      <w:r>
+        <w:t xml:space="preserve"> normal </w:t>
+      </w:r>
+      <w:r>
+        <w:t>platforming</w:t>
+      </w:r>
+      <w:r>
+        <w:t xml:space="preserve"> routine </w:t>
+      </w:r>
+      <w:r>
+        <w:t>before reliving the traumatic experiences of death again</w:t>
+      </w:r>
+      <w:r>
+        <w:t xml:space="preserve">, </w:t>
+      </w:r>
+      <w:r>
+        <w:t>never being able to escape the Sisyphean cycle.</w:t>
+      </w:r>
+    </w:p>
+    <w:p>
+      <w:pPr>
+        <w:pStyle w:val="Heading4"/>
+      </w:pPr>
+      <w:r>
+        <w:t>Implementation</w:t>
+      </w:r>
+    </w:p>
+    <w:p>
+      <w:r>
+        <w:t xml:space="preserve">Since </w:t>
+      </w:r>
+      <w:r>
+        <w:rPr>
+          <w:rFonts w:ascii="Consolas" w:hAnsi="Consolas"/>
+        </w:rPr>
+        <w:t>setTimeout</w:t>
+      </w:r>
+      <w:r>
+        <w:t xml:space="preserve"> </w:t>
+      </w:r>
+      <w:r>
+        <w:t xml:space="preserve">didn’t work properly with matter.js, </w:t>
+      </w:r>
+      <w:r>
+        <w:t xml:space="preserve">I implemented </w:t>
+      </w:r>
+      <w:r>
+        <w:t xml:space="preserve">my own timer </w:t>
+      </w:r>
+      <w:r>
+        <w:t>by in game updates</w:t>
+      </w:r>
+      <w:r>
+        <w:t xml:space="preserve">, using it to check for the duration </w:t>
+      </w:r>
+      <w:r>
+        <w:t>passed and therefore being able to respawn after a set amount of time.</w:t>
+      </w:r>
+    </w:p>
+    <w:p>
+      <w:r>
+        <w:t>The actual respawning was pretty much death in reverse – remove all the particles from the world, put the player back into the world, and also teleport them to a pre-determined respawn point</w:t>
+      </w:r>
+    </w:p>
+    <w:p>
+      <w:r>
+        <w:t xml:space="preserve">Might add a quick respawn feature </w:t>
+      </w:r>
+      <w:r>
+        <w:t>which kills the player directly and respawns</w:t>
+      </w:r>
+      <w:r>
+        <w:t xml:space="preserve"> (maybe at a faster speed) </w:t>
+      </w:r>
+      <w:r>
+        <w:t>later.</w:t>
+      </w:r>
+    </w:p>
+    <w:p/>
+    <w:p/>
+    <w:p>
+      <w:pPr>
+        <w:pStyle w:val="Heading3"/>
+      </w:pPr>
+      <w:r>
         <w:t>Title</w:t>
       </w:r>
     </w:p>
@@ -7400,6 +8167,7 @@
         <w:rPr>
           <w:rFonts w:ascii="Arial" w:hAnsi="Arial" w:cs="Arial"/>
         </w:rPr>
+        <w:lastRenderedPageBreak/>
         <w:t>■</w:t>
       </w:r>
       <w:r>
@@ -9243,6 +10011,16 @@
       <w:szCs w:val="56"/>
     </w:rPr>
   </w:style>
+  <w:style w:type="character" w:styleId="PlaceholderText">
+    <w:name w:val="Placeholder Text"/>
+    <w:basedOn w:val="DefaultParagraphFont"/>
+    <w:uiPriority w:val="99"/>
+    <w:semiHidden/>
+    <w:rsid w:val="00FB4179"/>
+    <w:rPr>
+      <w:color w:val="808080"/>
+    </w:rPr>
+  </w:style>
 </w:styles>
 </file>
 

</xml_diff>

<commit_message>
Mouse control is back
</commit_message>
<xml_diff>
--- a/Documentation.docx
+++ b/Documentation.docx
@@ -81,15 +81,7 @@
         <w:t>■</w:t>
       </w:r>
       <w:r>
-        <w:t xml:space="preserve"> Document the functionality, </w:t>
-      </w:r>
-      <w:proofErr w:type="gramStart"/>
-      <w:r>
-        <w:t>usability</w:t>
-      </w:r>
-      <w:proofErr w:type="gramEnd"/>
-      <w:r>
-        <w:t xml:space="preserve"> and performance of each</w:t>
+        <w:t xml:space="preserve"> Document the functionality, usability and performance of each</w:t>
       </w:r>
       <w:r>
         <w:br/>
@@ -239,15 +231,7 @@
     </w:p>
     <w:p>
       <w:r>
-        <w:t xml:space="preserve">After not doing anything for </w:t>
-      </w:r>
-      <w:proofErr w:type="gramStart"/>
-      <w:r>
-        <w:t>the majority of</w:t>
-      </w:r>
-      <w:proofErr w:type="gramEnd"/>
-      <w:r>
-        <w:t xml:space="preserve"> the holidays, I have finally forced myself to begin.</w:t>
+        <w:t>After not doing anything for the majority of the holidays, I have finally forced myself to begin.</w:t>
       </w:r>
     </w:p>
     <w:p>
@@ -255,13 +239,8 @@
         <w:t xml:space="preserve">The easiest </w:t>
       </w:r>
       <w:r>
-        <w:t xml:space="preserve">and arguably most beneficial thing I could do </w:t>
-      </w:r>
-      <w:proofErr w:type="gramStart"/>
-      <w:r>
-        <w:t>at the moment</w:t>
-      </w:r>
-      <w:proofErr w:type="gramEnd"/>
+        <w:t>and arguably most beneficial thing I could do at the moment</w:t>
+      </w:r>
       <w:r>
         <w:t xml:space="preserve"> would be </w:t>
       </w:r>
@@ -316,13 +295,8 @@
       <w:r>
         <w:t xml:space="preserve">The code created two rectangles </w:t>
       </w:r>
-      <w:proofErr w:type="gramStart"/>
-      <w:r>
-        <w:t>falling down</w:t>
-      </w:r>
-      <w:proofErr w:type="gramEnd"/>
-      <w:r>
-        <w:t xml:space="preserve"> onto</w:t>
+      <w:r>
+        <w:t>falling down onto</w:t>
       </w:r>
       <w:r>
         <w:t xml:space="preserve"> solid ground </w:t>
@@ -499,15 +473,7 @@
         <w:t>some of the fundamental</w:t>
       </w:r>
       <w:r>
-        <w:t xml:space="preserve"> physics attributes (</w:t>
-      </w:r>
-      <w:proofErr w:type="gramStart"/>
-      <w:r>
-        <w:t>e.g.</w:t>
-      </w:r>
-      <w:proofErr w:type="gramEnd"/>
-      <w:r>
-        <w:t xml:space="preserve"> gravity)</w:t>
+        <w:t xml:space="preserve"> physics attributes (e.g. gravity)</w:t>
       </w:r>
     </w:p>
     <w:p>
@@ -550,13 +516,8 @@
         <w:t xml:space="preserve"> in the world </w:t>
       </w:r>
       <w:r>
-        <w:t>(</w:t>
-      </w:r>
-      <w:proofErr w:type="gramStart"/>
-      <w:r>
-        <w:t>e.g.</w:t>
-      </w:r>
-      <w:proofErr w:type="gramEnd"/>
+        <w:t>(e.g.</w:t>
+      </w:r>
       <w:r>
         <w:t xml:space="preserve"> how often</w:t>
       </w:r>
@@ -704,15 +665,7 @@
         <w:t>to be simulated</w:t>
       </w:r>
       <w:r>
-        <w:t xml:space="preserve"> (</w:t>
-      </w:r>
-      <w:proofErr w:type="gramStart"/>
-      <w:r>
-        <w:t>e.g.</w:t>
-      </w:r>
-      <w:proofErr w:type="gramEnd"/>
-      <w:r>
-        <w:t xml:space="preserve"> rectangles, circles)</w:t>
+        <w:t xml:space="preserve"> (e.g. rectangles, circles)</w:t>
       </w:r>
       <w:r>
         <w:t xml:space="preserve">.  </w:t>
@@ -757,15 +710,7 @@
         <w:t>manipulation of physical properties</w:t>
       </w:r>
       <w:r>
-        <w:t xml:space="preserve"> (</w:t>
-      </w:r>
-      <w:proofErr w:type="gramStart"/>
-      <w:r>
-        <w:t>e.g.</w:t>
-      </w:r>
-      <w:proofErr w:type="gramEnd"/>
-      <w:r>
-        <w:t xml:space="preserve"> angular velocity, friction,</w:t>
+        <w:t xml:space="preserve"> (e.g. angular velocity, friction,</w:t>
       </w:r>
       <w:r>
         <w:t xml:space="preserve"> time scaling)</w:t>
@@ -826,14 +771,12 @@
       <w:r>
         <w:t xml:space="preserve">are placed, </w:t>
       </w:r>
-      <w:proofErr w:type="gramStart"/>
       <w:r>
         <w:rPr>
           <w:rFonts w:ascii="Consolas" w:hAnsi="Consolas"/>
         </w:rPr>
         <w:t>engine.world</w:t>
       </w:r>
-      <w:proofErr w:type="gramEnd"/>
       <w:r>
         <w:t xml:space="preserve"> is also a </w:t>
       </w:r>
@@ -946,15 +889,7 @@
         <w:t>modification</w:t>
       </w:r>
       <w:r>
-        <w:t xml:space="preserve">, </w:t>
-      </w:r>
-      <w:proofErr w:type="gramStart"/>
-      <w:r>
-        <w:t>distribution</w:t>
-      </w:r>
-      <w:proofErr w:type="gramEnd"/>
-      <w:r>
-        <w:t xml:space="preserve"> and private use so long as </w:t>
+        <w:t xml:space="preserve">, distribution and private use so long as </w:t>
       </w:r>
       <w:r>
         <w:t>the MIT licen</w:t>
@@ -1411,15 +1346,7 @@
         <w:t xml:space="preserve"> while adding a few more bodies</w:t>
       </w:r>
       <w:r>
-        <w:t xml:space="preserve"> (I have no idea what any of them </w:t>
-      </w:r>
-      <w:proofErr w:type="gramStart"/>
-      <w:r>
-        <w:t>actually do</w:t>
-      </w:r>
-      <w:proofErr w:type="gramEnd"/>
-      <w:r>
-        <w:t xml:space="preserve"> though)</w:t>
+        <w:t xml:space="preserve"> (I have no idea what any of them actually do though)</w:t>
       </w:r>
       <w:r>
         <w:t>:</w:t>
@@ -1684,15 +1611,7 @@
         <w:t>fractional pixels</w:t>
       </w:r>
       <w:r>
-        <w:t xml:space="preserve"> and </w:t>
-      </w:r>
-      <w:proofErr w:type="gramStart"/>
-      <w:r>
-        <w:t>whether or not</w:t>
-      </w:r>
-      <w:proofErr w:type="gramEnd"/>
-      <w:r>
-        <w:t xml:space="preserve"> it will affect</w:t>
+        <w:t xml:space="preserve"> and whether or not it will affect</w:t>
       </w:r>
       <w:r>
         <w:t xml:space="preserve"> the positioning of elements on screen.</w:t>
@@ -2042,18 +1961,10 @@
         <w:t xml:space="preserve">text document works, </w:t>
       </w:r>
       <w:r>
-        <w:t xml:space="preserve">holding down a </w:t>
-      </w:r>
-      <w:proofErr w:type="gramStart"/>
-      <w:r>
-        <w:t>key</w:t>
-      </w:r>
-      <w:r>
-        <w:t xml:space="preserve"> types</w:t>
-      </w:r>
-      <w:proofErr w:type="gramEnd"/>
-      <w:r>
-        <w:t xml:space="preserve"> a single letter first, pauses, and then spams the letter out (try typing ‘aaaaaaa’ by holding down ‘a’ and </w:t>
+        <w:t>holding down a key</w:t>
+      </w:r>
+      <w:r>
+        <w:t xml:space="preserve"> types a single letter first, pauses, and then spams the letter out (try typing ‘aaaaaaa’ by holding down ‘a’ and </w:t>
       </w:r>
       <w:r>
         <w:t>you’ll see what I mean)</w:t>
@@ -2096,14 +2007,12 @@
       <w:r>
         <w:t xml:space="preserve">, and the pausing midway problem </w:t>
       </w:r>
-      <w:proofErr w:type="gramStart"/>
       <w:r>
         <w:t xml:space="preserve">still </w:t>
       </w:r>
       <w:r>
         <w:t>persists</w:t>
       </w:r>
-      <w:proofErr w:type="gramEnd"/>
       <w:r>
         <w:t>.</w:t>
       </w:r>
@@ -2161,21 +2070,13 @@
         <w:t xml:space="preserve"> to precisely track when a key is pressed and when it is </w:t>
       </w:r>
       <w:r>
-        <w:t xml:space="preserve">released with </w:t>
-      </w:r>
-      <w:proofErr w:type="gramStart"/>
-      <w:r>
-        <w:t>flags</w:t>
+        <w:t>released with flags</w:t>
       </w:r>
       <w:r>
         <w:t xml:space="preserve">, </w:t>
       </w:r>
       <w:r>
-        <w:t>but</w:t>
-      </w:r>
-      <w:proofErr w:type="gramEnd"/>
-      <w:r>
-        <w:t xml:space="preserve"> felt it may </w:t>
+        <w:t xml:space="preserve">but felt it may </w:t>
       </w:r>
       <w:r>
         <w:t>be too complex for a simple problem</w:t>
@@ -2638,18 +2539,10 @@
         <w:t xml:space="preserve">. This is when the character is </w:t>
       </w:r>
       <w:r>
-        <w:t xml:space="preserve">moving at full </w:t>
-      </w:r>
-      <w:proofErr w:type="gramStart"/>
-      <w:r>
-        <w:t>speed</w:t>
-      </w:r>
-      <w:r>
-        <w:t>, and</w:t>
-      </w:r>
-      <w:proofErr w:type="gramEnd"/>
-      <w:r>
-        <w:t xml:space="preserve"> will remain</w:t>
+        <w:t>moving at full speed</w:t>
+      </w:r>
+      <w:r>
+        <w:t>, and will remain</w:t>
       </w:r>
       <w:r>
         <w:t xml:space="preserve"> to until</w:t>
@@ -2861,11 +2754,7 @@
         <w:t>,</w:t>
       </w:r>
       <w:r>
-        <w:t xml:space="preserve"> it turns out </w:t>
-      </w:r>
-      <w:proofErr w:type="gramStart"/>
-      <w:r>
-        <w:t>that</w:t>
+        <w:t xml:space="preserve"> it turns out that</w:t>
       </w:r>
       <w:r>
         <w:t xml:space="preserve"> </w:t>
@@ -2876,7 +2765,6 @@
         </w:rPr>
         <w:t>.velocity</w:t>
       </w:r>
-      <w:proofErr w:type="gramEnd"/>
       <w:r>
         <w:t xml:space="preserve"> is a </w:t>
       </w:r>
@@ -2890,15 +2778,7 @@
         <w:t xml:space="preserve"> </w:t>
       </w:r>
       <w:r>
-        <w:t xml:space="preserve">Not </w:t>
-      </w:r>
-      <w:proofErr w:type="gramStart"/>
-      <w:r>
-        <w:t>really sure</w:t>
-      </w:r>
-      <w:proofErr w:type="gramEnd"/>
-      <w:r>
-        <w:t xml:space="preserve"> why that’s the case.</w:t>
+        <w:t>Not really sure why that’s the case.</w:t>
       </w:r>
       <w:r>
         <w:t xml:space="preserve"> I can see myself having to write </w:t>
@@ -3015,23 +2895,21 @@
       <w:pPr>
         <w:jc w:val="center"/>
       </w:pPr>
-      <w:proofErr w:type="gramStart"/>
       <w:r>
         <w:rPr>
           <w:color w:val="A5A5A5" w:themeColor="accent3"/>
           <w:sz w:val="18"/>
           <w:szCs w:val="18"/>
         </w:rPr>
-        <w:t>Also</w:t>
-      </w:r>
-      <w:proofErr w:type="gramEnd"/>
+        <w:t>Also I realised that</w:t>
+      </w:r>
       <w:r>
         <w:rPr>
           <w:color w:val="A5A5A5" w:themeColor="accent3"/>
           <w:sz w:val="18"/>
           <w:szCs w:val="18"/>
         </w:rPr>
-        <w:t xml:space="preserve"> I realised that</w:t>
+        <w:t xml:space="preserve"> properties had to be changed through</w:t>
       </w:r>
       <w:r>
         <w:rPr>
@@ -3039,7 +2917,7 @@
           <w:sz w:val="18"/>
           <w:szCs w:val="18"/>
         </w:rPr>
-        <w:t xml:space="preserve"> properties had to be changed through</w:t>
+        <w:t xml:space="preserve"> functions so that </w:t>
       </w:r>
       <w:r>
         <w:rPr>
@@ -3047,7 +2925,7 @@
           <w:sz w:val="18"/>
           <w:szCs w:val="18"/>
         </w:rPr>
-        <w:t xml:space="preserve"> functions so that </w:t>
+        <w:t>all other associated attributes would be change</w:t>
       </w:r>
       <w:r>
         <w:rPr>
@@ -3055,7 +2933,7 @@
           <w:sz w:val="18"/>
           <w:szCs w:val="18"/>
         </w:rPr>
-        <w:t>all other associated attributes would be change</w:t>
+        <w:t>d accordingly</w:t>
       </w:r>
       <w:r>
         <w:rPr>
@@ -3063,7 +2941,7 @@
           <w:sz w:val="18"/>
           <w:szCs w:val="18"/>
         </w:rPr>
-        <w:t>d accordingly</w:t>
+        <w:t xml:space="preserve"> and in order to ensure accuracy of simulation</w:t>
       </w:r>
       <w:r>
         <w:rPr>
@@ -3071,14 +2949,6 @@
           <w:sz w:val="18"/>
           <w:szCs w:val="18"/>
         </w:rPr>
-        <w:t xml:space="preserve"> and in order to ensure accuracy of simulation</w:t>
-      </w:r>
-      <w:r>
-        <w:rPr>
-          <w:color w:val="A5A5A5" w:themeColor="accent3"/>
-          <w:sz w:val="18"/>
-          <w:szCs w:val="18"/>
-        </w:rPr>
         <w:t xml:space="preserve"> </w:t>
       </w:r>
     </w:p>
@@ -3095,13 +2965,8 @@
       <w:r>
         <w:t xml:space="preserve"> attempt I </w:t>
       </w:r>
-      <w:proofErr w:type="gramStart"/>
-      <w:r>
-        <w:t>actually got</w:t>
-      </w:r>
-      <w:proofErr w:type="gramEnd"/>
-      <w:r>
-        <w:t xml:space="preserve"> an error. Wohoo!</w:t>
+      <w:r>
+        <w:t>actually got an error. Wohoo!</w:t>
       </w:r>
     </w:p>
     <w:p>
@@ -3155,11 +3020,7 @@
         <w:t>The problem this time</w:t>
       </w:r>
       <w:r>
-        <w:t xml:space="preserve"> turns out to be that matter.js decided to </w:t>
-      </w:r>
-      <w:proofErr w:type="gramStart"/>
-      <w:r>
-        <w:t xml:space="preserve">namespace </w:t>
+        <w:t xml:space="preserve"> turns out to be that matter.js decided to namespace </w:t>
       </w:r>
       <w:r>
         <w:rPr>
@@ -3167,7 +3028,6 @@
         </w:rPr>
         <w:t>.setVelocity</w:t>
       </w:r>
-      <w:proofErr w:type="gramEnd"/>
       <w:r>
         <w:t xml:space="preserve"> to be under </w:t>
       </w:r>
@@ -3421,15 +3281,7 @@
         <w:t xml:space="preserve">right now I need to check if the </w:t>
       </w:r>
       <w:r>
-        <w:t xml:space="preserve">box is on </w:t>
-      </w:r>
-      <w:proofErr w:type="gramStart"/>
-      <w:r>
-        <w:t>ground</w:t>
-      </w:r>
-      <w:proofErr w:type="gramEnd"/>
-      <w:r>
-        <w:t xml:space="preserve"> so </w:t>
+        <w:t xml:space="preserve">box is on ground so </w:t>
       </w:r>
       <w:r>
         <w:t>th</w:t>
@@ -3483,13 +3335,8 @@
         <w:t xml:space="preserve">in matter.js </w:t>
       </w:r>
       <w:r>
-        <w:t xml:space="preserve">is </w:t>
-      </w:r>
-      <w:proofErr w:type="gramStart"/>
-      <w:r>
-        <w:t>pretty stupid</w:t>
-      </w:r>
-      <w:proofErr w:type="gramEnd"/>
+        <w:t>is pretty stupid</w:t>
+      </w:r>
       <w:r>
         <w:t>. It functions practically the same as my pseudocode in that it can only check for collisions</w:t>
       </w:r>
@@ -3524,15 +3371,7 @@
         <w:t>collision object</w:t>
       </w:r>
       <w:r>
-        <w:t xml:space="preserve">, thankfully </w:t>
-      </w:r>
-      <w:proofErr w:type="gramStart"/>
-      <w:r>
-        <w:t>pretty easy</w:t>
-      </w:r>
-      <w:proofErr w:type="gramEnd"/>
-      <w:r>
-        <w:t xml:space="preserve"> to </w:t>
+        <w:t xml:space="preserve">, thankfully pretty easy to </w:t>
       </w:r>
       <w:r>
         <w:t>put into an if statement.</w:t>
@@ -3587,30 +3426,20 @@
       <w:pPr>
         <w:jc w:val="center"/>
       </w:pPr>
-      <w:proofErr w:type="gramStart"/>
       <w:r>
         <w:rPr>
           <w:color w:val="A5A5A5" w:themeColor="accent3"/>
           <w:sz w:val="18"/>
           <w:szCs w:val="18"/>
         </w:rPr>
-        <w:t>Yes</w:t>
-      </w:r>
-      <w:proofErr w:type="gramEnd"/>
+        <w:t xml:space="preserve">Yes I understand what this </w:t>
+      </w:r>
       <w:r>
         <w:rPr>
           <w:color w:val="A5A5A5" w:themeColor="accent3"/>
           <w:sz w:val="18"/>
           <w:szCs w:val="18"/>
         </w:rPr>
-        <w:t xml:space="preserve"> I understand what this </w:t>
-      </w:r>
-      <w:r>
-        <w:rPr>
-          <w:color w:val="A5A5A5" w:themeColor="accent3"/>
-          <w:sz w:val="18"/>
-          <w:szCs w:val="18"/>
-        </w:rPr>
         <w:t>means</w:t>
       </w:r>
     </w:p>
@@ -3623,18 +3452,10 @@
         <w:t xml:space="preserve">the </w:t>
       </w:r>
       <w:r>
-        <w:t xml:space="preserve">collision record is null, all that was left was to </w:t>
-      </w:r>
-      <w:proofErr w:type="gramStart"/>
-      <w:r>
-        <w:t>set</w:t>
-      </w:r>
-      <w:r>
-        <w:t>ting</w:t>
-      </w:r>
-      <w:proofErr w:type="gramEnd"/>
-      <w:r>
-        <w:t xml:space="preserve"> a flag</w:t>
+        <w:t>collision record is null, all that was left was to set</w:t>
+      </w:r>
+      <w:r>
+        <w:t>ting a flag</w:t>
       </w:r>
       <w:r>
         <w:t xml:space="preserve"> to tell if the box is on the ground</w:t>
@@ -3720,13 +3541,8 @@
         <w:t xml:space="preserve">prevent </w:t>
       </w:r>
       <w:r>
-        <w:t xml:space="preserve">the player from just scaling the </w:t>
-      </w:r>
-      <w:proofErr w:type="gramStart"/>
-      <w:r>
-        <w:t>wall</w:t>
-      </w:r>
-      <w:proofErr w:type="gramEnd"/>
+        <w:t>the player from just scaling the wall</w:t>
+      </w:r>
     </w:p>
     <w:p>
       <w:r>
@@ -3740,13 +3556,8 @@
     </w:p>
     <w:p>
       <w:r>
-        <w:t xml:space="preserve">How do you make sure it bounces off in the right direction instead of going into the wall again allowing for another wall jump and then just scaling the wall </w:t>
-      </w:r>
-      <w:proofErr w:type="gramStart"/>
-      <w:r>
-        <w:t>again</w:t>
-      </w:r>
-      <w:proofErr w:type="gramEnd"/>
+        <w:t>How do you make sure it bounces off in the right direction instead of going into the wall again allowing for another wall jump and then just scaling the wall again</w:t>
+      </w:r>
     </w:p>
     <w:p>
       <w:r>
@@ -3818,13 +3629,8 @@
     </w:p>
     <w:p>
       <w:r>
-        <w:t xml:space="preserve">Matter.js has this thing called </w:t>
-      </w:r>
-      <w:proofErr w:type="gramStart"/>
-      <w:r>
-        <w:t>engine.gravity</w:t>
-      </w:r>
-      <w:proofErr w:type="gramEnd"/>
+        <w:t>Matter.js has this thing called engine.gravity</w:t>
+      </w:r>
       <w:r>
         <w:t xml:space="preserve"> that changes the x-y vector of gravity.</w:t>
       </w:r>
@@ -3913,15 +3719,7 @@
         <w:t xml:space="preserve"> in you moving up on screen, but right from your point of view</w:t>
       </w:r>
       <w:r>
-        <w:t xml:space="preserve">. Pressing the left arrow would result in moving down on </w:t>
-      </w:r>
-      <w:proofErr w:type="gramStart"/>
-      <w:r>
-        <w:t>screen, but</w:t>
-      </w:r>
-      <w:proofErr w:type="gramEnd"/>
-      <w:r>
-        <w:t xml:space="preserve"> left from your point of view.</w:t>
+        <w:t>. Pressing the left arrow would result in moving down on screen, but left from your point of view.</w:t>
       </w:r>
     </w:p>
     <w:p>
@@ -3980,29 +3778,13 @@
         <w:t xml:space="preserve">, the program needs to know </w:t>
       </w:r>
       <w:r>
-        <w:t xml:space="preserve">that “right” in this case is not increasing the x value, but </w:t>
-      </w:r>
-      <w:proofErr w:type="gramStart"/>
-      <w:r>
-        <w:t>actually</w:t>
-      </w:r>
-      <w:r>
-        <w:t xml:space="preserve"> decreasing</w:t>
-      </w:r>
-      <w:proofErr w:type="gramEnd"/>
-      <w:r>
-        <w:t xml:space="preserve"> the y value.</w:t>
-      </w:r>
-      <w:r>
-        <w:t xml:space="preserve"> </w:t>
-      </w:r>
-      <w:proofErr w:type="gramStart"/>
-      <w:r>
-        <w:t>So</w:t>
-      </w:r>
-      <w:proofErr w:type="gramEnd"/>
-      <w:r>
-        <w:t xml:space="preserve"> the</w:t>
+        <w:t>that “right” in this case is not increasing the x value, but actually</w:t>
+      </w:r>
+      <w:r>
+        <w:t xml:space="preserve"> decreasing the y value.</w:t>
+      </w:r>
+      <w:r>
+        <w:t xml:space="preserve"> So the</w:t>
       </w:r>
       <w:r>
         <w:t xml:space="preserve"> values </w:t>
@@ -4164,15 +3946,7 @@
         <w:t xml:space="preserve"> To be fair, the if statement approach worked too, just that it </w:t>
       </w:r>
       <w:r>
-        <w:t xml:space="preserve">took up twice the </w:t>
-      </w:r>
-      <w:proofErr w:type="gramStart"/>
-      <w:r>
-        <w:t>amount</w:t>
-      </w:r>
-      <w:proofErr w:type="gramEnd"/>
-      <w:r>
-        <w:t xml:space="preserve"> of lines.</w:t>
+        <w:t>took up twice the amount of lines.</w:t>
       </w:r>
     </w:p>
     <w:p>
@@ -4242,18 +4016,10 @@
     </w:p>
     <w:p>
       <w:r>
-        <w:t xml:space="preserve">After a bit more console </w:t>
-      </w:r>
-      <w:proofErr w:type="gramStart"/>
-      <w:r>
-        <w:t>logging</w:t>
-      </w:r>
-      <w:r>
-        <w:t>, and</w:t>
-      </w:r>
-      <w:proofErr w:type="gramEnd"/>
-      <w:r>
-        <w:t xml:space="preserve"> realising that one of my </w:t>
+        <w:t>After a bit more console logging</w:t>
+      </w:r>
+      <w:r>
+        <w:t xml:space="preserve">, and realising that one of my </w:t>
       </w:r>
       <w:r>
         <w:t>flags</w:t>
@@ -4325,77 +4091,56 @@
         <w:t>, with the key</w:t>
       </w:r>
       <w:r>
+        <w:t xml:space="preserve"> of the record being the four directions.</w:t>
+      </w:r>
+    </w:p>
+    <w:p>
+      <w:r>
+        <w:t>Initially, I just copied the directions of the KEYSTROKE_TO_DIRECTION record which changed depending on gravity</w:t>
+      </w:r>
+      <w:r>
+        <w:t xml:space="preserve">. </w:t>
+      </w:r>
+      <w:r>
+        <w:t>While it was perfectly functional for upwards and downwards gravity, it was different for left and rightwards gravity</w:t>
+      </w:r>
+      <w:r>
+        <w:t>.</w:t>
+      </w:r>
+    </w:p>
+    <w:p>
+      <w:r>
+        <w:t>e.g. when gravity</w:t>
+      </w:r>
+      <w:r>
+        <w:t xml:space="preserve"> to the </w:t>
+      </w:r>
+      <w:r>
+        <w:t>left</w:t>
+      </w:r>
+      <w:r>
+        <w:t>, pressing up</w:t>
+      </w:r>
+      <w:r>
+        <w:t xml:space="preserve"> would</w:t>
+      </w:r>
+      <w:r>
+        <w:t xml:space="preserve"> result in moving left from block’s perspective.</w:t>
+      </w:r>
+      <w:r>
+        <w:t xml:space="preserve"> However,</w:t>
+      </w:r>
+      <w:r>
+        <w:t xml:space="preserve"> obstacles</w:t>
+      </w:r>
+      <w:r>
         <w:t xml:space="preserve"> </w:t>
       </w:r>
-      <w:proofErr w:type="gramStart"/>
-      <w:r>
-        <w:t>of</w:t>
-      </w:r>
-      <w:proofErr w:type="gramEnd"/>
-      <w:r>
-        <w:t xml:space="preserve"> the record being the four directions.</w:t>
-      </w:r>
-    </w:p>
-    <w:p>
-      <w:r>
-        <w:t>Initially, I just copied the directions of the KEYSTROKE_TO_DIRECTION record which changed depending on gravity</w:t>
-      </w:r>
-      <w:r>
-        <w:t xml:space="preserve">. </w:t>
-      </w:r>
-      <w:r>
-        <w:t>While it was perfectly functional for upwards and downwards gravity, it was different for left and rightwards gravity</w:t>
-      </w:r>
-      <w:r>
-        <w:t>.</w:t>
-      </w:r>
-    </w:p>
-    <w:p>
-      <w:proofErr w:type="gramStart"/>
-      <w:r>
-        <w:t>e.g.</w:t>
-      </w:r>
-      <w:proofErr w:type="gramEnd"/>
-      <w:r>
-        <w:t xml:space="preserve"> when gravity</w:t>
-      </w:r>
-      <w:r>
-        <w:t xml:space="preserve"> to the </w:t>
-      </w:r>
-      <w:r>
-        <w:t>left</w:t>
-      </w:r>
-      <w:r>
-        <w:t>, pressing up</w:t>
-      </w:r>
-      <w:r>
-        <w:t xml:space="preserve"> would</w:t>
-      </w:r>
-      <w:r>
-        <w:t xml:space="preserve"> result in moving left from block’s perspective.</w:t>
-      </w:r>
-      <w:r>
-        <w:t xml:space="preserve"> However,</w:t>
-      </w:r>
-      <w:r>
-        <w:t xml:space="preserve"> obstacles</w:t>
-      </w:r>
-      <w:r>
-        <w:t xml:space="preserve"> </w:t>
-      </w:r>
       <w:r>
         <w:t xml:space="preserve">to the right of the block from its perspective, </w:t>
       </w:r>
       <w:r>
-        <w:t xml:space="preserve">would </w:t>
-      </w:r>
-      <w:proofErr w:type="gramStart"/>
-      <w:r>
-        <w:t>actually be</w:t>
-      </w:r>
-      <w:proofErr w:type="gramEnd"/>
-      <w:r>
-        <w:t xml:space="preserve"> rightwards on screen (I had to read this 4 times to make sure it made sense</w:t>
+        <w:t>would actually be rightwards on screen (I had to read this 4 times to make sure it made sense</w:t>
       </w:r>
       <w:r>
         <w:t>, not sure if it does now)</w:t>
@@ -4513,15 +4258,7 @@
     </w:p>
     <w:p>
       <w:r>
-        <w:t xml:space="preserve">And now that the block </w:t>
-      </w:r>
-      <w:proofErr w:type="gramStart"/>
-      <w:r>
-        <w:t>actually thinks</w:t>
-      </w:r>
-      <w:proofErr w:type="gramEnd"/>
-      <w:r>
-        <w:t xml:space="preserve"> it’s on the ground</w:t>
+        <w:t>And now that the block actually thinks it’s on the ground</w:t>
       </w:r>
       <w:r>
         <w:t>,</w:t>
@@ -4584,15 +4321,7 @@
         <w:t xml:space="preserve">practically impossible to design interesting levels </w:t>
       </w:r>
       <w:r>
-        <w:t xml:space="preserve">if the player </w:t>
-      </w:r>
-      <w:proofErr w:type="gramStart"/>
-      <w:r>
-        <w:t>has the ability to</w:t>
-      </w:r>
-      <w:proofErr w:type="gramEnd"/>
-      <w:r>
-        <w:t xml:space="preserve"> </w:t>
+        <w:t xml:space="preserve">if the player has the ability to </w:t>
       </w:r>
       <w:r>
         <w:t>effectively teleport onto the other side of the screen</w:t>
@@ -4609,15 +4338,7 @@
     </w:p>
     <w:p>
       <w:r>
-        <w:t xml:space="preserve">I eventually settled on the gravity change in all directions being temporary – that gravity would </w:t>
-      </w:r>
-      <w:proofErr w:type="gramStart"/>
-      <w:r>
-        <w:t>revert back</w:t>
-      </w:r>
-      <w:proofErr w:type="gramEnd"/>
-      <w:r>
-        <w:t xml:space="preserve"> to the previous direction after a set amount of time</w:t>
+        <w:t>I eventually settled on the gravity change in all directions being temporary – that gravity would revert back to the previous direction after a set amount of time</w:t>
       </w:r>
       <w:r>
         <w:t xml:space="preserve"> unless</w:t>
@@ -4809,13 +4530,8 @@
           <w:numId w:val="7"/>
         </w:numPr>
       </w:pPr>
-      <w:proofErr w:type="gramStart"/>
-      <w:r>
-        <w:t>i.e.</w:t>
-      </w:r>
-      <w:proofErr w:type="gramEnd"/>
-      <w:r>
-        <w:t xml:space="preserve"> the block is moving upwards due to inertia rather than gravity</w:t>
+      <w:r>
+        <w:t>i.e. the block is moving upwards due to inertia rather than gravity</w:t>
       </w:r>
     </w:p>
     <w:p>
@@ -4853,18 +4569,10 @@
         <w:t xml:space="preserve">This </w:t>
       </w:r>
       <w:r>
-        <w:t xml:space="preserve">makes the game mechanic way too </w:t>
-      </w:r>
-      <w:proofErr w:type="gramStart"/>
-      <w:r>
-        <w:t>unintuitive</w:t>
-      </w:r>
-      <w:r>
-        <w:t>, and</w:t>
-      </w:r>
-      <w:proofErr w:type="gramEnd"/>
-      <w:r>
-        <w:t xml:space="preserve"> creates more frustration rather than difficulty</w:t>
+        <w:t>makes the game mechanic way too unintuitive</w:t>
+      </w:r>
+      <w:r>
+        <w:t>, and creates more frustration rather than difficulty</w:t>
       </w:r>
       <w:r>
         <w:t xml:space="preserve"> in the game</w:t>
@@ -5176,11 +4884,9 @@
       <w:r>
         <w:t xml:space="preserve"> dash momentum is </w:t>
       </w:r>
-      <w:proofErr w:type="gramStart"/>
       <w:r>
         <w:t>inherited</w:t>
       </w:r>
-      <w:proofErr w:type="gramEnd"/>
       <w:r>
         <w:t xml:space="preserve"> and</w:t>
       </w:r>
@@ -5199,15 +4905,7 @@
         <w:t>. The idea is after landing from gravity change</w:t>
       </w:r>
       <w:r>
-        <w:t xml:space="preserve"> (within a set </w:t>
-      </w:r>
-      <w:proofErr w:type="gramStart"/>
-      <w:r>
-        <w:t>period of time</w:t>
-      </w:r>
-      <w:proofErr w:type="gramEnd"/>
-      <w:r>
-        <w:t>)</w:t>
+        <w:t xml:space="preserve"> (within a set period of time)</w:t>
       </w:r>
       <w:r>
         <w:t xml:space="preserve">, the player </w:t>
@@ -5275,7 +4973,6 @@
       <w:r>
         <w:t xml:space="preserve">ground </w:t>
       </w:r>
-      <w:proofErr w:type="gramStart"/>
       <w:r>
         <w:t>timer</w:t>
       </w:r>
@@ -5283,11 +4980,7 @@
         <w:t xml:space="preserve">, </w:t>
       </w:r>
       <w:r>
-        <w:t>but</w:t>
-      </w:r>
-      <w:proofErr w:type="gramEnd"/>
-      <w:r>
-        <w:t xml:space="preserve"> got mixed up</w:t>
+        <w:t>but got mixed up</w:t>
       </w:r>
       <w:r>
         <w:t xml:space="preserve"> (a lot)</w:t>
@@ -5419,15 +5112,7 @@
         <w:t xml:space="preserve"> It also made</w:t>
       </w:r>
       <w:r>
-        <w:t xml:space="preserve"> the removal of the velocity cap </w:t>
-      </w:r>
-      <w:proofErr w:type="gramStart"/>
-      <w:r>
-        <w:t>not last</w:t>
-      </w:r>
-      <w:proofErr w:type="gramEnd"/>
-      <w:r>
-        <w:t xml:space="preserve"> the entire duration of the jump</w:t>
+        <w:t xml:space="preserve"> the removal of the velocity cap not last the entire duration of the jump</w:t>
       </w:r>
       <w:r>
         <w:t>, as the timer would deplete before the</w:t>
@@ -5461,15 +5146,7 @@
         <w:t>the earlier the player jumped off the ground,</w:t>
       </w:r>
       <w:r>
-        <w:t xml:space="preserve"> the longer </w:t>
-      </w:r>
-      <w:proofErr w:type="gramStart"/>
-      <w:r>
-        <w:t>the</w:t>
-      </w:r>
-      <w:proofErr w:type="gramEnd"/>
-      <w:r>
-        <w:t xml:space="preserve"> would retain</w:t>
+        <w:t xml:space="preserve"> the longer the would retain</w:t>
       </w:r>
       <w:r>
         <w:t xml:space="preserve"> the </w:t>
@@ -5782,15 +5459,7 @@
         <w:t>gravity change would work depending</w:t>
       </w:r>
       <w:r>
-        <w:t xml:space="preserve"> on the velocity before entering the gravity change (</w:t>
-      </w:r>
-      <w:proofErr w:type="gramStart"/>
-      <w:r>
-        <w:t>i.e.</w:t>
-      </w:r>
-      <w:proofErr w:type="gramEnd"/>
-      <w:r>
-        <w:t xml:space="preserve"> being able to vary how far</w:t>
+        <w:t xml:space="preserve"> on the velocity before entering the gravity change (i.e. being able to vary how far</w:t>
       </w:r>
       <w:r>
         <w:t xml:space="preserve"> the dash </w:t>
@@ -5959,13 +5628,8 @@
           <w:rFonts w:cstheme="minorHAnsi"/>
         </w:rPr>
       </w:pPr>
-      <w:proofErr w:type="gramStart"/>
-      <w:r>
-        <w:t>Similar to</w:t>
-      </w:r>
-      <w:proofErr w:type="gramEnd"/>
-      <w:r>
-        <w:t xml:space="preserve"> the </w:t>
+      <w:r>
+        <w:t xml:space="preserve">Similar to the </w:t>
       </w:r>
       <w:r>
         <w:t xml:space="preserve">previously implemented </w:t>
@@ -6348,18 +6012,10 @@
         <w:t xml:space="preserve"> same factor until</w:t>
       </w:r>
       <w:r>
-        <w:t xml:space="preserve"> one of the horizontal/vertical edges are </w:t>
-      </w:r>
-      <w:proofErr w:type="gramStart"/>
-      <w:r>
-        <w:t>reached</w:t>
-      </w:r>
-      <w:r>
-        <w:t>, and</w:t>
-      </w:r>
-      <w:proofErr w:type="gramEnd"/>
-      <w:r>
-        <w:t xml:space="preserve"> using black bars to fill in the remainder of space.</w:t>
+        <w:t xml:space="preserve"> one of the horizontal/vertical edges are reached</w:t>
+      </w:r>
+      <w:r>
+        <w:t>, and using black bars to fill in the remainder of space.</w:t>
       </w:r>
     </w:p>
     <w:p>
@@ -6374,15 +6030,7 @@
     </w:p>
     <w:p>
       <w:r>
-        <w:t xml:space="preserve">The ratio of intended resolution to actual resolution is 1280/800 = 1.6 in width, and 720/600 = 1.2 in height. This means that each actual pixel on screen would represent 1.6 intended pixels in width, and 1.2 intended pixels in height. </w:t>
-      </w:r>
-      <w:proofErr w:type="gramStart"/>
-      <w:r>
-        <w:t>It can be seen that the</w:t>
-      </w:r>
-      <w:proofErr w:type="gramEnd"/>
-      <w:r>
-        <w:t xml:space="preserve"> width ratio is larger than the height ratio</w:t>
+        <w:t>The ratio of intended resolution to actual resolution is 1280/800 = 1.6 in width, and 720/600 = 1.2 in height. This means that each actual pixel on screen would represent 1.6 intended pixels in width, and 1.2 intended pixels in height. It can be seen that the width ratio is larger than the height ratio</w:t>
       </w:r>
       <w:r>
         <w:t xml:space="preserve">, which </w:t>
@@ -6459,7 +6107,6 @@
       <w:r>
         <w:t xml:space="preserve">instead of the width being the full </w:t>
       </w:r>
-      <w:proofErr w:type="gramStart"/>
       <w:r>
         <w:t>600</w:t>
       </w:r>
@@ -6469,7 +6116,6 @@
       <w:r>
         <w:t>pixel</w:t>
       </w:r>
-      <w:proofErr w:type="gramEnd"/>
       <w:r>
         <w:t xml:space="preserve"> height</w:t>
       </w:r>
@@ -6495,15 +6141,7 @@
         <w:t>pixels</w:t>
       </w:r>
       <w:r>
-        <w:t xml:space="preserve">. </w:t>
-      </w:r>
-      <w:proofErr w:type="gramStart"/>
-      <w:r>
-        <w:t>So</w:t>
-      </w:r>
-      <w:proofErr w:type="gramEnd"/>
-      <w:r>
-        <w:t xml:space="preserve"> we have a </w:t>
+        <w:t xml:space="preserve">. So we have a </w:t>
       </w:r>
       <w:r>
         <w:t xml:space="preserve">800 by </w:t>
@@ -6646,13 +6284,8 @@
         <w:t>acting equivalent as increasing the zoom level,</w:t>
       </w:r>
       <w:r>
-        <w:t xml:space="preserve"> which </w:t>
-      </w:r>
-      <w:proofErr w:type="gramStart"/>
-      <w:r>
-        <w:t>actually made</w:t>
-      </w:r>
-      <w:proofErr w:type="gramEnd"/>
+        <w:t xml:space="preserve"> which actually made</w:t>
+      </w:r>
       <w:r>
         <w:t xml:space="preserve"> the canvas appear.</w:t>
       </w:r>
@@ -6817,15 +6450,7 @@
         <w:t>Anyhow</w:t>
       </w:r>
       <w:r>
-        <w:t xml:space="preserve">, the canvas would </w:t>
-      </w:r>
-      <w:proofErr w:type="gramStart"/>
-      <w:r>
-        <w:t>actually fit</w:t>
-      </w:r>
-      <w:proofErr w:type="gramEnd"/>
-      <w:r>
-        <w:t xml:space="preserve"> the screen after that</w:t>
+        <w:t>, the canvas would actually fit the screen after that</w:t>
       </w:r>
       <w:r>
         <w:t xml:space="preserve">, but the problem was </w:t>
@@ -6933,15 +6558,7 @@
         <w:t>decided it was too prone</w:t>
       </w:r>
       <w:r>
-        <w:t xml:space="preserve"> to </w:t>
-      </w:r>
-      <w:proofErr w:type="gramStart"/>
-      <w:r>
-        <w:t>messing</w:t>
-      </w:r>
-      <w:proofErr w:type="gramEnd"/>
-      <w:r>
-        <w:t xml:space="preserve"> up from zoom levels and not being pixel perfect</w:t>
+        <w:t xml:space="preserve"> to messing up from zoom levels and not being pixel perfect</w:t>
       </w:r>
       <w:r>
         <w:t xml:space="preserve">, and jumped down a rabbit hole of </w:t>
@@ -6967,18 +6584,10 @@
         <w:t xml:space="preserve"> in </w:t>
       </w:r>
       <w:r>
-        <w:t xml:space="preserve">matter.js doesn’t </w:t>
-      </w:r>
-      <w:proofErr w:type="gramStart"/>
-      <w:r>
-        <w:t xml:space="preserve">actually </w:t>
-      </w:r>
-      <w:r>
-        <w:t>change</w:t>
-      </w:r>
-      <w:proofErr w:type="gramEnd"/>
-      <w:r>
-        <w:t xml:space="preserve"> the coordinates of things in the world</w:t>
+        <w:t xml:space="preserve">matter.js doesn’t actually </w:t>
+      </w:r>
+      <w:r>
+        <w:t>change the coordinates of things in the world</w:t>
       </w:r>
       <w:r>
         <w:t xml:space="preserve">, but </w:t>
@@ -7202,15 +6811,7 @@
         <w:t xml:space="preserve"> having multiple platforms be on screen simultaneously and </w:t>
       </w:r>
       <w:r>
-        <w:t>to modify platforms (</w:t>
-      </w:r>
-      <w:proofErr w:type="gramStart"/>
-      <w:r>
-        <w:t>e.g.</w:t>
-      </w:r>
-      <w:proofErr w:type="gramEnd"/>
-      <w:r>
-        <w:t xml:space="preserve"> making falling platforms and </w:t>
+        <w:t xml:space="preserve">to modify platforms (e.g. making falling platforms and </w:t>
       </w:r>
       <w:r>
         <w:t>disappearing platforms</w:t>
@@ -7749,15 +7350,7 @@
         <w:t xml:space="preserve">maybe I should </w:t>
       </w:r>
       <w:r>
-        <w:t xml:space="preserve">have a </w:t>
-      </w:r>
-      <w:proofErr w:type="gramStart"/>
-      <w:r>
-        <w:t>2 frame</w:t>
-      </w:r>
-      <w:proofErr w:type="gramEnd"/>
-      <w:r>
-        <w:t xml:space="preserve"> window </w:t>
+        <w:t xml:space="preserve">have a 2 frame window </w:t>
       </w:r>
       <w:r>
         <w:t>for players to be able to jump off spikes and not die?)</w:t>
@@ -7779,21 +7372,13 @@
     </w:p>
     <w:p>
       <w:r>
-        <w:t xml:space="preserve">So, the goal is to have the box splatter into a million pieces upon </w:t>
-      </w:r>
-      <w:proofErr w:type="gramStart"/>
-      <w:r>
-        <w:t xml:space="preserve">coming </w:t>
+        <w:t xml:space="preserve">So, the goal is to have the box splatter into a million pieces upon coming </w:t>
       </w:r>
       <w:r>
         <w:t>in</w:t>
       </w:r>
       <w:r>
-        <w:t xml:space="preserve"> contact with</w:t>
-      </w:r>
-      <w:proofErr w:type="gramEnd"/>
-      <w:r>
-        <w:t xml:space="preserve"> spikes. Sadly, a million particles going around the screen tends to cause severe performance issues (visible frame drops when more than 100 particles in reality), so the number will have to be tuned down a bit.</w:t>
+        <w:t xml:space="preserve"> contact with spikes. Sadly, a million particles going around the screen tends to cause severe performance issues (visible frame drops when more than 100 particles in reality), so the number will have to be tuned down a bit.</w:t>
       </w:r>
     </w:p>
     <w:p>
@@ -7902,15 +7487,7 @@
         <w:t>the particles could only have positive velocity</w:t>
       </w:r>
       <w:r>
-        <w:t xml:space="preserve">, </w:t>
-      </w:r>
-      <w:proofErr w:type="gramStart"/>
-      <w:r>
-        <w:t>i.e.</w:t>
-      </w:r>
-      <w:proofErr w:type="gramEnd"/>
-      <w:r>
-        <w:t xml:space="preserve"> they could only</w:t>
+        <w:t>, i.e. they could only</w:t>
       </w:r>
       <w:r>
         <w:t xml:space="preserve"> go right</w:t>
@@ -7936,15 +7513,7 @@
     </w:p>
     <w:p>
       <w:r>
-        <w:t xml:space="preserve">Eventually I found this </w:t>
-      </w:r>
-      <w:proofErr w:type="gramStart"/>
-      <w:r>
-        <w:t>really smart</w:t>
-      </w:r>
-      <w:proofErr w:type="gramEnd"/>
-      <w:r>
-        <w:t xml:space="preserve"> method with </w:t>
+        <w:t xml:space="preserve">Eventually I found this really smart method with </w:t>
       </w:r>
       <w:r>
         <w:t>indices of -1.</w:t>
@@ -8135,19 +7704,11 @@
       <w:r>
         <w:t xml:space="preserve">While </w:t>
       </w:r>
-      <w:proofErr w:type="gramStart"/>
       <w:r>
         <w:rPr>
           <w:rFonts w:ascii="Consolas" w:hAnsi="Consolas"/>
         </w:rPr>
-        <w:t>floor(</w:t>
-      </w:r>
-      <w:proofErr w:type="gramEnd"/>
-      <w:r>
-        <w:rPr>
-          <w:rFonts w:ascii="Consolas" w:hAnsi="Consolas"/>
-        </w:rPr>
-        <w:t>Math.random())</w:t>
+        <w:t>floor(Math.random())</w:t>
       </w:r>
       <w:r>
         <w:t xml:space="preserve"> would always return 0</w:t>
@@ -8264,23 +7825,13 @@
       <w:pPr>
         <w:jc w:val="center"/>
       </w:pPr>
-      <w:proofErr w:type="gramStart"/>
       <w:r>
         <w:rPr>
           <w:color w:val="A5A5A5" w:themeColor="accent3"/>
           <w:sz w:val="18"/>
           <w:szCs w:val="18"/>
         </w:rPr>
-        <w:t>Yes</w:t>
-      </w:r>
-      <w:proofErr w:type="gramEnd"/>
-      <w:r>
-        <w:rPr>
-          <w:color w:val="A5A5A5" w:themeColor="accent3"/>
-          <w:sz w:val="18"/>
-          <w:szCs w:val="18"/>
-        </w:rPr>
-        <w:t xml:space="preserve"> I do have line wrap on by default</w:t>
+        <w:t>Yes I do have line wrap on by default</w:t>
       </w:r>
     </w:p>
     <w:p>
@@ -8295,15 +7846,7 @@
         <w:t>animation look nicer</w:t>
       </w:r>
       <w:r>
-        <w:t xml:space="preserve">, and more impactful </w:t>
-      </w:r>
-      <w:proofErr w:type="gramStart"/>
-      <w:r>
-        <w:t>at the moment</w:t>
-      </w:r>
-      <w:proofErr w:type="gramEnd"/>
-      <w:r>
-        <w:t xml:space="preserve"> of death</w:t>
+        <w:t>, and more impactful at the moment of death</w:t>
       </w:r>
       <w:r>
         <w:t xml:space="preserve">. I was going to originally add a freeze frame of some sort, </w:t>
@@ -8369,18 +7912,10 @@
         <w:t>the player should respawn</w:t>
       </w:r>
       <w:r>
-        <w:t xml:space="preserve"> after they </w:t>
-      </w:r>
-      <w:proofErr w:type="gramStart"/>
-      <w:r>
-        <w:t>die</w:t>
-      </w:r>
-      <w:r>
-        <w:t>, and</w:t>
-      </w:r>
-      <w:proofErr w:type="gramEnd"/>
-      <w:r>
-        <w:t xml:space="preserve"> carry out </w:t>
+        <w:t xml:space="preserve"> after they die</w:t>
+      </w:r>
+      <w:r>
+        <w:t xml:space="preserve">, and carry out </w:t>
       </w:r>
       <w:r>
         <w:t>their</w:t>
@@ -8446,15 +7981,7 @@
     </w:p>
     <w:p>
       <w:r>
-        <w:t xml:space="preserve">The actual respawning was pretty much death in reverse – remove all the particles from the world, put the player back into the world, </w:t>
-      </w:r>
-      <w:proofErr w:type="gramStart"/>
-      <w:r>
-        <w:t>and also</w:t>
-      </w:r>
-      <w:proofErr w:type="gramEnd"/>
-      <w:r>
-        <w:t xml:space="preserve"> teleport them to a pre-determined respawn point</w:t>
+        <w:t>The actual respawning was pretty much death in reverse – remove all the particles from the world, put the player back into the world, and also teleport them to a pre-determined respawn point</w:t>
       </w:r>
     </w:p>
     <w:p>
@@ -8499,6 +8026,9 @@
         <w:jc w:val="center"/>
       </w:pPr>
       <w:r>
+        <w:rPr>
+          <w:noProof/>
+        </w:rPr>
         <w:drawing>
           <wp:inline distT="0" distB="0" distL="0" distR="0" wp14:anchorId="583FCC0F" wp14:editId="3E10A73F">
             <wp:extent cx="3387600" cy="1800000"/>
@@ -8580,15 +8110,7 @@
         <w:t xml:space="preserve">I am </w:t>
       </w:r>
       <w:r>
-        <w:t xml:space="preserve">yet to implement diagonal gravity changes, and most likely won’t </w:t>
-      </w:r>
-      <w:proofErr w:type="gramStart"/>
-      <w:r>
-        <w:t>simply</w:t>
-      </w:r>
-      <w:proofErr w:type="gramEnd"/>
-      <w:r>
-        <w:t xml:space="preserve"> due to its chaotic nature.</w:t>
+        <w:t>yet to implement diagonal gravity changes, and most likely won’t simply due to its chaotic nature.</w:t>
       </w:r>
     </w:p>
     <w:p>
@@ -8665,6 +8187,9 @@
         <w:jc w:val="center"/>
       </w:pPr>
       <w:r>
+        <w:rPr>
+          <w:noProof/>
+        </w:rPr>
         <w:drawing>
           <wp:inline distT="0" distB="0" distL="0" distR="0" wp14:anchorId="5EA122D5" wp14:editId="5CB8CA26">
             <wp:extent cx="4566098" cy="306565"/>
@@ -8797,15 +8322,7 @@
         <w:t xml:space="preserve"> to force all inputs</w:t>
       </w:r>
       <w:r>
-        <w:t xml:space="preserve"> be cancelled upon </w:t>
-      </w:r>
-      <w:proofErr w:type="gramStart"/>
-      <w:r>
-        <w:t>coming in contact with</w:t>
-      </w:r>
-      <w:proofErr w:type="gramEnd"/>
-      <w:r>
-        <w:t xml:space="preserve"> the ground</w:t>
+        <w:t xml:space="preserve"> be cancelled upon coming in contact with the ground</w:t>
       </w:r>
       <w:r>
         <w:t xml:space="preserve">. However, due to </w:t>
@@ -9009,6 +8526,103 @@
       </w:r>
     </w:p>
     <w:p/>
+    <w:p/>
+    <w:p>
+      <w:pPr>
+        <w:pStyle w:val="Heading2"/>
+      </w:pPr>
+      <w:r>
+        <w:t xml:space="preserve">Log </w:t>
+      </w:r>
+      <w:r>
+        <w:t>7: Camera</w:t>
+      </w:r>
+    </w:p>
+    <w:p/>
+    <w:p>
+      <w:r>
+        <w:lastRenderedPageBreak/>
+        <w:drawing>
+          <wp:inline distT="0" distB="0" distL="0" distR="0" wp14:anchorId="1FB4DFE1" wp14:editId="31670184">
+            <wp:extent cx="4069976" cy="2162147"/>
+            <wp:effectExtent l="0" t="0" r="6985" b="0"/>
+            <wp:docPr id="23" name="Picture 23" descr="A screenshot of a video game&#10;&#10;Description automatically generated"/>
+            <wp:cNvGraphicFramePr>
+              <a:graphicFrameLocks xmlns:a="http://schemas.openxmlformats.org/drawingml/2006/main" noChangeAspect="1"/>
+            </wp:cNvGraphicFramePr>
+            <a:graphic xmlns:a="http://schemas.openxmlformats.org/drawingml/2006/main">
+              <a:graphicData uri="http://schemas.openxmlformats.org/drawingml/2006/picture">
+                <pic:pic xmlns:pic="http://schemas.openxmlformats.org/drawingml/2006/picture">
+                  <pic:nvPicPr>
+                    <pic:cNvPr id="23" name="Picture 23" descr="A screenshot of a video game&#10;&#10;Description automatically generated"/>
+                    <pic:cNvPicPr/>
+                  </pic:nvPicPr>
+                  <pic:blipFill>
+                    <a:blip r:embed="rId49"/>
+                    <a:stretch>
+                      <a:fillRect/>
+                    </a:stretch>
+                  </pic:blipFill>
+                  <pic:spPr>
+                    <a:xfrm>
+                      <a:off x="0" y="0"/>
+                      <a:ext cx="4083774" cy="2169477"/>
+                    </a:xfrm>
+                    <a:prstGeom prst="rect">
+                      <a:avLst/>
+                    </a:prstGeom>
+                  </pic:spPr>
+                </pic:pic>
+              </a:graphicData>
+            </a:graphic>
+          </wp:inline>
+        </w:drawing>
+      </w:r>
+      <w:r>
+        <w:t>my head hurts looking at this</w:t>
+      </w:r>
+    </w:p>
+    <w:p/>
+    <w:p>
+      <w:r>
+        <w:drawing>
+          <wp:inline distT="0" distB="0" distL="0" distR="0" wp14:anchorId="26E3F7E2" wp14:editId="0CCDF964">
+            <wp:extent cx="5731510" cy="3044825"/>
+            <wp:effectExtent l="0" t="0" r="2540" b="3175"/>
+            <wp:docPr id="26" name="Picture 26" descr="A screenshot of a computer&#10;&#10;Description automatically generated"/>
+            <wp:cNvGraphicFramePr>
+              <a:graphicFrameLocks xmlns:a="http://schemas.openxmlformats.org/drawingml/2006/main" noChangeAspect="1"/>
+            </wp:cNvGraphicFramePr>
+            <a:graphic xmlns:a="http://schemas.openxmlformats.org/drawingml/2006/main">
+              <a:graphicData uri="http://schemas.openxmlformats.org/drawingml/2006/picture">
+                <pic:pic xmlns:pic="http://schemas.openxmlformats.org/drawingml/2006/picture">
+                  <pic:nvPicPr>
+                    <pic:cNvPr id="26" name="Picture 26" descr="A screenshot of a computer&#10;&#10;Description automatically generated"/>
+                    <pic:cNvPicPr/>
+                  </pic:nvPicPr>
+                  <pic:blipFill>
+                    <a:blip r:embed="rId50"/>
+                    <a:stretch>
+                      <a:fillRect/>
+                    </a:stretch>
+                  </pic:blipFill>
+                  <pic:spPr>
+                    <a:xfrm>
+                      <a:off x="0" y="0"/>
+                      <a:ext cx="5731510" cy="3044825"/>
+                    </a:xfrm>
+                    <a:prstGeom prst="rect">
+                      <a:avLst/>
+                    </a:prstGeom>
+                  </pic:spPr>
+                </pic:pic>
+              </a:graphicData>
+            </a:graphic>
+          </wp:inline>
+        </w:drawing>
+      </w:r>
+    </w:p>
+    <w:p/>
     <w:p>
       <w:pPr>
         <w:pStyle w:val="Heading3"/>
@@ -9044,81 +8658,73 @@
     <w:p/>
     <w:p>
       <w:r>
+        <w:t>○ Regular, detailed and reflective entries. Each entry may include:</w:t>
+      </w:r>
+      <w:r>
+        <w:br/>
+      </w:r>
+      <w:r>
+        <w:rPr>
+          <w:rFonts w:ascii="Arial" w:hAnsi="Arial" w:cs="Arial"/>
+        </w:rPr>
+        <w:t>■</w:t>
+      </w:r>
+      <w:r>
+        <w:t xml:space="preserve"> Description of what was attempted</w:t>
+      </w:r>
+      <w:r>
+        <w:br/>
+      </w:r>
+      <w:r>
+        <w:rPr>
+          <w:rFonts w:ascii="Arial" w:hAnsi="Arial" w:cs="Arial"/>
+        </w:rPr>
+        <w:t>■</w:t>
+      </w:r>
+      <w:r>
+        <w:t xml:space="preserve"> Discussion of problems and possible solutions</w:t>
+      </w:r>
+      <w:r>
+        <w:br/>
+      </w:r>
+      <w:r>
+        <w:rPr>
+          <w:rFonts w:ascii="Arial" w:hAnsi="Arial" w:cs="Arial"/>
+        </w:rPr>
+        <w:t>■</w:t>
+      </w:r>
+      <w:r>
+        <w:t xml:space="preserve"> Evaluation of progress and/or feature/program</w:t>
+      </w:r>
+      <w:r>
+        <w:br/>
+      </w:r>
+      <w:r>
+        <w:rPr>
+          <w:rFonts w:ascii="Arial" w:hAnsi="Arial" w:cs="Arial"/>
+        </w:rPr>
+        <w:t>■</w:t>
+      </w:r>
+      <w:r>
+        <w:t xml:space="preserve"> Ideas and considerations</w:t>
+      </w:r>
+      <w:r>
+        <w:br/>
+      </w:r>
+      <w:r>
+        <w:t>○ Screenshots must be taken of the program at regular intervals to show the</w:t>
+      </w:r>
+      <w:r>
+        <w:br/>
+      </w:r>
+      <w:r>
+        <w:t>development of the software</w:t>
+      </w:r>
+    </w:p>
+    <w:p/>
+    <w:p>
+      <w:r>
         <w:lastRenderedPageBreak/>
-        <w:t xml:space="preserve">○ Regular, </w:t>
-      </w:r>
-      <w:proofErr w:type="gramStart"/>
-      <w:r>
-        <w:t>detailed</w:t>
-      </w:r>
-      <w:proofErr w:type="gramEnd"/>
-      <w:r>
-        <w:t xml:space="preserve"> and reflective entries. Each entry may include:</w:t>
-      </w:r>
-      <w:r>
-        <w:br/>
-      </w:r>
-      <w:r>
-        <w:rPr>
-          <w:rFonts w:ascii="Arial" w:hAnsi="Arial" w:cs="Arial"/>
-        </w:rPr>
-        <w:t>■</w:t>
-      </w:r>
-      <w:r>
-        <w:t xml:space="preserve"> Description of what was attempted</w:t>
-      </w:r>
-      <w:r>
-        <w:br/>
-      </w:r>
-      <w:r>
-        <w:rPr>
-          <w:rFonts w:ascii="Arial" w:hAnsi="Arial" w:cs="Arial"/>
-        </w:rPr>
-        <w:t>■</w:t>
-      </w:r>
-      <w:r>
-        <w:t xml:space="preserve"> Discussion of problems and possible solutions</w:t>
-      </w:r>
-      <w:r>
-        <w:br/>
-      </w:r>
-      <w:r>
-        <w:rPr>
-          <w:rFonts w:ascii="Arial" w:hAnsi="Arial" w:cs="Arial"/>
-        </w:rPr>
-        <w:t>■</w:t>
-      </w:r>
-      <w:r>
-        <w:t xml:space="preserve"> Evaluation of progress and/or feature/program</w:t>
-      </w:r>
-      <w:r>
-        <w:br/>
-      </w:r>
-      <w:r>
-        <w:rPr>
-          <w:rFonts w:ascii="Arial" w:hAnsi="Arial" w:cs="Arial"/>
-        </w:rPr>
-        <w:t>■</w:t>
-      </w:r>
-      <w:r>
-        <w:t xml:space="preserve"> Ideas and considerations</w:t>
-      </w:r>
-      <w:r>
-        <w:br/>
-      </w:r>
-      <w:r>
-        <w:t>○ Screenshots must be taken of the program at regular intervals to show the</w:t>
-      </w:r>
-      <w:r>
-        <w:br/>
-      </w:r>
-      <w:r>
-        <w:t>development of the software</w:t>
-      </w:r>
-    </w:p>
-    <w:p/>
-    <w:p>
-      <w:r>
         <w:t>○ For all external resources used (including images, code snippets, etc),</w:t>
       </w:r>
       <w:r>
@@ -10859,6 +10465,7 @@
   <w:style w:type="character" w:default="1" w:styleId="DefaultParagraphFont">
     <w:name w:val="Default Paragraph Font"/>
     <w:uiPriority w:val="1"/>
+    <w:semiHidden/>
     <w:unhideWhenUsed/>
   </w:style>
   <w:style w:type="table" w:default="1" w:styleId="TableNormal">

</xml_diff>

<commit_message>
Level screen transition works somewhat
</commit_message>
<xml_diff>
--- a/Documentation.docx
+++ b/Documentation.docx
@@ -597,12 +597,14 @@
       <w:r>
         <w:t xml:space="preserve"> </w:t>
       </w:r>
+      <w:proofErr w:type="spellStart"/>
       <w:r>
         <w:rPr>
           <w:rFonts w:ascii="Consolas" w:hAnsi="Consolas"/>
         </w:rPr>
         <w:t>Engine.update</w:t>
       </w:r>
+      <w:proofErr w:type="spellEnd"/>
       <w:r>
         <w:t xml:space="preserve"> </w:t>
       </w:r>
@@ -771,12 +773,14 @@
       <w:r>
         <w:t xml:space="preserve">are placed, </w:t>
       </w:r>
+      <w:proofErr w:type="spellStart"/>
       <w:r>
         <w:rPr>
           <w:rFonts w:ascii="Consolas" w:hAnsi="Consolas"/>
         </w:rPr>
         <w:t>engine.world</w:t>
       </w:r>
+      <w:proofErr w:type="spellEnd"/>
       <w:r>
         <w:t xml:space="preserve"> is also a </w:t>
       </w:r>
@@ -857,12 +861,14 @@
         <w:t xml:space="preserve">y </w:t>
       </w:r>
       <w:hyperlink r:id="rId8" w:history="1">
+        <w:proofErr w:type="spellStart"/>
         <w:r>
           <w:rPr>
             <w:rStyle w:val="Hyperlink"/>
           </w:rPr>
           <w:t>liabru</w:t>
         </w:r>
+        <w:proofErr w:type="spellEnd"/>
       </w:hyperlink>
     </w:p>
     <w:p>
@@ -982,12 +988,14 @@
         <w:t xml:space="preserve">By </w:t>
       </w:r>
       <w:hyperlink r:id="rId10" w:history="1">
+        <w:proofErr w:type="spellStart"/>
         <w:r>
           <w:rPr>
             <w:rStyle w:val="Hyperlink"/>
           </w:rPr>
           <w:t>liabru</w:t>
         </w:r>
+        <w:proofErr w:type="spellEnd"/>
       </w:hyperlink>
     </w:p>
     <w:p>
@@ -1093,12 +1101,14 @@
       <w:r>
         <w:t xml:space="preserve"> for </w:t>
       </w:r>
+      <w:proofErr w:type="spellStart"/>
       <w:r>
         <w:rPr>
           <w:rFonts w:ascii="Consolas" w:hAnsi="Consolas"/>
         </w:rPr>
         <w:t>Render.create</w:t>
       </w:r>
+      <w:proofErr w:type="spellEnd"/>
       <w:r>
         <w:t xml:space="preserve">. That didn’t work since </w:t>
       </w:r>
@@ -1485,12 +1495,14 @@
       <w:r>
         <w:t xml:space="preserve">a method called </w:t>
       </w:r>
+      <w:proofErr w:type="spellStart"/>
       <w:r>
         <w:rPr>
           <w:rFonts w:ascii="Consolas" w:hAnsi="Consolas"/>
         </w:rPr>
         <w:t>setPixelRatio</w:t>
       </w:r>
+      <w:proofErr w:type="spellEnd"/>
       <w:r>
         <w:t xml:space="preserve"> </w:t>
       </w:r>
@@ -1643,8 +1655,16 @@
           <w:rPr>
             <w:rStyle w:val="Hyperlink"/>
           </w:rPr>
-          <w:t>Matter.js documentation – Matter.Render</w:t>
+          <w:t xml:space="preserve">Matter.js documentation – </w:t>
         </w:r>
+        <w:proofErr w:type="spellStart"/>
+        <w:r>
+          <w:rPr>
+            <w:rStyle w:val="Hyperlink"/>
+          </w:rPr>
+          <w:t>Matter.Render</w:t>
+        </w:r>
+        <w:proofErr w:type="spellEnd"/>
       </w:hyperlink>
     </w:p>
     <w:p>
@@ -1670,12 +1690,14 @@
         <w:t xml:space="preserve">By </w:t>
       </w:r>
       <w:hyperlink r:id="rId16" w:history="1">
+        <w:proofErr w:type="spellStart"/>
         <w:r>
           <w:rPr>
             <w:rStyle w:val="Hyperlink"/>
           </w:rPr>
           <w:t>liabru</w:t>
         </w:r>
+        <w:proofErr w:type="spellEnd"/>
       </w:hyperlink>
     </w:p>
     <w:p>
@@ -1705,7 +1727,21 @@
           <w:rPr>
             <w:rStyle w:val="Hyperlink"/>
           </w:rPr>
-          <w:t>MDN web docs - Window: devicePixelRatio property</w:t>
+          <w:t xml:space="preserve">MDN web docs - Window: </w:t>
+        </w:r>
+        <w:proofErr w:type="spellStart"/>
+        <w:r>
+          <w:rPr>
+            <w:rStyle w:val="Hyperlink"/>
+          </w:rPr>
+          <w:t>devicePixelRatio</w:t>
+        </w:r>
+        <w:proofErr w:type="spellEnd"/>
+        <w:r>
+          <w:rPr>
+            <w:rStyle w:val="Hyperlink"/>
+          </w:rPr>
+          <w:t xml:space="preserve"> property</w:t>
         </w:r>
       </w:hyperlink>
     </w:p>
@@ -1818,12 +1854,14 @@
       <w:r>
         <w:t xml:space="preserve">use the </w:t>
       </w:r>
+      <w:proofErr w:type="spellStart"/>
       <w:r>
         <w:rPr>
           <w:rFonts w:ascii="Consolas" w:hAnsi="Consolas"/>
         </w:rPr>
         <w:t>applyForce</w:t>
       </w:r>
+      <w:proofErr w:type="spellEnd"/>
       <w:r>
         <w:t xml:space="preserve"> method t</w:t>
       </w:r>
@@ -1856,12 +1894,14 @@
       <w:r>
         <w:t xml:space="preserve"> </w:t>
       </w:r>
+      <w:proofErr w:type="spellStart"/>
       <w:r>
         <w:rPr>
           <w:rFonts w:ascii="Consolas" w:hAnsi="Consolas"/>
         </w:rPr>
         <w:t>keydown</w:t>
       </w:r>
+      <w:proofErr w:type="spellEnd"/>
       <w:r>
         <w:t xml:space="preserve"> </w:t>
       </w:r>
@@ -1964,7 +2004,15 @@
         <w:t>holding down a key</w:t>
       </w:r>
       <w:r>
-        <w:t xml:space="preserve"> types a single letter first, pauses, and then spams the letter out (try typing ‘aaaaaaa’ by holding down ‘a’ and </w:t>
+        <w:t xml:space="preserve"> types a single letter first, pauses, and then spams the letter out (try typing ‘</w:t>
+      </w:r>
+      <w:proofErr w:type="spellStart"/>
+      <w:r>
+        <w:t>aaaaaaa</w:t>
+      </w:r>
+      <w:proofErr w:type="spellEnd"/>
+      <w:r>
+        <w:t xml:space="preserve">’ by holding down ‘a’ and </w:t>
       </w:r>
       <w:r>
         <w:t>you’ll see what I mean)</w:t>
@@ -2064,7 +2112,23 @@
         <w:t xml:space="preserve"> using</w:t>
       </w:r>
       <w:r>
-        <w:t xml:space="preserve"> both keydown and keyup events</w:t>
+        <w:t xml:space="preserve"> both </w:t>
+      </w:r>
+      <w:proofErr w:type="spellStart"/>
+      <w:r>
+        <w:t>keydown</w:t>
+      </w:r>
+      <w:proofErr w:type="spellEnd"/>
+      <w:r>
+        <w:t xml:space="preserve"> and </w:t>
+      </w:r>
+      <w:proofErr w:type="spellStart"/>
+      <w:r>
+        <w:t>keyup</w:t>
+      </w:r>
+      <w:proofErr w:type="spellEnd"/>
+      <w:r>
+        <w:t xml:space="preserve"> events</w:t>
       </w:r>
       <w:r>
         <w:t xml:space="preserve"> to precisely track when a key is pressed and when it is </w:t>
@@ -2149,12 +2213,14 @@
         <w:t xml:space="preserve"> or </w:t>
       </w:r>
       <w:hyperlink r:id="rId19" w:history="1">
+        <w:proofErr w:type="spellStart"/>
         <w:r>
           <w:rPr>
             <w:rStyle w:val="Hyperlink"/>
           </w:rPr>
           <w:t>Keydrown</w:t>
         </w:r>
+        <w:proofErr w:type="spellEnd"/>
       </w:hyperlink>
       <w:r>
         <w:t xml:space="preserve"> to </w:t>
@@ -2235,12 +2301,14 @@
         </w:rPr>
       </w:pPr>
       <w:hyperlink r:id="rId20" w:history="1">
+        <w:proofErr w:type="spellStart"/>
         <w:r>
           <w:rPr>
             <w:rStyle w:val="Hyperlink"/>
           </w:rPr>
           <w:t>KeyDrown</w:t>
         </w:r>
+        <w:proofErr w:type="spellEnd"/>
       </w:hyperlink>
       <w:r>
         <w:rPr>
@@ -2290,12 +2358,14 @@
         <w:t xml:space="preserve">By </w:t>
       </w:r>
       <w:hyperlink r:id="rId21" w:history="1">
+        <w:proofErr w:type="spellStart"/>
         <w:r>
           <w:rPr>
             <w:rStyle w:val="Hyperlink"/>
           </w:rPr>
           <w:t>jeremyckahn</w:t>
         </w:r>
+        <w:proofErr w:type="spellEnd"/>
       </w:hyperlink>
     </w:p>
     <w:p>
@@ -2324,12 +2394,14 @@
           </w:rPr>
           <w:t xml:space="preserve">p5 - </w:t>
         </w:r>
+        <w:proofErr w:type="spellStart"/>
         <w:r>
           <w:rPr>
             <w:rStyle w:val="Hyperlink"/>
           </w:rPr>
           <w:t>keyIsDown</w:t>
         </w:r>
+        <w:proofErr w:type="spellEnd"/>
       </w:hyperlink>
     </w:p>
     <w:p>
@@ -2427,12 +2499,14 @@
         <w:t xml:space="preserve">Response from </w:t>
       </w:r>
       <w:hyperlink r:id="rId25" w:history="1">
+        <w:proofErr w:type="spellStart"/>
         <w:r>
           <w:rPr>
             <w:rStyle w:val="Hyperlink"/>
           </w:rPr>
           <w:t>Ghis</w:t>
         </w:r>
+        <w:proofErr w:type="spellEnd"/>
       </w:hyperlink>
     </w:p>
     <w:p>
@@ -2613,21 +2687,25 @@
       <w:r>
         <w:t xml:space="preserve">use </w:t>
       </w:r>
+      <w:proofErr w:type="spellStart"/>
       <w:r>
         <w:rPr>
           <w:rFonts w:ascii="Consolas" w:hAnsi="Consolas"/>
         </w:rPr>
         <w:t>setVelocity</w:t>
       </w:r>
+      <w:proofErr w:type="spellEnd"/>
       <w:r>
         <w:t xml:space="preserve"> rather than </w:t>
       </w:r>
+      <w:proofErr w:type="spellStart"/>
       <w:r>
         <w:rPr>
           <w:rFonts w:ascii="Consolas" w:hAnsi="Consolas"/>
         </w:rPr>
         <w:t>applyForce</w:t>
       </w:r>
+      <w:proofErr w:type="spellEnd"/>
       <w:r>
         <w:t xml:space="preserve"> </w:t>
       </w:r>
@@ -2702,12 +2780,14 @@
       <w:r>
         <w:t xml:space="preserve">using </w:t>
       </w:r>
+      <w:proofErr w:type="spellStart"/>
       <w:r>
         <w:rPr>
           <w:rFonts w:ascii="Consolas" w:hAnsi="Consolas"/>
         </w:rPr>
         <w:t>setVelocity</w:t>
       </w:r>
+      <w:proofErr w:type="spellEnd"/>
       <w:r>
         <w:t xml:space="preserve"> again for that.</w:t>
       </w:r>
@@ -2966,7 +3046,15 @@
         <w:t xml:space="preserve"> attempt I </w:t>
       </w:r>
       <w:r>
-        <w:t>actually got an error. Wohoo!</w:t>
+        <w:t xml:space="preserve">actually got an error. </w:t>
+      </w:r>
+      <w:proofErr w:type="spellStart"/>
+      <w:r>
+        <w:t>Wohoo</w:t>
+      </w:r>
+      <w:proofErr w:type="spellEnd"/>
+      <w:r>
+        <w:t>!</w:t>
       </w:r>
     </w:p>
     <w:p>
@@ -3026,8 +3114,16 @@
         <w:rPr>
           <w:rFonts w:ascii="Consolas" w:hAnsi="Consolas"/>
         </w:rPr>
-        <w:t>.setVelocity</w:t>
-      </w:r>
+        <w:t>.</w:t>
+      </w:r>
+      <w:proofErr w:type="spellStart"/>
+      <w:r>
+        <w:rPr>
+          <w:rFonts w:ascii="Consolas" w:hAnsi="Consolas"/>
+        </w:rPr>
+        <w:t>setVelocity</w:t>
+      </w:r>
+      <w:proofErr w:type="spellEnd"/>
       <w:r>
         <w:t xml:space="preserve"> to be under </w:t>
       </w:r>
@@ -3163,8 +3259,16 @@
           <w:rPr>
             <w:rStyle w:val="Hyperlink"/>
           </w:rPr>
-          <w:t>– setVelocity</w:t>
+          <w:t xml:space="preserve">– </w:t>
         </w:r>
+        <w:proofErr w:type="spellStart"/>
+        <w:r>
+          <w:rPr>
+            <w:rStyle w:val="Hyperlink"/>
+          </w:rPr>
+          <w:t>setVelocity</w:t>
+        </w:r>
+        <w:proofErr w:type="spellEnd"/>
       </w:hyperlink>
     </w:p>
     <w:p>
@@ -3193,12 +3297,14 @@
         <w:t xml:space="preserve">By </w:t>
       </w:r>
       <w:hyperlink r:id="rId29" w:history="1">
+        <w:proofErr w:type="spellStart"/>
         <w:r>
           <w:rPr>
             <w:rStyle w:val="Hyperlink"/>
           </w:rPr>
           <w:t>liabru</w:t>
         </w:r>
+        <w:proofErr w:type="spellEnd"/>
       </w:hyperlink>
     </w:p>
     <w:p>
@@ -3316,6 +3422,7 @@
       <w:r>
         <w:t xml:space="preserve">, </w:t>
       </w:r>
+      <w:proofErr w:type="spellStart"/>
       <w:r>
         <w:rPr>
           <w:rFonts w:ascii="Consolas" w:hAnsi="Consolas"/>
@@ -3328,6 +3435,7 @@
         </w:rPr>
         <w:t>s</w:t>
       </w:r>
+      <w:proofErr w:type="spellEnd"/>
       <w:r>
         <w:t xml:space="preserve"> </w:t>
       </w:r>
@@ -3561,23 +3669,54 @@
     </w:p>
     <w:p>
       <w:r>
-        <w:t>Make grounds grounds make walls walls</w:t>
-      </w:r>
+        <w:t xml:space="preserve">Make grounds </w:t>
+      </w:r>
+      <w:proofErr w:type="spellStart"/>
+      <w:r>
+        <w:t>grounds</w:t>
+      </w:r>
+      <w:proofErr w:type="spellEnd"/>
+      <w:r>
+        <w:t xml:space="preserve"> make walls </w:t>
+      </w:r>
+      <w:proofErr w:type="spellStart"/>
+      <w:r>
+        <w:t>walls</w:t>
+      </w:r>
+      <w:proofErr w:type="spellEnd"/>
     </w:p>
     <w:p>
       <w:r>
         <w:t xml:space="preserve">Stupid thing started </w:t>
       </w:r>
+      <w:proofErr w:type="spellStart"/>
       <w:r>
         <w:t>walljumping</w:t>
       </w:r>
+      <w:proofErr w:type="spellEnd"/>
       <w:r>
         <w:t xml:space="preserve"> left on a wall to the left on the player turning it into scaling the wall again</w:t>
       </w:r>
     </w:p>
     <w:p>
       <w:r>
-        <w:t>Put only = forgor == why does js not give an error for that</w:t>
+        <w:t xml:space="preserve">Put only = </w:t>
+      </w:r>
+      <w:proofErr w:type="spellStart"/>
+      <w:r>
+        <w:t>forgor</w:t>
+      </w:r>
+      <w:proofErr w:type="spellEnd"/>
+      <w:r>
+        <w:t xml:space="preserve"> == why does </w:t>
+      </w:r>
+      <w:proofErr w:type="spellStart"/>
+      <w:r>
+        <w:t>js</w:t>
+      </w:r>
+      <w:proofErr w:type="spellEnd"/>
+      <w:r>
+        <w:t xml:space="preserve"> not give an error for that</w:t>
       </w:r>
     </w:p>
     <w:p/>
@@ -3629,8 +3768,13 @@
     </w:p>
     <w:p>
       <w:r>
-        <w:t>Matter.js has this thing called engine.gravity</w:t>
-      </w:r>
+        <w:t xml:space="preserve">Matter.js has this thing called </w:t>
+      </w:r>
+      <w:proofErr w:type="spellStart"/>
+      <w:r>
+        <w:t>engine.gravity</w:t>
+      </w:r>
+      <w:proofErr w:type="spellEnd"/>
       <w:r>
         <w:t xml:space="preserve"> that changes the x-y vector of gravity.</w:t>
       </w:r>
@@ -3734,7 +3878,15 @@
         <w:t xml:space="preserve">s </w:t>
       </w:r>
       <w:r>
-        <w:t xml:space="preserve">jump, fastFall and move are called depending on </w:t>
+        <w:t xml:space="preserve">jump, </w:t>
+      </w:r>
+      <w:proofErr w:type="spellStart"/>
+      <w:r>
+        <w:t>fastFall</w:t>
+      </w:r>
+      <w:proofErr w:type="spellEnd"/>
+      <w:r>
+        <w:t xml:space="preserve"> and move are called depending on </w:t>
       </w:r>
       <w:r>
         <w:t xml:space="preserve">keystrokes, </w:t>
@@ -4389,8 +4541,33 @@
           <w:b/>
           <w:bCs/>
         </w:rPr>
-        <w:t>Write something about sticking to while falling in opp dir</w:t>
-      </w:r>
+        <w:t xml:space="preserve">Write something about sticking to while falling in </w:t>
+      </w:r>
+      <w:proofErr w:type="spellStart"/>
+      <w:r>
+        <w:rPr>
+          <w:b/>
+          <w:bCs/>
+        </w:rPr>
+        <w:t>opp</w:t>
+      </w:r>
+      <w:proofErr w:type="spellEnd"/>
+      <w:r>
+        <w:rPr>
+          <w:b/>
+          <w:bCs/>
+        </w:rPr>
+        <w:t xml:space="preserve"> </w:t>
+      </w:r>
+      <w:proofErr w:type="spellStart"/>
+      <w:r>
+        <w:rPr>
+          <w:b/>
+          <w:bCs/>
+        </w:rPr>
+        <w:t>dir</w:t>
+      </w:r>
+      <w:proofErr w:type="spellEnd"/>
     </w:p>
     <w:p>
       <w:pPr>
@@ -4821,8 +4998,13 @@
       <w:pPr>
         <w:pStyle w:val="Heading3"/>
       </w:pPr>
-      <w:r>
-        <w:t>Wavedashing!</w:t>
+      <w:proofErr w:type="spellStart"/>
+      <w:r>
+        <w:t>Wavedashing</w:t>
+      </w:r>
+      <w:proofErr w:type="spellEnd"/>
+      <w:r>
+        <w:t>!</w:t>
       </w:r>
     </w:p>
     <w:p>
@@ -4873,8 +5055,13 @@
         <w:t>bit</w:t>
       </w:r>
       <w:r>
-        <w:t xml:space="preserve"> of inspiration from Celeste wavedashing</w:t>
-      </w:r>
+        <w:t xml:space="preserve"> of inspiration from Celeste </w:t>
+      </w:r>
+      <w:proofErr w:type="spellStart"/>
+      <w:r>
+        <w:t>wavedashing</w:t>
+      </w:r>
+      <w:proofErr w:type="spellEnd"/>
       <w:r>
         <w:t>,</w:t>
       </w:r>
@@ -5092,7 +5279,15 @@
         <w:t>the ground timer within</w:t>
       </w:r>
       <w:r>
-        <w:t xml:space="preserve"> the _gravReverted section of changing gravity</w:t>
+        <w:t xml:space="preserve"> the _</w:t>
+      </w:r>
+      <w:proofErr w:type="spellStart"/>
+      <w:r>
+        <w:t>gravReverted</w:t>
+      </w:r>
+      <w:proofErr w:type="spellEnd"/>
+      <w:r>
+        <w:t xml:space="preserve"> section of changing gravity</w:t>
       </w:r>
       <w:r>
         <w:t>, and the timer would decrement itself both on ground and in air</w:t>
@@ -5146,7 +5341,15 @@
         <w:t>the earlier the player jumped off the ground,</w:t>
       </w:r>
       <w:r>
-        <w:t xml:space="preserve"> the longer the would retain</w:t>
+        <w:t xml:space="preserve"> the longer </w:t>
+      </w:r>
+      <w:proofErr w:type="spellStart"/>
+      <w:r>
+        <w:t>the</w:t>
+      </w:r>
+      <w:proofErr w:type="spellEnd"/>
+      <w:r>
+        <w:t xml:space="preserve"> would retain</w:t>
       </w:r>
       <w:r>
         <w:t xml:space="preserve"> the </w:t>
@@ -5634,24 +5837,29 @@
       <w:r>
         <w:t xml:space="preserve">previously implemented </w:t>
       </w:r>
+      <w:proofErr w:type="spellStart"/>
       <w:r>
         <w:rPr>
           <w:rFonts w:ascii="Consolas" w:hAnsi="Consolas"/>
         </w:rPr>
         <w:t>gravTimer</w:t>
       </w:r>
+      <w:proofErr w:type="spellEnd"/>
       <w:r>
         <w:t xml:space="preserve"> and </w:t>
       </w:r>
+      <w:proofErr w:type="spellStart"/>
       <w:r>
         <w:rPr>
           <w:rFonts w:ascii="Consolas" w:hAnsi="Consolas"/>
         </w:rPr>
         <w:t>groundTimer</w:t>
       </w:r>
+      <w:proofErr w:type="spellEnd"/>
       <w:r>
         <w:t xml:space="preserve">, </w:t>
       </w:r>
+      <w:proofErr w:type="spellStart"/>
       <w:r>
         <w:rPr>
           <w:rFonts w:ascii="Consolas" w:hAnsi="Consolas" w:cstheme="minorHAnsi"/>
@@ -5664,6 +5872,7 @@
         </w:rPr>
         <w:t>r</w:t>
       </w:r>
+      <w:proofErr w:type="spellEnd"/>
       <w:r>
         <w:rPr>
           <w:rFonts w:cstheme="minorHAnsi"/>
@@ -5704,8 +5913,16 @@
         <w:rPr>
           <w:rFonts w:ascii="Consolas" w:hAnsi="Consolas" w:cstheme="minorHAnsi"/>
         </w:rPr>
-        <w:t>_onGround</w:t>
-      </w:r>
+        <w:t>_</w:t>
+      </w:r>
+      <w:proofErr w:type="spellStart"/>
+      <w:r>
+        <w:rPr>
+          <w:rFonts w:ascii="Consolas" w:hAnsi="Consolas" w:cstheme="minorHAnsi"/>
+        </w:rPr>
+        <w:t>onGround</w:t>
+      </w:r>
+      <w:proofErr w:type="spellEnd"/>
       <w:r>
         <w:rPr>
           <w:rFonts w:cstheme="minorHAnsi"/>
@@ -6612,6 +6829,7 @@
       <w:r>
         <w:t xml:space="preserve">I also tried to mess with </w:t>
       </w:r>
+      <w:proofErr w:type="spellStart"/>
       <w:r>
         <w:rPr>
           <w:rFonts w:ascii="Consolas" w:hAnsi="Consolas"/>
@@ -6630,6 +6848,7 @@
         </w:rPr>
         <w:t>posite.scale</w:t>
       </w:r>
+      <w:proofErr w:type="spellEnd"/>
       <w:r>
         <w:t xml:space="preserve"> which supposedly scales everything </w:t>
       </w:r>
@@ -6677,8 +6896,16 @@
           <w:rPr>
             <w:rStyle w:val="Hyperlink"/>
           </w:rPr>
-          <w:t>Matter.js Documentation - pixelRatio</w:t>
+          <w:t xml:space="preserve">Matter.js Documentation - </w:t>
         </w:r>
+        <w:proofErr w:type="spellStart"/>
+        <w:r>
+          <w:rPr>
+            <w:rStyle w:val="Hyperlink"/>
+          </w:rPr>
+          <w:t>pixelRatio</w:t>
+        </w:r>
+        <w:proofErr w:type="spellEnd"/>
       </w:hyperlink>
     </w:p>
     <w:p>
@@ -6710,12 +6937,14 @@
         <w:t xml:space="preserve">By </w:t>
       </w:r>
       <w:hyperlink r:id="rId41" w:history="1">
+        <w:proofErr w:type="spellStart"/>
         <w:r>
           <w:rPr>
             <w:rStyle w:val="Hyperlink"/>
           </w:rPr>
           <w:t>liabru</w:t>
         </w:r>
+        <w:proofErr w:type="spellEnd"/>
       </w:hyperlink>
     </w:p>
     <w:p>
@@ -6820,8 +7049,13 @@
         <w:t>, if I ever get to that</w:t>
       </w:r>
       <w:r>
-        <w:t>. I’ll also how to figure out how superclasses and subclasses work in js</w:t>
-      </w:r>
+        <w:t xml:space="preserve">. I’ll also how to figure out how superclasses and subclasses work in </w:t>
+      </w:r>
+      <w:proofErr w:type="spellStart"/>
+      <w:r>
+        <w:t>js</w:t>
+      </w:r>
+      <w:proofErr w:type="spellEnd"/>
       <w:r>
         <w:t>)</w:t>
       </w:r>
@@ -7448,6 +7682,7 @@
       <w:r>
         <w:t xml:space="preserve"> So, I put in the velocity as </w:t>
       </w:r>
+      <w:proofErr w:type="spellStart"/>
       <w:r>
         <w:rPr>
           <w:rFonts w:ascii="Consolas" w:hAnsi="Consolas"/>
@@ -7460,6 +7695,7 @@
         </w:rPr>
         <w:t>random</w:t>
       </w:r>
+      <w:proofErr w:type="spellEnd"/>
       <w:r>
         <w:rPr>
           <w:rFonts w:ascii="Consolas" w:hAnsi="Consolas"/>
@@ -7708,7 +7944,21 @@
         <w:rPr>
           <w:rFonts w:ascii="Consolas" w:hAnsi="Consolas"/>
         </w:rPr>
-        <w:t>floor(Math.random())</w:t>
+        <w:t>floor(</w:t>
+      </w:r>
+      <w:proofErr w:type="spellStart"/>
+      <w:r>
+        <w:rPr>
+          <w:rFonts w:ascii="Consolas" w:hAnsi="Consolas"/>
+        </w:rPr>
+        <w:t>Math.random</w:t>
+      </w:r>
+      <w:proofErr w:type="spellEnd"/>
+      <w:r>
+        <w:rPr>
+          <w:rFonts w:ascii="Consolas" w:hAnsi="Consolas"/>
+        </w:rPr>
+        <w:t>())</w:t>
       </w:r>
       <w:r>
         <w:t xml:space="preserve"> would always return 0</w:t>
@@ -7716,12 +7966,14 @@
       <w:r>
         <w:t xml:space="preserve">, as </w:t>
       </w:r>
+      <w:proofErr w:type="spellStart"/>
       <w:r>
         <w:rPr>
           <w:rFonts w:ascii="Consolas" w:hAnsi="Consolas"/>
         </w:rPr>
         <w:t>Math.random</w:t>
       </w:r>
+      <w:proofErr w:type="spellEnd"/>
       <w:r>
         <w:t xml:space="preserve"> only generates</w:t>
       </w:r>
@@ -7743,11 +7995,19 @@
         </w:rPr>
         <w:t>2*</w:t>
       </w:r>
+      <w:proofErr w:type="spellStart"/>
       <w:r>
         <w:rPr>
           <w:rFonts w:ascii="Consolas" w:hAnsi="Consolas"/>
         </w:rPr>
-        <w:t>Math.random())</w:t>
+        <w:t>Math.random</w:t>
+      </w:r>
+      <w:proofErr w:type="spellEnd"/>
+      <w:r>
+        <w:rPr>
+          <w:rFonts w:ascii="Consolas" w:hAnsi="Consolas"/>
+        </w:rPr>
+        <w:t>())</w:t>
       </w:r>
       <w:r>
         <w:t xml:space="preserve"> </w:t>
@@ -7857,12 +8117,14 @@
       <w:r>
         <w:t xml:space="preserve">how to use </w:t>
       </w:r>
+      <w:proofErr w:type="spellStart"/>
       <w:r>
         <w:rPr>
           <w:rFonts w:ascii="Consolas" w:hAnsi="Consolas"/>
         </w:rPr>
         <w:t>setTimeout</w:t>
       </w:r>
+      <w:proofErr w:type="spellEnd"/>
       <w:r>
         <w:t xml:space="preserve"> in combination with matter.js so I ditched that idea.</w:t>
       </w:r>
@@ -7951,12 +8213,14 @@
       <w:r>
         <w:t xml:space="preserve">Since </w:t>
       </w:r>
+      <w:proofErr w:type="spellStart"/>
       <w:r>
         <w:rPr>
           <w:rFonts w:ascii="Consolas" w:hAnsi="Consolas"/>
         </w:rPr>
         <w:t>setTimeout</w:t>
       </w:r>
+      <w:proofErr w:type="spellEnd"/>
       <w:r>
         <w:t xml:space="preserve"> </w:t>
       </w:r>
@@ -8115,7 +8379,15 @@
     </w:p>
     <w:p>
       <w:r>
-        <w:t xml:space="preserve">However, keybinds associated with </w:t>
+        <w:t xml:space="preserve">However, </w:t>
+      </w:r>
+      <w:proofErr w:type="spellStart"/>
+      <w:r>
+        <w:t>keybinds</w:t>
+      </w:r>
+      <w:proofErr w:type="spellEnd"/>
+      <w:r>
+        <w:t xml:space="preserve"> associated with </w:t>
       </w:r>
       <w:r>
         <w:t>diagonal</w:t>
@@ -8235,12 +8507,19 @@
       <w:r>
         <w:t>Non-</w:t>
       </w:r>
-      <w:r>
-        <w:t xml:space="preserve">Bufferable </w:t>
-      </w:r>
+      <w:proofErr w:type="spellStart"/>
+      <w:r>
+        <w:t>Bufferable</w:t>
+      </w:r>
+      <w:proofErr w:type="spellEnd"/>
+      <w:r>
+        <w:t xml:space="preserve"> </w:t>
+      </w:r>
+      <w:proofErr w:type="spellStart"/>
       <w:r>
         <w:t>Wavedashes</w:t>
       </w:r>
+      <w:proofErr w:type="spellEnd"/>
     </w:p>
     <w:p>
       <w:pPr>
@@ -8252,7 +8531,15 @@
     </w:p>
     <w:p>
       <w:r>
-        <w:t>An unintended feature when implementing wavedashes was that</w:t>
+        <w:t xml:space="preserve">An unintended feature when implementing </w:t>
+      </w:r>
+      <w:proofErr w:type="spellStart"/>
+      <w:r>
+        <w:t>wavedashes</w:t>
+      </w:r>
+      <w:proofErr w:type="spellEnd"/>
+      <w:r>
+        <w:t xml:space="preserve"> was that</w:t>
       </w:r>
       <w:r>
         <w:t xml:space="preserve"> the </w:t>
@@ -8273,7 +8560,15 @@
         <w:t xml:space="preserve"> and after landing to guarantee </w:t>
       </w:r>
       <w:r>
-        <w:t>a wavedash with full</w:t>
+        <w:t xml:space="preserve">a </w:t>
+      </w:r>
+      <w:proofErr w:type="spellStart"/>
+      <w:r>
+        <w:t>wavedash</w:t>
+      </w:r>
+      <w:proofErr w:type="spellEnd"/>
+      <w:r>
+        <w:t xml:space="preserve"> with full</w:t>
       </w:r>
       <w:r>
         <w:t xml:space="preserve"> momentum. This does go against</w:t>
@@ -8281,8 +8576,13 @@
       <w:r>
         <w:t xml:space="preserve"> </w:t>
       </w:r>
-      <w:r>
-        <w:t>wavedashing being an advanced mechanic</w:t>
+      <w:proofErr w:type="spellStart"/>
+      <w:r>
+        <w:t>wavedashing</w:t>
+      </w:r>
+      <w:proofErr w:type="spellEnd"/>
+      <w:r>
+        <w:t xml:space="preserve"> being an advanced mechanic</w:t>
       </w:r>
       <w:r>
         <w:t xml:space="preserve"> that requires precise inputs.</w:t>
@@ -8330,8 +8630,13 @@
       <w:r>
         <w:t xml:space="preserve">how the if statements were structured, </w:t>
       </w:r>
-      <w:r>
-        <w:t xml:space="preserve">wavedashing was made impossible as </w:t>
+      <w:proofErr w:type="spellStart"/>
+      <w:r>
+        <w:t>wavedashing</w:t>
+      </w:r>
+      <w:proofErr w:type="spellEnd"/>
+      <w:r>
+        <w:t xml:space="preserve"> was made impossible as </w:t>
       </w:r>
       <w:r>
         <w:rPr>
@@ -8349,7 +8654,15 @@
         <w:t xml:space="preserve"> until </w:t>
       </w:r>
       <w:r>
-        <w:t>the wavedash timeframe had ended.</w:t>
+        <w:t xml:space="preserve">the </w:t>
+      </w:r>
+      <w:proofErr w:type="spellStart"/>
+      <w:r>
+        <w:t>wavedash</w:t>
+      </w:r>
+      <w:proofErr w:type="spellEnd"/>
+      <w:r>
+        <w:t xml:space="preserve"> timeframe had ended.</w:t>
       </w:r>
     </w:p>
     <w:p>
@@ -8360,20 +8673,30 @@
         <w:rPr>
           <w:rFonts w:ascii="Consolas" w:hAnsi="Consolas"/>
         </w:rPr>
-        <w:t>_waveDash</w:t>
-      </w:r>
+        <w:t>_</w:t>
+      </w:r>
+      <w:proofErr w:type="spellStart"/>
+      <w:r>
+        <w:rPr>
+          <w:rFonts w:ascii="Consolas" w:hAnsi="Consolas"/>
+        </w:rPr>
+        <w:t>waveDash</w:t>
+      </w:r>
+      <w:proofErr w:type="spellEnd"/>
       <w:r>
         <w:t xml:space="preserve"> </w:t>
       </w:r>
       <w:r>
         <w:t xml:space="preserve">flag would need to be added on top of the current </w:t>
       </w:r>
+      <w:proofErr w:type="spellStart"/>
       <w:r>
         <w:rPr>
           <w:rFonts w:ascii="Consolas" w:hAnsi="Consolas"/>
         </w:rPr>
         <w:t>groundTimer</w:t>
       </w:r>
+      <w:proofErr w:type="spellEnd"/>
       <w:r>
         <w:t xml:space="preserve"> to</w:t>
       </w:r>
@@ -8396,8 +8719,13 @@
         <w:t xml:space="preserve"> the player to move later and</w:t>
       </w:r>
       <w:r>
-        <w:t xml:space="preserve"> then wavedash</w:t>
-      </w:r>
+        <w:t xml:space="preserve"> then </w:t>
+      </w:r>
+      <w:proofErr w:type="spellStart"/>
+      <w:r>
+        <w:t>wavedash</w:t>
+      </w:r>
+      <w:proofErr w:type="spellEnd"/>
       <w:r>
         <w:t>.</w:t>
       </w:r>
@@ -8431,7 +8759,15 @@
         <w:t>on top of not being able to jump</w:t>
       </w:r>
       <w:r>
-        <w:t xml:space="preserve">/wavedash, </w:t>
+        <w:t>/</w:t>
+      </w:r>
+      <w:proofErr w:type="spellStart"/>
+      <w:r>
+        <w:t>wavedash</w:t>
+      </w:r>
+      <w:proofErr w:type="spellEnd"/>
+      <w:r>
+        <w:t xml:space="preserve">, </w:t>
       </w:r>
       <w:r>
         <w:t>the player could also not move left nor right</w:t>
@@ -8484,8 +8820,16 @@
         <w:rPr>
           <w:rFonts w:ascii="Consolas" w:hAnsi="Consolas"/>
         </w:rPr>
-        <w:t>_waveDash</w:t>
-      </w:r>
+        <w:t>_</w:t>
+      </w:r>
+      <w:proofErr w:type="spellStart"/>
+      <w:r>
+        <w:rPr>
+          <w:rFonts w:ascii="Consolas" w:hAnsi="Consolas"/>
+        </w:rPr>
+        <w:t>waveDash</w:t>
+      </w:r>
+      <w:proofErr w:type="spellEnd"/>
       <w:r>
         <w:t xml:space="preserve"> flag.</w:t>
       </w:r>
@@ -8494,8 +8838,21 @@
       <w:r>
         <w:t xml:space="preserve">Despite so, </w:t>
       </w:r>
-      <w:r>
-        <w:t>wavedashing was still bufferable.</w:t>
+      <w:proofErr w:type="spellStart"/>
+      <w:r>
+        <w:t>wavedashing</w:t>
+      </w:r>
+      <w:proofErr w:type="spellEnd"/>
+      <w:r>
+        <w:t xml:space="preserve"> was still </w:t>
+      </w:r>
+      <w:proofErr w:type="spellStart"/>
+      <w:r>
+        <w:t>bufferable</w:t>
+      </w:r>
+      <w:proofErr w:type="spellEnd"/>
+      <w:r>
+        <w:t>.</w:t>
       </w:r>
       <w:r>
         <w:t xml:space="preserve"> </w:t>
@@ -8516,8 +8873,16 @@
         <w:rPr>
           <w:rFonts w:ascii="Consolas" w:hAnsi="Consolas"/>
         </w:rPr>
-        <w:t>_waveDash</w:t>
-      </w:r>
+        <w:t>_</w:t>
+      </w:r>
+      <w:proofErr w:type="spellStart"/>
+      <w:r>
+        <w:rPr>
+          <w:rFonts w:ascii="Consolas" w:hAnsi="Consolas"/>
+        </w:rPr>
+        <w:t>waveDash</w:t>
+      </w:r>
+      <w:proofErr w:type="spellEnd"/>
       <w:r>
         <w:t xml:space="preserve"> flag was false</w:t>
       </w:r>
@@ -8541,6 +8906,9 @@
     <w:p/>
     <w:p>
       <w:r>
+        <w:rPr>
+          <w:noProof/>
+        </w:rPr>
         <w:lastRenderedPageBreak/>
         <w:drawing>
           <wp:inline distT="0" distB="0" distL="0" distR="0" wp14:anchorId="1FB4DFE1" wp14:editId="31670184">
@@ -8585,6 +8953,9 @@
     <w:p/>
     <w:p>
       <w:r>
+        <w:rPr>
+          <w:noProof/>
+        </w:rPr>
         <w:drawing>
           <wp:inline distT="0" distB="0" distL="0" distR="0" wp14:anchorId="26E3F7E2" wp14:editId="0CCDF964">
             <wp:extent cx="5731510" cy="3044825"/>
@@ -8622,8 +8993,47 @@
         </w:drawing>
       </w:r>
     </w:p>
+    <w:p>
+      <w:r>
+        <w:t>Fancy error that is equivalent to undefined variable</w:t>
+      </w:r>
+    </w:p>
     <w:p/>
     <w:p>
+      <w:r>
+        <w:t>New heading here</w:t>
+      </w:r>
+    </w:p>
+    <w:p>
+      <w:r>
+        <w:t xml:space="preserve">Realised </w:t>
+      </w:r>
+      <w:r>
+        <w:t xml:space="preserve">that </w:t>
+      </w:r>
+      <w:proofErr w:type="spellStart"/>
+      <w:r>
+        <w:t>bounds.max</w:t>
+      </w:r>
+      <w:proofErr w:type="spellEnd"/>
+      <w:r>
+        <w:t xml:space="preserve"> </w:t>
+      </w:r>
+      <w:proofErr w:type="spellStart"/>
+      <w:r>
+        <w:t>bounds.min</w:t>
+      </w:r>
+      <w:proofErr w:type="spellEnd"/>
+      <w:r>
+        <w:t xml:space="preserve"> exist</w:t>
+      </w:r>
+      <w:r>
+        <w:t xml:space="preserve"> [insert stretched viewport here]</w:t>
+      </w:r>
+    </w:p>
+    <w:p/>
+    <w:p/>
+    <w:p>
       <w:pPr>
         <w:pStyle w:val="Heading3"/>
       </w:pPr>
@@ -8658,6 +9068,7 @@
     <w:p/>
     <w:p>
       <w:r>
+        <w:lastRenderedPageBreak/>
         <w:t>○ Regular, detailed and reflective entries. Each entry may include:</w:t>
       </w:r>
       <w:r>
@@ -8724,7 +9135,6 @@
     <w:p/>
     <w:p>
       <w:r>
-        <w:lastRenderedPageBreak/>
         <w:t>○ For all external resources used (including images, code snippets, etc),</w:t>
       </w:r>
       <w:r>

</xml_diff>

<commit_message>
Add ease in out tweening for level transition
</commit_message>
<xml_diff>
--- a/Documentation.docx
+++ b/Documentation.docx
@@ -8657,6 +8657,100 @@
     </w:p>
     <w:p/>
     <w:p>
+      <w:r>
+        <w:t>Another new heading here</w:t>
+      </w:r>
+    </w:p>
+    <w:p>
+      <w:r>
+        <w:rPr>
+          <w:noProof/>
+        </w:rPr>
+        <w:lastRenderedPageBreak/>
+        <w:drawing>
+          <wp:inline distT="0" distB="0" distL="0" distR="0" wp14:anchorId="0CDB1920" wp14:editId="16744D41">
+            <wp:extent cx="5731510" cy="3044825"/>
+            <wp:effectExtent l="0" t="0" r="2540" b="3175"/>
+            <wp:docPr id="28" name="Picture 28" descr="A screenshot of a graph&#10;&#10;Description automatically generated"/>
+            <wp:cNvGraphicFramePr>
+              <a:graphicFrameLocks xmlns:a="http://schemas.openxmlformats.org/drawingml/2006/main" noChangeAspect="1"/>
+            </wp:cNvGraphicFramePr>
+            <a:graphic xmlns:a="http://schemas.openxmlformats.org/drawingml/2006/main">
+              <a:graphicData uri="http://schemas.openxmlformats.org/drawingml/2006/picture">
+                <pic:pic xmlns:pic="http://schemas.openxmlformats.org/drawingml/2006/picture">
+                  <pic:nvPicPr>
+                    <pic:cNvPr id="28" name="Picture 28" descr="A screenshot of a graph&#10;&#10;Description automatically generated"/>
+                    <pic:cNvPicPr/>
+                  </pic:nvPicPr>
+                  <pic:blipFill>
+                    <a:blip r:embed="rId51"/>
+                    <a:stretch>
+                      <a:fillRect/>
+                    </a:stretch>
+                  </pic:blipFill>
+                  <pic:spPr>
+                    <a:xfrm>
+                      <a:off x="0" y="0"/>
+                      <a:ext cx="5731510" cy="3044825"/>
+                    </a:xfrm>
+                    <a:prstGeom prst="rect">
+                      <a:avLst/>
+                    </a:prstGeom>
+                  </pic:spPr>
+                </pic:pic>
+              </a:graphicData>
+            </a:graphic>
+          </wp:inline>
+        </w:drawing>
+      </w:r>
+      <w:r>
+        <w:rPr>
+          <w:noProof/>
+        </w:rPr>
+        <w:drawing>
+          <wp:inline distT="0" distB="0" distL="0" distR="0" wp14:anchorId="09E9C51A" wp14:editId="76A9CCB9">
+            <wp:extent cx="5731510" cy="3044825"/>
+            <wp:effectExtent l="0" t="0" r="2540" b="3175"/>
+            <wp:docPr id="27" name="Picture 27" descr="A screen shot of a graph&#10;&#10;Description automatically generated"/>
+            <wp:cNvGraphicFramePr>
+              <a:graphicFrameLocks xmlns:a="http://schemas.openxmlformats.org/drawingml/2006/main" noChangeAspect="1"/>
+            </wp:cNvGraphicFramePr>
+            <a:graphic xmlns:a="http://schemas.openxmlformats.org/drawingml/2006/main">
+              <a:graphicData uri="http://schemas.openxmlformats.org/drawingml/2006/picture">
+                <pic:pic xmlns:pic="http://schemas.openxmlformats.org/drawingml/2006/picture">
+                  <pic:nvPicPr>
+                    <pic:cNvPr id="27" name="Picture 27" descr="A screen shot of a graph&#10;&#10;Description automatically generated"/>
+                    <pic:cNvPicPr/>
+                  </pic:nvPicPr>
+                  <pic:blipFill>
+                    <a:blip r:embed="rId52"/>
+                    <a:stretch>
+                      <a:fillRect/>
+                    </a:stretch>
+                  </pic:blipFill>
+                  <pic:spPr>
+                    <a:xfrm>
+                      <a:off x="0" y="0"/>
+                      <a:ext cx="5731510" cy="3044825"/>
+                    </a:xfrm>
+                    <a:prstGeom prst="rect">
+                      <a:avLst/>
+                    </a:prstGeom>
+                  </pic:spPr>
+                </pic:pic>
+              </a:graphicData>
+            </a:graphic>
+          </wp:inline>
+        </w:drawing>
+      </w:r>
+    </w:p>
+    <w:p/>
+    <w:p>
+      <w:r>
+        <w:t>Pass by reference strikes back to prevent me from resetting bounds</w:t>
+      </w:r>
+    </w:p>
+    <w:p>
       <w:pPr>
         <w:pStyle w:val="Heading3"/>
       </w:pPr>
@@ -8691,61 +8785,61 @@
     <w:p/>
     <w:p>
       <w:r>
+        <w:t>○ Regular, detailed and reflective entries. Each entry may include:</w:t>
+      </w:r>
+      <w:r>
+        <w:br/>
+      </w:r>
+      <w:r>
+        <w:rPr>
+          <w:rFonts w:ascii="Arial" w:hAnsi="Arial" w:cs="Arial"/>
+        </w:rPr>
+        <w:t>■</w:t>
+      </w:r>
+      <w:r>
+        <w:t xml:space="preserve"> Description of what was attempted</w:t>
+      </w:r>
+      <w:r>
+        <w:br/>
+      </w:r>
+      <w:r>
+        <w:rPr>
+          <w:rFonts w:ascii="Arial" w:hAnsi="Arial" w:cs="Arial"/>
+        </w:rPr>
+        <w:t>■</w:t>
+      </w:r>
+      <w:r>
+        <w:t xml:space="preserve"> Discussion of problems and possible solutions</w:t>
+      </w:r>
+      <w:r>
+        <w:br/>
+      </w:r>
+      <w:r>
+        <w:rPr>
+          <w:rFonts w:ascii="Arial" w:hAnsi="Arial" w:cs="Arial"/>
+        </w:rPr>
+        <w:t>■</w:t>
+      </w:r>
+      <w:r>
+        <w:t xml:space="preserve"> Evaluation of progress and/or feature/program</w:t>
+      </w:r>
+      <w:r>
+        <w:br/>
+      </w:r>
+      <w:r>
+        <w:rPr>
+          <w:rFonts w:ascii="Arial" w:hAnsi="Arial" w:cs="Arial"/>
+        </w:rPr>
+        <w:t>■</w:t>
+      </w:r>
+      <w:r>
+        <w:t xml:space="preserve"> Ideas and considerations</w:t>
+      </w:r>
+      <w:r>
+        <w:br/>
+      </w:r>
+      <w:r>
         <w:lastRenderedPageBreak/>
-        <w:t>○ Regular, detailed and reflective entries. Each entry may include:</w:t>
-      </w:r>
-      <w:r>
-        <w:br/>
-      </w:r>
-      <w:r>
-        <w:rPr>
-          <w:rFonts w:ascii="Arial" w:hAnsi="Arial" w:cs="Arial"/>
-        </w:rPr>
-        <w:t>■</w:t>
-      </w:r>
-      <w:r>
-        <w:t xml:space="preserve"> Description of what was attempted</w:t>
-      </w:r>
-      <w:r>
-        <w:br/>
-      </w:r>
-      <w:r>
-        <w:rPr>
-          <w:rFonts w:ascii="Arial" w:hAnsi="Arial" w:cs="Arial"/>
-        </w:rPr>
-        <w:t>■</w:t>
-      </w:r>
-      <w:r>
-        <w:t xml:space="preserve"> Discussion of problems and possible solutions</w:t>
-      </w:r>
-      <w:r>
-        <w:br/>
-      </w:r>
-      <w:r>
-        <w:rPr>
-          <w:rFonts w:ascii="Arial" w:hAnsi="Arial" w:cs="Arial"/>
-        </w:rPr>
-        <w:t>■</w:t>
-      </w:r>
-      <w:r>
-        <w:t xml:space="preserve"> Evaluation of progress and/or feature/program</w:t>
-      </w:r>
-      <w:r>
-        <w:br/>
-      </w:r>
-      <w:r>
-        <w:rPr>
-          <w:rFonts w:ascii="Arial" w:hAnsi="Arial" w:cs="Arial"/>
-        </w:rPr>
-        <w:t>■</w:t>
-      </w:r>
-      <w:r>
-        <w:t xml:space="preserve"> Ideas and considerations</w:t>
-      </w:r>
-      <w:r>
-        <w:br/>
-      </w:r>
-      <w:r>
         <w:t>○ Screenshots must be taken of the program at regular intervals to show the</w:t>
       </w:r>
       <w:r>

</xml_diff>

<commit_message>
Push before battery dies
</commit_message>
<xml_diff>
--- a/Documentation.docx
+++ b/Documentation.docx
@@ -9056,32 +9056,46 @@
       </w:r>
     </w:p>
     <w:p>
+      <w:pPr>
+        <w:rPr>
+          <w:rFonts w:asciiTheme="majorHAnsi" w:hAnsiTheme="majorHAnsi" w:cstheme="majorHAnsi"/>
+        </w:rPr>
+      </w:pPr>
       <w:hyperlink r:id="rId54" w:anchor="views" w:history="1">
         <w:r>
           <w:rPr>
             <w:rStyle w:val="Hyperlink"/>
+            <w:rFonts w:asciiTheme="majorHAnsi" w:hAnsiTheme="majorHAnsi" w:cstheme="majorHAnsi"/>
           </w:rPr>
           <w:t>Matter.js demo</w:t>
         </w:r>
         <w:r>
           <w:rPr>
             <w:rStyle w:val="Hyperlink"/>
+            <w:rFonts w:asciiTheme="majorHAnsi" w:hAnsiTheme="majorHAnsi" w:cstheme="majorHAnsi"/>
           </w:rPr>
           <w:t xml:space="preserve"> – views</w:t>
         </w:r>
       </w:hyperlink>
       <w:r>
+        <w:rPr>
+          <w:rFonts w:asciiTheme="majorHAnsi" w:hAnsiTheme="majorHAnsi" w:cstheme="majorHAnsi"/>
+        </w:rPr>
         <w:t xml:space="preserve"> (</w:t>
       </w:r>
       <w:hyperlink r:id="rId55" w:history="1">
         <w:r>
           <w:rPr>
             <w:rStyle w:val="Hyperlink"/>
+            <w:rFonts w:asciiTheme="majorHAnsi" w:hAnsiTheme="majorHAnsi" w:cstheme="majorHAnsi"/>
           </w:rPr>
           <w:t>source code</w:t>
         </w:r>
       </w:hyperlink>
       <w:r>
+        <w:rPr>
+          <w:rFonts w:asciiTheme="majorHAnsi" w:hAnsiTheme="majorHAnsi" w:cstheme="majorHAnsi"/>
+        </w:rPr>
         <w:t>)</w:t>
       </w:r>
     </w:p>
@@ -9692,6 +9706,9 @@
         <w:t xml:space="preserve"> </w:t>
       </w:r>
       <w:r>
+        <w:t xml:space="preserve">with an if statement </w:t>
+      </w:r>
+      <w:r>
         <w:t>as the timer hits too great of a value.</w:t>
       </w:r>
     </w:p>
@@ -10193,10 +10210,53 @@
         <w:t>a</w:t>
       </w:r>
       <w:r>
-        <w:t>n ease transition.</w:t>
-      </w:r>
-    </w:p>
-    <w:p/>
+        <w:t>n ease transition</w:t>
+      </w:r>
+      <w:r>
+        <w:t xml:space="preserve"> to tween between camera bounds</w:t>
+      </w:r>
+      <w:r>
+        <w:t>.</w:t>
+      </w:r>
+    </w:p>
+    <w:p>
+      <w:r>
+        <w:t xml:space="preserve">We came into a few problems such as </w:t>
+      </w:r>
+      <w:r>
+        <w:t>changing the distance to a proportion instead of just a number to make it fit the ease curve we copied</w:t>
+      </w:r>
+      <w:r>
+        <w:t xml:space="preserve"> and </w:t>
+      </w:r>
+      <w:r>
+        <w:t xml:space="preserve">how to </w:t>
+      </w:r>
+      <w:r>
+        <w:t>not have the distance between</w:t>
+      </w:r>
+      <w:r>
+        <w:t xml:space="preserve"> current bounds and target bounds not being rewritten every tick</w:t>
+      </w:r>
+      <w:r>
+        <w:t xml:space="preserve"> making it so that the transition would never actually reach (</w:t>
+      </w:r>
+      <w:r>
+        <w:t>think cutting a rope in half forever – you’ll have something remaining always)</w:t>
+      </w:r>
+      <w:r>
+        <w:t>.</w:t>
+      </w:r>
+      <w:r>
+        <w:t xml:space="preserve"> After much brute force</w:t>
+      </w:r>
+      <w:r>
+        <w:t xml:space="preserve"> with neither of us really knowing exactly what was done, the code worked</w:t>
+      </w:r>
+      <w:r>
+        <w:t>.</w:t>
+      </w:r>
+    </w:p>
     <w:p>
       <w:pPr>
         <w:pStyle w:val="Heading4"/>
@@ -10313,26 +10373,556 @@
         </w:numPr>
       </w:pPr>
       <w:r>
-        <w:t>Accessed 21/01/2024</w:t>
+        <w:t xml:space="preserve">Accessed </w:t>
+      </w:r>
+      <w:r>
+        <w:t>1</w:t>
+      </w:r>
+      <w:r>
+        <w:t>/0</w:t>
+      </w:r>
+      <w:r>
+        <w:t>6</w:t>
+      </w:r>
+      <w:r>
+        <w:t>/2024</w:t>
       </w:r>
     </w:p>
     <w:p/>
     <w:p>
       <w:pPr>
         <w:pStyle w:val="Heading3"/>
-        <w:rPr>
-          <w:color w:val="2F5496" w:themeColor="accent1" w:themeShade="BF"/>
-          <w:sz w:val="22"/>
-          <w:szCs w:val="22"/>
-        </w:rPr>
-      </w:pPr>
+      </w:pPr>
+      <w:r>
+        <w:t>Screen Shake (Gravity Change)</w:t>
+      </w:r>
+    </w:p>
+    <w:p>
+      <w:pPr>
+        <w:pStyle w:val="Heading4"/>
+      </w:pPr>
+      <w:r>
+        <w:t>Context</w:t>
+      </w:r>
+    </w:p>
+    <w:p>
+      <w:r>
+        <w:t>Self explanatory.</w:t>
+      </w:r>
+      <w:r>
+        <w:t xml:space="preserve"> </w:t>
+      </w:r>
+    </w:p>
+    <w:p>
+      <w:r>
+        <w:t>I seem to be getting to the point in the logbook where</w:t>
+      </w:r>
+      <w:r>
+        <w:t xml:space="preserve"> all the context seems to be already explained in previous parts.</w:t>
+      </w:r>
+    </w:p>
+    <w:p>
+      <w:pPr>
+        <w:pStyle w:val="Heading4"/>
+      </w:pPr>
+      <w:r>
+        <w:t>Implementation</w:t>
+      </w:r>
+    </w:p>
+    <w:p>
+      <w:r>
+        <w:t xml:space="preserve">This one was </w:t>
+      </w:r>
+      <w:r>
+        <w:t>an annoying one. Not hard, just annoying.</w:t>
+      </w:r>
+    </w:p>
+    <w:p>
+      <w:r>
+        <w:t xml:space="preserve">The screen shake part was as basic as it could be. In fact, I literally copied the death screen shake </w:t>
+      </w:r>
+      <w:r>
+        <w:t>as a placeholder for the time being.</w:t>
+      </w:r>
+      <w:r>
+        <w:t xml:space="preserve"> It was the things afterwards that was annoying.</w:t>
+      </w:r>
+    </w:p>
+    <w:p>
+      <w:r>
+        <w:t xml:space="preserve">For starters, </w:t>
+      </w:r>
+      <w:r>
+        <w:t xml:space="preserve">dashing across screen transitions would cause </w:t>
+      </w:r>
+      <w:r>
+        <w:t>the camera to just give up.</w:t>
+      </w:r>
+      <w:r>
+        <w:t xml:space="preserve"> The game would still be running at full speed no </w:t>
+      </w:r>
+      <w:r>
+        <w:t>delay, just that the camera would refuse to move.</w:t>
+      </w:r>
+      <w:r>
+        <w:t xml:space="preserve"> The source of the error was obvious </w:t>
+      </w:r>
+      <w:r>
+        <w:t>–</w:t>
+      </w:r>
+      <w:r>
+        <w:t xml:space="preserve"> </w:t>
+      </w:r>
+      <w:r>
+        <w:t xml:space="preserve">the bounds of the </w:t>
+      </w:r>
+      <w:r>
+        <w:t xml:space="preserve">camera being changed by both the level transition and </w:t>
+      </w:r>
+      <w:r>
+        <w:t xml:space="preserve">the screen shake, which </w:t>
+      </w:r>
+      <w:r>
+        <w:t>was never an issue before since it was impossible to die during screen transitions (I was very wrong about this</w:t>
+      </w:r>
+      <w:r>
+        <w:t>. I will proceed to shoot myself in the foot about two logs away from here</w:t>
+      </w:r>
+      <w:r>
+        <w:t>).</w:t>
+      </w:r>
+    </w:p>
+    <w:p>
+      <w:r>
+        <w:t>The solution was simple</w:t>
+      </w:r>
+      <w:r>
+        <w:t xml:space="preserve">, add an if statement that refuses to </w:t>
+      </w:r>
+      <w:r>
+        <w:t xml:space="preserve">do </w:t>
+      </w:r>
+      <w:r>
+        <w:t>gravity screen shake during</w:t>
+      </w:r>
+      <w:r>
+        <w:t xml:space="preserve"> transitions.</w:t>
+      </w:r>
+    </w:p>
+    <w:p>
+      <w:r>
+        <w:t>Then a bigger problem appeared</w:t>
+      </w:r>
+      <w:r>
+        <w:t>, the tween</w:t>
+      </w:r>
+      <w:r>
+        <w:t xml:space="preserve"> </w:t>
+      </w:r>
+      <w:r>
+        <w:t>after the gravity change didn’t work</w:t>
+      </w:r>
+      <w:r>
+        <w:t>, as if the function</w:t>
+      </w:r>
+      <w:r>
+        <w:t xml:space="preserve"> was never called</w:t>
+      </w:r>
+      <w:r>
+        <w:t>.</w:t>
+      </w:r>
+      <w:r>
+        <w:t xml:space="preserve">It was definitely not a problem with </w:t>
+      </w:r>
+      <w:r>
+        <w:t xml:space="preserve">the </w:t>
+      </w:r>
+      <w:r>
+        <w:t xml:space="preserve">tween function </w:t>
+      </w:r>
+      <w:r>
+        <w:t xml:space="preserve">per se, since it would work perfectly fine for level transitions as well as after </w:t>
+      </w:r>
+      <w:r>
+        <w:t>death screen shakes.</w:t>
+      </w:r>
+    </w:p>
+    <w:p>
+      <w:r>
+        <w:t xml:space="preserve">Since I had little to no idea how the </w:t>
+      </w:r>
+      <w:r>
+        <w:t xml:space="preserve">tween worked in the first place, </w:t>
+      </w:r>
+      <w:r>
+        <w:t xml:space="preserve">the debugging was mostly me </w:t>
+      </w:r>
+      <w:r>
+        <w:t>commenting out lines and seeing what would happen if this specific line didn’t exist.</w:t>
+      </w:r>
+      <w:r>
+        <w:t xml:space="preserve"> That didn’t get me very far so I went back and logged every single variable </w:t>
+      </w:r>
+      <w:r>
+        <w:t>that was involved.</w:t>
+      </w:r>
+      <w:r>
+        <w:t xml:space="preserve"> I could do a desk check at this point but it still probably won’t be worth it</w:t>
+      </w:r>
+      <w:r>
+        <w:t xml:space="preserve">, especially as I have no idea how to read the </w:t>
+      </w:r>
+      <w:r>
+        <w:lastRenderedPageBreak/>
+        <w:t>dark arts of destructuring (thank you Jarrett) (also Microsoft Word doesn’t think destructuring is an actual word</w:t>
+      </w:r>
+      <w:r>
+        <w:t>)</w:t>
+      </w:r>
+      <w:r>
+        <w:t>.</w:t>
+      </w:r>
+    </w:p>
+    <w:p>
+      <w:r>
+        <w:t>After way too much logging</w:t>
+      </w:r>
+      <w:r>
+        <w:t>,</w:t>
+      </w:r>
+      <w:r>
+        <w:t xml:space="preserve"> the problem was</w:t>
+      </w:r>
+      <w:r>
+        <w:t xml:space="preserve"> inconsistent use of variables for bounds.</w:t>
+      </w:r>
+      <w:r>
+        <w:t xml:space="preserve"> While</w:t>
+      </w:r>
+      <w:r>
+        <w:t xml:space="preserve"> the </w:t>
+      </w:r>
+      <w:r>
+        <w:t>library had a property</w:t>
+      </w:r>
+      <w:r>
+        <w:t xml:space="preserve"> constantly tracking</w:t>
+      </w:r>
+      <w:r>
+        <w:t xml:space="preserve"> the bounds, </w:t>
+      </w:r>
+      <w:r>
+        <w:t>Jarrett used</w:t>
+      </w:r>
+      <w:r>
+        <w:t xml:space="preserve"> destructuring which</w:t>
+      </w:r>
+      <w:r>
+        <w:t xml:space="preserve"> avoided pass by reference, and made a completely</w:t>
+      </w:r>
+      <w:r>
+        <w:t xml:space="preserve"> </w:t>
+      </w:r>
+      <w:r>
+        <w:t xml:space="preserve">object from the </w:t>
+      </w:r>
+      <w:r>
+        <w:t>library’s property</w:t>
+      </w:r>
+      <w:r>
+        <w:t xml:space="preserve">, which was the basis for the entirety </w:t>
+      </w:r>
+      <w:r>
+        <w:t xml:space="preserve">of tweening (I think at least). </w:t>
+      </w:r>
+    </w:p>
+    <w:p>
+      <w:r>
+        <w:t xml:space="preserve">After messing around </w:t>
+      </w:r>
+      <w:r>
+        <w:t xml:space="preserve">with defining the variables a bit more, I put in a function to </w:t>
+      </w:r>
+      <w:r>
+        <w:t xml:space="preserve">update these </w:t>
+      </w:r>
+      <w:r>
+        <w:t xml:space="preserve">variables </w:t>
+      </w:r>
+      <w:r>
+        <w:t>after the tween function would be called</w:t>
+      </w:r>
+      <w:r>
+        <w:t xml:space="preserve"> in case I forget in the future.</w:t>
+      </w:r>
+      <w:r>
+        <w:t xml:space="preserve"> </w:t>
+      </w:r>
+      <w:r>
+        <w:t>This tiny bit of foresight I have has saved me so many times</w:t>
+      </w:r>
+      <w:r>
+        <w:t xml:space="preserve"> in this project</w:t>
+      </w:r>
+      <w:r>
+        <w:t>, I am incredibly grateful at this moment that the movement I wrote months ago still works without me having to interfere with code I completely forgot about.</w:t>
+      </w:r>
+    </w:p>
+    <w:p>
+      <w:r>
+        <w:t>As I spent more and more hours debugging a stupid screen shake animation, my</w:t>
+      </w:r>
+      <w:r>
+        <w:t xml:space="preserve"> sanity had slowly left my soul, resulting in some terrible life choices, </w:t>
+      </w:r>
+      <w:r>
+        <w:t xml:space="preserve">such as actually paying attention to the animation and realising </w:t>
+      </w:r>
+      <w:r>
+        <w:t>that it didn’t produce the “swoosh”</w:t>
+      </w:r>
+      <w:r>
+        <w:t xml:space="preserve"> effect I wanted but was instead more of a “rumble” (</w:t>
+      </w:r>
+      <w:r>
+        <w:t>yes this is how I will be referring to these from now on).</w:t>
+      </w:r>
+    </w:p>
+    <w:p>
+      <w:r>
+        <w:t>Out of complete OCD</w:t>
+      </w:r>
+      <w:r>
+        <w:t>, I booted up</w:t>
+      </w:r>
+      <w:r>
+        <w:t xml:space="preserve"> Celeste</w:t>
+      </w:r>
+      <w:r>
+        <w:t xml:space="preserve"> and spent </w:t>
+      </w:r>
+      <w:r>
+        <w:t>5 minutes staring into the screen to figure</w:t>
+      </w:r>
+      <w:r>
+        <w:t xml:space="preserve"> out</w:t>
+      </w:r>
+      <w:r>
+        <w:t xml:space="preserve"> how they handled screen shake for their dashes.</w:t>
+      </w:r>
+      <w:r>
+        <w:t xml:space="preserve"> My findings were</w:t>
+      </w:r>
+      <w:r>
+        <w:t>:</w:t>
+      </w:r>
+    </w:p>
+    <w:p>
+      <w:pPr>
+        <w:pStyle w:val="ListParagraph"/>
+        <w:numPr>
+          <w:ilvl w:val="0"/>
+          <w:numId w:val="12"/>
+        </w:numPr>
+      </w:pPr>
+      <w:r>
+        <w:t>The screen shake effect is different for horizontal and vertical dashes</w:t>
+      </w:r>
+    </w:p>
+    <w:p>
+      <w:pPr>
+        <w:pStyle w:val="ListParagraph"/>
+        <w:numPr>
+          <w:ilvl w:val="0"/>
+          <w:numId w:val="12"/>
+        </w:numPr>
+      </w:pPr>
+      <w:r>
+        <w:t xml:space="preserve">The screen </w:t>
+      </w:r>
+      <w:r>
+        <w:t>moves by a visible amount in one direction</w:t>
+      </w:r>
+      <w:r>
+        <w:t xml:space="preserve"> and snaps back fairly quickly</w:t>
+      </w:r>
+    </w:p>
+    <w:p>
+      <w:pPr>
+        <w:pStyle w:val="ListParagraph"/>
+        <w:numPr>
+          <w:ilvl w:val="0"/>
+          <w:numId w:val="12"/>
+        </w:numPr>
+      </w:pPr>
+      <w:r>
+        <w:t>Certain elements have a glow-ripple sort of effect upon dash (I don’t think I’ll be able to implement anything like that)</w:t>
+      </w:r>
+    </w:p>
+    <w:p>
+      <w:pPr>
+        <w:pStyle w:val="ListParagraph"/>
+        <w:numPr>
+          <w:ilvl w:val="0"/>
+          <w:numId w:val="12"/>
+        </w:numPr>
+      </w:pPr>
+      <w:r>
+        <w:t>Annoyingly, it seems the screen shake effect is the same for both dashing left and right, the screen moves rightwards initially regardless of dash direction. Similarly for up and down. I can no longer sleep in peace.</w:t>
+      </w:r>
+    </w:p>
+    <w:p>
+      <w:r>
+        <w:t xml:space="preserve">This </w:t>
+      </w:r>
+      <w:r>
+        <w:t>made a lot of sense,</w:t>
+      </w:r>
+      <w:r>
+        <w:t xml:space="preserve"> since the death animation was intended to be impactful and somewhat “rumbly”</w:t>
+      </w:r>
+      <w:r>
+        <w:t xml:space="preserve"> to rub in the fact that the player died.</w:t>
+      </w:r>
+    </w:p>
+    <w:p>
+      <w:r>
+        <w:t xml:space="preserve"> </w:t>
+      </w:r>
+      <w:r>
+        <w:t>So all I had to do was add in a switch to move the screen differently for different gravity directions</w:t>
+      </w:r>
+      <w:r>
+        <w:t xml:space="preserve">. </w:t>
+      </w:r>
+      <w:r>
+        <w:t xml:space="preserve">The screen shake wouldn’t even need to be that fancy, linear would work completely fine, </w:t>
+      </w:r>
+      <w:r>
+        <w:rPr>
+          <w:i/>
+          <w:iCs/>
+        </w:rPr>
+        <w:t>right?</w:t>
+      </w:r>
+    </w:p>
+    <w:p>
+      <w:r>
+        <w:t>No.</w:t>
+      </w:r>
+      <w:r>
+        <w:t xml:space="preserve"> </w:t>
+      </w:r>
+      <w:r>
+        <w:t>Of course not.</w:t>
+      </w:r>
+      <w:r>
+        <w:t xml:space="preserve"> Never would it be that easy.</w:t>
+      </w:r>
+      <w:r>
+        <w:t xml:space="preserve"> Despite the code</w:t>
+      </w:r>
+      <w:r>
+        <w:t xml:space="preserve"> clearly saying it was a </w:t>
+      </w:r>
+      <w:r>
+        <w:t>linear shift,</w:t>
+      </w:r>
+      <w:r>
+        <w:t xml:space="preserve"> the camera moved nowhere close to smoothly, making </w:t>
+      </w:r>
+      <w:r>
+        <w:t>a stop halfway through and then moving again.</w:t>
+      </w:r>
+      <w:r>
+        <w:t xml:space="preserve"> Equivalent to a “rumble” even though the code said it was a “swoosh”</w:t>
+      </w:r>
+      <w:r>
+        <w:t>.</w:t>
+      </w:r>
+    </w:p>
+    <w:p>
+      <w:r>
+        <w:t>So</w:t>
+      </w:r>
+      <w:r>
+        <w:t>,</w:t>
+      </w:r>
+      <w:r>
+        <w:t xml:space="preserve"> what happened here?</w:t>
+      </w:r>
+      <w:r>
+        <w:t xml:space="preserve"> After</w:t>
+      </w:r>
+      <w:r>
+        <w:t xml:space="preserve"> searching on the internet with no result</w:t>
+      </w:r>
+      <w:r>
+        <w:t xml:space="preserve"> and people saying that it would be better if I used a separate library for the camera</w:t>
+      </w:r>
+      <w:r>
+        <w:t>, I went back to changing variable values and seeing what would happen.</w:t>
+      </w:r>
+    </w:p>
+    <w:p>
+      <w:r>
+        <w:t>Guess what? The code actually does work</w:t>
+      </w:r>
+      <w:r>
+        <w:t>.</w:t>
+      </w:r>
+      <w:r>
+        <w:t xml:space="preserve"> You see, if you just turn the duration of the screen shake up ever so slightly by some</w:t>
+      </w:r>
+      <w:r>
+        <w:t xml:space="preserve"> 10 ticks, </w:t>
+      </w:r>
+      <w:r>
+        <w:t xml:space="preserve">the animation is </w:t>
+      </w:r>
+      <w:r>
+        <w:t>perfectly smooth</w:t>
+      </w:r>
+      <w:r>
+        <w:t>, but if it just goes slightly below that turning point IT BECOMES CHOPPY AGAIN.</w:t>
+      </w:r>
+    </w:p>
+    <w:p>
+      <w:r>
+        <w:t xml:space="preserve">I </w:t>
+      </w:r>
+      <w:r>
+        <w:t>was</w:t>
+      </w:r>
+      <w:r>
+        <w:t xml:space="preserve"> forced to conclude that </w:t>
+      </w:r>
+      <w:r>
+        <w:t xml:space="preserve">this is just a library problem that has no way to be fixed </w:t>
+      </w:r>
+      <w:r>
+        <w:t>after</w:t>
+      </w:r>
+      <w:r>
+        <w:t xml:space="preserve"> hours of messing with values.</w:t>
+      </w:r>
+      <w:r>
+        <w:t xml:space="preserve"> At the end of the day, </w:t>
+      </w:r>
+      <w:r>
+        <w:t xml:space="preserve">the </w:t>
+      </w:r>
+      <w:r>
+        <w:t>screen shake doesn’t even look that different to how it was originally…</w:t>
+      </w:r>
     </w:p>
     <w:p>
       <w:pPr>
         <w:pStyle w:val="Heading3"/>
       </w:pPr>
       <w:r>
-        <w:t>Title</w:t>
+        <w:lastRenderedPageBreak/>
+        <w:t>Tranistioner</w:t>
       </w:r>
     </w:p>
     <w:p>
@@ -10344,6 +10934,102 @@
       </w:r>
     </w:p>
     <w:p>
+      <w:r>
+        <w:t>Previously, the screen transition would detected using hard-coded values around a given point</w:t>
+      </w:r>
+      <w:r>
+        <w:t xml:space="preserve">. This could be quite inconsistent and annoying to implement in mass, </w:t>
+      </w:r>
+      <w:r>
+        <w:t>and has at times been inconsistent</w:t>
+      </w:r>
+      <w:r>
+        <w:t xml:space="preserve"> with its triggering.</w:t>
+      </w:r>
+    </w:p>
+    <w:p>
+      <w:r>
+        <w:t xml:space="preserve">The bigger problem would transitioning back to the </w:t>
+      </w:r>
+      <w:r>
+        <w:t>previous room.</w:t>
+      </w:r>
+      <w:r>
+        <w:t xml:space="preserve"> </w:t>
+      </w:r>
+      <w:r>
+        <w:t xml:space="preserve">Using hard-coded coordinates, </w:t>
+      </w:r>
+      <w:r>
+        <w:t>it is likely that</w:t>
+      </w:r>
+      <w:r>
+        <w:t xml:space="preserve"> the </w:t>
+      </w:r>
+      <w:r>
+        <w:t>camera would transition back to the previous room immediately upon entering the next room</w:t>
+      </w:r>
+      <w:r>
+        <w:t xml:space="preserve">, and vice versa, creating an infinite </w:t>
+      </w:r>
+      <w:r>
+        <w:t xml:space="preserve">flashing </w:t>
+      </w:r>
+      <w:r>
+        <w:t xml:space="preserve">between two rooms without </w:t>
+      </w:r>
+      <w:r>
+        <w:t xml:space="preserve">enough time for the </w:t>
+      </w:r>
+      <w:r>
+        <w:t>transition to actually take place</w:t>
+      </w:r>
+      <w:r>
+        <w:t>.</w:t>
+      </w:r>
+    </w:p>
+    <w:p>
+      <w:r>
+        <w:t xml:space="preserve">Using </w:t>
+      </w:r>
+      <w:r>
+        <w:t>body</w:t>
+      </w:r>
+      <w:r>
+        <w:t xml:space="preserve"> </w:t>
+      </w:r>
+      <w:r>
+        <w:t xml:space="preserve">objects made with matter.js would </w:t>
+      </w:r>
+      <w:r>
+        <w:t xml:space="preserve">somewhat solve this problem since the dimensions </w:t>
+      </w:r>
+      <w:r>
+        <w:t>of collision would be easier to change</w:t>
+      </w:r>
+      <w:r>
+        <w:t xml:space="preserve">, and these </w:t>
+      </w:r>
+      <w:r>
+        <w:t xml:space="preserve">transitioner objects will only be functional upon </w:t>
+      </w:r>
+      <w:r>
+        <w:t>fully entering the new room</w:t>
+      </w:r>
+      <w:r>
+        <w:t xml:space="preserve"> (i.e. they would be removed if not in the room)</w:t>
+      </w:r>
+      <w:r>
+        <w:t>, preventing the flashing loop.</w:t>
+      </w:r>
+      <w:r>
+        <w:t xml:space="preserve"> I could also use a </w:t>
+      </w:r>
+      <w:r>
+        <w:t>timer or another if statement to check if the player has left the spawn area so that it would not take the player back to the previous level immediately, but that just seems to be too much effort.</w:t>
+      </w:r>
+    </w:p>
+    <w:p>
       <w:pPr>
         <w:pStyle w:val="Heading4"/>
       </w:pPr>
@@ -10352,6 +11038,548 @@
       </w:r>
     </w:p>
     <w:p>
+      <w:r>
+        <w:t>First and foremost, the problem that would have to be tackled is collision.</w:t>
+      </w:r>
+      <w:r>
+        <w:t xml:space="preserve"> In matter.js normally, collision with an </w:t>
+      </w:r>
+      <w:r>
+        <w:t>object forces movement to halt</w:t>
+      </w:r>
+      <w:r>
+        <w:t>, and it is impossible to pass through an object.</w:t>
+      </w:r>
+      <w:r>
+        <w:t xml:space="preserve"> There should be a way to change that, hopefully…</w:t>
+      </w:r>
+    </w:p>
+    <w:p>
+      <w:r>
+        <w:t>Good news: there is.</w:t>
+      </w:r>
+      <w:r>
+        <w:t xml:space="preserve"> Bad news: </w:t>
+      </w:r>
+      <w:r>
+        <w:t>It was hidden deep within the documentation.</w:t>
+      </w:r>
+    </w:p>
+    <w:p>
+      <w:r>
+        <w:t>Hidden away in the corner was this demo called “sensors”</w:t>
+      </w:r>
+      <w:r>
+        <w:t>, which had a ball falling through a block</w:t>
+      </w:r>
+      <w:r>
+        <w:t>, changing colour if it had collided within the block.</w:t>
+      </w:r>
+    </w:p>
+    <w:p>
+      <w:pPr>
+        <w:jc w:val="center"/>
+      </w:pPr>
+      <w:r>
+        <w:rPr>
+          <w:noProof/>
+        </w:rPr>
+        <w:drawing>
+          <wp:inline distT="0" distB="0" distL="0" distR="0" wp14:anchorId="7CC701CE" wp14:editId="4FA71A14">
+            <wp:extent cx="2909971" cy="2818087"/>
+            <wp:effectExtent l="0" t="0" r="5080" b="1905"/>
+            <wp:docPr id="27" name="Picture 27" descr="A screenshot of a computer&#10;&#10;Description automatically generated"/>
+            <wp:cNvGraphicFramePr>
+              <a:graphicFrameLocks xmlns:a="http://schemas.openxmlformats.org/drawingml/2006/main" noChangeAspect="1"/>
+            </wp:cNvGraphicFramePr>
+            <a:graphic xmlns:a="http://schemas.openxmlformats.org/drawingml/2006/main">
+              <a:graphicData uri="http://schemas.openxmlformats.org/drawingml/2006/picture">
+                <pic:pic xmlns:pic="http://schemas.openxmlformats.org/drawingml/2006/picture">
+                  <pic:nvPicPr>
+                    <pic:cNvPr id="27" name="Picture 27" descr="A screenshot of a computer&#10;&#10;Description automatically generated"/>
+                    <pic:cNvPicPr/>
+                  </pic:nvPicPr>
+                  <pic:blipFill>
+                    <a:blip r:embed="rId62"/>
+                    <a:stretch>
+                      <a:fillRect/>
+                    </a:stretch>
+                  </pic:blipFill>
+                  <pic:spPr>
+                    <a:xfrm>
+                      <a:off x="0" y="0"/>
+                      <a:ext cx="2918302" cy="2826155"/>
+                    </a:xfrm>
+                    <a:prstGeom prst="rect">
+                      <a:avLst/>
+                    </a:prstGeom>
+                  </pic:spPr>
+                </pic:pic>
+              </a:graphicData>
+            </a:graphic>
+          </wp:inline>
+        </w:drawing>
+      </w:r>
+    </w:p>
+    <w:p>
+      <w:r>
+        <w:t>Despite so</w:t>
+      </w:r>
+      <w:r>
+        <w:t xml:space="preserve">, I still had no idea what </w:t>
+      </w:r>
+      <w:r>
+        <w:t xml:space="preserve">disabled normal collisions, so I copied the entirety of the code, tweaked it a bit so that it could link </w:t>
+      </w:r>
+      <w:r>
+        <w:t xml:space="preserve">a html file and run locally, and started a bunch of </w:t>
+      </w:r>
+      <w:r>
+        <w:t>console logging and commenting out lines.</w:t>
+      </w:r>
+    </w:p>
+    <w:p>
+      <w:r>
+        <w:t>Eventually, I came to the conclusion</w:t>
+      </w:r>
+      <w:r>
+        <w:t xml:space="preserve"> that the </w:t>
+      </w:r>
+      <w:r>
+        <w:rPr>
+          <w:rFonts w:ascii="Consolas" w:hAnsi="Consolas"/>
+        </w:rPr>
+        <w:t>isSensor</w:t>
+      </w:r>
+      <w:r>
+        <w:t xml:space="preserve"> property </w:t>
+      </w:r>
+      <w:r>
+        <w:t>for a body</w:t>
+      </w:r>
+      <w:r>
+        <w:t xml:space="preserve"> was what </w:t>
+      </w:r>
+      <w:r>
+        <w:t>determined collisions.</w:t>
+      </w:r>
+      <w:r>
+        <w:t xml:space="preserve"> If it is set to true, </w:t>
+      </w:r>
+      <w:r>
+        <w:t>the body will pass through</w:t>
+      </w:r>
+      <w:r>
+        <w:t xml:space="preserve"> any other bodies</w:t>
+      </w:r>
+      <w:r>
+        <w:t>,</w:t>
+      </w:r>
+      <w:r>
+        <w:t xml:space="preserve"> and the collision event will still be triggered </w:t>
+      </w:r>
+      <w:r>
+        <w:t>despite</w:t>
+      </w:r>
+      <w:r>
+        <w:t xml:space="preserve"> it not losing velocity due to it.</w:t>
+      </w:r>
+      <w:r>
+        <w:t xml:space="preserve"> In which case, </w:t>
+      </w:r>
+      <w:r>
+        <w:t xml:space="preserve">it would be set on the </w:t>
+      </w:r>
+      <w:r>
+        <w:lastRenderedPageBreak/>
+        <w:t xml:space="preserve">transitioner rather than the player, </w:t>
+      </w:r>
+      <w:r>
+        <w:t xml:space="preserve">so that the player can pass through only these transitioners and </w:t>
+      </w:r>
+      <w:r>
+        <w:t>not every single obstacle in the game.</w:t>
+      </w:r>
+    </w:p>
+    <w:p>
+      <w:r>
+        <w:t xml:space="preserve">So I quickly </w:t>
+      </w:r>
+      <w:r>
+        <w:t>wrote</w:t>
+      </w:r>
+      <w:r>
+        <w:t xml:space="preserve"> up a transitioner class</w:t>
+      </w:r>
+      <w:r>
+        <w:t xml:space="preserve"> and put them in the game</w:t>
+      </w:r>
+      <w:r>
+        <w:t>.</w:t>
+      </w:r>
+    </w:p>
+    <w:p>
+      <w:pPr>
+        <w:jc w:val="center"/>
+      </w:pPr>
+      <w:r>
+        <w:rPr>
+          <w:noProof/>
+        </w:rPr>
+        <w:drawing>
+          <wp:inline distT="0" distB="0" distL="0" distR="0" wp14:anchorId="4AAFFF04" wp14:editId="225721E1">
+            <wp:extent cx="3391200" cy="1800000"/>
+            <wp:effectExtent l="0" t="0" r="0" b="0"/>
+            <wp:docPr id="28" name="Picture 28" descr="A screenshot of a computer&#10;&#10;Description automatically generated"/>
+            <wp:cNvGraphicFramePr>
+              <a:graphicFrameLocks xmlns:a="http://schemas.openxmlformats.org/drawingml/2006/main" noChangeAspect="1"/>
+            </wp:cNvGraphicFramePr>
+            <a:graphic xmlns:a="http://schemas.openxmlformats.org/drawingml/2006/main">
+              <a:graphicData uri="http://schemas.openxmlformats.org/drawingml/2006/picture">
+                <pic:pic xmlns:pic="http://schemas.openxmlformats.org/drawingml/2006/picture">
+                  <pic:nvPicPr>
+                    <pic:cNvPr id="28" name="Picture 28" descr="A screenshot of a computer&#10;&#10;Description automatically generated"/>
+                    <pic:cNvPicPr/>
+                  </pic:nvPicPr>
+                  <pic:blipFill>
+                    <a:blip r:embed="rId63"/>
+                    <a:stretch>
+                      <a:fillRect/>
+                    </a:stretch>
+                  </pic:blipFill>
+                  <pic:spPr>
+                    <a:xfrm>
+                      <a:off x="0" y="0"/>
+                      <a:ext cx="3391200" cy="1800000"/>
+                    </a:xfrm>
+                    <a:prstGeom prst="rect">
+                      <a:avLst/>
+                    </a:prstGeom>
+                  </pic:spPr>
+                </pic:pic>
+              </a:graphicData>
+            </a:graphic>
+          </wp:inline>
+        </w:drawing>
+      </w:r>
+    </w:p>
+    <w:p>
+      <w:r>
+        <w:t xml:space="preserve">I tried to make them be removed from the world upon entering a new level, but </w:t>
+      </w:r>
+      <w:r>
+        <w:t xml:space="preserve">for some reason </w:t>
+      </w:r>
+      <w:r>
+        <w:t>that didn’t seem to work</w:t>
+      </w:r>
+      <w:r>
+        <w:t>. I then went back to the demo file and messed with that for a while</w:t>
+      </w:r>
+      <w:r>
+        <w:t>. I got nowhere</w:t>
+      </w:r>
+      <w:r>
+        <w:t xml:space="preserve">, </w:t>
+      </w:r>
+      <w:r>
+        <w:t>but, I got this really cool</w:t>
+      </w:r>
+      <w:r>
+        <w:t xml:space="preserve"> error message</w:t>
+      </w:r>
+      <w:r>
+        <w:t xml:space="preserve"> by forgetting to write a comma</w:t>
+      </w:r>
+      <w:r>
+        <w:t>:</w:t>
+      </w:r>
+    </w:p>
+    <w:p>
+      <w:pPr>
+        <w:jc w:val="center"/>
+      </w:pPr>
+      <w:r>
+        <w:rPr>
+          <w:noProof/>
+        </w:rPr>
+        <w:drawing>
+          <wp:inline distT="0" distB="0" distL="0" distR="0" wp14:anchorId="4673180F" wp14:editId="3D38561A">
+            <wp:extent cx="4425304" cy="2351384"/>
+            <wp:effectExtent l="0" t="0" r="0" b="0"/>
+            <wp:docPr id="26" name="Picture 26" descr="A screenshot of a computer&#10;&#10;Description automatically generated"/>
+            <wp:cNvGraphicFramePr>
+              <a:graphicFrameLocks xmlns:a="http://schemas.openxmlformats.org/drawingml/2006/main" noChangeAspect="1"/>
+            </wp:cNvGraphicFramePr>
+            <a:graphic xmlns:a="http://schemas.openxmlformats.org/drawingml/2006/main">
+              <a:graphicData uri="http://schemas.openxmlformats.org/drawingml/2006/picture">
+                <pic:pic xmlns:pic="http://schemas.openxmlformats.org/drawingml/2006/picture">
+                  <pic:nvPicPr>
+                    <pic:cNvPr id="26" name="Picture 26" descr="A screenshot of a computer&#10;&#10;Description automatically generated"/>
+                    <pic:cNvPicPr/>
+                  </pic:nvPicPr>
+                  <pic:blipFill>
+                    <a:blip r:embed="rId64"/>
+                    <a:stretch>
+                      <a:fillRect/>
+                    </a:stretch>
+                  </pic:blipFill>
+                  <pic:spPr>
+                    <a:xfrm>
+                      <a:off x="0" y="0"/>
+                      <a:ext cx="4453299" cy="2366259"/>
+                    </a:xfrm>
+                    <a:prstGeom prst="rect">
+                      <a:avLst/>
+                    </a:prstGeom>
+                  </pic:spPr>
+                </pic:pic>
+              </a:graphicData>
+            </a:graphic>
+          </wp:inline>
+        </w:drawing>
+      </w:r>
+    </w:p>
+    <w:p>
+      <w:r>
+        <w:t>It wasn’t too big a problem though.</w:t>
+      </w:r>
+      <w:r>
+        <w:t xml:space="preserve"> Even though the transitioner still exists</w:t>
+      </w:r>
+      <w:r>
+        <w:t>, I can still just treat</w:t>
+      </w:r>
+      <w:r>
+        <w:t xml:space="preserve"> it as if it didn’t exist</w:t>
+      </w:r>
+      <w:r>
+        <w:t>, they are going to be invisible at the end of the day</w:t>
+      </w:r>
+      <w:r>
+        <w:t xml:space="preserve"> anyhow</w:t>
+      </w:r>
+      <w:r>
+        <w:t>.</w:t>
+      </w:r>
+      <w:r>
+        <w:t xml:space="preserve"> For the infinite loop situation</w:t>
+      </w:r>
+      <w:r>
+        <w:t xml:space="preserve">, </w:t>
+      </w:r>
+      <w:r>
+        <w:t>I could just make the transitioners thinner and space them well so that it’s  impossible to trigger both at the same time.</w:t>
+      </w:r>
+    </w:p>
+    <w:p>
+      <w:r>
+        <w:t xml:space="preserve">And then another problem </w:t>
+      </w:r>
+      <w:r>
+        <w:t>occurred</w:t>
+      </w:r>
+      <w:r>
+        <w:t>.</w:t>
+      </w:r>
+      <w:r>
+        <w:t xml:space="preserve"> The box </w:t>
+      </w:r>
+      <w:r>
+        <w:t xml:space="preserve">managed to </w:t>
+      </w:r>
+      <w:r>
+        <w:t xml:space="preserve">die </w:t>
+      </w:r>
+      <w:r>
+        <w:t>during a screen transition.</w:t>
+      </w:r>
+      <w:r>
+        <w:t xml:space="preserve"> </w:t>
+      </w:r>
+      <w:r>
+        <w:t xml:space="preserve">Due to never accounting for this, the camera just absolutely flew </w:t>
+      </w:r>
+      <w:r>
+        <w:t>off the screen into oblivion. Thankfully</w:t>
+      </w:r>
+      <w:r>
+        <w:t>, the tween transition still works properly and the camera is able to teleport back to witness the death.</w:t>
+      </w:r>
+    </w:p>
+    <w:p>
+      <w:pPr>
+        <w:jc w:val="center"/>
+      </w:pPr>
+      <w:r>
+        <w:rPr>
+          <w:noProof/>
+        </w:rPr>
+        <w:lastRenderedPageBreak/>
+        <w:drawing>
+          <wp:inline distT="0" distB="0" distL="0" distR="0" wp14:anchorId="61A73813" wp14:editId="60F5BC63">
+            <wp:extent cx="3387600" cy="1800000"/>
+            <wp:effectExtent l="0" t="0" r="3810" b="0"/>
+            <wp:docPr id="35" name="Picture 35" descr="A screenshot of a computer&#10;&#10;Description automatically generated"/>
+            <wp:cNvGraphicFramePr>
+              <a:graphicFrameLocks xmlns:a="http://schemas.openxmlformats.org/drawingml/2006/main" noChangeAspect="1"/>
+            </wp:cNvGraphicFramePr>
+            <a:graphic xmlns:a="http://schemas.openxmlformats.org/drawingml/2006/main">
+              <a:graphicData uri="http://schemas.openxmlformats.org/drawingml/2006/picture">
+                <pic:pic xmlns:pic="http://schemas.openxmlformats.org/drawingml/2006/picture">
+                  <pic:nvPicPr>
+                    <pic:cNvPr id="35" name="Picture 35" descr="A screenshot of a computer&#10;&#10;Description automatically generated"/>
+                    <pic:cNvPicPr/>
+                  </pic:nvPicPr>
+                  <pic:blipFill>
+                    <a:blip r:embed="rId65"/>
+                    <a:stretch>
+                      <a:fillRect/>
+                    </a:stretch>
+                  </pic:blipFill>
+                  <pic:spPr>
+                    <a:xfrm>
+                      <a:off x="0" y="0"/>
+                      <a:ext cx="3387600" cy="1800000"/>
+                    </a:xfrm>
+                    <a:prstGeom prst="rect">
+                      <a:avLst/>
+                    </a:prstGeom>
+                  </pic:spPr>
+                </pic:pic>
+              </a:graphicData>
+            </a:graphic>
+          </wp:inline>
+        </w:drawing>
+      </w:r>
+    </w:p>
+    <w:p/>
+    <w:p>
+      <w:r>
+        <w:t xml:space="preserve">Due to the </w:t>
+      </w:r>
+      <w:r>
+        <w:t xml:space="preserve">trasitioners being too thin, </w:t>
+      </w:r>
+      <w:r>
+        <w:t xml:space="preserve">the </w:t>
+      </w:r>
+      <w:r>
+        <w:t>box didn’t actually trigger transition</w:t>
+      </w:r>
+      <w:r>
+        <w:t xml:space="preserve"> across the screens, and was considered out of bounds, dying immediately</w:t>
+      </w:r>
+      <w:r>
+        <w:t>.</w:t>
+      </w:r>
+    </w:p>
+    <w:p>
+      <w:r>
+        <w:t>There was no</w:t>
+      </w:r>
+      <w:r>
+        <w:t xml:space="preserve"> great solution to immediately fix it</w:t>
+      </w:r>
+      <w:r>
+        <w:t>, so it was a lot of messing with dimensions to make sure it would</w:t>
+      </w:r>
+      <w:r>
+        <w:t xml:space="preserve"> </w:t>
+      </w:r>
+      <w:r>
+        <w:t>have to cross the transitioner</w:t>
+      </w:r>
+      <w:r>
+        <w:t>.</w:t>
+      </w:r>
+      <w:r>
+        <w:t xml:space="preserve"> After a bit of testing, </w:t>
+      </w:r>
+      <w:r>
+        <w:t xml:space="preserve">it never happened again so I hope </w:t>
+      </w:r>
+      <w:r>
+        <w:t>I fixed it.</w:t>
+      </w:r>
+    </w:p>
+    <w:p>
+      <w:r>
+        <w:t xml:space="preserve">Another thing that I only realised </w:t>
+      </w:r>
+      <w:r>
+        <w:t xml:space="preserve">happened after creating the new level after transition was </w:t>
+      </w:r>
+      <w:r>
+        <w:t xml:space="preserve">that the initial </w:t>
+      </w:r>
+      <w:r>
+        <w:t xml:space="preserve">gravity change screen shake </w:t>
+      </w:r>
+      <w:r>
+        <w:t xml:space="preserve">after a screen transition would </w:t>
+      </w:r>
+      <w:r>
+        <w:t>not work properly going off screen.</w:t>
+      </w:r>
+      <w:r>
+        <w:t xml:space="preserve"> This would specifically only happen if </w:t>
+      </w:r>
+      <w:r>
+        <w:t>the gravity change occurred before</w:t>
+      </w:r>
+      <w:r>
+        <w:t xml:space="preserve"> touching </w:t>
+      </w:r>
+      <w:r>
+        <w:t>ground after the screen transition</w:t>
+      </w:r>
+      <w:r>
+        <w:t>, and the screen shake would be perfectly fine once the ground was touched.</w:t>
+      </w:r>
+    </w:p>
+    <w:p>
+      <w:r>
+        <w:t xml:space="preserve">It turned </w:t>
+      </w:r>
+      <w:r>
+        <w:t>out to be a problem with the flag</w:t>
+      </w:r>
+      <w:r>
+        <w:t xml:space="preserve"> for </w:t>
+      </w:r>
+      <w:r>
+        <w:t xml:space="preserve">setting bounds never </w:t>
+      </w:r>
+      <w:r>
+        <w:t>being actually</w:t>
+      </w:r>
+      <w:r>
+        <w:t xml:space="preserve"> reset</w:t>
+      </w:r>
+      <w:r>
+        <w:t xml:space="preserve"> due to the </w:t>
+      </w:r>
+      <w:r>
+        <w:t xml:space="preserve">tween function </w:t>
+      </w:r>
+      <w:r>
+        <w:t xml:space="preserve">running additional checks besides the necessary ones already implemented in the </w:t>
+      </w:r>
+      <w:r>
+        <w:t>main loop</w:t>
+      </w:r>
+      <w:r>
+        <w:t xml:space="preserve">, making the bounds not reset properly during </w:t>
+      </w:r>
+      <w:r>
+        <w:t>the screen transition.</w:t>
+      </w:r>
+      <w:r>
+        <w:t xml:space="preserve"> After removing the additional if statement, it worked perfectly fine.</w:t>
+      </w:r>
+    </w:p>
+    <w:p>
       <w:pPr>
         <w:pStyle w:val="Heading4"/>
       </w:pPr>
@@ -10361,34 +11589,57 @@
     </w:p>
     <w:p>
       <w:pPr>
-        <w:pStyle w:val="Heading5"/>
-        <w:jc w:val="both"/>
-        <w:rPr>
-          <w:rStyle w:val="Hyperlink"/>
-        </w:rPr>
-      </w:pPr>
-      <w:r>
-        <w:fldChar w:fldCharType="begin"/>
-      </w:r>
-      <w:r>
-        <w:instrText>HYPERLINK "https://github.com/liabru/matter-js/blob/master/build/matter.js"</w:instrText>
-      </w:r>
-      <w:r>
-        <w:fldChar w:fldCharType="separate"/>
-      </w:r>
-      <w:r>
-        <w:rPr>
-          <w:rStyle w:val="Hyperlink"/>
-        </w:rPr>
-        <w:t>Matter.js source code</w:t>
-      </w:r>
-    </w:p>
-    <w:p>
-      <w:r>
-        <w:fldChar w:fldCharType="end"/>
-      </w:r>
-      <w:r>
-        <w:t>Downloaded the file to use the physics engine.</w:t>
+        <w:rPr>
+          <w:rFonts w:asciiTheme="majorHAnsi" w:hAnsiTheme="majorHAnsi" w:cstheme="majorHAnsi"/>
+        </w:rPr>
+      </w:pPr>
+      <w:hyperlink r:id="rId66" w:anchor="sensors" w:history="1">
+        <w:r>
+          <w:rPr>
+            <w:rStyle w:val="Hyperlink"/>
+            <w:rFonts w:asciiTheme="majorHAnsi" w:hAnsiTheme="majorHAnsi" w:cstheme="majorHAnsi"/>
+          </w:rPr>
+          <w:t>Matter.js</w:t>
+        </w:r>
+        <w:r>
+          <w:rPr>
+            <w:rStyle w:val="Hyperlink"/>
+            <w:rFonts w:asciiTheme="majorHAnsi" w:hAnsiTheme="majorHAnsi" w:cstheme="majorHAnsi"/>
+          </w:rPr>
+          <w:t xml:space="preserve"> demo – sensors</w:t>
+        </w:r>
+      </w:hyperlink>
+      <w:r>
+        <w:rPr>
+          <w:rFonts w:asciiTheme="majorHAnsi" w:hAnsiTheme="majorHAnsi" w:cstheme="majorHAnsi"/>
+        </w:rPr>
+        <w:t xml:space="preserve"> </w:t>
+      </w:r>
+      <w:r>
+        <w:rPr>
+          <w:rFonts w:asciiTheme="majorHAnsi" w:hAnsiTheme="majorHAnsi" w:cstheme="majorHAnsi"/>
+        </w:rPr>
+        <w:t>(</w:t>
+      </w:r>
+      <w:hyperlink r:id="rId67" w:history="1">
+        <w:r>
+          <w:rPr>
+            <w:rStyle w:val="Hyperlink"/>
+            <w:rFonts w:asciiTheme="majorHAnsi" w:hAnsiTheme="majorHAnsi" w:cstheme="majorHAnsi"/>
+          </w:rPr>
+          <w:t>source code</w:t>
+        </w:r>
+      </w:hyperlink>
+      <w:r>
+        <w:rPr>
+          <w:rFonts w:asciiTheme="majorHAnsi" w:hAnsiTheme="majorHAnsi" w:cstheme="majorHAnsi"/>
+        </w:rPr>
+        <w:t>)</w:t>
+      </w:r>
+    </w:p>
+    <w:p>
+      <w:r>
+        <w:t>For understanding how to use sensor bodies.</w:t>
       </w:r>
     </w:p>
     <w:p>
@@ -10402,7 +11653,711 @@
       <w:r>
         <w:t xml:space="preserve">By </w:t>
       </w:r>
-      <w:hyperlink r:id="rId62" w:history="1">
+      <w:hyperlink r:id="rId68" w:history="1">
+        <w:r>
+          <w:rPr>
+            <w:rStyle w:val="Hyperlink"/>
+          </w:rPr>
+          <w:t>liabru</w:t>
+        </w:r>
+      </w:hyperlink>
+    </w:p>
+    <w:p>
+      <w:pPr>
+        <w:pStyle w:val="ListParagraph"/>
+        <w:numPr>
+          <w:ilvl w:val="0"/>
+          <w:numId w:val="1"/>
+        </w:numPr>
+      </w:pPr>
+      <w:r>
+        <w:t xml:space="preserve">Accessed </w:t>
+      </w:r>
+      <w:r>
+        <w:t>07</w:t>
+      </w:r>
+      <w:r>
+        <w:t>/0</w:t>
+      </w:r>
+      <w:r>
+        <w:t>6</w:t>
+      </w:r>
+      <w:r>
+        <w:t>/2024</w:t>
+      </w:r>
+    </w:p>
+    <w:p/>
+    <w:p>
+      <w:pPr>
+        <w:pStyle w:val="Heading2"/>
+      </w:pPr>
+      <w:r>
+        <w:t>Log 8: Falling</w:t>
+      </w:r>
+    </w:p>
+    <w:p>
+      <w:pPr>
+        <w:pStyle w:val="Heading3"/>
+      </w:pPr>
+      <w:r>
+        <w:t>Falling Platform</w:t>
+      </w:r>
+      <w:r>
+        <w:t>s</w:t>
+      </w:r>
+    </w:p>
+    <w:p>
+      <w:pPr>
+        <w:pStyle w:val="Heading4"/>
+      </w:pPr>
+      <w:r>
+        <w:t>Context</w:t>
+      </w:r>
+    </w:p>
+    <w:p>
+      <w:r>
+        <w:t xml:space="preserve">The biggest problem I have with </w:t>
+      </w:r>
+      <w:r>
+        <w:t xml:space="preserve">the project right now is the fact that </w:t>
+      </w:r>
+      <w:r>
+        <w:t xml:space="preserve">the concept of “gravity change” isn’t </w:t>
+      </w:r>
+      <w:r>
+        <w:t>entirely emphasised with the gameplay.</w:t>
+      </w:r>
+      <w:r>
+        <w:t xml:space="preserve"> There isn’t much really to indicate the a gravity change has happened rather than just a normal dash.</w:t>
+      </w:r>
+    </w:p>
+    <w:p>
+      <w:r>
+        <w:t xml:space="preserve">The intended solution for this was </w:t>
+      </w:r>
+      <w:r>
+        <w:t xml:space="preserve">adding </w:t>
+      </w:r>
+      <w:r>
+        <w:t>obstacles</w:t>
+      </w:r>
+      <w:r>
+        <w:t xml:space="preserve"> that would </w:t>
+      </w:r>
+      <w:r>
+        <w:t xml:space="preserve">move according to </w:t>
+      </w:r>
+      <w:r>
+        <w:t>the direction of gravity</w:t>
+      </w:r>
+      <w:r>
+        <w:t>.</w:t>
+      </w:r>
+    </w:p>
+    <w:p>
+      <w:pPr>
+        <w:pStyle w:val="Heading4"/>
+      </w:pPr>
+      <w:r>
+        <w:lastRenderedPageBreak/>
+        <w:t>Implementation</w:t>
+      </w:r>
+    </w:p>
+    <w:p>
+      <w:r>
+        <w:t xml:space="preserve">I thought falling platforms could just be </w:t>
+      </w:r>
+      <w:r>
+        <w:t>a subclass of the normal platforms, but a few problems would happen if that was the case.</w:t>
+      </w:r>
+    </w:p>
+    <w:p>
+      <w:r>
+        <w:t xml:space="preserve">Most of this arises from the fact </w:t>
+      </w:r>
+      <w:r>
+        <w:t>that I have to detect the direction of different walls</w:t>
+      </w:r>
+      <w:r>
+        <w:t>, which resulted</w:t>
+      </w:r>
+      <w:r>
+        <w:t xml:space="preserve"> in a singular platform actually be formed by </w:t>
+      </w:r>
+      <w:r>
+        <w:t xml:space="preserve">a up, down, left, and right component, each detecting </w:t>
+      </w:r>
+      <w:r>
+        <w:t>collision for one direction</w:t>
+      </w:r>
+      <w:r>
+        <w:t>.</w:t>
+      </w:r>
+    </w:p>
+    <w:p>
+      <w:r>
+        <w:t>As a result</w:t>
+      </w:r>
+      <w:r>
+        <w:t xml:space="preserve">, </w:t>
+      </w:r>
+      <w:r>
+        <w:t>the platforms are essentially composed of four sticks</w:t>
+      </w:r>
+      <w:r>
+        <w:t xml:space="preserve"> that collapse immediately with the force of gravity.</w:t>
+      </w:r>
+    </w:p>
+    <w:p>
+      <w:pPr>
+        <w:jc w:val="center"/>
+      </w:pPr>
+      <w:r>
+        <w:drawing>
+          <wp:inline distT="0" distB="0" distL="0" distR="0" wp14:anchorId="163B7822" wp14:editId="6641A644">
+            <wp:extent cx="3387600" cy="1800000"/>
+            <wp:effectExtent l="0" t="0" r="3810" b="0"/>
+            <wp:docPr id="36" name="Picture 36" descr="A screenshot of a computer&#10;&#10;Description automatically generated"/>
+            <wp:cNvGraphicFramePr>
+              <a:graphicFrameLocks xmlns:a="http://schemas.openxmlformats.org/drawingml/2006/main" noChangeAspect="1"/>
+            </wp:cNvGraphicFramePr>
+            <a:graphic xmlns:a="http://schemas.openxmlformats.org/drawingml/2006/main">
+              <a:graphicData uri="http://schemas.openxmlformats.org/drawingml/2006/picture">
+                <pic:pic xmlns:pic="http://schemas.openxmlformats.org/drawingml/2006/picture">
+                  <pic:nvPicPr>
+                    <pic:cNvPr id="36" name="Picture 36" descr="A screenshot of a computer&#10;&#10;Description automatically generated"/>
+                    <pic:cNvPicPr/>
+                  </pic:nvPicPr>
+                  <pic:blipFill>
+                    <a:blip r:embed="rId69"/>
+                    <a:stretch>
+                      <a:fillRect/>
+                    </a:stretch>
+                  </pic:blipFill>
+                  <pic:spPr>
+                    <a:xfrm>
+                      <a:off x="0" y="0"/>
+                      <a:ext cx="3387600" cy="1800000"/>
+                    </a:xfrm>
+                    <a:prstGeom prst="rect">
+                      <a:avLst/>
+                    </a:prstGeom>
+                  </pic:spPr>
+                </pic:pic>
+              </a:graphicData>
+            </a:graphic>
+          </wp:inline>
+        </w:drawing>
+      </w:r>
+    </w:p>
+    <w:p>
+      <w:r>
+        <w:t>In case you were wonder</w:t>
+      </w:r>
+      <w:r>
+        <w:t>ing</w:t>
+      </w:r>
+      <w:r>
+        <w:t>, making the sticks thicker does not solve the problem either</w:t>
+      </w:r>
+      <w:r>
+        <w:t>, it still collapses</w:t>
+      </w:r>
+      <w:r>
+        <w:t>.</w:t>
+      </w:r>
+    </w:p>
+    <w:p>
+      <w:pPr>
+        <w:jc w:val="center"/>
+      </w:pPr>
+      <w:r>
+        <w:drawing>
+          <wp:inline distT="0" distB="0" distL="0" distR="0" wp14:anchorId="1F1D0472" wp14:editId="250F1DB9">
+            <wp:extent cx="3387600" cy="1800000"/>
+            <wp:effectExtent l="0" t="0" r="3810" b="0"/>
+            <wp:docPr id="37" name="Picture 37" descr="A screenshot of a video game&#10;&#10;Description automatically generated"/>
+            <wp:cNvGraphicFramePr>
+              <a:graphicFrameLocks xmlns:a="http://schemas.openxmlformats.org/drawingml/2006/main" noChangeAspect="1"/>
+            </wp:cNvGraphicFramePr>
+            <a:graphic xmlns:a="http://schemas.openxmlformats.org/drawingml/2006/main">
+              <a:graphicData uri="http://schemas.openxmlformats.org/drawingml/2006/picture">
+                <pic:pic xmlns:pic="http://schemas.openxmlformats.org/drawingml/2006/picture">
+                  <pic:nvPicPr>
+                    <pic:cNvPr id="37" name="Picture 37" descr="A screenshot of a video game&#10;&#10;Description automatically generated"/>
+                    <pic:cNvPicPr/>
+                  </pic:nvPicPr>
+                  <pic:blipFill>
+                    <a:blip r:embed="rId70"/>
+                    <a:stretch>
+                      <a:fillRect/>
+                    </a:stretch>
+                  </pic:blipFill>
+                  <pic:spPr>
+                    <a:xfrm>
+                      <a:off x="0" y="0"/>
+                      <a:ext cx="3387600" cy="1800000"/>
+                    </a:xfrm>
+                    <a:prstGeom prst="rect">
+                      <a:avLst/>
+                    </a:prstGeom>
+                  </pic:spPr>
+                </pic:pic>
+              </a:graphicData>
+            </a:graphic>
+          </wp:inline>
+        </w:drawing>
+      </w:r>
+    </w:p>
+    <w:p>
+      <w:r>
+        <w:t xml:space="preserve">I’ve also messed </w:t>
+      </w:r>
+      <w:r>
+        <w:t xml:space="preserve">with things </w:t>
+      </w:r>
+      <w:r>
+        <w:t>such as</w:t>
+      </w:r>
+      <w:r>
+        <w:t xml:space="preserve"> setting inertia to infinity which prevents rotation</w:t>
+      </w:r>
+      <w:r>
+        <w:t>, increasing friction values to be stupidly high</w:t>
+      </w:r>
+      <w:r>
+        <w:t xml:space="preserve">, but ultimately the </w:t>
+      </w:r>
+      <w:r>
+        <w:t>physics engine would</w:t>
+      </w:r>
+      <w:r>
+        <w:t xml:space="preserve"> not prevent it </w:t>
+      </w:r>
+      <w:r>
+        <w:t>from</w:t>
+      </w:r>
+      <w:r>
+        <w:t xml:space="preserve"> collapsing.</w:t>
+      </w:r>
+    </w:p>
+    <w:p>
+      <w:r>
+        <w:t>Alternative solutions would include</w:t>
+      </w:r>
+      <w:r>
+        <w:t xml:space="preserve"> using </w:t>
+      </w:r>
+      <w:r>
+        <w:t>constraints (</w:t>
+      </w:r>
+      <w:r>
+        <w:t>basically rubber bands)</w:t>
+      </w:r>
+      <w:r>
+        <w:t xml:space="preserve"> to hold the </w:t>
+      </w:r>
+      <w:r>
+        <w:t xml:space="preserve">sticks together, </w:t>
+      </w:r>
+      <w:r>
+        <w:t xml:space="preserve">but from what I’ve read on </w:t>
+      </w:r>
+      <w:r>
+        <w:t xml:space="preserve">their documentation, </w:t>
+      </w:r>
+      <w:r>
+        <w:t>they</w:t>
+      </w:r>
+      <w:r>
+        <w:t xml:space="preserve"> still act as joints for the </w:t>
+      </w:r>
+      <w:r>
+        <w:t>sticks, so unless I make the platforms triangles (never)</w:t>
+      </w:r>
+      <w:r>
+        <w:t>, the</w:t>
+      </w:r>
+      <w:r>
+        <w:t>y will still tend to collapse.</w:t>
+      </w:r>
+    </w:p>
+    <w:p>
+      <w:r>
+        <w:t xml:space="preserve">So </w:t>
+      </w:r>
+      <w:r>
+        <w:t>that idea goes out of the window now.</w:t>
+      </w:r>
+      <w:r>
+        <w:t xml:space="preserve"> Instead </w:t>
+      </w:r>
+      <w:r>
+        <w:t>the falling platform will just be a block by itself</w:t>
+      </w:r>
+      <w:r>
+        <w:t>.</w:t>
+      </w:r>
+    </w:p>
+    <w:p>
+      <w:r>
+        <w:t xml:space="preserve">At first the </w:t>
+      </w:r>
+      <w:r>
+        <w:t xml:space="preserve">falling platform would count as </w:t>
+      </w:r>
+      <w:r>
+        <w:t>a floor, ceiling, left wall and right wall simultaneously</w:t>
+      </w:r>
+      <w:r>
+        <w:t>. This caused some very weird situations such as jumping when colliding with the side of the platform</w:t>
+      </w:r>
+      <w:r>
+        <w:t xml:space="preserve">, which allows reaching incredible heights since the game thinks </w:t>
+      </w:r>
+      <w:r>
+        <w:t xml:space="preserve">the player remains on </w:t>
+      </w:r>
+      <w:r>
+        <w:t>the ground</w:t>
+      </w:r>
+      <w:r>
+        <w:t xml:space="preserve"> for a while.</w:t>
+      </w:r>
+    </w:p>
+    <w:p>
+      <w:r>
+        <w:lastRenderedPageBreak/>
+        <w:t xml:space="preserve">I gave up on that idea and </w:t>
+      </w:r>
+      <w:r>
+        <w:t xml:space="preserve">went to </w:t>
+      </w:r>
+      <w:r>
+        <w:t>make the falling platform count as none of the above</w:t>
+      </w:r>
+      <w:r>
+        <w:t>.</w:t>
+      </w:r>
+      <w:r>
+        <w:t xml:space="preserve"> This was mostly </w:t>
+      </w:r>
+      <w:r>
+        <w:t xml:space="preserve">sacrificing </w:t>
+      </w:r>
+      <w:r>
+        <w:t>functionality for stability, as the player would lose the ability to jump and reset gravity change</w:t>
+      </w:r>
+      <w:r>
+        <w:t xml:space="preserve"> on the falling platforms.</w:t>
+      </w:r>
+    </w:p>
+    <w:p>
+      <w:pPr>
+        <w:jc w:val="center"/>
+      </w:pPr>
+      <w:r>
+        <w:drawing>
+          <wp:inline distT="0" distB="0" distL="0" distR="0" wp14:anchorId="17FDD519" wp14:editId="753F24E8">
+            <wp:extent cx="3387600" cy="1800000"/>
+            <wp:effectExtent l="0" t="0" r="3810" b="0"/>
+            <wp:docPr id="38" name="Picture 38" descr="A screenshot of a video game&#10;&#10;Description automatically generated"/>
+            <wp:cNvGraphicFramePr>
+              <a:graphicFrameLocks xmlns:a="http://schemas.openxmlformats.org/drawingml/2006/main" noChangeAspect="1"/>
+            </wp:cNvGraphicFramePr>
+            <a:graphic xmlns:a="http://schemas.openxmlformats.org/drawingml/2006/main">
+              <a:graphicData uri="http://schemas.openxmlformats.org/drawingml/2006/picture">
+                <pic:pic xmlns:pic="http://schemas.openxmlformats.org/drawingml/2006/picture">
+                  <pic:nvPicPr>
+                    <pic:cNvPr id="38" name="Picture 38" descr="A screenshot of a video game&#10;&#10;Description automatically generated"/>
+                    <pic:cNvPicPr/>
+                  </pic:nvPicPr>
+                  <pic:blipFill>
+                    <a:blip r:embed="rId71"/>
+                    <a:stretch>
+                      <a:fillRect/>
+                    </a:stretch>
+                  </pic:blipFill>
+                  <pic:spPr>
+                    <a:xfrm>
+                      <a:off x="0" y="0"/>
+                      <a:ext cx="3387600" cy="1800000"/>
+                    </a:xfrm>
+                    <a:prstGeom prst="rect">
+                      <a:avLst/>
+                    </a:prstGeom>
+                  </pic:spPr>
+                </pic:pic>
+              </a:graphicData>
+            </a:graphic>
+          </wp:inline>
+        </w:drawing>
+      </w:r>
+    </w:p>
+    <w:p/>
+    <w:p>
+      <w:pPr>
+        <w:pStyle w:val="Heading3"/>
+      </w:pPr>
+      <w:r>
+        <w:t>Falling Spikes</w:t>
+      </w:r>
+    </w:p>
+    <w:p>
+      <w:pPr>
+        <w:pStyle w:val="Heading4"/>
+      </w:pPr>
+      <w:r>
+        <w:t>Context</w:t>
+      </w:r>
+    </w:p>
+    <w:p>
+      <w:r>
+        <w:t>Same idea as falling platforms.</w:t>
+      </w:r>
+    </w:p>
+    <w:p>
+      <w:pPr>
+        <w:pStyle w:val="Heading4"/>
+      </w:pPr>
+      <w:r>
+        <w:t>Implementation</w:t>
+      </w:r>
+    </w:p>
+    <w:p>
+      <w:r>
+        <w:t xml:space="preserve">I thought to </w:t>
+      </w:r>
+      <w:r>
+        <w:t xml:space="preserve">do this as a subclass at first as well, </w:t>
+      </w:r>
+      <w:r>
+        <w:t>but again a few problems made that not possible.</w:t>
+      </w:r>
+    </w:p>
+    <w:p>
+      <w:r>
+        <w:t>Despite</w:t>
+      </w:r>
+      <w:r>
+        <w:t xml:space="preserve"> the stationary spikes seeming like they are connected to each other, they really aren’t</w:t>
+      </w:r>
+      <w:r>
+        <w:t>. The moment you let the</w:t>
+      </w:r>
+      <w:r>
+        <w:t>m</w:t>
+      </w:r>
+      <w:r>
+        <w:t xml:space="preserve"> fall they split up and fly all over the place.</w:t>
+      </w:r>
+    </w:p>
+    <w:p>
+      <w:pPr>
+        <w:jc w:val="center"/>
+      </w:pPr>
+      <w:r>
+        <w:drawing>
+          <wp:inline distT="0" distB="0" distL="0" distR="0" wp14:anchorId="052371EB" wp14:editId="0797C08C">
+            <wp:extent cx="3387600" cy="1800000"/>
+            <wp:effectExtent l="0" t="0" r="3810" b="0"/>
+            <wp:docPr id="39" name="Picture 39" descr="A screenshot of a video game&#10;&#10;Description automatically generated"/>
+            <wp:cNvGraphicFramePr>
+              <a:graphicFrameLocks xmlns:a="http://schemas.openxmlformats.org/drawingml/2006/main" noChangeAspect="1"/>
+            </wp:cNvGraphicFramePr>
+            <a:graphic xmlns:a="http://schemas.openxmlformats.org/drawingml/2006/main">
+              <a:graphicData uri="http://schemas.openxmlformats.org/drawingml/2006/picture">
+                <pic:pic xmlns:pic="http://schemas.openxmlformats.org/drawingml/2006/picture">
+                  <pic:nvPicPr>
+                    <pic:cNvPr id="39" name="Picture 39" descr="A screenshot of a video game&#10;&#10;Description automatically generated"/>
+                    <pic:cNvPicPr/>
+                  </pic:nvPicPr>
+                  <pic:blipFill>
+                    <a:blip r:embed="rId72"/>
+                    <a:stretch>
+                      <a:fillRect/>
+                    </a:stretch>
+                  </pic:blipFill>
+                  <pic:spPr>
+                    <a:xfrm>
+                      <a:off x="0" y="0"/>
+                      <a:ext cx="3387600" cy="1800000"/>
+                    </a:xfrm>
+                    <a:prstGeom prst="rect">
+                      <a:avLst/>
+                    </a:prstGeom>
+                  </pic:spPr>
+                </pic:pic>
+              </a:graphicData>
+            </a:graphic>
+          </wp:inline>
+        </w:drawing>
+      </w:r>
+    </w:p>
+    <w:p>
+      <w:r>
+        <w:t xml:space="preserve">And realistically, </w:t>
+      </w:r>
+      <w:r>
+        <w:t xml:space="preserve">there </w:t>
+      </w:r>
+      <w:r>
+        <w:t>wouldn’t be a line of spikes</w:t>
+      </w:r>
+      <w:r>
+        <w:t xml:space="preserve"> that are falling, considering it would be especially weird to have a line of vertical spikes standing on the ground after gravity change</w:t>
+      </w:r>
+      <w:r>
+        <w:t>. As a result</w:t>
+      </w:r>
+      <w:r>
+        <w:t xml:space="preserve"> the looping to create </w:t>
+      </w:r>
+      <w:r>
+        <w:t>rows of spikes was completely unnecessary for the falling spikes</w:t>
+      </w:r>
+      <w:r>
+        <w:t>.</w:t>
+      </w:r>
+    </w:p>
+    <w:p>
+      <w:r>
+        <w:t>At this point it was simpler to just rewrite the entire class for falling platforms specifically, so that’s what I did.</w:t>
+      </w:r>
+    </w:p>
+    <w:p>
+      <w:pPr>
+        <w:jc w:val="center"/>
+      </w:pPr>
+      <w:r>
+        <w:lastRenderedPageBreak/>
+        <w:drawing>
+          <wp:inline distT="0" distB="0" distL="0" distR="0" wp14:anchorId="1601DD75" wp14:editId="741A0E49">
+            <wp:extent cx="3387600" cy="1800000"/>
+            <wp:effectExtent l="0" t="0" r="3810" b="0"/>
+            <wp:docPr id="40" name="Picture 40" descr="A screenshot of a computer&#10;&#10;Description automatically generated"/>
+            <wp:cNvGraphicFramePr>
+              <a:graphicFrameLocks xmlns:a="http://schemas.openxmlformats.org/drawingml/2006/main" noChangeAspect="1"/>
+            </wp:cNvGraphicFramePr>
+            <a:graphic xmlns:a="http://schemas.openxmlformats.org/drawingml/2006/main">
+              <a:graphicData uri="http://schemas.openxmlformats.org/drawingml/2006/picture">
+                <pic:pic xmlns:pic="http://schemas.openxmlformats.org/drawingml/2006/picture">
+                  <pic:nvPicPr>
+                    <pic:cNvPr id="40" name="Picture 40" descr="A screenshot of a computer&#10;&#10;Description automatically generated"/>
+                    <pic:cNvPicPr/>
+                  </pic:nvPicPr>
+                  <pic:blipFill>
+                    <a:blip r:embed="rId73"/>
+                    <a:stretch>
+                      <a:fillRect/>
+                    </a:stretch>
+                  </pic:blipFill>
+                  <pic:spPr>
+                    <a:xfrm>
+                      <a:off x="0" y="0"/>
+                      <a:ext cx="3387600" cy="1800000"/>
+                    </a:xfrm>
+                    <a:prstGeom prst="rect">
+                      <a:avLst/>
+                    </a:prstGeom>
+                  </pic:spPr>
+                </pic:pic>
+              </a:graphicData>
+            </a:graphic>
+          </wp:inline>
+        </w:drawing>
+      </w:r>
+    </w:p>
+    <w:p>
+      <w:r>
+        <w:t>[insert new heading here]</w:t>
+      </w:r>
+    </w:p>
+    <w:p>
+      <w:r>
+        <w:t xml:space="preserve">Tried to use records for falling objects of each level, realised there was no point just </w:t>
+      </w:r>
+      <w:r>
+        <w:t>use arrays of arrays</w:t>
+      </w:r>
+    </w:p>
+    <w:p/>
+    <w:p>
+      <w:pPr>
+        <w:pStyle w:val="Heading3"/>
+      </w:pPr>
+      <w:r>
+        <w:t>Title</w:t>
+      </w:r>
+    </w:p>
+    <w:p>
+      <w:pPr>
+        <w:pStyle w:val="Heading4"/>
+      </w:pPr>
+      <w:r>
+        <w:t>Context</w:t>
+      </w:r>
+    </w:p>
+    <w:p>
+      <w:pPr>
+        <w:pStyle w:val="Heading4"/>
+      </w:pPr>
+      <w:r>
+        <w:t>Implementation</w:t>
+      </w:r>
+    </w:p>
+    <w:p>
+      <w:pPr>
+        <w:pStyle w:val="Heading4"/>
+      </w:pPr>
+      <w:r>
+        <w:t>Sources</w:t>
+      </w:r>
+    </w:p>
+    <w:p>
+      <w:pPr>
+        <w:pStyle w:val="Heading5"/>
+        <w:jc w:val="both"/>
+        <w:rPr>
+          <w:rStyle w:val="Hyperlink"/>
+        </w:rPr>
+      </w:pPr>
+      <w:r>
+        <w:fldChar w:fldCharType="begin"/>
+      </w:r>
+      <w:r>
+        <w:instrText>HYPERLINK "https://github.com/liabru/matter-js/blob/master/build/matter.js"</w:instrText>
+      </w:r>
+      <w:r>
+        <w:fldChar w:fldCharType="separate"/>
+      </w:r>
+      <w:r>
+        <w:rPr>
+          <w:rStyle w:val="Hyperlink"/>
+        </w:rPr>
+        <w:t>Matter.js source code</w:t>
+      </w:r>
+    </w:p>
+    <w:p>
+      <w:r>
+        <w:fldChar w:fldCharType="end"/>
+      </w:r>
+      <w:r>
+        <w:t>Downloaded the file to use the physics engine.</w:t>
+      </w:r>
+    </w:p>
+    <w:p>
+      <w:pPr>
+        <w:pStyle w:val="ListParagraph"/>
+        <w:numPr>
+          <w:ilvl w:val="0"/>
+          <w:numId w:val="1"/>
+        </w:numPr>
+      </w:pPr>
+      <w:r>
+        <w:t xml:space="preserve">By </w:t>
+      </w:r>
+      <w:hyperlink r:id="rId74" w:history="1">
         <w:r>
           <w:rPr>
             <w:rStyle w:val="Hyperlink"/>
@@ -11365,6 +13320,95 @@
     </w:lvl>
   </w:abstractNum>
   <w:abstractNum w:abstractNumId="7" w15:restartNumberingAfterBreak="0">
+    <w:nsid w:val="3AE357D8"/>
+    <w:multiLevelType w:val="hybridMultilevel"/>
+    <w:tmpl w:val="191CB3D6"/>
+    <w:lvl w:ilvl="0" w:tplc="0C090019">
+      <w:start w:val="1"/>
+      <w:numFmt w:val="lowerLetter"/>
+      <w:lvlText w:val="%1."/>
+      <w:lvlJc w:val="left"/>
+      <w:pPr>
+        <w:ind w:left="720" w:hanging="360"/>
+      </w:pPr>
+      <w:rPr>
+        <w:rFonts w:hint="default"/>
+      </w:rPr>
+    </w:lvl>
+    <w:lvl w:ilvl="1" w:tplc="0C090019" w:tentative="1">
+      <w:start w:val="1"/>
+      <w:numFmt w:val="lowerLetter"/>
+      <w:lvlText w:val="%2."/>
+      <w:lvlJc w:val="left"/>
+      <w:pPr>
+        <w:ind w:left="1440" w:hanging="360"/>
+      </w:pPr>
+    </w:lvl>
+    <w:lvl w:ilvl="2" w:tplc="0C09001B" w:tentative="1">
+      <w:start w:val="1"/>
+      <w:numFmt w:val="lowerRoman"/>
+      <w:lvlText w:val="%3."/>
+      <w:lvlJc w:val="right"/>
+      <w:pPr>
+        <w:ind w:left="2160" w:hanging="180"/>
+      </w:pPr>
+    </w:lvl>
+    <w:lvl w:ilvl="3" w:tplc="0C09000F" w:tentative="1">
+      <w:start w:val="1"/>
+      <w:numFmt w:val="decimal"/>
+      <w:lvlText w:val="%4."/>
+      <w:lvlJc w:val="left"/>
+      <w:pPr>
+        <w:ind w:left="2880" w:hanging="360"/>
+      </w:pPr>
+    </w:lvl>
+    <w:lvl w:ilvl="4" w:tplc="0C090019" w:tentative="1">
+      <w:start w:val="1"/>
+      <w:numFmt w:val="lowerLetter"/>
+      <w:lvlText w:val="%5."/>
+      <w:lvlJc w:val="left"/>
+      <w:pPr>
+        <w:ind w:left="3600" w:hanging="360"/>
+      </w:pPr>
+    </w:lvl>
+    <w:lvl w:ilvl="5" w:tplc="0C09001B" w:tentative="1">
+      <w:start w:val="1"/>
+      <w:numFmt w:val="lowerRoman"/>
+      <w:lvlText w:val="%6."/>
+      <w:lvlJc w:val="right"/>
+      <w:pPr>
+        <w:ind w:left="4320" w:hanging="180"/>
+      </w:pPr>
+    </w:lvl>
+    <w:lvl w:ilvl="6" w:tplc="0C09000F" w:tentative="1">
+      <w:start w:val="1"/>
+      <w:numFmt w:val="decimal"/>
+      <w:lvlText w:val="%7."/>
+      <w:lvlJc w:val="left"/>
+      <w:pPr>
+        <w:ind w:left="5040" w:hanging="360"/>
+      </w:pPr>
+    </w:lvl>
+    <w:lvl w:ilvl="7" w:tplc="0C090019" w:tentative="1">
+      <w:start w:val="1"/>
+      <w:numFmt w:val="lowerLetter"/>
+      <w:lvlText w:val="%8."/>
+      <w:lvlJc w:val="left"/>
+      <w:pPr>
+        <w:ind w:left="5760" w:hanging="360"/>
+      </w:pPr>
+    </w:lvl>
+    <w:lvl w:ilvl="8" w:tplc="0C09001B" w:tentative="1">
+      <w:start w:val="1"/>
+      <w:numFmt w:val="lowerRoman"/>
+      <w:lvlText w:val="%9."/>
+      <w:lvlJc w:val="right"/>
+      <w:pPr>
+        <w:ind w:left="6480" w:hanging="180"/>
+      </w:pPr>
+    </w:lvl>
+  </w:abstractNum>
+  <w:abstractNum w:abstractNumId="8" w15:restartNumberingAfterBreak="0">
     <w:nsid w:val="4629674B"/>
     <w:multiLevelType w:val="hybridMultilevel"/>
     <w:tmpl w:val="06E28674"/>
@@ -11477,7 +13521,119 @@
       </w:rPr>
     </w:lvl>
   </w:abstractNum>
-  <w:abstractNum w:abstractNumId="8" w15:restartNumberingAfterBreak="0">
+  <w:abstractNum w:abstractNumId="9" w15:restartNumberingAfterBreak="0">
+    <w:nsid w:val="5DD037C3"/>
+    <w:multiLevelType w:val="hybridMultilevel"/>
+    <w:tmpl w:val="251E50FC"/>
+    <w:lvl w:ilvl="0" w:tplc="AB22CA58">
+      <w:numFmt w:val="bullet"/>
+      <w:lvlText w:val="-"/>
+      <w:lvlJc w:val="left"/>
+      <w:pPr>
+        <w:ind w:left="720" w:hanging="360"/>
+      </w:pPr>
+      <w:rPr>
+        <w:rFonts w:ascii="Calibri" w:eastAsiaTheme="minorEastAsia" w:hAnsi="Calibri" w:cs="Calibri" w:hint="default"/>
+      </w:rPr>
+    </w:lvl>
+    <w:lvl w:ilvl="1" w:tplc="0C090003" w:tentative="1">
+      <w:start w:val="1"/>
+      <w:numFmt w:val="bullet"/>
+      <w:lvlText w:val="o"/>
+      <w:lvlJc w:val="left"/>
+      <w:pPr>
+        <w:ind w:left="1440" w:hanging="360"/>
+      </w:pPr>
+      <w:rPr>
+        <w:rFonts w:ascii="Courier New" w:hAnsi="Courier New" w:cs="Courier New" w:hint="default"/>
+      </w:rPr>
+    </w:lvl>
+    <w:lvl w:ilvl="2" w:tplc="0C090005" w:tentative="1">
+      <w:start w:val="1"/>
+      <w:numFmt w:val="bullet"/>
+      <w:lvlText w:val=""/>
+      <w:lvlJc w:val="left"/>
+      <w:pPr>
+        <w:ind w:left="2160" w:hanging="360"/>
+      </w:pPr>
+      <w:rPr>
+        <w:rFonts w:ascii="Wingdings" w:hAnsi="Wingdings" w:hint="default"/>
+      </w:rPr>
+    </w:lvl>
+    <w:lvl w:ilvl="3" w:tplc="0C090001" w:tentative="1">
+      <w:start w:val="1"/>
+      <w:numFmt w:val="bullet"/>
+      <w:lvlText w:val=""/>
+      <w:lvlJc w:val="left"/>
+      <w:pPr>
+        <w:ind w:left="2880" w:hanging="360"/>
+      </w:pPr>
+      <w:rPr>
+        <w:rFonts w:ascii="Symbol" w:hAnsi="Symbol" w:hint="default"/>
+      </w:rPr>
+    </w:lvl>
+    <w:lvl w:ilvl="4" w:tplc="0C090003" w:tentative="1">
+      <w:start w:val="1"/>
+      <w:numFmt w:val="bullet"/>
+      <w:lvlText w:val="o"/>
+      <w:lvlJc w:val="left"/>
+      <w:pPr>
+        <w:ind w:left="3600" w:hanging="360"/>
+      </w:pPr>
+      <w:rPr>
+        <w:rFonts w:ascii="Courier New" w:hAnsi="Courier New" w:cs="Courier New" w:hint="default"/>
+      </w:rPr>
+    </w:lvl>
+    <w:lvl w:ilvl="5" w:tplc="0C090005" w:tentative="1">
+      <w:start w:val="1"/>
+      <w:numFmt w:val="bullet"/>
+      <w:lvlText w:val=""/>
+      <w:lvlJc w:val="left"/>
+      <w:pPr>
+        <w:ind w:left="4320" w:hanging="360"/>
+      </w:pPr>
+      <w:rPr>
+        <w:rFonts w:ascii="Wingdings" w:hAnsi="Wingdings" w:hint="default"/>
+      </w:rPr>
+    </w:lvl>
+    <w:lvl w:ilvl="6" w:tplc="0C090001" w:tentative="1">
+      <w:start w:val="1"/>
+      <w:numFmt w:val="bullet"/>
+      <w:lvlText w:val=""/>
+      <w:lvlJc w:val="left"/>
+      <w:pPr>
+        <w:ind w:left="5040" w:hanging="360"/>
+      </w:pPr>
+      <w:rPr>
+        <w:rFonts w:ascii="Symbol" w:hAnsi="Symbol" w:hint="default"/>
+      </w:rPr>
+    </w:lvl>
+    <w:lvl w:ilvl="7" w:tplc="0C090003" w:tentative="1">
+      <w:start w:val="1"/>
+      <w:numFmt w:val="bullet"/>
+      <w:lvlText w:val="o"/>
+      <w:lvlJc w:val="left"/>
+      <w:pPr>
+        <w:ind w:left="5760" w:hanging="360"/>
+      </w:pPr>
+      <w:rPr>
+        <w:rFonts w:ascii="Courier New" w:hAnsi="Courier New" w:cs="Courier New" w:hint="default"/>
+      </w:rPr>
+    </w:lvl>
+    <w:lvl w:ilvl="8" w:tplc="0C090005" w:tentative="1">
+      <w:start w:val="1"/>
+      <w:numFmt w:val="bullet"/>
+      <w:lvlText w:val=""/>
+      <w:lvlJc w:val="left"/>
+      <w:pPr>
+        <w:ind w:left="6480" w:hanging="360"/>
+      </w:pPr>
+      <w:rPr>
+        <w:rFonts w:ascii="Wingdings" w:hAnsi="Wingdings" w:hint="default"/>
+      </w:rPr>
+    </w:lvl>
+  </w:abstractNum>
+  <w:abstractNum w:abstractNumId="10" w15:restartNumberingAfterBreak="0">
     <w:nsid w:val="5F60227C"/>
     <w:multiLevelType w:val="hybridMultilevel"/>
     <w:tmpl w:val="30AA7212"/>
@@ -11590,7 +13746,7 @@
       </w:rPr>
     </w:lvl>
   </w:abstractNum>
-  <w:abstractNum w:abstractNumId="9" w15:restartNumberingAfterBreak="0">
+  <w:abstractNum w:abstractNumId="11" w15:restartNumberingAfterBreak="0">
     <w:nsid w:val="70E7277D"/>
     <w:multiLevelType w:val="hybridMultilevel"/>
     <w:tmpl w:val="575000C6"/>
@@ -11710,13 +13866,13 @@
     <w:abstractNumId w:val="1"/>
   </w:num>
   <w:num w:numId="3">
-    <w:abstractNumId w:val="9"/>
+    <w:abstractNumId w:val="11"/>
   </w:num>
   <w:num w:numId="4">
     <w:abstractNumId w:val="2"/>
   </w:num>
   <w:num w:numId="5">
-    <w:abstractNumId w:val="8"/>
+    <w:abstractNumId w:val="10"/>
   </w:num>
   <w:num w:numId="6">
     <w:abstractNumId w:val="0"/>
@@ -11731,7 +13887,13 @@
     <w:abstractNumId w:val="6"/>
   </w:num>
   <w:num w:numId="10">
+    <w:abstractNumId w:val="8"/>
+  </w:num>
+  <w:num w:numId="11">
     <w:abstractNumId w:val="7"/>
+  </w:num>
+  <w:num w:numId="12">
+    <w:abstractNumId w:val="9"/>
   </w:num>
 </w:numbering>
 </file>
@@ -12134,7 +14296,7 @@
   <w:style w:type="paragraph" w:default="1" w:styleId="Normal">
     <w:name w:val="Normal"/>
     <w:qFormat/>
-    <w:rsid w:val="009C58C7"/>
+    <w:rsid w:val="002E3D78"/>
   </w:style>
   <w:style w:type="paragraph" w:styleId="Heading1">
     <w:name w:val="heading 1"/>

</xml_diff>